<commit_message>
Praca inż - model danych
</commit_message>
<xml_diff>
--- a/Dokumenty/Praca inżynierska.docx
+++ b/Dokumenty/Praca inżynierska.docx
@@ -443,7 +443,7 @@
         </w:rPr>
         <w:fldChar w:fldCharType="separate"/>
       </w:r>
-      <w:hyperlink w:anchor="_Toc446781996" w:history="1">
+      <w:hyperlink w:anchor="_Toc446787623" w:history="1">
         <w:r>
           <w:rPr>
             <w:rStyle w:val="Hipercze"/>
@@ -489,7 +489,7 @@
             <w:noProof/>
             <w:webHidden/>
           </w:rPr>
-          <w:instrText xml:space="preserve"> PAGEREF _Toc446781996 \h </w:instrText>
+          <w:instrText xml:space="preserve"> PAGEREF _Toc446787623 \h </w:instrText>
         </w:r>
         <w:r>
           <w:rPr>
@@ -530,7 +530,7 @@
           <w:szCs w:val="22"/>
         </w:rPr>
       </w:pPr>
-      <w:hyperlink w:anchor="_Toc446781997" w:history="1">
+      <w:hyperlink w:anchor="_Toc446787624" w:history="1">
         <w:r>
           <w:rPr>
             <w:rStyle w:val="Hipercze"/>
@@ -568,7 +568,7 @@
           <w:rPr>
             <w:webHidden/>
           </w:rPr>
-          <w:instrText xml:space="preserve"> PAGEREF _Toc446781997 \h </w:instrText>
+          <w:instrText xml:space="preserve"> PAGEREF _Toc446787624 \h </w:instrText>
         </w:r>
         <w:r>
           <w:rPr>
@@ -608,7 +608,7 @@
           <w:szCs w:val="22"/>
         </w:rPr>
       </w:pPr>
-      <w:hyperlink w:anchor="_Toc446781998" w:history="1">
+      <w:hyperlink w:anchor="_Toc446787625" w:history="1">
         <w:r>
           <w:rPr>
             <w:rStyle w:val="Hipercze"/>
@@ -654,7 +654,7 @@
             <w:noProof/>
             <w:webHidden/>
           </w:rPr>
-          <w:instrText xml:space="preserve"> PAGEREF _Toc446781998 \h </w:instrText>
+          <w:instrText xml:space="preserve"> PAGEREF _Toc446787625 \h </w:instrText>
         </w:r>
         <w:r>
           <w:rPr>
@@ -695,7 +695,7 @@
           <w:szCs w:val="22"/>
         </w:rPr>
       </w:pPr>
-      <w:hyperlink w:anchor="_Toc446781999" w:history="1">
+      <w:hyperlink w:anchor="_Toc446787626" w:history="1">
         <w:r>
           <w:rPr>
             <w:rStyle w:val="Hipercze"/>
@@ -733,7 +733,7 @@
           <w:rPr>
             <w:webHidden/>
           </w:rPr>
-          <w:instrText xml:space="preserve"> PAGEREF _Toc446781999 \h </w:instrText>
+          <w:instrText xml:space="preserve"> PAGEREF _Toc446787626 \h </w:instrText>
         </w:r>
         <w:r>
           <w:rPr>
@@ -770,7 +770,7 @@
           <w:szCs w:val="22"/>
         </w:rPr>
       </w:pPr>
-      <w:hyperlink w:anchor="_Toc446782000" w:history="1">
+      <w:hyperlink w:anchor="_Toc446787627" w:history="1">
         <w:r>
           <w:rPr>
             <w:rStyle w:val="Hipercze"/>
@@ -808,7 +808,7 @@
           <w:rPr>
             <w:webHidden/>
           </w:rPr>
-          <w:instrText xml:space="preserve"> PAGEREF _Toc446782000 \h </w:instrText>
+          <w:instrText xml:space="preserve"> PAGEREF _Toc446787627 \h </w:instrText>
         </w:r>
         <w:r>
           <w:rPr>
@@ -847,7 +847,7 @@
           <w:szCs w:val="22"/>
         </w:rPr>
       </w:pPr>
-      <w:hyperlink w:anchor="_Toc446782001" w:history="1">
+      <w:hyperlink w:anchor="_Toc446787628" w:history="1">
         <w:r>
           <w:rPr>
             <w:rStyle w:val="Hipercze"/>
@@ -892,7 +892,7 @@
             <w:noProof/>
             <w:webHidden/>
           </w:rPr>
-          <w:instrText xml:space="preserve"> PAGEREF _Toc446782001 \h </w:instrText>
+          <w:instrText xml:space="preserve"> PAGEREF _Toc446787628 \h </w:instrText>
         </w:r>
         <w:r>
           <w:rPr>
@@ -935,7 +935,7 @@
           <w:szCs w:val="22"/>
         </w:rPr>
       </w:pPr>
-      <w:hyperlink w:anchor="_Toc446782002" w:history="1">
+      <w:hyperlink w:anchor="_Toc446787629" w:history="1">
         <w:r>
           <w:rPr>
             <w:rStyle w:val="Hipercze"/>
@@ -980,7 +980,7 @@
             <w:noProof/>
             <w:webHidden/>
           </w:rPr>
-          <w:instrText xml:space="preserve"> PAGEREF _Toc446782002 \h </w:instrText>
+          <w:instrText xml:space="preserve"> PAGEREF _Toc446787629 \h </w:instrText>
         </w:r>
         <w:r>
           <w:rPr>
@@ -1023,7 +1023,7 @@
           <w:szCs w:val="22"/>
         </w:rPr>
       </w:pPr>
-      <w:hyperlink w:anchor="_Toc446782003" w:history="1">
+      <w:hyperlink w:anchor="_Toc446787630" w:history="1">
         <w:r>
           <w:rPr>
             <w:rStyle w:val="Hipercze"/>
@@ -1068,7 +1068,7 @@
             <w:noProof/>
             <w:webHidden/>
           </w:rPr>
-          <w:instrText xml:space="preserve"> PAGEREF _Toc446782003 \h </w:instrText>
+          <w:instrText xml:space="preserve"> PAGEREF _Toc446787630 \h </w:instrText>
         </w:r>
         <w:r>
           <w:rPr>
@@ -1109,7 +1109,7 @@
           <w:szCs w:val="22"/>
         </w:rPr>
       </w:pPr>
-      <w:hyperlink w:anchor="_Toc446782004" w:history="1">
+      <w:hyperlink w:anchor="_Toc446787631" w:history="1">
         <w:r>
           <w:rPr>
             <w:rStyle w:val="Hipercze"/>
@@ -1147,7 +1147,7 @@
           <w:rPr>
             <w:webHidden/>
           </w:rPr>
-          <w:instrText xml:space="preserve"> PAGEREF _Toc446782004 \h </w:instrText>
+          <w:instrText xml:space="preserve"> PAGEREF _Toc446787631 \h </w:instrText>
         </w:r>
         <w:r>
           <w:rPr>
@@ -1186,7 +1186,7 @@
           <w:szCs w:val="22"/>
         </w:rPr>
       </w:pPr>
-      <w:hyperlink w:anchor="_Toc446782005" w:history="1">
+      <w:hyperlink w:anchor="_Toc446787632" w:history="1">
         <w:r>
           <w:rPr>
             <w:rStyle w:val="Hipercze"/>
@@ -1231,7 +1231,7 @@
             <w:noProof/>
             <w:webHidden/>
           </w:rPr>
-          <w:instrText xml:space="preserve"> PAGEREF _Toc446782005 \h </w:instrText>
+          <w:instrText xml:space="preserve"> PAGEREF _Toc446787632 \h </w:instrText>
         </w:r>
         <w:r>
           <w:rPr>
@@ -1274,7 +1274,7 @@
           <w:szCs w:val="22"/>
         </w:rPr>
       </w:pPr>
-      <w:hyperlink w:anchor="_Toc446782006" w:history="1">
+      <w:hyperlink w:anchor="_Toc446787633" w:history="1">
         <w:r>
           <w:rPr>
             <w:rStyle w:val="Hipercze"/>
@@ -1319,7 +1319,7 @@
             <w:noProof/>
             <w:webHidden/>
           </w:rPr>
-          <w:instrText xml:space="preserve"> PAGEREF _Toc446782006 \h </w:instrText>
+          <w:instrText xml:space="preserve"> PAGEREF _Toc446787633 \h </w:instrText>
         </w:r>
         <w:r>
           <w:rPr>
@@ -1360,7 +1360,7 @@
           <w:szCs w:val="22"/>
         </w:rPr>
       </w:pPr>
-      <w:hyperlink w:anchor="_Toc446782007" w:history="1">
+      <w:hyperlink w:anchor="_Toc446787634" w:history="1">
         <w:r>
           <w:rPr>
             <w:rStyle w:val="Hipercze"/>
@@ -1398,7 +1398,7 @@
           <w:rPr>
             <w:webHidden/>
           </w:rPr>
-          <w:instrText xml:space="preserve"> PAGEREF _Toc446782007 \h </w:instrText>
+          <w:instrText xml:space="preserve"> PAGEREF _Toc446787634 \h </w:instrText>
         </w:r>
         <w:r>
           <w:rPr>
@@ -1437,7 +1437,7 @@
           <w:szCs w:val="22"/>
         </w:rPr>
       </w:pPr>
-      <w:hyperlink w:anchor="_Toc446782008" w:history="1">
+      <w:hyperlink w:anchor="_Toc446787635" w:history="1">
         <w:r>
           <w:rPr>
             <w:rStyle w:val="Hipercze"/>
@@ -1482,7 +1482,7 @@
             <w:noProof/>
             <w:webHidden/>
           </w:rPr>
-          <w:instrText xml:space="preserve"> PAGEREF _Toc446782008 \h </w:instrText>
+          <w:instrText xml:space="preserve"> PAGEREF _Toc446787635 \h </w:instrText>
         </w:r>
         <w:r>
           <w:rPr>
@@ -1525,7 +1525,7 @@
           <w:szCs w:val="22"/>
         </w:rPr>
       </w:pPr>
-      <w:hyperlink w:anchor="_Toc446782009" w:history="1">
+      <w:hyperlink w:anchor="_Toc446787636" w:history="1">
         <w:r>
           <w:rPr>
             <w:rStyle w:val="Hipercze"/>
@@ -1570,7 +1570,7 @@
             <w:noProof/>
             <w:webHidden/>
           </w:rPr>
-          <w:instrText xml:space="preserve"> PAGEREF _Toc446782009 \h </w:instrText>
+          <w:instrText xml:space="preserve"> PAGEREF _Toc446787636 \h </w:instrText>
         </w:r>
         <w:r>
           <w:rPr>
@@ -1613,7 +1613,7 @@
           <w:szCs w:val="22"/>
         </w:rPr>
       </w:pPr>
-      <w:hyperlink w:anchor="_Toc446782010" w:history="1">
+      <w:hyperlink w:anchor="_Toc446787637" w:history="1">
         <w:r>
           <w:rPr>
             <w:rStyle w:val="Hipercze"/>
@@ -1658,7 +1658,7 @@
             <w:noProof/>
             <w:webHidden/>
           </w:rPr>
-          <w:instrText xml:space="preserve"> PAGEREF _Toc446782010 \h </w:instrText>
+          <w:instrText xml:space="preserve"> PAGEREF _Toc446787637 \h </w:instrText>
         </w:r>
         <w:r>
           <w:rPr>
@@ -1701,7 +1701,7 @@
           <w:szCs w:val="22"/>
         </w:rPr>
       </w:pPr>
-      <w:hyperlink w:anchor="_Toc446782011" w:history="1">
+      <w:hyperlink w:anchor="_Toc446787638" w:history="1">
         <w:r>
           <w:rPr>
             <w:rStyle w:val="Hipercze"/>
@@ -1746,7 +1746,7 @@
             <w:noProof/>
             <w:webHidden/>
           </w:rPr>
-          <w:instrText xml:space="preserve"> PAGEREF _Toc446782011 \h </w:instrText>
+          <w:instrText xml:space="preserve"> PAGEREF _Toc446787638 \h </w:instrText>
         </w:r>
         <w:r>
           <w:rPr>
@@ -1790,7 +1790,7 @@
           <w:szCs w:val="22"/>
         </w:rPr>
       </w:pPr>
-      <w:hyperlink w:anchor="_Toc446782012" w:history="1">
+      <w:hyperlink w:anchor="_Toc446787639" w:history="1">
         <w:r>
           <w:rPr>
             <w:rStyle w:val="Hipercze"/>
@@ -1836,7 +1836,7 @@
             <w:noProof/>
             <w:webHidden/>
           </w:rPr>
-          <w:instrText xml:space="preserve"> PAGEREF _Toc446782012 \h </w:instrText>
+          <w:instrText xml:space="preserve"> PAGEREF _Toc446787639 \h </w:instrText>
         </w:r>
         <w:r>
           <w:rPr>
@@ -1877,7 +1877,7 @@
           <w:szCs w:val="22"/>
         </w:rPr>
       </w:pPr>
-      <w:hyperlink w:anchor="_Toc446782013" w:history="1">
+      <w:hyperlink w:anchor="_Toc446787640" w:history="1">
         <w:r>
           <w:rPr>
             <w:rStyle w:val="Hipercze"/>
@@ -1915,7 +1915,7 @@
           <w:rPr>
             <w:webHidden/>
           </w:rPr>
-          <w:instrText xml:space="preserve"> PAGEREF _Toc446782013 \h </w:instrText>
+          <w:instrText xml:space="preserve"> PAGEREF _Toc446787640 \h </w:instrText>
         </w:r>
         <w:r>
           <w:rPr>
@@ -1954,7 +1954,7 @@
           <w:szCs w:val="22"/>
         </w:rPr>
       </w:pPr>
-      <w:hyperlink w:anchor="_Toc446782014" w:history="1">
+      <w:hyperlink w:anchor="_Toc446787641" w:history="1">
         <w:r>
           <w:rPr>
             <w:rStyle w:val="Hipercze"/>
@@ -1999,7 +1999,7 @@
             <w:noProof/>
             <w:webHidden/>
           </w:rPr>
-          <w:instrText xml:space="preserve"> PAGEREF _Toc446782014 \h </w:instrText>
+          <w:instrText xml:space="preserve"> PAGEREF _Toc446787641 \h </w:instrText>
         </w:r>
         <w:r>
           <w:rPr>
@@ -2042,7 +2042,7 @@
           <w:szCs w:val="22"/>
         </w:rPr>
       </w:pPr>
-      <w:hyperlink w:anchor="_Toc446782015" w:history="1">
+      <w:hyperlink w:anchor="_Toc446787642" w:history="1">
         <w:r>
           <w:rPr>
             <w:rStyle w:val="Hipercze"/>
@@ -2087,7 +2087,7 @@
             <w:noProof/>
             <w:webHidden/>
           </w:rPr>
-          <w:instrText xml:space="preserve"> PAGEREF _Toc446782015 \h </w:instrText>
+          <w:instrText xml:space="preserve"> PAGEREF _Toc446787642 \h </w:instrText>
         </w:r>
         <w:r>
           <w:rPr>
@@ -2130,7 +2130,7 @@
           <w:szCs w:val="22"/>
         </w:rPr>
       </w:pPr>
-      <w:hyperlink w:anchor="_Toc446782016" w:history="1">
+      <w:hyperlink w:anchor="_Toc446787643" w:history="1">
         <w:r>
           <w:rPr>
             <w:rStyle w:val="Hipercze"/>
@@ -2175,7 +2175,7 @@
             <w:noProof/>
             <w:webHidden/>
           </w:rPr>
-          <w:instrText xml:space="preserve"> PAGEREF _Toc446782016 \h </w:instrText>
+          <w:instrText xml:space="preserve"> PAGEREF _Toc446787643 \h </w:instrText>
         </w:r>
         <w:r>
           <w:rPr>
@@ -2218,7 +2218,7 @@
           <w:szCs w:val="22"/>
         </w:rPr>
       </w:pPr>
-      <w:hyperlink w:anchor="_Toc446782017" w:history="1">
+      <w:hyperlink w:anchor="_Toc446787644" w:history="1">
         <w:r>
           <w:rPr>
             <w:rStyle w:val="Hipercze"/>
@@ -2263,7 +2263,7 @@
             <w:noProof/>
             <w:webHidden/>
           </w:rPr>
-          <w:instrText xml:space="preserve"> PAGEREF _Toc446782017 \h </w:instrText>
+          <w:instrText xml:space="preserve"> PAGEREF _Toc446787644 \h </w:instrText>
         </w:r>
         <w:r>
           <w:rPr>
@@ -2304,7 +2304,7 @@
           <w:szCs w:val="22"/>
         </w:rPr>
       </w:pPr>
-      <w:hyperlink w:anchor="_Toc446782018" w:history="1">
+      <w:hyperlink w:anchor="_Toc446787645" w:history="1">
         <w:r>
           <w:rPr>
             <w:rStyle w:val="Hipercze"/>
@@ -2342,7 +2342,7 @@
           <w:rPr>
             <w:webHidden/>
           </w:rPr>
-          <w:instrText xml:space="preserve"> PAGEREF _Toc446782018 \h </w:instrText>
+          <w:instrText xml:space="preserve"> PAGEREF _Toc446787645 \h </w:instrText>
         </w:r>
         <w:r>
           <w:rPr>
@@ -2381,7 +2381,7 @@
           <w:szCs w:val="22"/>
         </w:rPr>
       </w:pPr>
-      <w:hyperlink w:anchor="_Toc446782019" w:history="1">
+      <w:hyperlink w:anchor="_Toc446787646" w:history="1">
         <w:r>
           <w:rPr>
             <w:rStyle w:val="Hipercze"/>
@@ -2426,7 +2426,7 @@
             <w:noProof/>
             <w:webHidden/>
           </w:rPr>
-          <w:instrText xml:space="preserve"> PAGEREF _Toc446782019 \h </w:instrText>
+          <w:instrText xml:space="preserve"> PAGEREF _Toc446787646 \h </w:instrText>
         </w:r>
         <w:r>
           <w:rPr>
@@ -2469,7 +2469,7 @@
           <w:szCs w:val="22"/>
         </w:rPr>
       </w:pPr>
-      <w:hyperlink w:anchor="_Toc446782020" w:history="1">
+      <w:hyperlink w:anchor="_Toc446787647" w:history="1">
         <w:r>
           <w:rPr>
             <w:rStyle w:val="Hipercze"/>
@@ -2514,7 +2514,7 @@
             <w:noProof/>
             <w:webHidden/>
           </w:rPr>
-          <w:instrText xml:space="preserve"> PAGEREF _Toc446782020 \h </w:instrText>
+          <w:instrText xml:space="preserve"> PAGEREF _Toc446787647 \h </w:instrText>
         </w:r>
         <w:r>
           <w:rPr>
@@ -2557,7 +2557,7 @@
           <w:szCs w:val="22"/>
         </w:rPr>
       </w:pPr>
-      <w:hyperlink w:anchor="_Toc446782021" w:history="1">
+      <w:hyperlink w:anchor="_Toc446787648" w:history="1">
         <w:r>
           <w:rPr>
             <w:rStyle w:val="Hipercze"/>
@@ -2602,7 +2602,7 @@
             <w:noProof/>
             <w:webHidden/>
           </w:rPr>
-          <w:instrText xml:space="preserve"> PAGEREF _Toc446782021 \h </w:instrText>
+          <w:instrText xml:space="preserve"> PAGEREF _Toc446787648 \h </w:instrText>
         </w:r>
         <w:r>
           <w:rPr>
@@ -2645,7 +2645,7 @@
           <w:szCs w:val="22"/>
         </w:rPr>
       </w:pPr>
-      <w:hyperlink w:anchor="_Toc446782022" w:history="1">
+      <w:hyperlink w:anchor="_Toc446787649" w:history="1">
         <w:r>
           <w:rPr>
             <w:rStyle w:val="Hipercze"/>
@@ -2690,7 +2690,7 @@
             <w:noProof/>
             <w:webHidden/>
           </w:rPr>
-          <w:instrText xml:space="preserve"> PAGEREF _Toc446782022 \h </w:instrText>
+          <w:instrText xml:space="preserve"> PAGEREF _Toc446787649 \h </w:instrText>
         </w:r>
         <w:r>
           <w:rPr>
@@ -2731,7 +2731,7 @@
           <w:szCs w:val="22"/>
         </w:rPr>
       </w:pPr>
-      <w:hyperlink w:anchor="_Toc446782023" w:history="1">
+      <w:hyperlink w:anchor="_Toc446787650" w:history="1">
         <w:r>
           <w:rPr>
             <w:rStyle w:val="Hipercze"/>
@@ -2769,7 +2769,7 @@
           <w:rPr>
             <w:webHidden/>
           </w:rPr>
-          <w:instrText xml:space="preserve"> PAGEREF _Toc446782023 \h </w:instrText>
+          <w:instrText xml:space="preserve"> PAGEREF _Toc446787650 \h </w:instrText>
         </w:r>
         <w:r>
           <w:rPr>
@@ -2808,7 +2808,7 @@
           <w:szCs w:val="22"/>
         </w:rPr>
       </w:pPr>
-      <w:hyperlink w:anchor="_Toc446782024" w:history="1">
+      <w:hyperlink w:anchor="_Toc446787651" w:history="1">
         <w:r>
           <w:rPr>
             <w:rStyle w:val="Hipercze"/>
@@ -2853,7 +2853,7 @@
             <w:noProof/>
             <w:webHidden/>
           </w:rPr>
-          <w:instrText xml:space="preserve"> PAGEREF _Toc446782024 \h </w:instrText>
+          <w:instrText xml:space="preserve"> PAGEREF _Toc446787651 \h </w:instrText>
         </w:r>
         <w:r>
           <w:rPr>
@@ -2896,7 +2896,7 @@
           <w:szCs w:val="22"/>
         </w:rPr>
       </w:pPr>
-      <w:hyperlink w:anchor="_Toc446782025" w:history="1">
+      <w:hyperlink w:anchor="_Toc446787652" w:history="1">
         <w:r>
           <w:rPr>
             <w:rStyle w:val="Hipercze"/>
@@ -2941,7 +2941,7 @@
             <w:noProof/>
             <w:webHidden/>
           </w:rPr>
-          <w:instrText xml:space="preserve"> PAGEREF _Toc446782025 \h </w:instrText>
+          <w:instrText xml:space="preserve"> PAGEREF _Toc446787652 \h </w:instrText>
         </w:r>
         <w:r>
           <w:rPr>
@@ -2984,7 +2984,7 @@
           <w:szCs w:val="22"/>
         </w:rPr>
       </w:pPr>
-      <w:hyperlink w:anchor="_Toc446782026" w:history="1">
+      <w:hyperlink w:anchor="_Toc446787653" w:history="1">
         <w:r>
           <w:rPr>
             <w:rStyle w:val="Hipercze"/>
@@ -3029,7 +3029,7 @@
             <w:noProof/>
             <w:webHidden/>
           </w:rPr>
-          <w:instrText xml:space="preserve"> PAGEREF _Toc446782026 \h </w:instrText>
+          <w:instrText xml:space="preserve"> PAGEREF _Toc446787653 \h </w:instrText>
         </w:r>
         <w:r>
           <w:rPr>
@@ -3072,7 +3072,7 @@
           <w:szCs w:val="22"/>
         </w:rPr>
       </w:pPr>
-      <w:hyperlink w:anchor="_Toc446782027" w:history="1">
+      <w:hyperlink w:anchor="_Toc446787654" w:history="1">
         <w:r>
           <w:rPr>
             <w:rStyle w:val="Hipercze"/>
@@ -3117,7 +3117,7 @@
             <w:noProof/>
             <w:webHidden/>
           </w:rPr>
-          <w:instrText xml:space="preserve"> PAGEREF _Toc446782027 \h </w:instrText>
+          <w:instrText xml:space="preserve"> PAGEREF _Toc446787654 \h </w:instrText>
         </w:r>
         <w:r>
           <w:rPr>
@@ -3160,7 +3160,7 @@
           <w:szCs w:val="22"/>
         </w:rPr>
       </w:pPr>
-      <w:hyperlink w:anchor="_Toc446782028" w:history="1">
+      <w:hyperlink w:anchor="_Toc446787655" w:history="1">
         <w:r>
           <w:rPr>
             <w:rStyle w:val="Hipercze"/>
@@ -3205,7 +3205,7 @@
             <w:noProof/>
             <w:webHidden/>
           </w:rPr>
-          <w:instrText xml:space="preserve"> PAGEREF _Toc446782028 \h </w:instrText>
+          <w:instrText xml:space="preserve"> PAGEREF _Toc446787655 \h </w:instrText>
         </w:r>
         <w:r>
           <w:rPr>
@@ -3246,7 +3246,7 @@
           <w:szCs w:val="22"/>
         </w:rPr>
       </w:pPr>
-      <w:hyperlink w:anchor="_Toc446782029" w:history="1">
+      <w:hyperlink w:anchor="_Toc446787656" w:history="1">
         <w:r>
           <w:rPr>
             <w:rStyle w:val="Hipercze"/>
@@ -3284,7 +3284,7 @@
           <w:rPr>
             <w:webHidden/>
           </w:rPr>
-          <w:instrText xml:space="preserve"> PAGEREF _Toc446782029 \h </w:instrText>
+          <w:instrText xml:space="preserve"> PAGEREF _Toc446787656 \h </w:instrText>
         </w:r>
         <w:r>
           <w:rPr>
@@ -3323,7 +3323,7 @@
           <w:szCs w:val="22"/>
         </w:rPr>
       </w:pPr>
-      <w:hyperlink w:anchor="_Toc446782030" w:history="1">
+      <w:hyperlink w:anchor="_Toc446787657" w:history="1">
         <w:r>
           <w:rPr>
             <w:rStyle w:val="Hipercze"/>
@@ -3368,7 +3368,7 @@
             <w:noProof/>
             <w:webHidden/>
           </w:rPr>
-          <w:instrText xml:space="preserve"> PAGEREF _Toc446782030 \h </w:instrText>
+          <w:instrText xml:space="preserve"> PAGEREF _Toc446787657 \h </w:instrText>
         </w:r>
         <w:r>
           <w:rPr>
@@ -3411,7 +3411,7 @@
           <w:szCs w:val="22"/>
         </w:rPr>
       </w:pPr>
-      <w:hyperlink w:anchor="_Toc446782031" w:history="1">
+      <w:hyperlink w:anchor="_Toc446787658" w:history="1">
         <w:r>
           <w:rPr>
             <w:rStyle w:val="Hipercze"/>
@@ -3456,7 +3456,7 @@
             <w:noProof/>
             <w:webHidden/>
           </w:rPr>
-          <w:instrText xml:space="preserve"> PAGEREF _Toc446782031 \h </w:instrText>
+          <w:instrText xml:space="preserve"> PAGEREF _Toc446787658 \h </w:instrText>
         </w:r>
         <w:r>
           <w:rPr>
@@ -3499,7 +3499,7 @@
           <w:szCs w:val="22"/>
         </w:rPr>
       </w:pPr>
-      <w:hyperlink w:anchor="_Toc446782032" w:history="1">
+      <w:hyperlink w:anchor="_Toc446787659" w:history="1">
         <w:r>
           <w:rPr>
             <w:rStyle w:val="Hipercze"/>
@@ -3544,7 +3544,7 @@
             <w:noProof/>
             <w:webHidden/>
           </w:rPr>
-          <w:instrText xml:space="preserve"> PAGEREF _Toc446782032 \h </w:instrText>
+          <w:instrText xml:space="preserve"> PAGEREF _Toc446787659 \h </w:instrText>
         </w:r>
         <w:r>
           <w:rPr>
@@ -3587,7 +3587,7 @@
           <w:szCs w:val="22"/>
         </w:rPr>
       </w:pPr>
-      <w:hyperlink w:anchor="_Toc446782033" w:history="1">
+      <w:hyperlink w:anchor="_Toc446787660" w:history="1">
         <w:r>
           <w:rPr>
             <w:rStyle w:val="Hipercze"/>
@@ -3632,7 +3632,7 @@
             <w:noProof/>
             <w:webHidden/>
           </w:rPr>
-          <w:instrText xml:space="preserve"> PAGEREF _Toc446782033 \h </w:instrText>
+          <w:instrText xml:space="preserve"> PAGEREF _Toc446787660 \h </w:instrText>
         </w:r>
         <w:r>
           <w:rPr>
@@ -3673,7 +3673,7 @@
           <w:szCs w:val="22"/>
         </w:rPr>
       </w:pPr>
-      <w:hyperlink w:anchor="_Toc446782034" w:history="1">
+      <w:hyperlink w:anchor="_Toc446787661" w:history="1">
         <w:r>
           <w:rPr>
             <w:rStyle w:val="Hipercze"/>
@@ -3711,7 +3711,7 @@
           <w:rPr>
             <w:webHidden/>
           </w:rPr>
-          <w:instrText xml:space="preserve"> PAGEREF _Toc446782034 \h </w:instrText>
+          <w:instrText xml:space="preserve"> PAGEREF _Toc446787661 \h </w:instrText>
         </w:r>
         <w:r>
           <w:rPr>
@@ -3750,7 +3750,7 @@
           <w:szCs w:val="22"/>
         </w:rPr>
       </w:pPr>
-      <w:hyperlink w:anchor="_Toc446782035" w:history="1">
+      <w:hyperlink w:anchor="_Toc446787662" w:history="1">
         <w:r>
           <w:rPr>
             <w:rStyle w:val="Hipercze"/>
@@ -3795,7 +3795,7 @@
             <w:noProof/>
             <w:webHidden/>
           </w:rPr>
-          <w:instrText xml:space="preserve"> PAGEREF _Toc446782035 \h </w:instrText>
+          <w:instrText xml:space="preserve"> PAGEREF _Toc446787662 \h </w:instrText>
         </w:r>
         <w:r>
           <w:rPr>
@@ -3838,7 +3838,7 @@
           <w:szCs w:val="22"/>
         </w:rPr>
       </w:pPr>
-      <w:hyperlink w:anchor="_Toc446782036" w:history="1">
+      <w:hyperlink w:anchor="_Toc446787663" w:history="1">
         <w:r>
           <w:rPr>
             <w:rStyle w:val="Hipercze"/>
@@ -3883,7 +3883,7 @@
             <w:noProof/>
             <w:webHidden/>
           </w:rPr>
-          <w:instrText xml:space="preserve"> PAGEREF _Toc446782036 \h </w:instrText>
+          <w:instrText xml:space="preserve"> PAGEREF _Toc446787663 \h </w:instrText>
         </w:r>
         <w:r>
           <w:rPr>
@@ -3926,7 +3926,7 @@
           <w:szCs w:val="22"/>
         </w:rPr>
       </w:pPr>
-      <w:hyperlink w:anchor="_Toc446782037" w:history="1">
+      <w:hyperlink w:anchor="_Toc446787664" w:history="1">
         <w:r>
           <w:rPr>
             <w:rStyle w:val="Hipercze"/>
@@ -3971,7 +3971,7 @@
             <w:noProof/>
             <w:webHidden/>
           </w:rPr>
-          <w:instrText xml:space="preserve"> PAGEREF _Toc446782037 \h </w:instrText>
+          <w:instrText xml:space="preserve"> PAGEREF _Toc446787664 \h </w:instrText>
         </w:r>
         <w:r>
           <w:rPr>
@@ -4012,7 +4012,7 @@
           <w:szCs w:val="22"/>
         </w:rPr>
       </w:pPr>
-      <w:hyperlink w:anchor="_Toc446782038" w:history="1">
+      <w:hyperlink w:anchor="_Toc446787665" w:history="1">
         <w:r>
           <w:rPr>
             <w:rStyle w:val="Hipercze"/>
@@ -4050,7 +4050,7 @@
           <w:rPr>
             <w:webHidden/>
           </w:rPr>
-          <w:instrText xml:space="preserve"> PAGEREF _Toc446782038 \h </w:instrText>
+          <w:instrText xml:space="preserve"> PAGEREF _Toc446787665 \h </w:instrText>
         </w:r>
         <w:r>
           <w:rPr>
@@ -4090,7 +4090,7 @@
           <w:szCs w:val="22"/>
         </w:rPr>
       </w:pPr>
-      <w:hyperlink w:anchor="_Toc446782039" w:history="1">
+      <w:hyperlink w:anchor="_Toc446787666" w:history="1">
         <w:r>
           <w:rPr>
             <w:rStyle w:val="Hipercze"/>
@@ -4136,7 +4136,7 @@
             <w:noProof/>
             <w:webHidden/>
           </w:rPr>
-          <w:instrText xml:space="preserve"> PAGEREF _Toc446782039 \h </w:instrText>
+          <w:instrText xml:space="preserve"> PAGEREF _Toc446787666 \h </w:instrText>
         </w:r>
         <w:r>
           <w:rPr>
@@ -4177,7 +4177,7 @@
           <w:szCs w:val="22"/>
         </w:rPr>
       </w:pPr>
-      <w:hyperlink w:anchor="_Toc446782040" w:history="1">
+      <w:hyperlink w:anchor="_Toc446787667" w:history="1">
         <w:r>
           <w:rPr>
             <w:rStyle w:val="Hipercze"/>
@@ -4215,7 +4215,7 @@
           <w:rPr>
             <w:webHidden/>
           </w:rPr>
-          <w:instrText xml:space="preserve"> PAGEREF _Toc446782040 \h </w:instrText>
+          <w:instrText xml:space="preserve"> PAGEREF _Toc446787667 \h </w:instrText>
         </w:r>
         <w:r>
           <w:rPr>
@@ -4252,7 +4252,7 @@
           <w:szCs w:val="22"/>
         </w:rPr>
       </w:pPr>
-      <w:hyperlink w:anchor="_Toc446782041" w:history="1">
+      <w:hyperlink w:anchor="_Toc446787668" w:history="1">
         <w:r>
           <w:rPr>
             <w:rStyle w:val="Hipercze"/>
@@ -4290,7 +4290,7 @@
           <w:rPr>
             <w:webHidden/>
           </w:rPr>
-          <w:instrText xml:space="preserve"> PAGEREF _Toc446782041 \h </w:instrText>
+          <w:instrText xml:space="preserve"> PAGEREF _Toc446787668 \h </w:instrText>
         </w:r>
         <w:r>
           <w:rPr>
@@ -4329,7 +4329,7 @@
           <w:szCs w:val="22"/>
         </w:rPr>
       </w:pPr>
-      <w:hyperlink w:anchor="_Toc446782042" w:history="1">
+      <w:hyperlink w:anchor="_Toc446787669" w:history="1">
         <w:r>
           <w:rPr>
             <w:rStyle w:val="Hipercze"/>
@@ -4374,7 +4374,7 @@
             <w:noProof/>
             <w:webHidden/>
           </w:rPr>
-          <w:instrText xml:space="preserve"> PAGEREF _Toc446782042 \h </w:instrText>
+          <w:instrText xml:space="preserve"> PAGEREF _Toc446787669 \h </w:instrText>
         </w:r>
         <w:r>
           <w:rPr>
@@ -4417,7 +4417,7 @@
           <w:szCs w:val="22"/>
         </w:rPr>
       </w:pPr>
-      <w:hyperlink w:anchor="_Toc446782043" w:history="1">
+      <w:hyperlink w:anchor="_Toc446787670" w:history="1">
         <w:r>
           <w:rPr>
             <w:rStyle w:val="Hipercze"/>
@@ -4462,7 +4462,7 @@
             <w:noProof/>
             <w:webHidden/>
           </w:rPr>
-          <w:instrText xml:space="preserve"> PAGEREF _Toc446782043 \h </w:instrText>
+          <w:instrText xml:space="preserve"> PAGEREF _Toc446787670 \h </w:instrText>
         </w:r>
         <w:r>
           <w:rPr>
@@ -4505,7 +4505,7 @@
           <w:szCs w:val="22"/>
         </w:rPr>
       </w:pPr>
-      <w:hyperlink w:anchor="_Toc446782044" w:history="1">
+      <w:hyperlink w:anchor="_Toc446787671" w:history="1">
         <w:r>
           <w:rPr>
             <w:rStyle w:val="Hipercze"/>
@@ -4550,7 +4550,7 @@
             <w:noProof/>
             <w:webHidden/>
           </w:rPr>
-          <w:instrText xml:space="preserve"> PAGEREF _Toc446782044 \h </w:instrText>
+          <w:instrText xml:space="preserve"> PAGEREF _Toc446787671 \h </w:instrText>
         </w:r>
         <w:r>
           <w:rPr>
@@ -4593,7 +4593,7 @@
           <w:szCs w:val="22"/>
         </w:rPr>
       </w:pPr>
-      <w:hyperlink w:anchor="_Toc446782045" w:history="1">
+      <w:hyperlink w:anchor="_Toc446787672" w:history="1">
         <w:r>
           <w:rPr>
             <w:rStyle w:val="Hipercze"/>
@@ -4638,7 +4638,7 @@
             <w:noProof/>
             <w:webHidden/>
           </w:rPr>
-          <w:instrText xml:space="preserve"> PAGEREF _Toc446782045 \h </w:instrText>
+          <w:instrText xml:space="preserve"> PAGEREF _Toc446787672 \h </w:instrText>
         </w:r>
         <w:r>
           <w:rPr>
@@ -4679,7 +4679,7 @@
           <w:szCs w:val="22"/>
         </w:rPr>
       </w:pPr>
-      <w:hyperlink w:anchor="_Toc446782046" w:history="1">
+      <w:hyperlink w:anchor="_Toc446787673" w:history="1">
         <w:r>
           <w:rPr>
             <w:rStyle w:val="Hipercze"/>
@@ -4717,7 +4717,7 @@
           <w:rPr>
             <w:webHidden/>
           </w:rPr>
-          <w:instrText xml:space="preserve"> PAGEREF _Toc446782046 \h </w:instrText>
+          <w:instrText xml:space="preserve"> PAGEREF _Toc446787673 \h </w:instrText>
         </w:r>
         <w:r>
           <w:rPr>
@@ -4756,7 +4756,7 @@
           <w:szCs w:val="22"/>
         </w:rPr>
       </w:pPr>
-      <w:hyperlink w:anchor="_Toc446782047" w:history="1">
+      <w:hyperlink w:anchor="_Toc446787674" w:history="1">
         <w:r>
           <w:rPr>
             <w:rStyle w:val="Hipercze"/>
@@ -4801,7 +4801,7 @@
             <w:noProof/>
             <w:webHidden/>
           </w:rPr>
-          <w:instrText xml:space="preserve"> PAGEREF _Toc446782047 \h </w:instrText>
+          <w:instrText xml:space="preserve"> PAGEREF _Toc446787674 \h </w:instrText>
         </w:r>
         <w:r>
           <w:rPr>
@@ -4844,7 +4844,7 @@
           <w:szCs w:val="22"/>
         </w:rPr>
       </w:pPr>
-      <w:hyperlink w:anchor="_Toc446782048" w:history="1">
+      <w:hyperlink w:anchor="_Toc446787675" w:history="1">
         <w:r>
           <w:rPr>
             <w:rStyle w:val="Hipercze"/>
@@ -4889,7 +4889,7 @@
             <w:noProof/>
             <w:webHidden/>
           </w:rPr>
-          <w:instrText xml:space="preserve"> PAGEREF _Toc446782048 \h </w:instrText>
+          <w:instrText xml:space="preserve"> PAGEREF _Toc446787675 \h </w:instrText>
         </w:r>
         <w:r>
           <w:rPr>
@@ -4934,7 +4934,7 @@
           <w:szCs w:val="22"/>
         </w:rPr>
       </w:pPr>
-      <w:hyperlink w:anchor="_Toc446782049" w:history="1">
+      <w:hyperlink w:anchor="_Toc446787676" w:history="1">
         <w:r>
           <w:rPr>
             <w:rStyle w:val="Hipercze"/>
@@ -4956,7 +4956,7 @@
             <w:rStyle w:val="Hipercze"/>
             <w:noProof/>
           </w:rPr>
-          <w:t>Przypadek użycia - zmień położenie</w:t>
+          <w:t>Scenariusz przypadku użycia - Zmień położenie</w:t>
         </w:r>
         <w:r>
           <w:rPr>
@@ -4977,7 +4977,7 @@
             <w:noProof/>
             <w:webHidden/>
           </w:rPr>
-          <w:instrText xml:space="preserve"> PAGEREF _Toc446782049 \h </w:instrText>
+          <w:instrText xml:space="preserve"> PAGEREF _Toc446787676 \h </w:instrText>
         </w:r>
         <w:r>
           <w:rPr>
@@ -5020,7 +5020,7 @@
           <w:szCs w:val="22"/>
         </w:rPr>
       </w:pPr>
-      <w:hyperlink w:anchor="_Toc446782050" w:history="1">
+      <w:hyperlink w:anchor="_Toc446787677" w:history="1">
         <w:r>
           <w:rPr>
             <w:rStyle w:val="Hipercze"/>
@@ -5065,7 +5065,7 @@
             <w:noProof/>
             <w:webHidden/>
           </w:rPr>
-          <w:instrText xml:space="preserve"> PAGEREF _Toc446782050 \h </w:instrText>
+          <w:instrText xml:space="preserve"> PAGEREF _Toc446787677 \h </w:instrText>
         </w:r>
         <w:r>
           <w:rPr>
@@ -5110,7 +5110,7 @@
           <w:szCs w:val="22"/>
         </w:rPr>
       </w:pPr>
-      <w:hyperlink w:anchor="_Toc446782051" w:history="1">
+      <w:hyperlink w:anchor="_Toc446787678" w:history="1">
         <w:r>
           <w:rPr>
             <w:rStyle w:val="Hipercze"/>
@@ -5132,7 +5132,7 @@
             <w:rStyle w:val="Hipercze"/>
             <w:noProof/>
           </w:rPr>
-          <w:t>Przypadek użycia - Załóż konto</w:t>
+          <w:t>Scenariusz przypadku użycia - Załóż konto</w:t>
         </w:r>
         <w:r>
           <w:rPr>
@@ -5153,7 +5153,7 @@
             <w:noProof/>
             <w:webHidden/>
           </w:rPr>
-          <w:instrText xml:space="preserve"> PAGEREF _Toc446782051 \h </w:instrText>
+          <w:instrText xml:space="preserve"> PAGEREF _Toc446787678 \h </w:instrText>
         </w:r>
         <w:r>
           <w:rPr>
@@ -5198,7 +5198,7 @@
           <w:szCs w:val="22"/>
         </w:rPr>
       </w:pPr>
-      <w:hyperlink w:anchor="_Toc446782052" w:history="1">
+      <w:hyperlink w:anchor="_Toc446787679" w:history="1">
         <w:r>
           <w:rPr>
             <w:rStyle w:val="Hipercze"/>
@@ -5220,7 +5220,7 @@
             <w:rStyle w:val="Hipercze"/>
             <w:noProof/>
           </w:rPr>
-          <w:t>Przypadek użycia - Zaloguj się</w:t>
+          <w:t>Scenariusz przypadku użycia - Zaloguj się</w:t>
         </w:r>
         <w:r>
           <w:rPr>
@@ -5241,7 +5241,7 @@
             <w:noProof/>
             <w:webHidden/>
           </w:rPr>
-          <w:instrText xml:space="preserve"> PAGEREF _Toc446782052 \h </w:instrText>
+          <w:instrText xml:space="preserve"> PAGEREF _Toc446787679 \h </w:instrText>
         </w:r>
         <w:r>
           <w:rPr>
@@ -5286,7 +5286,7 @@
           <w:szCs w:val="22"/>
         </w:rPr>
       </w:pPr>
-      <w:hyperlink w:anchor="_Toc446782053" w:history="1">
+      <w:hyperlink w:anchor="_Toc446787680" w:history="1">
         <w:r>
           <w:rPr>
             <w:rStyle w:val="Hipercze"/>
@@ -5308,7 +5308,7 @@
             <w:rStyle w:val="Hipercze"/>
             <w:noProof/>
           </w:rPr>
-          <w:t>Przypadek użycia - Oglądaj wizualizację</w:t>
+          <w:t>Scenariusz przypadku użycia - Oglądaj wizualizację</w:t>
         </w:r>
         <w:r>
           <w:rPr>
@@ -5329,7 +5329,7 @@
             <w:noProof/>
             <w:webHidden/>
           </w:rPr>
-          <w:instrText xml:space="preserve"> PAGEREF _Toc446782053 \h </w:instrText>
+          <w:instrText xml:space="preserve"> PAGEREF _Toc446787680 \h </w:instrText>
         </w:r>
         <w:r>
           <w:rPr>
@@ -5374,7 +5374,7 @@
           <w:szCs w:val="22"/>
         </w:rPr>
       </w:pPr>
-      <w:hyperlink w:anchor="_Toc446782054" w:history="1">
+      <w:hyperlink w:anchor="_Toc446787681" w:history="1">
         <w:r>
           <w:rPr>
             <w:rStyle w:val="Hipercze"/>
@@ -5396,7 +5396,7 @@
             <w:rStyle w:val="Hipercze"/>
             <w:noProof/>
           </w:rPr>
-          <w:t>Przypadek użycia - Edytuj preferencje wizualizacji</w:t>
+          <w:t>Scenariusz przypadku użycia - Edytuj preferencje wizualizacji</w:t>
         </w:r>
         <w:r>
           <w:rPr>
@@ -5417,7 +5417,7 @@
             <w:noProof/>
             <w:webHidden/>
           </w:rPr>
-          <w:instrText xml:space="preserve"> PAGEREF _Toc446782054 \h </w:instrText>
+          <w:instrText xml:space="preserve"> PAGEREF _Toc446787681 \h </w:instrText>
         </w:r>
         <w:r>
           <w:rPr>
@@ -5462,7 +5462,7 @@
           <w:szCs w:val="22"/>
         </w:rPr>
       </w:pPr>
-      <w:hyperlink w:anchor="_Toc446782055" w:history="1">
+      <w:hyperlink w:anchor="_Toc446787682" w:history="1">
         <w:r>
           <w:rPr>
             <w:rStyle w:val="Hipercze"/>
@@ -5484,7 +5484,7 @@
             <w:rStyle w:val="Hipercze"/>
             <w:noProof/>
           </w:rPr>
-          <w:t>Przypadek użycia - Oglądaj symulację</w:t>
+          <w:t>Scenariusz przypadku użycia - Oglądaj symulację</w:t>
         </w:r>
         <w:r>
           <w:rPr>
@@ -5505,7 +5505,7 @@
             <w:noProof/>
             <w:webHidden/>
           </w:rPr>
-          <w:instrText xml:space="preserve"> PAGEREF _Toc446782055 \h </w:instrText>
+          <w:instrText xml:space="preserve"> PAGEREF _Toc446787682 \h </w:instrText>
         </w:r>
         <w:r>
           <w:rPr>
@@ -5550,7 +5550,7 @@
           <w:szCs w:val="22"/>
         </w:rPr>
       </w:pPr>
-      <w:hyperlink w:anchor="_Toc446782056" w:history="1">
+      <w:hyperlink w:anchor="_Toc446787683" w:history="1">
         <w:r>
           <w:rPr>
             <w:rStyle w:val="Hipercze"/>
@@ -5572,7 +5572,7 @@
             <w:rStyle w:val="Hipercze"/>
             <w:noProof/>
           </w:rPr>
-          <w:t>Przypadek użycia - Przeglądaj historię wizualizacji</w:t>
+          <w:t>Scenariusz przypadku użycia - Przeglądaj historię wizualizacji</w:t>
         </w:r>
         <w:r>
           <w:rPr>
@@ -5593,7 +5593,7 @@
             <w:noProof/>
             <w:webHidden/>
           </w:rPr>
-          <w:instrText xml:space="preserve"> PAGEREF _Toc446782056 \h </w:instrText>
+          <w:instrText xml:space="preserve"> PAGEREF _Toc446787683 \h </w:instrText>
         </w:r>
         <w:r>
           <w:rPr>
@@ -5637,7 +5637,7 @@
           <w:szCs w:val="22"/>
         </w:rPr>
       </w:pPr>
-      <w:hyperlink w:anchor="_Toc446782057" w:history="1">
+      <w:hyperlink w:anchor="_Toc446787684" w:history="1">
         <w:r>
           <w:rPr>
             <w:rStyle w:val="Hipercze"/>
@@ -5683,7 +5683,7 @@
             <w:noProof/>
             <w:webHidden/>
           </w:rPr>
-          <w:instrText xml:space="preserve"> PAGEREF _Toc446782057 \h </w:instrText>
+          <w:instrText xml:space="preserve"> PAGEREF _Toc446787684 \h </w:instrText>
         </w:r>
         <w:r>
           <w:rPr>
@@ -5724,7 +5724,7 @@
           <w:szCs w:val="22"/>
         </w:rPr>
       </w:pPr>
-      <w:hyperlink w:anchor="_Toc446782058" w:history="1">
+      <w:hyperlink w:anchor="_Toc446787685" w:history="1">
         <w:r>
           <w:rPr>
             <w:rStyle w:val="Hipercze"/>
@@ -5762,7 +5762,7 @@
           <w:rPr>
             <w:webHidden/>
           </w:rPr>
-          <w:instrText xml:space="preserve"> PAGEREF _Toc446782058 \h </w:instrText>
+          <w:instrText xml:space="preserve"> PAGEREF _Toc446787685 \h </w:instrText>
         </w:r>
         <w:r>
           <w:rPr>
@@ -5799,7 +5799,7 @@
           <w:szCs w:val="22"/>
         </w:rPr>
       </w:pPr>
-      <w:hyperlink w:anchor="_Toc446782059" w:history="1">
+      <w:hyperlink w:anchor="_Toc446787686" w:history="1">
         <w:r>
           <w:rPr>
             <w:rStyle w:val="Hipercze"/>
@@ -5837,7 +5837,7 @@
           <w:rPr>
             <w:webHidden/>
           </w:rPr>
-          <w:instrText xml:space="preserve"> PAGEREF _Toc446782059 \h </w:instrText>
+          <w:instrText xml:space="preserve"> PAGEREF _Toc446787686 \h </w:instrText>
         </w:r>
         <w:r>
           <w:rPr>
@@ -5874,7 +5874,7 @@
           <w:szCs w:val="22"/>
         </w:rPr>
       </w:pPr>
-      <w:hyperlink w:anchor="_Toc446782060" w:history="1">
+      <w:hyperlink w:anchor="_Toc446787687" w:history="1">
         <w:r>
           <w:rPr>
             <w:rStyle w:val="Hipercze"/>
@@ -5912,7 +5912,7 @@
           <w:rPr>
             <w:webHidden/>
           </w:rPr>
-          <w:instrText xml:space="preserve"> PAGEREF _Toc446782060 \h </w:instrText>
+          <w:instrText xml:space="preserve"> PAGEREF _Toc446787687 \h </w:instrText>
         </w:r>
         <w:r>
           <w:rPr>
@@ -5949,7 +5949,7 @@
           <w:szCs w:val="22"/>
         </w:rPr>
       </w:pPr>
-      <w:hyperlink w:anchor="_Toc446782061" w:history="1">
+      <w:hyperlink w:anchor="_Toc446787688" w:history="1">
         <w:r>
           <w:rPr>
             <w:rStyle w:val="Hipercze"/>
@@ -5987,7 +5987,7 @@
           <w:rPr>
             <w:webHidden/>
           </w:rPr>
-          <w:instrText xml:space="preserve"> PAGEREF _Toc446782061 \h </w:instrText>
+          <w:instrText xml:space="preserve"> PAGEREF _Toc446787688 \h </w:instrText>
         </w:r>
         <w:r>
           <w:rPr>
@@ -6024,7 +6024,7 @@
           <w:szCs w:val="22"/>
         </w:rPr>
       </w:pPr>
-      <w:hyperlink w:anchor="_Toc446782062" w:history="1">
+      <w:hyperlink w:anchor="_Toc446787689" w:history="1">
         <w:r>
           <w:rPr>
             <w:rStyle w:val="Hipercze"/>
@@ -6062,7 +6062,7 @@
           <w:rPr>
             <w:webHidden/>
           </w:rPr>
-          <w:instrText xml:space="preserve"> PAGEREF _Toc446782062 \h </w:instrText>
+          <w:instrText xml:space="preserve"> PAGEREF _Toc446787689 \h </w:instrText>
         </w:r>
         <w:r>
           <w:rPr>
@@ -6099,7 +6099,7 @@
           <w:szCs w:val="22"/>
         </w:rPr>
       </w:pPr>
-      <w:hyperlink w:anchor="_Toc446782063" w:history="1">
+      <w:hyperlink w:anchor="_Toc446787690" w:history="1">
         <w:r>
           <w:rPr>
             <w:rStyle w:val="Hipercze"/>
@@ -6137,7 +6137,7 @@
           <w:rPr>
             <w:webHidden/>
           </w:rPr>
-          <w:instrText xml:space="preserve"> PAGEREF _Toc446782063 \h </w:instrText>
+          <w:instrText xml:space="preserve"> PAGEREF _Toc446787690 \h </w:instrText>
         </w:r>
         <w:r>
           <w:rPr>
@@ -6174,7 +6174,7 @@
           <w:szCs w:val="22"/>
         </w:rPr>
       </w:pPr>
-      <w:hyperlink w:anchor="_Toc446782064" w:history="1">
+      <w:hyperlink w:anchor="_Toc446787691" w:history="1">
         <w:r>
           <w:rPr>
             <w:rStyle w:val="Hipercze"/>
@@ -6212,7 +6212,7 @@
           <w:rPr>
             <w:webHidden/>
           </w:rPr>
-          <w:instrText xml:space="preserve"> PAGEREF _Toc446782064 \h </w:instrText>
+          <w:instrText xml:space="preserve"> PAGEREF _Toc446787691 \h </w:instrText>
         </w:r>
         <w:r>
           <w:rPr>
@@ -6252,7 +6252,7 @@
           <w:szCs w:val="22"/>
         </w:rPr>
       </w:pPr>
-      <w:hyperlink w:anchor="_Toc446782065" w:history="1">
+      <w:hyperlink w:anchor="_Toc446787692" w:history="1">
         <w:r>
           <w:rPr>
             <w:rStyle w:val="Hipercze"/>
@@ -6298,7 +6298,7 @@
             <w:noProof/>
             <w:webHidden/>
           </w:rPr>
-          <w:instrText xml:space="preserve"> PAGEREF _Toc446782065 \h </w:instrText>
+          <w:instrText xml:space="preserve"> PAGEREF _Toc446787692 \h </w:instrText>
         </w:r>
         <w:r>
           <w:rPr>
@@ -6339,7 +6339,7 @@
           <w:szCs w:val="22"/>
         </w:rPr>
       </w:pPr>
-      <w:hyperlink w:anchor="_Toc446782066" w:history="1">
+      <w:hyperlink w:anchor="_Toc446787693" w:history="1">
         <w:r>
           <w:rPr>
             <w:rStyle w:val="Hipercze"/>
@@ -6377,7 +6377,7 @@
           <w:rPr>
             <w:webHidden/>
           </w:rPr>
-          <w:instrText xml:space="preserve"> PAGEREF _Toc446782066 \h </w:instrText>
+          <w:instrText xml:space="preserve"> PAGEREF _Toc446787693 \h </w:instrText>
         </w:r>
         <w:r>
           <w:rPr>
@@ -6414,7 +6414,7 @@
           <w:szCs w:val="22"/>
         </w:rPr>
       </w:pPr>
-      <w:hyperlink w:anchor="_Toc446782067" w:history="1">
+      <w:hyperlink w:anchor="_Toc446787694" w:history="1">
         <w:r>
           <w:rPr>
             <w:rStyle w:val="Hipercze"/>
@@ -6452,7 +6452,7 @@
           <w:rPr>
             <w:webHidden/>
           </w:rPr>
-          <w:instrText xml:space="preserve"> PAGEREF _Toc446782067 \h </w:instrText>
+          <w:instrText xml:space="preserve"> PAGEREF _Toc446787694 \h </w:instrText>
         </w:r>
         <w:r>
           <w:rPr>
@@ -6492,7 +6492,7 @@
           <w:szCs w:val="22"/>
         </w:rPr>
       </w:pPr>
-      <w:hyperlink w:anchor="_Toc446782068" w:history="1">
+      <w:hyperlink w:anchor="_Toc446787695" w:history="1">
         <w:r>
           <w:rPr>
             <w:rStyle w:val="Hipercze"/>
@@ -6538,7 +6538,7 @@
             <w:noProof/>
             <w:webHidden/>
           </w:rPr>
-          <w:instrText xml:space="preserve"> PAGEREF _Toc446782068 \h </w:instrText>
+          <w:instrText xml:space="preserve"> PAGEREF _Toc446787695 \h </w:instrText>
         </w:r>
         <w:r>
           <w:rPr>
@@ -6582,7 +6582,7 @@
           <w:szCs w:val="22"/>
         </w:rPr>
       </w:pPr>
-      <w:hyperlink w:anchor="_Toc446782069" w:history="1">
+      <w:hyperlink w:anchor="_Toc446787696" w:history="1">
         <w:r>
           <w:rPr>
             <w:rStyle w:val="Hipercze"/>
@@ -6628,7 +6628,7 @@
             <w:noProof/>
             <w:webHidden/>
           </w:rPr>
-          <w:instrText xml:space="preserve"> PAGEREF _Toc446782069 \h </w:instrText>
+          <w:instrText xml:space="preserve"> PAGEREF _Toc446787696 \h </w:instrText>
         </w:r>
         <w:r>
           <w:rPr>
@@ -6672,7 +6672,7 @@
           <w:szCs w:val="22"/>
         </w:rPr>
       </w:pPr>
-      <w:hyperlink w:anchor="_Toc446782070" w:history="1">
+      <w:hyperlink w:anchor="_Toc446787697" w:history="1">
         <w:r>
           <w:rPr>
             <w:rStyle w:val="Hipercze"/>
@@ -6718,7 +6718,7 @@
             <w:noProof/>
             <w:webHidden/>
           </w:rPr>
-          <w:instrText xml:space="preserve"> PAGEREF _Toc446782070 \h </w:instrText>
+          <w:instrText xml:space="preserve"> PAGEREF _Toc446787697 \h </w:instrText>
         </w:r>
         <w:r>
           <w:rPr>
@@ -6775,7 +6775,7 @@
         <w:br w:type="page"/>
       </w:r>
       <w:bookmarkStart w:id="2" w:name="_Toc284874169"/>
-      <w:bookmarkStart w:id="3" w:name="_Toc446781996"/>
+      <w:bookmarkStart w:id="3" w:name="_Toc446787623"/>
       <w:r>
         <w:lastRenderedPageBreak/>
         <w:t>Wstęp</w:t>
@@ -6803,7 +6803,7 @@
         <w:t xml:space="preserve"> </w:t>
       </w:r>
       <w:bookmarkStart w:id="4" w:name="_Toc284874171"/>
-      <w:bookmarkStart w:id="5" w:name="_Toc446781997"/>
+      <w:bookmarkStart w:id="5" w:name="_Toc446787624"/>
       <w:r>
         <w:t>Wprowadzenie</w:t>
       </w:r>
@@ -7450,7 +7450,7 @@
         <w:pStyle w:val="Nagwek1"/>
         <w:spacing w:line="360" w:lineRule="auto"/>
       </w:pPr>
-      <w:bookmarkStart w:id="6" w:name="_Toc446781998"/>
+      <w:bookmarkStart w:id="6" w:name="_Toc446787625"/>
       <w:r>
         <w:lastRenderedPageBreak/>
         <w:t>Dziedzina problemu</w:t>
@@ -7551,7 +7551,7 @@
         <w:pStyle w:val="Nagwek2"/>
         <w:spacing w:line="360" w:lineRule="auto"/>
       </w:pPr>
-      <w:bookmarkStart w:id="7" w:name="_Toc446781999"/>
+      <w:bookmarkStart w:id="7" w:name="_Toc446787626"/>
       <w:r>
         <w:t>Najważniejsze pojęcia</w:t>
       </w:r>
@@ -8067,7 +8067,7 @@
         <w:pStyle w:val="Nagwek2"/>
         <w:spacing w:line="360" w:lineRule="auto"/>
       </w:pPr>
-      <w:bookmarkStart w:id="8" w:name="_Toc446782000"/>
+      <w:bookmarkStart w:id="8" w:name="_Toc446787627"/>
       <w:r>
         <w:t>Geodezyjne</w:t>
       </w:r>
@@ -8168,7 +8168,7 @@
         <w:pStyle w:val="Nagwek3"/>
         <w:spacing w:line="360" w:lineRule="auto"/>
       </w:pPr>
-      <w:bookmarkStart w:id="9" w:name="_Toc446782001"/>
+      <w:bookmarkStart w:id="9" w:name="_Toc446787628"/>
       <w:r>
         <w:t>Geoida</w:t>
       </w:r>
@@ -8419,7 +8419,7 @@
         <w:pStyle w:val="Nagwek3"/>
         <w:spacing w:line="360" w:lineRule="auto"/>
       </w:pPr>
-      <w:bookmarkStart w:id="10" w:name="_Toc446782002"/>
+      <w:bookmarkStart w:id="10" w:name="_Toc446787629"/>
       <w:r>
         <w:lastRenderedPageBreak/>
         <w:t>Elipsoida</w:t>
@@ -8776,7 +8776,7 @@
         <w:pStyle w:val="Nagwek3"/>
         <w:spacing w:line="360" w:lineRule="auto"/>
       </w:pPr>
-      <w:bookmarkStart w:id="11" w:name="_Toc446782003"/>
+      <w:bookmarkStart w:id="11" w:name="_Toc446787630"/>
       <w:r>
         <w:t>Porównanie modeli WGS84 oraz EGM96</w:t>
       </w:r>
@@ -8965,7 +8965,7 @@
         <w:pStyle w:val="Nagwek2"/>
         <w:spacing w:line="360" w:lineRule="auto"/>
       </w:pPr>
-      <w:bookmarkStart w:id="12" w:name="_Toc446782004"/>
+      <w:bookmarkStart w:id="12" w:name="_Toc446787631"/>
       <w:r>
         <w:lastRenderedPageBreak/>
         <w:t>Numeryczny Model Terenu NMT</w:t>
@@ -8991,7 +8991,7 @@
         </w:rPr>
         <w:t xml:space="preserve"> </w:t>
       </w:r>
-      <w:bookmarkStart w:id="13" w:name="_Toc446782005"/>
+      <w:bookmarkStart w:id="13" w:name="_Toc446787632"/>
       <w:r>
         <w:rPr>
           <w:rFonts w:cs="Times New Roman"/>
@@ -9384,7 +9384,7 @@
         <w:pStyle w:val="Nagwek3"/>
         <w:spacing w:line="360" w:lineRule="auto"/>
       </w:pPr>
-      <w:bookmarkStart w:id="14" w:name="_Toc446782006"/>
+      <w:bookmarkStart w:id="14" w:name="_Toc446787633"/>
       <w:r>
         <w:t>Misja SRTM</w:t>
       </w:r>
@@ -9784,7 +9784,7 @@
         <w:pStyle w:val="Nagwek2"/>
         <w:spacing w:line="360" w:lineRule="auto"/>
       </w:pPr>
-      <w:bookmarkStart w:id="15" w:name="_Toc446782007"/>
+      <w:bookmarkStart w:id="15" w:name="_Toc446787634"/>
       <w:r>
         <w:t>System GPS</w:t>
       </w:r>
@@ -9912,7 +9912,7 @@
         <w:pStyle w:val="Nagwek3"/>
         <w:spacing w:line="360" w:lineRule="auto"/>
       </w:pPr>
-      <w:bookmarkStart w:id="16" w:name="_Toc446782008"/>
+      <w:bookmarkStart w:id="16" w:name="_Toc446787635"/>
       <w:r>
         <w:lastRenderedPageBreak/>
         <w:t>Ogólny opis</w:t>
@@ -9965,7 +9965,7 @@
         <w:pStyle w:val="Nagwek3"/>
         <w:spacing w:line="360" w:lineRule="auto"/>
       </w:pPr>
-      <w:bookmarkStart w:id="17" w:name="_Toc446782009"/>
+      <w:bookmarkStart w:id="17" w:name="_Toc446787636"/>
       <w:r>
         <w:t>Zasada działania</w:t>
       </w:r>
@@ -10209,7 +10209,7 @@
         <w:pStyle w:val="Nagwek3"/>
         <w:spacing w:line="360" w:lineRule="auto"/>
       </w:pPr>
-      <w:bookmarkStart w:id="18" w:name="_Toc446782010"/>
+      <w:bookmarkStart w:id="18" w:name="_Toc446787637"/>
       <w:r>
         <w:t>Dokładność</w:t>
       </w:r>
@@ -10323,7 +10323,7 @@
         <w:pStyle w:val="Nagwek3"/>
         <w:spacing w:line="360" w:lineRule="auto"/>
       </w:pPr>
-      <w:bookmarkStart w:id="19" w:name="_Toc446782011"/>
+      <w:bookmarkStart w:id="19" w:name="_Toc446787638"/>
       <w:r>
         <w:t>Określanie wysokości</w:t>
       </w:r>
@@ -10753,7 +10753,7 @@
         <w:pStyle w:val="Nagwek1"/>
         <w:spacing w:line="360" w:lineRule="auto"/>
       </w:pPr>
-      <w:bookmarkStart w:id="20" w:name="_Toc446782012"/>
+      <w:bookmarkStart w:id="20" w:name="_Toc446787639"/>
       <w:r>
         <w:lastRenderedPageBreak/>
         <w:t>Technologie dostępne na rynku</w:t>
@@ -11060,7 +11060,7 @@
         <w:pStyle w:val="Nagwek2"/>
         <w:spacing w:line="360" w:lineRule="auto"/>
       </w:pPr>
-      <w:bookmarkStart w:id="21" w:name="_Toc446782013"/>
+      <w:bookmarkStart w:id="21" w:name="_Toc446787640"/>
       <w:r>
         <w:t>Wybór rodzaju aplikac</w:t>
       </w:r>
@@ -11132,7 +11132,7 @@
         <w:pStyle w:val="Nagwek3"/>
         <w:spacing w:line="360" w:lineRule="auto"/>
       </w:pPr>
-      <w:bookmarkStart w:id="22" w:name="_Toc446782014"/>
+      <w:bookmarkStart w:id="22" w:name="_Toc446787641"/>
       <w:r>
         <w:lastRenderedPageBreak/>
         <w:t>Aplikacja</w:t>
@@ -11202,7 +11202,7 @@
         <w:pStyle w:val="Nagwek3"/>
         <w:spacing w:line="360" w:lineRule="auto"/>
       </w:pPr>
-      <w:bookmarkStart w:id="23" w:name="_Toc446782015"/>
+      <w:bookmarkStart w:id="23" w:name="_Toc446787642"/>
       <w:r>
         <w:t>Aplikacja webowa</w:t>
       </w:r>
@@ -11285,7 +11285,7 @@
         <w:pStyle w:val="Nagwek3"/>
         <w:spacing w:line="360" w:lineRule="auto"/>
       </w:pPr>
-      <w:bookmarkStart w:id="24" w:name="_Toc446782016"/>
+      <w:bookmarkStart w:id="24" w:name="_Toc446787643"/>
       <w:r>
         <w:t>Aplikacja mobilna</w:t>
       </w:r>
@@ -11370,7 +11370,7 @@
         <w:pStyle w:val="Nagwek3"/>
         <w:spacing w:line="360" w:lineRule="auto"/>
       </w:pPr>
-      <w:bookmarkStart w:id="25" w:name="_Toc446782017"/>
+      <w:bookmarkStart w:id="25" w:name="_Toc446787644"/>
       <w:r>
         <w:lastRenderedPageBreak/>
         <w:t>Podsumowanie</w:t>
@@ -11441,7 +11441,7 @@
         <w:pStyle w:val="Nagwek2"/>
         <w:spacing w:line="360" w:lineRule="auto"/>
       </w:pPr>
-      <w:bookmarkStart w:id="26" w:name="_Toc446782018"/>
+      <w:bookmarkStart w:id="26" w:name="_Toc446787645"/>
       <w:r>
         <w:t>Wybór platformy</w:t>
       </w:r>
@@ -11529,7 +11529,7 @@
         <w:pStyle w:val="Nagwek3"/>
         <w:spacing w:line="360" w:lineRule="auto"/>
       </w:pPr>
-      <w:bookmarkStart w:id="27" w:name="_Toc446782019"/>
+      <w:bookmarkStart w:id="27" w:name="_Toc446787646"/>
       <w:r>
         <w:t>Android</w:t>
       </w:r>
@@ -11622,7 +11622,7 @@
         <w:pStyle w:val="Nagwek3"/>
         <w:spacing w:line="360" w:lineRule="auto"/>
       </w:pPr>
-      <w:bookmarkStart w:id="28" w:name="_Toc446782020"/>
+      <w:bookmarkStart w:id="28" w:name="_Toc446787647"/>
       <w:proofErr w:type="spellStart"/>
       <w:r>
         <w:lastRenderedPageBreak/>
@@ -11777,7 +11777,7 @@
         <w:pStyle w:val="Nagwek3"/>
         <w:spacing w:line="360" w:lineRule="auto"/>
       </w:pPr>
-      <w:bookmarkStart w:id="29" w:name="_Toc446782021"/>
+      <w:bookmarkStart w:id="29" w:name="_Toc446787648"/>
       <w:r>
         <w:t xml:space="preserve">Windows </w:t>
       </w:r>
@@ -11859,7 +11859,7 @@
         <w:pStyle w:val="Nagwek3"/>
         <w:spacing w:line="360" w:lineRule="auto"/>
       </w:pPr>
-      <w:bookmarkStart w:id="30" w:name="_Toc446782022"/>
+      <w:bookmarkStart w:id="30" w:name="_Toc446787649"/>
       <w:r>
         <w:t>Podsumowanie</w:t>
       </w:r>
@@ -11968,7 +11968,7 @@
         <w:pStyle w:val="Nagwek2"/>
         <w:spacing w:line="360" w:lineRule="auto"/>
       </w:pPr>
-      <w:bookmarkStart w:id="31" w:name="_Toc446782023"/>
+      <w:bookmarkStart w:id="31" w:name="_Toc446787650"/>
       <w:r>
         <w:lastRenderedPageBreak/>
         <w:t>Wybór narzędzia</w:t>
@@ -12009,7 +12009,7 @@
         <w:pStyle w:val="Nagwek3"/>
         <w:spacing w:line="360" w:lineRule="auto"/>
       </w:pPr>
-      <w:bookmarkStart w:id="32" w:name="_Toc446782024"/>
+      <w:bookmarkStart w:id="32" w:name="_Toc446787651"/>
       <w:r>
         <w:t>SDK</w:t>
       </w:r>
@@ -12090,7 +12090,7 @@
         <w:pStyle w:val="Nagwek3"/>
         <w:spacing w:line="360" w:lineRule="auto"/>
       </w:pPr>
-      <w:bookmarkStart w:id="33" w:name="_Toc446782025"/>
+      <w:bookmarkStart w:id="33" w:name="_Toc446787652"/>
       <w:r>
         <w:t>NDK</w:t>
       </w:r>
@@ -12155,7 +12155,7 @@
         <w:pStyle w:val="Nagwek3"/>
         <w:spacing w:line="360" w:lineRule="auto"/>
       </w:pPr>
-      <w:bookmarkStart w:id="34" w:name="_Toc446782026"/>
+      <w:bookmarkStart w:id="34" w:name="_Toc446787653"/>
       <w:proofErr w:type="spellStart"/>
       <w:r>
         <w:lastRenderedPageBreak/>
@@ -12258,7 +12258,7 @@
         <w:pStyle w:val="Nagwek3"/>
         <w:spacing w:line="360" w:lineRule="auto"/>
       </w:pPr>
-      <w:bookmarkStart w:id="35" w:name="_Toc446782027"/>
+      <w:bookmarkStart w:id="35" w:name="_Toc446787654"/>
       <w:r>
         <w:t>HTML5</w:t>
       </w:r>
@@ -12363,7 +12363,7 @@
         <w:pStyle w:val="Nagwek3"/>
         <w:spacing w:line="360" w:lineRule="auto"/>
       </w:pPr>
-      <w:bookmarkStart w:id="36" w:name="_Toc446782028"/>
+      <w:bookmarkStart w:id="36" w:name="_Toc446787655"/>
       <w:r>
         <w:t>Podsumowanie</w:t>
       </w:r>
@@ -12446,7 +12446,7 @@
         <w:pStyle w:val="Nagwek2"/>
         <w:spacing w:line="360" w:lineRule="auto"/>
       </w:pPr>
-      <w:bookmarkStart w:id="37" w:name="_Toc446782029"/>
+      <w:bookmarkStart w:id="37" w:name="_Toc446787656"/>
       <w:r>
         <w:t>Wybór sposobu komunikacji między serwerem, a aplikacją kliencką</w:t>
       </w:r>
@@ -12513,7 +12513,7 @@
         <w:pStyle w:val="Nagwek3"/>
         <w:spacing w:line="360" w:lineRule="auto"/>
       </w:pPr>
-      <w:bookmarkStart w:id="38" w:name="_Toc446782030"/>
+      <w:bookmarkStart w:id="38" w:name="_Toc446787657"/>
       <w:r>
         <w:t>Model TCP/IP</w:t>
       </w:r>
@@ -12616,7 +12616,7 @@
         <w:pStyle w:val="Nagwek3"/>
         <w:spacing w:line="360" w:lineRule="auto"/>
       </w:pPr>
-      <w:bookmarkStart w:id="39" w:name="_Toc446782031"/>
+      <w:bookmarkStart w:id="39" w:name="_Toc446787658"/>
       <w:r>
         <w:lastRenderedPageBreak/>
         <w:t>HTTP</w:t>
@@ -13063,7 +13063,7 @@
         <w:pStyle w:val="Nagwek3"/>
         <w:spacing w:line="360" w:lineRule="auto"/>
       </w:pPr>
-      <w:bookmarkStart w:id="40" w:name="_Toc446782032"/>
+      <w:bookmarkStart w:id="40" w:name="_Toc446787659"/>
       <w:proofErr w:type="spellStart"/>
       <w:r>
         <w:t>WebSocket</w:t>
@@ -13712,7 +13712,7 @@
         <w:pStyle w:val="Nagwek3"/>
         <w:spacing w:line="360" w:lineRule="auto"/>
       </w:pPr>
-      <w:bookmarkStart w:id="41" w:name="_Toc446782033"/>
+      <w:bookmarkStart w:id="41" w:name="_Toc446787660"/>
       <w:r>
         <w:t>Podsumowanie wyboru</w:t>
       </w:r>
@@ -13791,7 +13791,7 @@
         <w:pStyle w:val="Nagwek2"/>
         <w:spacing w:line="360" w:lineRule="auto"/>
       </w:pPr>
-      <w:bookmarkStart w:id="42" w:name="_Toc446782034"/>
+      <w:bookmarkStart w:id="42" w:name="_Toc446787661"/>
       <w:r>
         <w:t>Wybór formatu przesyłanych</w:t>
       </w:r>
@@ -13865,7 +13865,7 @@
         <w:pStyle w:val="Nagwek3"/>
         <w:spacing w:line="360" w:lineRule="auto"/>
       </w:pPr>
-      <w:bookmarkStart w:id="43" w:name="_Toc446782035"/>
+      <w:bookmarkStart w:id="43" w:name="_Toc446787662"/>
       <w:r>
         <w:t>XML</w:t>
       </w:r>
@@ -14035,10 +14035,10 @@
             <v:path o:extrusionok="f" gradientshapeok="t" o:connecttype="rect"/>
             <o:lock v:ext="edit" aspectratio="t"/>
           </v:shapetype>
-          <v:shape id="_x0000_i1025" type="#_x0000_t75" style="width:451.15pt;height:147.75pt" o:ole="">
+          <v:shape id="_x0000_i1025" type="#_x0000_t75" style="width:450.75pt;height:147.55pt" o:ole="">
             <v:imagedata r:id="rId15" o:title=""/>
           </v:shape>
-          <o:OLEObject Type="Embed" ProgID="Word.Document.8" ShapeID="_x0000_i1025" DrawAspect="Content" ObjectID="_1520523844" r:id="rId16">
+          <o:OLEObject Type="Embed" ProgID="Word.Document.8" ShapeID="_x0000_i1025" DrawAspect="Content" ObjectID="_1520536585" r:id="rId16">
             <o:FieldCodes>\s</o:FieldCodes>
           </o:OLEObject>
         </w:object>
@@ -14089,7 +14089,7 @@
         <w:pStyle w:val="Nagwek3"/>
         <w:spacing w:line="360" w:lineRule="auto"/>
       </w:pPr>
-      <w:bookmarkStart w:id="45" w:name="_Toc446782036"/>
+      <w:bookmarkStart w:id="45" w:name="_Toc446787663"/>
       <w:r>
         <w:t>JSON</w:t>
       </w:r>
@@ -14244,10 +14244,10 @@
       </w:pPr>
       <w:r>
         <w:object w:dxaOrig="9072" w:dyaOrig="3410">
-          <v:shape id="_x0000_i1026" type="#_x0000_t75" style="width:451.15pt;height:171.6pt" o:ole="">
+          <v:shape id="_x0000_i1026" type="#_x0000_t75" style="width:450.75pt;height:171.9pt" o:ole="">
             <v:imagedata r:id="rId17" o:title=""/>
           </v:shape>
-          <o:OLEObject Type="Embed" ProgID="Word.Document.8" ShapeID="_x0000_i1026" DrawAspect="Content" ObjectID="_1520523845" r:id="rId18">
+          <o:OLEObject Type="Embed" ProgID="Word.Document.8" ShapeID="_x0000_i1026" DrawAspect="Content" ObjectID="_1520536586" r:id="rId18">
             <o:FieldCodes>\s</o:FieldCodes>
           </o:OLEObject>
         </w:object>
@@ -14298,7 +14298,7 @@
         <w:pStyle w:val="Nagwek3"/>
         <w:spacing w:line="360" w:lineRule="auto"/>
       </w:pPr>
-      <w:bookmarkStart w:id="47" w:name="_Toc446782037"/>
+      <w:bookmarkStart w:id="47" w:name="_Toc446787664"/>
       <w:r>
         <w:t>Podsumowanie wyboru</w:t>
       </w:r>
@@ -14344,7 +14344,7 @@
         <w:pStyle w:val="Nagwek2"/>
         <w:spacing w:line="360" w:lineRule="auto"/>
       </w:pPr>
-      <w:bookmarkStart w:id="48" w:name="_Toc446782038"/>
+      <w:bookmarkStart w:id="48" w:name="_Toc446787665"/>
       <w:r>
         <w:t>Opis</w:t>
       </w:r>
@@ -14789,7 +14789,7 @@
         <w:pStyle w:val="Nagwek1"/>
         <w:spacing w:line="360" w:lineRule="auto"/>
       </w:pPr>
-      <w:bookmarkStart w:id="49" w:name="_Toc446782039"/>
+      <w:bookmarkStart w:id="49" w:name="_Toc446787666"/>
       <w:r>
         <w:lastRenderedPageBreak/>
         <w:t xml:space="preserve">Analiza </w:t>
@@ -14848,13 +14848,7 @@
         <w:t>d</w:t>
       </w:r>
       <w:r>
-        <w:t>stawowe czynności związane z tworzeniem systemu oprogr</w:t>
-      </w:r>
-      <w:r>
-        <w:t>a</w:t>
-      </w:r>
-      <w:r>
-        <w:t>mowania:</w:t>
+        <w:t>stawowe czynności związane z tworzeniem systemu oprogramowania:</w:t>
       </w:r>
       <w:r>
         <w:t xml:space="preserve"> [36]</w:t>
@@ -15029,7 +15023,7 @@
         <w:t xml:space="preserve"> [37]</w:t>
       </w:r>
       <w:r>
-        <w:t xml:space="preserve">  W pierwszym podrozdziale przedstawiono słowny opis systemu, skupiający się na głównych na głównych funkcjach systemu.</w:t>
+        <w:t xml:space="preserve">  W pierwszym podrozdziale przedstawiono słowny opis systemu, skupiający się na głównych funkcjach systemu.</w:t>
       </w:r>
     </w:p>
     <w:p>
@@ -15042,7 +15036,7 @@
         <w:pStyle w:val="Nagwek2"/>
         <w:spacing w:line="360" w:lineRule="auto"/>
       </w:pPr>
-      <w:bookmarkStart w:id="50" w:name="_Toc446782040"/>
+      <w:bookmarkStart w:id="50" w:name="_Toc446787667"/>
       <w:r>
         <w:t>Opis systemu</w:t>
       </w:r>
@@ -15088,13 +15082,7 @@
         <w:t>u</w:t>
       </w:r>
       <w:r>
-        <w:t>alizację obsz</w:t>
-      </w:r>
-      <w:r>
-        <w:t>a</w:t>
-      </w:r>
-      <w:r>
-        <w:t>ru przeszukanego przez bezzało</w:t>
+        <w:t>alizację obszaru przeszukanego przez bezzało</w:t>
       </w:r>
       <w:r>
         <w:t xml:space="preserve">gowe statki latające. </w:t>
@@ -15202,19 +15190,13 @@
         <w:t xml:space="preserve"> pełna wizualizacja. </w:t>
       </w:r>
       <w:r>
-        <w:t>Dodatkowo sy</w:t>
-      </w:r>
-      <w:r>
-        <w:t>s</w:t>
-      </w:r>
-      <w:r>
-        <w:t>tem ma zape</w:t>
-      </w:r>
-      <w:r>
-        <w:t>w</w:t>
-      </w:r>
-      <w:r>
-        <w:t xml:space="preserve">niać możliwość przeprowadzenia symulacji, demonstrującej działanie aplikacji, oraz przeglądanie historii zarchiwizowanych wizualizacji. </w:t>
+        <w:t>Dodatkowo system ma zapewniać możliwość przeprowadzenia symulacji, demo</w:t>
+      </w:r>
+      <w:r>
+        <w:t xml:space="preserve">nstrującej działanie aplikacji </w:t>
+      </w:r>
+      <w:r>
+        <w:t xml:space="preserve">oraz przeglądanie historii zarchiwizowanych wizualizacji. </w:t>
       </w:r>
       <w:r>
         <w:t>Ponadto należy udostępnić panel adm</w:t>
@@ -15235,74 +15217,67 @@
         <w:t>e</w:t>
       </w:r>
       <w:r>
-        <w:t>niami użytkowników do wizualizacji ko</w:t>
+        <w:t xml:space="preserve">niami użytkowników do wizualizacji konkretnych </w:t>
+      </w:r>
+      <w:r>
+        <w:t>dronów</w:t>
+      </w:r>
+      <w:r>
+        <w:t xml:space="preserve">. </w:t>
+      </w:r>
+    </w:p>
+    <w:p>
+      <w:pPr>
+        <w:spacing w:line="360" w:lineRule="auto"/>
+        <w:ind w:firstLine="709"/>
+      </w:pPr>
+    </w:p>
+    <w:p>
+      <w:pPr>
+        <w:pStyle w:val="Nagwek2"/>
+        <w:spacing w:line="360" w:lineRule="auto"/>
+      </w:pPr>
+      <w:bookmarkStart w:id="51" w:name="_Toc446787668"/>
+      <w:r>
+        <w:t>Identyfikacja aktorów</w:t>
+      </w:r>
+      <w:bookmarkEnd w:id="51"/>
+    </w:p>
+    <w:p>
+      <w:pPr>
+        <w:spacing w:line="360" w:lineRule="auto"/>
+      </w:pPr>
+    </w:p>
+    <w:p>
+      <w:pPr>
+        <w:spacing w:line="360" w:lineRule="auto"/>
+      </w:pPr>
+      <w:r>
+        <w:tab/>
+      </w:r>
+      <w:r>
+        <w:t>Znając</w:t>
+      </w:r>
+      <w:r>
+        <w:t xml:space="preserve"> główne zadania, jakie ma realizować system można przejść do identyfikacji aktoró</w:t>
+      </w:r>
+      <w:r>
+        <w:t>w, czyli wszystkich zewnętrznych bytów (użytkowników lub zewnętrznych systemów), z którymi projektowany system wchodzi w interakcję</w:t>
+      </w:r>
+      <w:r>
+        <w:t>. Rozpoz</w:t>
       </w:r>
       <w:r>
         <w:t>n</w:t>
       </w:r>
       <w:r>
-        <w:t xml:space="preserve">kretnych </w:t>
-      </w:r>
-      <w:r>
-        <w:t>dronów</w:t>
-      </w:r>
-      <w:r>
-        <w:t xml:space="preserve">. </w:t>
-      </w:r>
-    </w:p>
-    <w:p>
-      <w:pPr>
-        <w:spacing w:line="360" w:lineRule="auto"/>
-        <w:ind w:firstLine="709"/>
-      </w:pPr>
-    </w:p>
-    <w:p>
-      <w:pPr>
-        <w:pStyle w:val="Nagwek2"/>
-        <w:spacing w:line="360" w:lineRule="auto"/>
-      </w:pPr>
-      <w:bookmarkStart w:id="51" w:name="_Toc446782041"/>
-      <w:r>
-        <w:t>Identyfikacja aktorów</w:t>
-      </w:r>
-      <w:bookmarkEnd w:id="51"/>
-    </w:p>
-    <w:p>
-      <w:pPr>
-        <w:spacing w:line="360" w:lineRule="auto"/>
-      </w:pPr>
-    </w:p>
-    <w:p>
-      <w:pPr>
-        <w:spacing w:line="360" w:lineRule="auto"/>
-      </w:pPr>
-      <w:r>
-        <w:tab/>
-        <w:t>Rozumiejąc główne zadania, jakie ma realizować system można przejść do identyfik</w:t>
-      </w:r>
-      <w:r>
-        <w:t>a</w:t>
-      </w:r>
-      <w:r>
-        <w:t>cji aktoró</w:t>
-      </w:r>
-      <w:r>
-        <w:t>w, czyli wszystkich zewnętrznych bytów (użytkowników lub zewnętrznych syst</w:t>
+        <w:t>ani dla analizowanego syst</w:t>
       </w:r>
       <w:r>
         <w:t>e</w:t>
       </w:r>
       <w:r>
-        <w:t>mów), z którymi projektowany system wchodzi w interakcję</w:t>
-      </w:r>
-      <w:r>
-        <w:t>. Rozpoz</w:t>
-      </w:r>
-      <w:r>
-        <w:t>n</w:t>
-      </w:r>
-      <w:r>
-        <w:t xml:space="preserve">ani dla analizowanego systemu </w:t>
+        <w:t xml:space="preserve">mu </w:t>
       </w:r>
       <w:r>
         <w:t xml:space="preserve">aktorzy </w:t>
@@ -15438,7 +15413,7 @@
         <w:pStyle w:val="Nagwek3"/>
         <w:spacing w:line="360" w:lineRule="auto"/>
       </w:pPr>
-      <w:bookmarkStart w:id="52" w:name="_Toc446782042"/>
+      <w:bookmarkStart w:id="52" w:name="_Toc446787669"/>
       <w:r>
         <w:lastRenderedPageBreak/>
         <w:t>Użytkownik systemu</w:t>
@@ -15475,7 +15450,7 @@
         <w:pStyle w:val="Nagwek3"/>
         <w:spacing w:line="360" w:lineRule="auto"/>
       </w:pPr>
-      <w:bookmarkStart w:id="53" w:name="_Toc446782043"/>
+      <w:bookmarkStart w:id="53" w:name="_Toc446787670"/>
       <w:r>
         <w:t>Administrator systemu</w:t>
       </w:r>
@@ -15492,28 +15467,40 @@
       </w:pPr>
       <w:r>
         <w:tab/>
-        <w:t xml:space="preserve">Administratorem jest osoba mająca specjalne uprawnienia względem </w:t>
+        <w:t xml:space="preserve">Administratorem jest osoba </w:t>
+      </w:r>
+      <w:r>
+        <w:t>posiadająca</w:t>
+      </w:r>
+      <w:r>
+        <w:t xml:space="preserve"> specjalne uprawnienia względem </w:t>
       </w:r>
       <w:r>
         <w:t xml:space="preserve">funkcji </w:t>
       </w:r>
       <w:r>
-        <w:t xml:space="preserve">systemu. Administrator ma możliwość zarządzania użytkownikami systemu, </w:t>
-      </w:r>
-      <w:r>
-        <w:t>zarządzania pojazdami w systemie</w:t>
+        <w:t>sy</w:t>
+      </w:r>
+      <w:r>
+        <w:t>s</w:t>
+      </w:r>
+      <w:r>
+        <w:t xml:space="preserve">temu. Administrator ma możliwość zarządzania użytkownikami systemu, </w:t>
+      </w:r>
+      <w:r>
+        <w:t>zarządzania poja</w:t>
+      </w:r>
+      <w:r>
+        <w:t>z</w:t>
+      </w:r>
+      <w:r>
+        <w:t>dami w systemie</w:t>
       </w:r>
       <w:r>
         <w:t xml:space="preserve">, </w:t>
       </w:r>
       <w:r>
-        <w:t>nadawania użytkownikom uprawnień do korzystania z aplikacji względem konkre</w:t>
-      </w:r>
-      <w:r>
-        <w:t>t</w:t>
-      </w:r>
-      <w:r>
-        <w:t xml:space="preserve">nych dronów oraz </w:t>
+        <w:t xml:space="preserve">nadawania użytkownikom uprawnień do korzystania z aplikacji względem konkretnych dronów oraz </w:t>
       </w:r>
       <w:r>
         <w:t>zarządzania symulacjami.</w:t>
@@ -15529,7 +15516,7 @@
         <w:pStyle w:val="Nagwek3"/>
         <w:spacing w:line="360" w:lineRule="auto"/>
       </w:pPr>
-      <w:bookmarkStart w:id="54" w:name="_Toc446782044"/>
+      <w:bookmarkStart w:id="54" w:name="_Toc446787671"/>
       <w:r>
         <w:t>Użytkownik aplikacji wizualizującej</w:t>
       </w:r>
@@ -15569,15 +15556,23 @@
     <w:p>
       <w:pPr>
         <w:pStyle w:val="Nagwek3"/>
-      </w:pPr>
-      <w:bookmarkStart w:id="55" w:name="_Toc446782045"/>
+        <w:spacing w:line="360" w:lineRule="auto"/>
+      </w:pPr>
+      <w:bookmarkStart w:id="55" w:name="_Toc446787672"/>
       <w:r>
         <w:t>Dron</w:t>
       </w:r>
       <w:bookmarkEnd w:id="55"/>
     </w:p>
-    <w:p/>
-    <w:p>
+    <w:p>
+      <w:pPr>
+        <w:spacing w:line="360" w:lineRule="auto"/>
+      </w:pPr>
+    </w:p>
+    <w:p>
+      <w:pPr>
+        <w:spacing w:line="360" w:lineRule="auto"/>
+      </w:pPr>
       <w:r>
         <w:tab/>
         <w:t xml:space="preserve">Bezzałogowy statek latający, który posiada zamontowany </w:t>
@@ -15613,14 +15608,21 @@
         <w:pStyle w:val="Nagwek2"/>
         <w:spacing w:line="360" w:lineRule="auto"/>
       </w:pPr>
-      <w:bookmarkStart w:id="56" w:name="_Toc446782046"/>
+      <w:bookmarkStart w:id="56" w:name="_Toc446787673"/>
       <w:r>
         <w:t>Przypadki użycia</w:t>
       </w:r>
       <w:bookmarkEnd w:id="56"/>
     </w:p>
-    <w:p/>
-    <w:p>
+    <w:p>
+      <w:pPr>
+        <w:spacing w:line="360" w:lineRule="auto"/>
+      </w:pPr>
+    </w:p>
+    <w:p>
+      <w:pPr>
+        <w:spacing w:line="360" w:lineRule="auto"/>
+      </w:pPr>
       <w:r>
         <w:tab/>
       </w:r>
@@ -15628,40 +15630,79 @@
         <w:t>Gdy</w:t>
       </w:r>
       <w:r>
-        <w:t xml:space="preserve"> znane są główne funkcje systemu oraz wiadomo kto będzie z niego korzystał można przystąpić do </w:t>
-      </w:r>
-      <w:r>
-        <w:t>określenia</w:t>
+        <w:t xml:space="preserve"> </w:t>
+      </w:r>
+      <w:r>
+        <w:t>wiadomo</w:t>
+      </w:r>
+      <w:r>
+        <w:t xml:space="preserve"> </w:t>
+      </w:r>
+      <w:r>
+        <w:t xml:space="preserve">jakie </w:t>
+      </w:r>
+      <w:r>
+        <w:t xml:space="preserve">są główne funkcje systemu oraz kto będzie z niego korzystał można przystąpić do </w:t>
+      </w:r>
+      <w:r>
+        <w:t>określa</w:t>
+      </w:r>
+      <w:r>
+        <w:t>nia</w:t>
       </w:r>
       <w:r>
         <w:t xml:space="preserve"> wymagań funkcjonalnych. </w:t>
       </w:r>
       <w:r>
-        <w:t>Jednym ze sposobów na dokon</w:t>
+        <w:t xml:space="preserve">Można tego dokonać poprzez </w:t>
+      </w:r>
+      <w:r>
+        <w:t>opracowanie</w:t>
+      </w:r>
+      <w:r>
+        <w:t xml:space="preserve"> diagramów przypadków użycia i</w:t>
+      </w:r>
+      <w:r>
+        <w:t xml:space="preserve"> scenariuszy p</w:t>
+      </w:r>
+      <w:r>
+        <w:t>rzy</w:t>
+      </w:r>
+      <w:r>
+        <w:t xml:space="preserve">padków </w:t>
+      </w:r>
+      <w:r>
+        <w:t>użycia</w:t>
+      </w:r>
+      <w:r>
+        <w:t>, przedstawi</w:t>
       </w:r>
       <w:r>
         <w:t>a</w:t>
       </w:r>
       <w:r>
-        <w:t>nie tego jest opracowanie scenariuszy p</w:t>
-      </w:r>
-      <w:r>
-        <w:t>rzy</w:t>
-      </w:r>
-      <w:r>
-        <w:t xml:space="preserve">padków </w:t>
-      </w:r>
-      <w:r>
-        <w:t>użycia</w:t>
-      </w:r>
-      <w:r>
-        <w:t>, przedstawiających interakcję mi</w:t>
-      </w:r>
-      <w:r>
-        <w:t>ę</w:t>
-      </w:r>
-      <w:r>
-        <w:t>dzy użytkownikiem systemu, który inicjuje jakąś akcję oraz samym systemem jako sekwencję prostych kroków. [</w:t>
+        <w:t>jących interak</w:t>
+      </w:r>
+      <w:r>
+        <w:t>cje</w:t>
+      </w:r>
+      <w:r>
+        <w:t xml:space="preserve"> między</w:t>
+      </w:r>
+      <w:r>
+        <w:t xml:space="preserve"> </w:t>
+      </w:r>
+      <w:r>
+        <w:t xml:space="preserve">systemem i jego </w:t>
+      </w:r>
+      <w:r>
+        <w:t>użytkownikami</w:t>
+      </w:r>
+      <w:r>
+        <w:t>.</w:t>
+      </w:r>
+      <w:r>
+        <w:t>[</w:t>
       </w:r>
       <w:proofErr w:type="spellStart"/>
       <w:r>
@@ -15672,17 +15713,33 @@
         <w:t>]</w:t>
       </w:r>
     </w:p>
-    <w:p/>
-    <w:p/>
-    <w:p/>
-    <w:p/>
+    <w:p>
+      <w:pPr>
+        <w:spacing w:line="360" w:lineRule="auto"/>
+      </w:pPr>
+      <w:r>
+        <w:lastRenderedPageBreak/>
+        <w:tab/>
+        <w:t>Dla każdego z zidentyfikowanych aktorów stworzono diagram przypadków użycia, przedstawiający wszystkie możliwe interakcje między nim, a systemem, a przypadki uznane za najistotniejsze dodatkowo zosta</w:t>
+      </w:r>
+      <w:r>
+        <w:t>ły opisane w postaci scenariuszy przypadków</w:t>
+      </w:r>
+      <w:r>
+        <w:t xml:space="preserve"> użycia.</w:t>
+      </w:r>
+    </w:p>
+    <w:p>
+      <w:pPr>
+        <w:spacing w:line="360" w:lineRule="auto"/>
+      </w:pPr>
+    </w:p>
     <w:p>
       <w:pPr>
         <w:pStyle w:val="Nagwek3"/>
       </w:pPr>
-      <w:bookmarkStart w:id="57" w:name="_Toc446782047"/>
-      <w:r>
-        <w:lastRenderedPageBreak/>
+      <w:bookmarkStart w:id="57" w:name="_Toc446787674"/>
+      <w:r>
         <w:t>Przypadki użycia - administrator systemu</w:t>
       </w:r>
       <w:bookmarkEnd w:id="57"/>
@@ -15700,8 +15757,8 @@
         </w:rPr>
         <w:drawing>
           <wp:inline distT="0" distB="0" distL="0" distR="0">
-            <wp:extent cx="5363833" cy="7471817"/>
-            <wp:effectExtent l="19050" t="0" r="8267" b="0"/>
+            <wp:extent cx="4755987" cy="6625087"/>
+            <wp:effectExtent l="19050" t="0" r="6513" b="0"/>
             <wp:docPr id="25" name="Obraz 25"/>
             <wp:cNvGraphicFramePr>
               <a:graphicFrameLocks xmlns:a="http://schemas.openxmlformats.org/drawingml/2006/main" noChangeAspect="1"/>
@@ -15725,7 +15782,7 @@
                   <pic:spPr bwMode="auto">
                     <a:xfrm>
                       <a:off x="0" y="0"/>
-                      <a:ext cx="5364064" cy="7472138"/>
+                      <a:ext cx="4757045" cy="6626561"/>
                     </a:xfrm>
                     <a:prstGeom prst="rect">
                       <a:avLst/>
@@ -15781,7 +15838,7 @@
       <w:pPr>
         <w:pStyle w:val="Nagwek3"/>
       </w:pPr>
-      <w:bookmarkStart w:id="58" w:name="_Toc446782048"/>
+      <w:bookmarkStart w:id="58" w:name="_Toc446787675"/>
       <w:r>
         <w:lastRenderedPageBreak/>
         <w:t>Przypadki użycia - dron</w:t>
@@ -15800,8 +15857,8 @@
         </w:rPr>
         <w:drawing>
           <wp:inline distT="0" distB="0" distL="0" distR="0">
-            <wp:extent cx="3199137" cy="2538919"/>
-            <wp:effectExtent l="19050" t="0" r="1263" b="0"/>
+            <wp:extent cx="2879425" cy="2285187"/>
+            <wp:effectExtent l="19050" t="0" r="0" b="0"/>
             <wp:docPr id="9" name="Obraz 3"/>
             <wp:cNvGraphicFramePr>
               <a:graphicFrameLocks xmlns:a="http://schemas.openxmlformats.org/drawingml/2006/main" noChangeAspect="1"/>
@@ -15825,7 +15882,7 @@
                   <pic:spPr bwMode="auto">
                     <a:xfrm>
                       <a:off x="0" y="0"/>
-                      <a:ext cx="3200193" cy="2539757"/>
+                      <a:ext cx="2883502" cy="2288423"/>
                     </a:xfrm>
                     <a:prstGeom prst="rect">
                       <a:avLst/>
@@ -15881,9 +15938,12 @@
       <w:pPr>
         <w:pStyle w:val="Nagwek4"/>
       </w:pPr>
-      <w:bookmarkStart w:id="59" w:name="_Toc446782049"/>
-      <w:r>
-        <w:t>Przypadek użycia - zmień położenie</w:t>
+      <w:bookmarkStart w:id="59" w:name="_Toc446787676"/>
+      <w:r>
+        <w:t>Scenariusz przypadku użycia - Z</w:t>
+      </w:r>
+      <w:r>
+        <w:t>mień położenie</w:t>
       </w:r>
       <w:bookmarkEnd w:id="59"/>
     </w:p>
@@ -16469,7 +16529,7 @@
       <w:pPr>
         <w:pStyle w:val="Nagwek3"/>
       </w:pPr>
-      <w:bookmarkStart w:id="60" w:name="_Toc446782050"/>
+      <w:bookmarkStart w:id="60" w:name="_Toc446787677"/>
       <w:r>
         <w:lastRenderedPageBreak/>
         <w:t>Przypadki użycia - użytkownik aplikacji wizualizującej</w:t>
@@ -16623,10 +16683,13 @@
       <w:pPr>
         <w:pStyle w:val="Nagwek4"/>
       </w:pPr>
-      <w:bookmarkStart w:id="61" w:name="_Toc446782051"/>
+      <w:bookmarkStart w:id="61" w:name="_Toc446787678"/>
       <w:r>
         <w:lastRenderedPageBreak/>
-        <w:t>Przypadek użycia - Załóż konto</w:t>
+        <w:t xml:space="preserve">Scenariusz przypadku użycia </w:t>
+      </w:r>
+      <w:r>
+        <w:t>- Załóż konto</w:t>
       </w:r>
       <w:bookmarkEnd w:id="61"/>
     </w:p>
@@ -17579,10 +17642,13 @@
       <w:pPr>
         <w:pStyle w:val="Nagwek4"/>
       </w:pPr>
-      <w:bookmarkStart w:id="62" w:name="_Toc446782052"/>
+      <w:bookmarkStart w:id="62" w:name="_Toc446787679"/>
       <w:r>
         <w:lastRenderedPageBreak/>
-        <w:t>Przypadek użycia - Zaloguj się</w:t>
+        <w:t xml:space="preserve">Scenariusz przypadku użycia </w:t>
+      </w:r>
+      <w:r>
+        <w:t>- Zaloguj się</w:t>
       </w:r>
       <w:bookmarkEnd w:id="62"/>
     </w:p>
@@ -18237,10 +18303,13 @@
       <w:pPr>
         <w:pStyle w:val="Nagwek4"/>
       </w:pPr>
-      <w:bookmarkStart w:id="63" w:name="_Toc446782053"/>
+      <w:bookmarkStart w:id="63" w:name="_Toc446787680"/>
       <w:r>
         <w:lastRenderedPageBreak/>
-        <w:t>Przypadek użycia - Oglądaj wizualizację</w:t>
+        <w:t xml:space="preserve">Scenariusz przypadku użycia </w:t>
+      </w:r>
+      <w:r>
+        <w:t>- Oglądaj wizualizację</w:t>
       </w:r>
       <w:bookmarkEnd w:id="63"/>
     </w:p>
@@ -18752,10 +18821,13 @@
       <w:pPr>
         <w:pStyle w:val="Nagwek4"/>
       </w:pPr>
-      <w:bookmarkStart w:id="64" w:name="_Toc446782054"/>
+      <w:bookmarkStart w:id="64" w:name="_Toc446787681"/>
       <w:r>
         <w:lastRenderedPageBreak/>
-        <w:t>Przypadek użycia - Edytuj preferencje wizualizacji</w:t>
+        <w:t xml:space="preserve">Scenariusz przypadku użycia </w:t>
+      </w:r>
+      <w:r>
+        <w:t>- Edytuj preferencje wizualizacji</w:t>
       </w:r>
       <w:bookmarkEnd w:id="64"/>
     </w:p>
@@ -19487,10 +19559,13 @@
       <w:pPr>
         <w:pStyle w:val="Nagwek4"/>
       </w:pPr>
-      <w:bookmarkStart w:id="65" w:name="_Toc446782055"/>
+      <w:bookmarkStart w:id="65" w:name="_Toc446787682"/>
       <w:r>
         <w:lastRenderedPageBreak/>
-        <w:t>Przypadek użycia - Oglądaj symulację</w:t>
+        <w:t xml:space="preserve">Scenariusz przypadku użycia </w:t>
+      </w:r>
+      <w:r>
+        <w:t>- Oglądaj symulację</w:t>
       </w:r>
       <w:bookmarkEnd w:id="65"/>
     </w:p>
@@ -19878,19 +19953,7 @@
               <w:rPr>
                 <w:szCs w:val="20"/>
               </w:rPr>
-              <w:t>4. System rozpoczyna s</w:t>
-            </w:r>
-            <w:r>
-              <w:rPr>
-                <w:szCs w:val="20"/>
-              </w:rPr>
-              <w:t>y</w:t>
-            </w:r>
-            <w:r>
-              <w:rPr>
-                <w:szCs w:val="20"/>
-              </w:rPr>
-              <w:t>mulację</w:t>
+              <w:t>4. System rozpoczyna symulację</w:t>
             </w:r>
           </w:p>
           <w:p>
@@ -20180,10 +20243,13 @@
       <w:pPr>
         <w:pStyle w:val="Nagwek4"/>
       </w:pPr>
-      <w:bookmarkStart w:id="66" w:name="_Toc446782056"/>
+      <w:bookmarkStart w:id="66" w:name="_Toc446787683"/>
       <w:r>
         <w:lastRenderedPageBreak/>
-        <w:t>Przypadek użycia - Przeglądaj historię wizualizacji</w:t>
+        <w:t xml:space="preserve">Scenariusz przypadku użycia </w:t>
+      </w:r>
+      <w:r>
+        <w:t>- Przeglądaj historię wizualizacji</w:t>
       </w:r>
       <w:bookmarkEnd w:id="66"/>
     </w:p>
@@ -20920,7 +20986,7 @@
         <w:pStyle w:val="Nagwek1"/>
         <w:spacing w:line="360" w:lineRule="auto"/>
       </w:pPr>
-      <w:bookmarkStart w:id="67" w:name="_Toc446782057"/>
+      <w:bookmarkStart w:id="67" w:name="_Toc446787684"/>
       <w:r>
         <w:lastRenderedPageBreak/>
         <w:t>Projekt systemu</w:t>
@@ -20976,66 +21042,262 @@
         <w:t>o</w:t>
       </w:r>
       <w:r>
-        <w:t>dele struktury, opisujące statyczną budowę systemu oraz modele zachowania, opisujące aspekty dynamiczne systemu. W tym rozdziale zostaną przedstawione kolejno: diagram ko</w:t>
-      </w:r>
-      <w:r>
-        <w:t>m</w:t>
-      </w:r>
-      <w:r>
-        <w:t>ponentów, diagramy klas części serwerowej oraz aplikacji klienckiej, model danych, diagr</w:t>
-      </w:r>
-      <w:r>
-        <w:t>a</w:t>
-      </w:r>
-      <w:r>
-        <w:t>my aktywności, di</w:t>
-      </w:r>
-      <w:r>
-        <w:t>a</w:t>
-      </w:r>
-      <w:r>
-        <w:t>gramy sekwencji oraz projekt interfejsu graficznego aplikacji klienckiej.</w:t>
-      </w:r>
-    </w:p>
-    <w:p>
-      <w:pPr>
-        <w:spacing w:line="360" w:lineRule="auto"/>
-      </w:pPr>
-    </w:p>
-    <w:p>
-      <w:pPr>
-        <w:spacing w:line="360" w:lineRule="auto"/>
-      </w:pPr>
-    </w:p>
-    <w:p>
-      <w:pPr>
-        <w:spacing w:line="360" w:lineRule="auto"/>
-      </w:pPr>
-    </w:p>
-    <w:p>
-      <w:pPr>
-        <w:spacing w:line="360" w:lineRule="auto"/>
-      </w:pPr>
-    </w:p>
-    <w:p>
-      <w:pPr>
-        <w:spacing w:line="360" w:lineRule="auto"/>
-      </w:pPr>
-    </w:p>
-    <w:p>
-      <w:pPr>
-        <w:spacing w:line="360" w:lineRule="auto"/>
-      </w:pPr>
-    </w:p>
-    <w:p>
-      <w:pPr>
-        <w:spacing w:line="360" w:lineRule="auto"/>
-      </w:pPr>
-    </w:p>
-    <w:p>
-      <w:pPr>
-        <w:spacing w:line="360" w:lineRule="auto"/>
-      </w:pPr>
+        <w:t xml:space="preserve">dele struktury, opisujące statyczną budowę systemu oraz modele zachowania, opisujące aspekty dynamiczne systemu. </w:t>
+      </w:r>
+    </w:p>
+    <w:p>
+      <w:pPr>
+        <w:spacing w:line="360" w:lineRule="auto"/>
+      </w:pPr>
+    </w:p>
+    <w:p>
+      <w:pPr>
+        <w:spacing w:line="360" w:lineRule="auto"/>
+      </w:pPr>
+      <w:r>
+        <w:tab/>
+      </w:r>
+      <w:r>
+        <w:t xml:space="preserve">W tym rozdziale zostaną przedstawione kolejno: </w:t>
+      </w:r>
+    </w:p>
+    <w:p>
+      <w:pPr>
+        <w:spacing w:line="360" w:lineRule="auto"/>
+      </w:pPr>
+    </w:p>
+    <w:p>
+      <w:pPr>
+        <w:pStyle w:val="Akapitzlist"/>
+        <w:numPr>
+          <w:ilvl w:val="0"/>
+          <w:numId w:val="40"/>
+        </w:numPr>
+        <w:spacing w:line="360" w:lineRule="auto"/>
+        <w:rPr>
+          <w:rFonts w:ascii="Times New Roman" w:hAnsi="Times New Roman"/>
+          <w:sz w:val="24"/>
+          <w:szCs w:val="24"/>
+        </w:rPr>
+      </w:pPr>
+      <w:r>
+        <w:rPr>
+          <w:rFonts w:ascii="Times New Roman" w:hAnsi="Times New Roman"/>
+          <w:sz w:val="24"/>
+          <w:szCs w:val="24"/>
+        </w:rPr>
+        <w:t xml:space="preserve">diagram komponentów, </w:t>
+      </w:r>
+    </w:p>
+    <w:p>
+      <w:pPr>
+        <w:pStyle w:val="Akapitzlist"/>
+        <w:numPr>
+          <w:ilvl w:val="0"/>
+          <w:numId w:val="40"/>
+        </w:numPr>
+        <w:spacing w:line="360" w:lineRule="auto"/>
+        <w:rPr>
+          <w:rFonts w:ascii="Times New Roman" w:hAnsi="Times New Roman"/>
+          <w:sz w:val="24"/>
+          <w:szCs w:val="24"/>
+        </w:rPr>
+      </w:pPr>
+      <w:r>
+        <w:rPr>
+          <w:rFonts w:ascii="Times New Roman" w:hAnsi="Times New Roman"/>
+          <w:sz w:val="24"/>
+          <w:szCs w:val="24"/>
+        </w:rPr>
+        <w:t>diagram</w:t>
+      </w:r>
+      <w:r>
+        <w:rPr>
+          <w:rFonts w:ascii="Times New Roman" w:hAnsi="Times New Roman"/>
+          <w:sz w:val="24"/>
+          <w:szCs w:val="24"/>
+        </w:rPr>
+        <w:t xml:space="preserve"> klas części serwerowej</w:t>
+      </w:r>
+      <w:r>
+        <w:rPr>
+          <w:rFonts w:ascii="Times New Roman" w:hAnsi="Times New Roman"/>
+          <w:sz w:val="24"/>
+          <w:szCs w:val="24"/>
+        </w:rPr>
+        <w:t>,</w:t>
+      </w:r>
+    </w:p>
+    <w:p>
+      <w:pPr>
+        <w:pStyle w:val="Akapitzlist"/>
+        <w:numPr>
+          <w:ilvl w:val="0"/>
+          <w:numId w:val="40"/>
+        </w:numPr>
+        <w:spacing w:line="360" w:lineRule="auto"/>
+        <w:rPr>
+          <w:rFonts w:ascii="Times New Roman" w:hAnsi="Times New Roman"/>
+          <w:sz w:val="24"/>
+          <w:szCs w:val="24"/>
+        </w:rPr>
+      </w:pPr>
+      <w:r>
+        <w:rPr>
+          <w:rFonts w:ascii="Times New Roman" w:hAnsi="Times New Roman"/>
+          <w:sz w:val="24"/>
+          <w:szCs w:val="24"/>
+        </w:rPr>
+        <w:t xml:space="preserve">diagram </w:t>
+      </w:r>
+      <w:r>
+        <w:rPr>
+          <w:rFonts w:ascii="Times New Roman" w:hAnsi="Times New Roman"/>
+          <w:sz w:val="24"/>
+          <w:szCs w:val="24"/>
+        </w:rPr>
+        <w:t>aplikacji</w:t>
+      </w:r>
+      <w:r>
+        <w:rPr>
+          <w:rFonts w:ascii="Times New Roman" w:hAnsi="Times New Roman"/>
+          <w:sz w:val="24"/>
+          <w:szCs w:val="24"/>
+        </w:rPr>
+        <w:t xml:space="preserve"> </w:t>
+      </w:r>
+      <w:r>
+        <w:rPr>
+          <w:rFonts w:ascii="Times New Roman" w:hAnsi="Times New Roman"/>
+          <w:sz w:val="24"/>
+          <w:szCs w:val="24"/>
+        </w:rPr>
+        <w:t>wizualizującej</w:t>
+      </w:r>
+      <w:r>
+        <w:rPr>
+          <w:rFonts w:ascii="Times New Roman" w:hAnsi="Times New Roman"/>
+          <w:sz w:val="24"/>
+          <w:szCs w:val="24"/>
+        </w:rPr>
+        <w:t>,</w:t>
+      </w:r>
+    </w:p>
+    <w:p>
+      <w:pPr>
+        <w:pStyle w:val="Akapitzlist"/>
+        <w:numPr>
+          <w:ilvl w:val="0"/>
+          <w:numId w:val="40"/>
+        </w:numPr>
+        <w:spacing w:line="360" w:lineRule="auto"/>
+        <w:rPr>
+          <w:rFonts w:ascii="Times New Roman" w:hAnsi="Times New Roman"/>
+          <w:sz w:val="24"/>
+          <w:szCs w:val="24"/>
+        </w:rPr>
+      </w:pPr>
+      <w:r>
+        <w:rPr>
+          <w:rFonts w:ascii="Times New Roman" w:hAnsi="Times New Roman"/>
+          <w:sz w:val="24"/>
+          <w:szCs w:val="24"/>
+        </w:rPr>
+        <w:t>model danych,</w:t>
+      </w:r>
+    </w:p>
+    <w:p>
+      <w:pPr>
+        <w:pStyle w:val="Akapitzlist"/>
+        <w:numPr>
+          <w:ilvl w:val="0"/>
+          <w:numId w:val="40"/>
+        </w:numPr>
+        <w:spacing w:line="360" w:lineRule="auto"/>
+        <w:rPr>
+          <w:rFonts w:ascii="Times New Roman" w:hAnsi="Times New Roman"/>
+          <w:sz w:val="24"/>
+          <w:szCs w:val="24"/>
+        </w:rPr>
+      </w:pPr>
+      <w:r>
+        <w:rPr>
+          <w:rFonts w:ascii="Times New Roman" w:hAnsi="Times New Roman"/>
+          <w:sz w:val="24"/>
+          <w:szCs w:val="24"/>
+        </w:rPr>
+        <w:t xml:space="preserve">diagramy aktywności, </w:t>
+      </w:r>
+    </w:p>
+    <w:p>
+      <w:pPr>
+        <w:pStyle w:val="Akapitzlist"/>
+        <w:numPr>
+          <w:ilvl w:val="0"/>
+          <w:numId w:val="40"/>
+        </w:numPr>
+        <w:spacing w:line="360" w:lineRule="auto"/>
+        <w:rPr>
+          <w:rFonts w:ascii="Times New Roman" w:hAnsi="Times New Roman"/>
+          <w:sz w:val="24"/>
+          <w:szCs w:val="24"/>
+        </w:rPr>
+      </w:pPr>
+      <w:r>
+        <w:rPr>
+          <w:rFonts w:ascii="Times New Roman" w:hAnsi="Times New Roman"/>
+          <w:sz w:val="24"/>
+          <w:szCs w:val="24"/>
+        </w:rPr>
+        <w:t>diagramy sekwencji</w:t>
+      </w:r>
+      <w:r>
+        <w:rPr>
+          <w:rFonts w:ascii="Times New Roman" w:hAnsi="Times New Roman"/>
+          <w:sz w:val="24"/>
+          <w:szCs w:val="24"/>
+        </w:rPr>
+        <w:t>,</w:t>
+      </w:r>
+      <w:r>
+        <w:rPr>
+          <w:rFonts w:ascii="Times New Roman" w:hAnsi="Times New Roman"/>
+          <w:sz w:val="24"/>
+          <w:szCs w:val="24"/>
+        </w:rPr>
+        <w:t xml:space="preserve"> </w:t>
+      </w:r>
+    </w:p>
+    <w:p>
+      <w:pPr>
+        <w:pStyle w:val="Akapitzlist"/>
+        <w:numPr>
+          <w:ilvl w:val="0"/>
+          <w:numId w:val="40"/>
+        </w:numPr>
+        <w:spacing w:line="360" w:lineRule="auto"/>
+        <w:rPr>
+          <w:rFonts w:ascii="Times New Roman" w:hAnsi="Times New Roman"/>
+          <w:sz w:val="24"/>
+          <w:szCs w:val="24"/>
+        </w:rPr>
+      </w:pPr>
+      <w:r>
+        <w:rPr>
+          <w:rFonts w:ascii="Times New Roman" w:hAnsi="Times New Roman"/>
+          <w:sz w:val="24"/>
+          <w:szCs w:val="24"/>
+        </w:rPr>
+        <w:t xml:space="preserve">projekt interfejsu graficznego aplikacji </w:t>
+      </w:r>
+      <w:r>
+        <w:rPr>
+          <w:rFonts w:ascii="Times New Roman" w:hAnsi="Times New Roman"/>
+          <w:sz w:val="24"/>
+          <w:szCs w:val="24"/>
+        </w:rPr>
+        <w:t>wizualizującej</w:t>
+      </w:r>
     </w:p>
     <w:p>
       <w:pPr>
@@ -21117,7 +21379,7 @@
         <w:pStyle w:val="Nagwek2"/>
         <w:spacing w:line="360" w:lineRule="auto"/>
       </w:pPr>
-      <w:bookmarkStart w:id="68" w:name="_Toc446782058"/>
+      <w:bookmarkStart w:id="68" w:name="_Toc446787685"/>
       <w:r>
         <w:lastRenderedPageBreak/>
         <w:t>Diagram komponentów</w:t>
@@ -21130,6 +21392,9 @@
       </w:r>
     </w:p>
     <w:p>
+      <w:pPr>
+        <w:spacing w:line="360" w:lineRule="auto"/>
+      </w:pPr>
       <w:r>
         <w:tab/>
       </w:r>
@@ -21140,13 +21405,7 @@
         <w:t>m</w:t>
       </w:r>
       <w:r>
-        <w:t>ponent uznaje się wymienialny, wykonywalny fragment systemu, z ukrytymi szczegółami i</w:t>
-      </w:r>
-      <w:r>
-        <w:t>m</w:t>
-      </w:r>
-      <w:r>
-        <w:t>plementacyjnymi.  [38]</w:t>
+        <w:t>ponent uznaje się wymienialny, wykonywalny fragment systemu, z ukrytymi szczegółami implementacyjnymi.  [38]</w:t>
       </w:r>
     </w:p>
     <w:p>
@@ -21161,8 +21420,8 @@
         </w:rPr>
         <w:drawing>
           <wp:inline distT="0" distB="0" distL="0" distR="0">
-            <wp:extent cx="5759450" cy="4682258"/>
-            <wp:effectExtent l="19050" t="0" r="0" b="0"/>
+            <wp:extent cx="6143764" cy="4994694"/>
+            <wp:effectExtent l="19050" t="0" r="9386" b="0"/>
             <wp:docPr id="15" name="Obraz 14"/>
             <wp:cNvGraphicFramePr>
               <a:graphicFrameLocks xmlns:a="http://schemas.openxmlformats.org/drawingml/2006/main" noChangeAspect="1"/>
@@ -21186,7 +21445,7 @@
                   <pic:spPr bwMode="auto">
                     <a:xfrm>
                       <a:off x="0" y="0"/>
-                      <a:ext cx="5759450" cy="4682258"/>
+                      <a:ext cx="6143764" cy="4994694"/>
                     </a:xfrm>
                     <a:prstGeom prst="rect">
                       <a:avLst/>
@@ -21284,20 +21543,10 @@
     </w:p>
     <w:p>
       <w:pPr>
-        <w:spacing w:line="360" w:lineRule="auto"/>
-      </w:pPr>
-    </w:p>
-    <w:p>
-      <w:pPr>
-        <w:spacing w:line="360" w:lineRule="auto"/>
-      </w:pPr>
-    </w:p>
-    <w:p>
-      <w:pPr>
         <w:pStyle w:val="Nagwek2"/>
         <w:spacing w:line="360" w:lineRule="auto"/>
       </w:pPr>
-      <w:bookmarkStart w:id="69" w:name="_Toc446782059"/>
+      <w:bookmarkStart w:id="69" w:name="_Toc446787686"/>
       <w:r>
         <w:lastRenderedPageBreak/>
         <w:t>Diagram klas części serwerowej</w:t>
@@ -21324,11 +21573,157 @@
     </w:p>
     <w:p>
       <w:pPr>
+        <w:spacing w:line="360" w:lineRule="auto"/>
+      </w:pPr>
+    </w:p>
+    <w:p>
+      <w:pPr>
+        <w:spacing w:line="360" w:lineRule="auto"/>
+      </w:pPr>
+    </w:p>
+    <w:p>
+      <w:pPr>
+        <w:spacing w:line="360" w:lineRule="auto"/>
+      </w:pPr>
+    </w:p>
+    <w:p>
+      <w:pPr>
+        <w:spacing w:line="360" w:lineRule="auto"/>
+      </w:pPr>
+    </w:p>
+    <w:p>
+      <w:pPr>
+        <w:spacing w:line="360" w:lineRule="auto"/>
+      </w:pPr>
+    </w:p>
+    <w:p>
+      <w:pPr>
+        <w:spacing w:line="360" w:lineRule="auto"/>
+      </w:pPr>
+    </w:p>
+    <w:p>
+      <w:pPr>
+        <w:spacing w:line="360" w:lineRule="auto"/>
+      </w:pPr>
+    </w:p>
+    <w:p>
+      <w:pPr>
+        <w:spacing w:line="360" w:lineRule="auto"/>
+      </w:pPr>
+    </w:p>
+    <w:p>
+      <w:pPr>
+        <w:spacing w:line="360" w:lineRule="auto"/>
+      </w:pPr>
+    </w:p>
+    <w:p>
+      <w:pPr>
+        <w:spacing w:line="360" w:lineRule="auto"/>
+      </w:pPr>
+    </w:p>
+    <w:p>
+      <w:pPr>
+        <w:spacing w:line="360" w:lineRule="auto"/>
+      </w:pPr>
+    </w:p>
+    <w:p>
+      <w:pPr>
+        <w:spacing w:line="360" w:lineRule="auto"/>
+      </w:pPr>
+    </w:p>
+    <w:p>
+      <w:pPr>
+        <w:spacing w:line="360" w:lineRule="auto"/>
+      </w:pPr>
+    </w:p>
+    <w:p>
+      <w:pPr>
+        <w:spacing w:line="360" w:lineRule="auto"/>
+      </w:pPr>
+    </w:p>
+    <w:p>
+      <w:pPr>
+        <w:spacing w:line="360" w:lineRule="auto"/>
+      </w:pPr>
+    </w:p>
+    <w:p>
+      <w:pPr>
+        <w:spacing w:line="360" w:lineRule="auto"/>
+      </w:pPr>
+    </w:p>
+    <w:p>
+      <w:pPr>
+        <w:spacing w:line="360" w:lineRule="auto"/>
+      </w:pPr>
+    </w:p>
+    <w:p>
+      <w:pPr>
+        <w:spacing w:line="360" w:lineRule="auto"/>
+      </w:pPr>
+    </w:p>
+    <w:p>
+      <w:pPr>
+        <w:spacing w:line="360" w:lineRule="auto"/>
+      </w:pPr>
+    </w:p>
+    <w:p>
+      <w:pPr>
+        <w:spacing w:line="360" w:lineRule="auto"/>
+      </w:pPr>
+    </w:p>
+    <w:p>
+      <w:pPr>
+        <w:spacing w:line="360" w:lineRule="auto"/>
+      </w:pPr>
+    </w:p>
+    <w:p>
+      <w:pPr>
+        <w:spacing w:line="360" w:lineRule="auto"/>
+      </w:pPr>
+    </w:p>
+    <w:p>
+      <w:pPr>
+        <w:spacing w:line="360" w:lineRule="auto"/>
+      </w:pPr>
+    </w:p>
+    <w:p>
+      <w:pPr>
+        <w:spacing w:line="360" w:lineRule="auto"/>
+      </w:pPr>
+    </w:p>
+    <w:p>
+      <w:pPr>
+        <w:spacing w:line="360" w:lineRule="auto"/>
+      </w:pPr>
+    </w:p>
+    <w:p>
+      <w:pPr>
+        <w:spacing w:line="360" w:lineRule="auto"/>
+      </w:pPr>
+    </w:p>
+    <w:p>
+      <w:pPr>
+        <w:spacing w:line="360" w:lineRule="auto"/>
+      </w:pPr>
+    </w:p>
+    <w:p>
+      <w:pPr>
+        <w:spacing w:line="360" w:lineRule="auto"/>
+      </w:pPr>
+    </w:p>
+    <w:p>
+      <w:pPr>
+        <w:spacing w:line="360" w:lineRule="auto"/>
+      </w:pPr>
+    </w:p>
+    <w:p>
+      <w:pPr>
         <w:pStyle w:val="Nagwek2"/>
         <w:spacing w:line="360" w:lineRule="auto"/>
       </w:pPr>
-      <w:bookmarkStart w:id="70" w:name="_Toc446782060"/>
-      <w:r>
+      <w:bookmarkStart w:id="70" w:name="_Toc446787687"/>
+      <w:r>
+        <w:lastRenderedPageBreak/>
         <w:t>Diagram klas aplikacji klienckiej</w:t>
       </w:r>
       <w:bookmarkEnd w:id="70"/>
@@ -21346,11 +21741,162 @@
     </w:p>
     <w:p>
       <w:pPr>
+        <w:spacing w:line="360" w:lineRule="auto"/>
+      </w:pPr>
+    </w:p>
+    <w:p>
+      <w:pPr>
+        <w:spacing w:line="360" w:lineRule="auto"/>
+      </w:pPr>
+    </w:p>
+    <w:p>
+      <w:pPr>
+        <w:spacing w:line="360" w:lineRule="auto"/>
+      </w:pPr>
+    </w:p>
+    <w:p>
+      <w:pPr>
+        <w:spacing w:line="360" w:lineRule="auto"/>
+      </w:pPr>
+    </w:p>
+    <w:p>
+      <w:pPr>
+        <w:spacing w:line="360" w:lineRule="auto"/>
+      </w:pPr>
+    </w:p>
+    <w:p>
+      <w:pPr>
+        <w:spacing w:line="360" w:lineRule="auto"/>
+      </w:pPr>
+    </w:p>
+    <w:p>
+      <w:pPr>
+        <w:spacing w:line="360" w:lineRule="auto"/>
+      </w:pPr>
+    </w:p>
+    <w:p>
+      <w:pPr>
+        <w:spacing w:line="360" w:lineRule="auto"/>
+      </w:pPr>
+    </w:p>
+    <w:p>
+      <w:pPr>
+        <w:spacing w:line="360" w:lineRule="auto"/>
+      </w:pPr>
+    </w:p>
+    <w:p>
+      <w:pPr>
+        <w:spacing w:line="360" w:lineRule="auto"/>
+      </w:pPr>
+    </w:p>
+    <w:p>
+      <w:pPr>
+        <w:spacing w:line="360" w:lineRule="auto"/>
+      </w:pPr>
+    </w:p>
+    <w:p>
+      <w:pPr>
+        <w:spacing w:line="360" w:lineRule="auto"/>
+      </w:pPr>
+    </w:p>
+    <w:p>
+      <w:pPr>
+        <w:spacing w:line="360" w:lineRule="auto"/>
+      </w:pPr>
+    </w:p>
+    <w:p>
+      <w:pPr>
+        <w:spacing w:line="360" w:lineRule="auto"/>
+      </w:pPr>
+    </w:p>
+    <w:p>
+      <w:pPr>
+        <w:spacing w:line="360" w:lineRule="auto"/>
+      </w:pPr>
+    </w:p>
+    <w:p>
+      <w:pPr>
+        <w:spacing w:line="360" w:lineRule="auto"/>
+      </w:pPr>
+    </w:p>
+    <w:p>
+      <w:pPr>
+        <w:spacing w:line="360" w:lineRule="auto"/>
+      </w:pPr>
+    </w:p>
+    <w:p>
+      <w:pPr>
+        <w:spacing w:line="360" w:lineRule="auto"/>
+      </w:pPr>
+    </w:p>
+    <w:p>
+      <w:pPr>
+        <w:spacing w:line="360" w:lineRule="auto"/>
+      </w:pPr>
+    </w:p>
+    <w:p>
+      <w:pPr>
+        <w:spacing w:line="360" w:lineRule="auto"/>
+      </w:pPr>
+    </w:p>
+    <w:p>
+      <w:pPr>
+        <w:spacing w:line="360" w:lineRule="auto"/>
+      </w:pPr>
+    </w:p>
+    <w:p>
+      <w:pPr>
+        <w:spacing w:line="360" w:lineRule="auto"/>
+      </w:pPr>
+    </w:p>
+    <w:p>
+      <w:pPr>
+        <w:spacing w:line="360" w:lineRule="auto"/>
+      </w:pPr>
+    </w:p>
+    <w:p>
+      <w:pPr>
+        <w:spacing w:line="360" w:lineRule="auto"/>
+      </w:pPr>
+    </w:p>
+    <w:p>
+      <w:pPr>
+        <w:spacing w:line="360" w:lineRule="auto"/>
+      </w:pPr>
+    </w:p>
+    <w:p>
+      <w:pPr>
+        <w:spacing w:line="360" w:lineRule="auto"/>
+      </w:pPr>
+    </w:p>
+    <w:p>
+      <w:pPr>
+        <w:spacing w:line="360" w:lineRule="auto"/>
+      </w:pPr>
+    </w:p>
+    <w:p>
+      <w:pPr>
+        <w:spacing w:line="360" w:lineRule="auto"/>
+      </w:pPr>
+    </w:p>
+    <w:p>
+      <w:pPr>
+        <w:spacing w:line="360" w:lineRule="auto"/>
+      </w:pPr>
+    </w:p>
+    <w:p>
+      <w:pPr>
+        <w:spacing w:line="360" w:lineRule="auto"/>
+      </w:pPr>
+    </w:p>
+    <w:p>
+      <w:pPr>
         <w:pStyle w:val="Nagwek2"/>
         <w:spacing w:line="360" w:lineRule="auto"/>
       </w:pPr>
-      <w:bookmarkStart w:id="71" w:name="_Toc446782061"/>
-      <w:r>
+      <w:bookmarkStart w:id="71" w:name="_Toc446787688"/>
+      <w:r>
+        <w:lastRenderedPageBreak/>
         <w:t>Model danych</w:t>
       </w:r>
       <w:bookmarkEnd w:id="71"/>
@@ -21362,11 +21908,170 @@
     </w:p>
     <w:p>
       <w:pPr>
+        <w:spacing w:line="360" w:lineRule="auto"/>
+      </w:pPr>
+      <w:r>
+        <w:t>Załącznik</w:t>
+      </w:r>
+    </w:p>
+    <w:p>
+      <w:pPr>
+        <w:spacing w:line="360" w:lineRule="auto"/>
+      </w:pPr>
+    </w:p>
+    <w:p>
+      <w:pPr>
+        <w:spacing w:line="360" w:lineRule="auto"/>
+      </w:pPr>
+    </w:p>
+    <w:p>
+      <w:pPr>
+        <w:spacing w:line="360" w:lineRule="auto"/>
+      </w:pPr>
+    </w:p>
+    <w:p>
+      <w:pPr>
+        <w:spacing w:line="360" w:lineRule="auto"/>
+      </w:pPr>
+    </w:p>
+    <w:p>
+      <w:pPr>
+        <w:spacing w:line="360" w:lineRule="auto"/>
+      </w:pPr>
+    </w:p>
+    <w:p>
+      <w:pPr>
+        <w:spacing w:line="360" w:lineRule="auto"/>
+      </w:pPr>
+    </w:p>
+    <w:p>
+      <w:pPr>
+        <w:spacing w:line="360" w:lineRule="auto"/>
+      </w:pPr>
+    </w:p>
+    <w:p>
+      <w:pPr>
+        <w:spacing w:line="360" w:lineRule="auto"/>
+      </w:pPr>
+    </w:p>
+    <w:p>
+      <w:pPr>
+        <w:spacing w:line="360" w:lineRule="auto"/>
+      </w:pPr>
+    </w:p>
+    <w:p>
+      <w:pPr>
+        <w:spacing w:line="360" w:lineRule="auto"/>
+      </w:pPr>
+    </w:p>
+    <w:p>
+      <w:pPr>
+        <w:spacing w:line="360" w:lineRule="auto"/>
+      </w:pPr>
+    </w:p>
+    <w:p>
+      <w:pPr>
+        <w:spacing w:line="360" w:lineRule="auto"/>
+      </w:pPr>
+    </w:p>
+    <w:p>
+      <w:pPr>
+        <w:spacing w:line="360" w:lineRule="auto"/>
+      </w:pPr>
+    </w:p>
+    <w:p>
+      <w:pPr>
+        <w:spacing w:line="360" w:lineRule="auto"/>
+      </w:pPr>
+    </w:p>
+    <w:p>
+      <w:pPr>
+        <w:spacing w:line="360" w:lineRule="auto"/>
+      </w:pPr>
+    </w:p>
+    <w:p>
+      <w:pPr>
+        <w:spacing w:line="360" w:lineRule="auto"/>
+      </w:pPr>
+    </w:p>
+    <w:p>
+      <w:pPr>
+        <w:spacing w:line="360" w:lineRule="auto"/>
+      </w:pPr>
+    </w:p>
+    <w:p>
+      <w:pPr>
+        <w:spacing w:line="360" w:lineRule="auto"/>
+      </w:pPr>
+    </w:p>
+    <w:p>
+      <w:pPr>
+        <w:spacing w:line="360" w:lineRule="auto"/>
+      </w:pPr>
+    </w:p>
+    <w:p>
+      <w:pPr>
+        <w:spacing w:line="360" w:lineRule="auto"/>
+      </w:pPr>
+    </w:p>
+    <w:p>
+      <w:pPr>
+        <w:spacing w:line="360" w:lineRule="auto"/>
+      </w:pPr>
+    </w:p>
+    <w:p>
+      <w:pPr>
+        <w:spacing w:line="360" w:lineRule="auto"/>
+      </w:pPr>
+    </w:p>
+    <w:p>
+      <w:pPr>
+        <w:spacing w:line="360" w:lineRule="auto"/>
+      </w:pPr>
+    </w:p>
+    <w:p>
+      <w:pPr>
+        <w:spacing w:line="360" w:lineRule="auto"/>
+      </w:pPr>
+    </w:p>
+    <w:p>
+      <w:pPr>
+        <w:spacing w:line="360" w:lineRule="auto"/>
+      </w:pPr>
+    </w:p>
+    <w:p>
+      <w:pPr>
+        <w:spacing w:line="360" w:lineRule="auto"/>
+      </w:pPr>
+    </w:p>
+    <w:p>
+      <w:pPr>
+        <w:spacing w:line="360" w:lineRule="auto"/>
+      </w:pPr>
+    </w:p>
+    <w:p>
+      <w:pPr>
+        <w:spacing w:line="360" w:lineRule="auto"/>
+      </w:pPr>
+    </w:p>
+    <w:p>
+      <w:pPr>
+        <w:spacing w:line="360" w:lineRule="auto"/>
+      </w:pPr>
+    </w:p>
+    <w:p>
+      <w:pPr>
+        <w:spacing w:line="360" w:lineRule="auto"/>
+      </w:pPr>
+    </w:p>
+    <w:p>
+      <w:pPr>
         <w:pStyle w:val="Nagwek2"/>
         <w:spacing w:line="360" w:lineRule="auto"/>
       </w:pPr>
-      <w:bookmarkStart w:id="72" w:name="_Toc446782062"/>
-      <w:r>
+      <w:bookmarkStart w:id="72" w:name="_Toc446787689"/>
+      <w:r>
+        <w:lastRenderedPageBreak/>
         <w:t>Diagramy aktywności</w:t>
       </w:r>
       <w:bookmarkEnd w:id="72"/>
@@ -21381,7 +22086,7 @@
         <w:pStyle w:val="Nagwek2"/>
         <w:spacing w:line="360" w:lineRule="auto"/>
       </w:pPr>
-      <w:bookmarkStart w:id="73" w:name="_Toc446782063"/>
+      <w:bookmarkStart w:id="73" w:name="_Toc446787690"/>
       <w:r>
         <w:t>Diagramy sekwencji</w:t>
       </w:r>
@@ -21397,7 +22102,7 @@
         <w:pStyle w:val="Nagwek2"/>
         <w:spacing w:line="360" w:lineRule="auto"/>
       </w:pPr>
-      <w:bookmarkStart w:id="74" w:name="_Toc446782064"/>
+      <w:bookmarkStart w:id="74" w:name="_Toc446787691"/>
       <w:r>
         <w:t>Projekt interfejsu graficznego</w:t>
       </w:r>
@@ -21493,9 +22198,8 @@
         <w:pStyle w:val="Nagwek1"/>
         <w:spacing w:line="360" w:lineRule="auto"/>
       </w:pPr>
-      <w:bookmarkStart w:id="75" w:name="_Toc446782065"/>
-      <w:r>
-        <w:lastRenderedPageBreak/>
+      <w:bookmarkStart w:id="75" w:name="_Toc446787692"/>
+      <w:r>
         <w:t>Algorytm obliczania obszaru przeszukanego</w:t>
       </w:r>
       <w:bookmarkEnd w:id="75"/>
@@ -21506,7 +22210,7 @@
         <w:pStyle w:val="Nagwek2"/>
         <w:spacing w:line="360" w:lineRule="auto"/>
       </w:pPr>
-      <w:bookmarkStart w:id="76" w:name="_Toc446782066"/>
+      <w:bookmarkStart w:id="76" w:name="_Toc446787693"/>
       <w:r>
         <w:t>Założenia</w:t>
       </w:r>
@@ -21518,7 +22222,7 @@
         <w:pStyle w:val="Nagwek2"/>
         <w:spacing w:line="360" w:lineRule="auto"/>
       </w:pPr>
-      <w:bookmarkStart w:id="77" w:name="_Toc446782067"/>
+      <w:bookmarkStart w:id="77" w:name="_Toc446787694"/>
       <w:r>
         <w:t>Implementacja</w:t>
       </w:r>
@@ -21568,9 +22272,8 @@
         <w:pStyle w:val="Nagwek1"/>
         <w:spacing w:line="360" w:lineRule="auto"/>
       </w:pPr>
-      <w:bookmarkStart w:id="78" w:name="_Toc446782068"/>
-      <w:r>
-        <w:lastRenderedPageBreak/>
+      <w:bookmarkStart w:id="78" w:name="_Toc446787695"/>
+      <w:r>
         <w:t>Prezentacja rozwiązania</w:t>
       </w:r>
       <w:bookmarkEnd w:id="78"/>
@@ -21735,9 +22438,8 @@
         <w:pStyle w:val="Nagwek1"/>
         <w:spacing w:line="360" w:lineRule="auto"/>
       </w:pPr>
-      <w:bookmarkStart w:id="79" w:name="_Toc446782069"/>
-      <w:r>
-        <w:lastRenderedPageBreak/>
+      <w:bookmarkStart w:id="79" w:name="_Toc446787696"/>
+      <w:r>
         <w:t>Podsumowanie i wnioski</w:t>
       </w:r>
       <w:bookmarkEnd w:id="79"/>
@@ -21902,9 +22604,8 @@
         <w:pStyle w:val="Nagwek1"/>
         <w:spacing w:line="360" w:lineRule="auto"/>
       </w:pPr>
-      <w:bookmarkStart w:id="80" w:name="_Toc446782070"/>
-      <w:r>
-        <w:lastRenderedPageBreak/>
+      <w:bookmarkStart w:id="80" w:name="_Toc446787697"/>
+      <w:r>
         <w:t>Bibliografia</w:t>
       </w:r>
       <w:bookmarkEnd w:id="80"/>
@@ -22067,6 +22768,7 @@
           <w:bCs/>
           <w:noProof/>
         </w:rPr>
+        <w:lastRenderedPageBreak/>
         <w:t>Knippers Richard</w:t>
       </w:r>
       <w:r>
@@ -22292,7 +22994,6 @@
           <w:bCs/>
           <w:noProof/>
         </w:rPr>
-        <w:lastRenderedPageBreak/>
         <w:t>Janusz Śledziński</w:t>
       </w:r>
       <w:r>
@@ -22513,6 +23214,7 @@
           <w:sz w:val="24"/>
           <w:szCs w:val="24"/>
         </w:rPr>
+        <w:lastRenderedPageBreak/>
         <w:t>http://krzymar.net/index.php/2014/06/24/tworzenie-aplikacji-mobilnych-3-mozliwosci-html5-natywna-hybryda/</w:t>
       </w:r>
     </w:p>
@@ -22905,7 +23607,6 @@
           <w:bCs/>
           <w:noProof/>
         </w:rPr>
-        <w:lastRenderedPageBreak/>
         <w:t>Yarpo, Patryk.</w:t>
       </w:r>
       <w:r>
@@ -23229,7 +23930,7 @@
         <w:rPr>
           <w:noProof/>
         </w:rPr>
-        <w:t>3</w:t>
+        <w:t>41</w:t>
       </w:r>
     </w:fldSimple>
   </w:p>
@@ -23605,7 +24306,7 @@
   <w:abstractNum w:abstractNumId="4">
     <w:nsid w:val="09246462"/>
     <w:multiLevelType w:val="hybridMultilevel"/>
-    <w:tmpl w:val="AD8ECB46"/>
+    <w:tmpl w:val="28BAD006"/>
     <w:lvl w:ilvl="0" w:tplc="04150001">
       <w:start w:val="1"/>
       <w:numFmt w:val="bullet"/>
@@ -29171,7 +29872,7 @@
 </file>
 
 <file path=customXml/itemProps1.xml><?xml version="1.0" encoding="utf-8"?>
-<ds:datastoreItem xmlns:ds="http://schemas.openxmlformats.org/officeDocument/2006/customXml" ds:itemID="{3F67111E-B2DD-4A5D-9D18-81D8D1129ED5}">
+<ds:datastoreItem xmlns:ds="http://schemas.openxmlformats.org/officeDocument/2006/customXml" ds:itemID="{C5872912-9158-4AF3-928C-169D18F4EE9C}">
   <ds:schemaRefs>
     <ds:schemaRef ds:uri="http://schemas.openxmlformats.org/officeDocument/2006/bibliography"/>
   </ds:schemaRefs>

</xml_diff>

<commit_message>
Dokumenty - wstępny diagram klas części serwerowej
</commit_message>
<xml_diff>
--- a/Dokumenty/Praca inżynierska.docx
+++ b/Dokumenty/Praca inżynierska.docx
@@ -443,7 +443,7 @@
         </w:rPr>
         <w:fldChar w:fldCharType="separate"/>
       </w:r>
-      <w:hyperlink w:anchor="_Toc446787623" w:history="1">
+      <w:hyperlink w:anchor="_Toc446794970" w:history="1">
         <w:r>
           <w:rPr>
             <w:rStyle w:val="Hipercze"/>
@@ -489,7 +489,7 @@
             <w:noProof/>
             <w:webHidden/>
           </w:rPr>
-          <w:instrText xml:space="preserve"> PAGEREF _Toc446787623 \h </w:instrText>
+          <w:instrText xml:space="preserve"> PAGEREF _Toc446794970 \h </w:instrText>
         </w:r>
         <w:r>
           <w:rPr>
@@ -530,7 +530,7 @@
           <w:szCs w:val="22"/>
         </w:rPr>
       </w:pPr>
-      <w:hyperlink w:anchor="_Toc446787624" w:history="1">
+      <w:hyperlink w:anchor="_Toc446794971" w:history="1">
         <w:r>
           <w:rPr>
             <w:rStyle w:val="Hipercze"/>
@@ -568,7 +568,7 @@
           <w:rPr>
             <w:webHidden/>
           </w:rPr>
-          <w:instrText xml:space="preserve"> PAGEREF _Toc446787624 \h </w:instrText>
+          <w:instrText xml:space="preserve"> PAGEREF _Toc446794971 \h </w:instrText>
         </w:r>
         <w:r>
           <w:rPr>
@@ -608,7 +608,7 @@
           <w:szCs w:val="22"/>
         </w:rPr>
       </w:pPr>
-      <w:hyperlink w:anchor="_Toc446787625" w:history="1">
+      <w:hyperlink w:anchor="_Toc446794972" w:history="1">
         <w:r>
           <w:rPr>
             <w:rStyle w:val="Hipercze"/>
@@ -654,7 +654,7 @@
             <w:noProof/>
             <w:webHidden/>
           </w:rPr>
-          <w:instrText xml:space="preserve"> PAGEREF _Toc446787625 \h </w:instrText>
+          <w:instrText xml:space="preserve"> PAGEREF _Toc446794972 \h </w:instrText>
         </w:r>
         <w:r>
           <w:rPr>
@@ -695,7 +695,7 @@
           <w:szCs w:val="22"/>
         </w:rPr>
       </w:pPr>
-      <w:hyperlink w:anchor="_Toc446787626" w:history="1">
+      <w:hyperlink w:anchor="_Toc446794973" w:history="1">
         <w:r>
           <w:rPr>
             <w:rStyle w:val="Hipercze"/>
@@ -733,7 +733,7 @@
           <w:rPr>
             <w:webHidden/>
           </w:rPr>
-          <w:instrText xml:space="preserve"> PAGEREF _Toc446787626 \h </w:instrText>
+          <w:instrText xml:space="preserve"> PAGEREF _Toc446794973 \h </w:instrText>
         </w:r>
         <w:r>
           <w:rPr>
@@ -770,7 +770,7 @@
           <w:szCs w:val="22"/>
         </w:rPr>
       </w:pPr>
-      <w:hyperlink w:anchor="_Toc446787627" w:history="1">
+      <w:hyperlink w:anchor="_Toc446794974" w:history="1">
         <w:r>
           <w:rPr>
             <w:rStyle w:val="Hipercze"/>
@@ -808,7 +808,7 @@
           <w:rPr>
             <w:webHidden/>
           </w:rPr>
-          <w:instrText xml:space="preserve"> PAGEREF _Toc446787627 \h </w:instrText>
+          <w:instrText xml:space="preserve"> PAGEREF _Toc446794974 \h </w:instrText>
         </w:r>
         <w:r>
           <w:rPr>
@@ -847,7 +847,7 @@
           <w:szCs w:val="22"/>
         </w:rPr>
       </w:pPr>
-      <w:hyperlink w:anchor="_Toc446787628" w:history="1">
+      <w:hyperlink w:anchor="_Toc446794975" w:history="1">
         <w:r>
           <w:rPr>
             <w:rStyle w:val="Hipercze"/>
@@ -892,7 +892,7 @@
             <w:noProof/>
             <w:webHidden/>
           </w:rPr>
-          <w:instrText xml:space="preserve"> PAGEREF _Toc446787628 \h </w:instrText>
+          <w:instrText xml:space="preserve"> PAGEREF _Toc446794975 \h </w:instrText>
         </w:r>
         <w:r>
           <w:rPr>
@@ -935,7 +935,7 @@
           <w:szCs w:val="22"/>
         </w:rPr>
       </w:pPr>
-      <w:hyperlink w:anchor="_Toc446787629" w:history="1">
+      <w:hyperlink w:anchor="_Toc446794976" w:history="1">
         <w:r>
           <w:rPr>
             <w:rStyle w:val="Hipercze"/>
@@ -980,7 +980,7 @@
             <w:noProof/>
             <w:webHidden/>
           </w:rPr>
-          <w:instrText xml:space="preserve"> PAGEREF _Toc446787629 \h </w:instrText>
+          <w:instrText xml:space="preserve"> PAGEREF _Toc446794976 \h </w:instrText>
         </w:r>
         <w:r>
           <w:rPr>
@@ -1023,7 +1023,7 @@
           <w:szCs w:val="22"/>
         </w:rPr>
       </w:pPr>
-      <w:hyperlink w:anchor="_Toc446787630" w:history="1">
+      <w:hyperlink w:anchor="_Toc446794977" w:history="1">
         <w:r>
           <w:rPr>
             <w:rStyle w:val="Hipercze"/>
@@ -1068,7 +1068,7 @@
             <w:noProof/>
             <w:webHidden/>
           </w:rPr>
-          <w:instrText xml:space="preserve"> PAGEREF _Toc446787630 \h </w:instrText>
+          <w:instrText xml:space="preserve"> PAGEREF _Toc446794977 \h </w:instrText>
         </w:r>
         <w:r>
           <w:rPr>
@@ -1109,7 +1109,7 @@
           <w:szCs w:val="22"/>
         </w:rPr>
       </w:pPr>
-      <w:hyperlink w:anchor="_Toc446787631" w:history="1">
+      <w:hyperlink w:anchor="_Toc446794978" w:history="1">
         <w:r>
           <w:rPr>
             <w:rStyle w:val="Hipercze"/>
@@ -1147,7 +1147,7 @@
           <w:rPr>
             <w:webHidden/>
           </w:rPr>
-          <w:instrText xml:space="preserve"> PAGEREF _Toc446787631 \h </w:instrText>
+          <w:instrText xml:space="preserve"> PAGEREF _Toc446794978 \h </w:instrText>
         </w:r>
         <w:r>
           <w:rPr>
@@ -1186,7 +1186,7 @@
           <w:szCs w:val="22"/>
         </w:rPr>
       </w:pPr>
-      <w:hyperlink w:anchor="_Toc446787632" w:history="1">
+      <w:hyperlink w:anchor="_Toc446794979" w:history="1">
         <w:r>
           <w:rPr>
             <w:rStyle w:val="Hipercze"/>
@@ -1231,7 +1231,7 @@
             <w:noProof/>
             <w:webHidden/>
           </w:rPr>
-          <w:instrText xml:space="preserve"> PAGEREF _Toc446787632 \h </w:instrText>
+          <w:instrText xml:space="preserve"> PAGEREF _Toc446794979 \h </w:instrText>
         </w:r>
         <w:r>
           <w:rPr>
@@ -1274,7 +1274,7 @@
           <w:szCs w:val="22"/>
         </w:rPr>
       </w:pPr>
-      <w:hyperlink w:anchor="_Toc446787633" w:history="1">
+      <w:hyperlink w:anchor="_Toc446794980" w:history="1">
         <w:r>
           <w:rPr>
             <w:rStyle w:val="Hipercze"/>
@@ -1319,7 +1319,7 @@
             <w:noProof/>
             <w:webHidden/>
           </w:rPr>
-          <w:instrText xml:space="preserve"> PAGEREF _Toc446787633 \h </w:instrText>
+          <w:instrText xml:space="preserve"> PAGEREF _Toc446794980 \h </w:instrText>
         </w:r>
         <w:r>
           <w:rPr>
@@ -1360,7 +1360,7 @@
           <w:szCs w:val="22"/>
         </w:rPr>
       </w:pPr>
-      <w:hyperlink w:anchor="_Toc446787634" w:history="1">
+      <w:hyperlink w:anchor="_Toc446794981" w:history="1">
         <w:r>
           <w:rPr>
             <w:rStyle w:val="Hipercze"/>
@@ -1398,7 +1398,7 @@
           <w:rPr>
             <w:webHidden/>
           </w:rPr>
-          <w:instrText xml:space="preserve"> PAGEREF _Toc446787634 \h </w:instrText>
+          <w:instrText xml:space="preserve"> PAGEREF _Toc446794981 \h </w:instrText>
         </w:r>
         <w:r>
           <w:rPr>
@@ -1437,7 +1437,7 @@
           <w:szCs w:val="22"/>
         </w:rPr>
       </w:pPr>
-      <w:hyperlink w:anchor="_Toc446787635" w:history="1">
+      <w:hyperlink w:anchor="_Toc446794982" w:history="1">
         <w:r>
           <w:rPr>
             <w:rStyle w:val="Hipercze"/>
@@ -1482,7 +1482,7 @@
             <w:noProof/>
             <w:webHidden/>
           </w:rPr>
-          <w:instrText xml:space="preserve"> PAGEREF _Toc446787635 \h </w:instrText>
+          <w:instrText xml:space="preserve"> PAGEREF _Toc446794982 \h </w:instrText>
         </w:r>
         <w:r>
           <w:rPr>
@@ -1525,7 +1525,7 @@
           <w:szCs w:val="22"/>
         </w:rPr>
       </w:pPr>
-      <w:hyperlink w:anchor="_Toc446787636" w:history="1">
+      <w:hyperlink w:anchor="_Toc446794983" w:history="1">
         <w:r>
           <w:rPr>
             <w:rStyle w:val="Hipercze"/>
@@ -1570,7 +1570,7 @@
             <w:noProof/>
             <w:webHidden/>
           </w:rPr>
-          <w:instrText xml:space="preserve"> PAGEREF _Toc446787636 \h </w:instrText>
+          <w:instrText xml:space="preserve"> PAGEREF _Toc446794983 \h </w:instrText>
         </w:r>
         <w:r>
           <w:rPr>
@@ -1613,7 +1613,7 @@
           <w:szCs w:val="22"/>
         </w:rPr>
       </w:pPr>
-      <w:hyperlink w:anchor="_Toc446787637" w:history="1">
+      <w:hyperlink w:anchor="_Toc446794984" w:history="1">
         <w:r>
           <w:rPr>
             <w:rStyle w:val="Hipercze"/>
@@ -1658,7 +1658,7 @@
             <w:noProof/>
             <w:webHidden/>
           </w:rPr>
-          <w:instrText xml:space="preserve"> PAGEREF _Toc446787637 \h </w:instrText>
+          <w:instrText xml:space="preserve"> PAGEREF _Toc446794984 \h </w:instrText>
         </w:r>
         <w:r>
           <w:rPr>
@@ -1701,7 +1701,7 @@
           <w:szCs w:val="22"/>
         </w:rPr>
       </w:pPr>
-      <w:hyperlink w:anchor="_Toc446787638" w:history="1">
+      <w:hyperlink w:anchor="_Toc446794985" w:history="1">
         <w:r>
           <w:rPr>
             <w:rStyle w:val="Hipercze"/>
@@ -1746,7 +1746,7 @@
             <w:noProof/>
             <w:webHidden/>
           </w:rPr>
-          <w:instrText xml:space="preserve"> PAGEREF _Toc446787638 \h </w:instrText>
+          <w:instrText xml:space="preserve"> PAGEREF _Toc446794985 \h </w:instrText>
         </w:r>
         <w:r>
           <w:rPr>
@@ -1790,7 +1790,7 @@
           <w:szCs w:val="22"/>
         </w:rPr>
       </w:pPr>
-      <w:hyperlink w:anchor="_Toc446787639" w:history="1">
+      <w:hyperlink w:anchor="_Toc446794986" w:history="1">
         <w:r>
           <w:rPr>
             <w:rStyle w:val="Hipercze"/>
@@ -1836,7 +1836,7 @@
             <w:noProof/>
             <w:webHidden/>
           </w:rPr>
-          <w:instrText xml:space="preserve"> PAGEREF _Toc446787639 \h </w:instrText>
+          <w:instrText xml:space="preserve"> PAGEREF _Toc446794986 \h </w:instrText>
         </w:r>
         <w:r>
           <w:rPr>
@@ -1877,7 +1877,7 @@
           <w:szCs w:val="22"/>
         </w:rPr>
       </w:pPr>
-      <w:hyperlink w:anchor="_Toc446787640" w:history="1">
+      <w:hyperlink w:anchor="_Toc446794987" w:history="1">
         <w:r>
           <w:rPr>
             <w:rStyle w:val="Hipercze"/>
@@ -1915,7 +1915,7 @@
           <w:rPr>
             <w:webHidden/>
           </w:rPr>
-          <w:instrText xml:space="preserve"> PAGEREF _Toc446787640 \h </w:instrText>
+          <w:instrText xml:space="preserve"> PAGEREF _Toc446794987 \h </w:instrText>
         </w:r>
         <w:r>
           <w:rPr>
@@ -1954,7 +1954,7 @@
           <w:szCs w:val="22"/>
         </w:rPr>
       </w:pPr>
-      <w:hyperlink w:anchor="_Toc446787641" w:history="1">
+      <w:hyperlink w:anchor="_Toc446794988" w:history="1">
         <w:r>
           <w:rPr>
             <w:rStyle w:val="Hipercze"/>
@@ -1999,7 +1999,7 @@
             <w:noProof/>
             <w:webHidden/>
           </w:rPr>
-          <w:instrText xml:space="preserve"> PAGEREF _Toc446787641 \h </w:instrText>
+          <w:instrText xml:space="preserve"> PAGEREF _Toc446794988 \h </w:instrText>
         </w:r>
         <w:r>
           <w:rPr>
@@ -2042,7 +2042,7 @@
           <w:szCs w:val="22"/>
         </w:rPr>
       </w:pPr>
-      <w:hyperlink w:anchor="_Toc446787642" w:history="1">
+      <w:hyperlink w:anchor="_Toc446794989" w:history="1">
         <w:r>
           <w:rPr>
             <w:rStyle w:val="Hipercze"/>
@@ -2087,7 +2087,7 @@
             <w:noProof/>
             <w:webHidden/>
           </w:rPr>
-          <w:instrText xml:space="preserve"> PAGEREF _Toc446787642 \h </w:instrText>
+          <w:instrText xml:space="preserve"> PAGEREF _Toc446794989 \h </w:instrText>
         </w:r>
         <w:r>
           <w:rPr>
@@ -2130,7 +2130,7 @@
           <w:szCs w:val="22"/>
         </w:rPr>
       </w:pPr>
-      <w:hyperlink w:anchor="_Toc446787643" w:history="1">
+      <w:hyperlink w:anchor="_Toc446794990" w:history="1">
         <w:r>
           <w:rPr>
             <w:rStyle w:val="Hipercze"/>
@@ -2175,7 +2175,7 @@
             <w:noProof/>
             <w:webHidden/>
           </w:rPr>
-          <w:instrText xml:space="preserve"> PAGEREF _Toc446787643 \h </w:instrText>
+          <w:instrText xml:space="preserve"> PAGEREF _Toc446794990 \h </w:instrText>
         </w:r>
         <w:r>
           <w:rPr>
@@ -2218,7 +2218,7 @@
           <w:szCs w:val="22"/>
         </w:rPr>
       </w:pPr>
-      <w:hyperlink w:anchor="_Toc446787644" w:history="1">
+      <w:hyperlink w:anchor="_Toc446794991" w:history="1">
         <w:r>
           <w:rPr>
             <w:rStyle w:val="Hipercze"/>
@@ -2263,7 +2263,7 @@
             <w:noProof/>
             <w:webHidden/>
           </w:rPr>
-          <w:instrText xml:space="preserve"> PAGEREF _Toc446787644 \h </w:instrText>
+          <w:instrText xml:space="preserve"> PAGEREF _Toc446794991 \h </w:instrText>
         </w:r>
         <w:r>
           <w:rPr>
@@ -2304,7 +2304,7 @@
           <w:szCs w:val="22"/>
         </w:rPr>
       </w:pPr>
-      <w:hyperlink w:anchor="_Toc446787645" w:history="1">
+      <w:hyperlink w:anchor="_Toc446794992" w:history="1">
         <w:r>
           <w:rPr>
             <w:rStyle w:val="Hipercze"/>
@@ -2342,7 +2342,7 @@
           <w:rPr>
             <w:webHidden/>
           </w:rPr>
-          <w:instrText xml:space="preserve"> PAGEREF _Toc446787645 \h </w:instrText>
+          <w:instrText xml:space="preserve"> PAGEREF _Toc446794992 \h </w:instrText>
         </w:r>
         <w:r>
           <w:rPr>
@@ -2381,7 +2381,7 @@
           <w:szCs w:val="22"/>
         </w:rPr>
       </w:pPr>
-      <w:hyperlink w:anchor="_Toc446787646" w:history="1">
+      <w:hyperlink w:anchor="_Toc446794993" w:history="1">
         <w:r>
           <w:rPr>
             <w:rStyle w:val="Hipercze"/>
@@ -2426,7 +2426,7 @@
             <w:noProof/>
             <w:webHidden/>
           </w:rPr>
-          <w:instrText xml:space="preserve"> PAGEREF _Toc446787646 \h </w:instrText>
+          <w:instrText xml:space="preserve"> PAGEREF _Toc446794993 \h </w:instrText>
         </w:r>
         <w:r>
           <w:rPr>
@@ -2469,7 +2469,7 @@
           <w:szCs w:val="22"/>
         </w:rPr>
       </w:pPr>
-      <w:hyperlink w:anchor="_Toc446787647" w:history="1">
+      <w:hyperlink w:anchor="_Toc446794994" w:history="1">
         <w:r>
           <w:rPr>
             <w:rStyle w:val="Hipercze"/>
@@ -2514,7 +2514,7 @@
             <w:noProof/>
             <w:webHidden/>
           </w:rPr>
-          <w:instrText xml:space="preserve"> PAGEREF _Toc446787647 \h </w:instrText>
+          <w:instrText xml:space="preserve"> PAGEREF _Toc446794994 \h </w:instrText>
         </w:r>
         <w:r>
           <w:rPr>
@@ -2557,7 +2557,7 @@
           <w:szCs w:val="22"/>
         </w:rPr>
       </w:pPr>
-      <w:hyperlink w:anchor="_Toc446787648" w:history="1">
+      <w:hyperlink w:anchor="_Toc446794995" w:history="1">
         <w:r>
           <w:rPr>
             <w:rStyle w:val="Hipercze"/>
@@ -2602,7 +2602,7 @@
             <w:noProof/>
             <w:webHidden/>
           </w:rPr>
-          <w:instrText xml:space="preserve"> PAGEREF _Toc446787648 \h </w:instrText>
+          <w:instrText xml:space="preserve"> PAGEREF _Toc446794995 \h </w:instrText>
         </w:r>
         <w:r>
           <w:rPr>
@@ -2645,7 +2645,7 @@
           <w:szCs w:val="22"/>
         </w:rPr>
       </w:pPr>
-      <w:hyperlink w:anchor="_Toc446787649" w:history="1">
+      <w:hyperlink w:anchor="_Toc446794996" w:history="1">
         <w:r>
           <w:rPr>
             <w:rStyle w:val="Hipercze"/>
@@ -2690,7 +2690,7 @@
             <w:noProof/>
             <w:webHidden/>
           </w:rPr>
-          <w:instrText xml:space="preserve"> PAGEREF _Toc446787649 \h </w:instrText>
+          <w:instrText xml:space="preserve"> PAGEREF _Toc446794996 \h </w:instrText>
         </w:r>
         <w:r>
           <w:rPr>
@@ -2731,7 +2731,7 @@
           <w:szCs w:val="22"/>
         </w:rPr>
       </w:pPr>
-      <w:hyperlink w:anchor="_Toc446787650" w:history="1">
+      <w:hyperlink w:anchor="_Toc446794997" w:history="1">
         <w:r>
           <w:rPr>
             <w:rStyle w:val="Hipercze"/>
@@ -2769,7 +2769,7 @@
           <w:rPr>
             <w:webHidden/>
           </w:rPr>
-          <w:instrText xml:space="preserve"> PAGEREF _Toc446787650 \h </w:instrText>
+          <w:instrText xml:space="preserve"> PAGEREF _Toc446794997 \h </w:instrText>
         </w:r>
         <w:r>
           <w:rPr>
@@ -2808,7 +2808,7 @@
           <w:szCs w:val="22"/>
         </w:rPr>
       </w:pPr>
-      <w:hyperlink w:anchor="_Toc446787651" w:history="1">
+      <w:hyperlink w:anchor="_Toc446794998" w:history="1">
         <w:r>
           <w:rPr>
             <w:rStyle w:val="Hipercze"/>
@@ -2853,7 +2853,7 @@
             <w:noProof/>
             <w:webHidden/>
           </w:rPr>
-          <w:instrText xml:space="preserve"> PAGEREF _Toc446787651 \h </w:instrText>
+          <w:instrText xml:space="preserve"> PAGEREF _Toc446794998 \h </w:instrText>
         </w:r>
         <w:r>
           <w:rPr>
@@ -2896,7 +2896,7 @@
           <w:szCs w:val="22"/>
         </w:rPr>
       </w:pPr>
-      <w:hyperlink w:anchor="_Toc446787652" w:history="1">
+      <w:hyperlink w:anchor="_Toc446794999" w:history="1">
         <w:r>
           <w:rPr>
             <w:rStyle w:val="Hipercze"/>
@@ -2941,7 +2941,7 @@
             <w:noProof/>
             <w:webHidden/>
           </w:rPr>
-          <w:instrText xml:space="preserve"> PAGEREF _Toc446787652 \h </w:instrText>
+          <w:instrText xml:space="preserve"> PAGEREF _Toc446794999 \h </w:instrText>
         </w:r>
         <w:r>
           <w:rPr>
@@ -2984,7 +2984,7 @@
           <w:szCs w:val="22"/>
         </w:rPr>
       </w:pPr>
-      <w:hyperlink w:anchor="_Toc446787653" w:history="1">
+      <w:hyperlink w:anchor="_Toc446795000" w:history="1">
         <w:r>
           <w:rPr>
             <w:rStyle w:val="Hipercze"/>
@@ -3029,7 +3029,7 @@
             <w:noProof/>
             <w:webHidden/>
           </w:rPr>
-          <w:instrText xml:space="preserve"> PAGEREF _Toc446787653 \h </w:instrText>
+          <w:instrText xml:space="preserve"> PAGEREF _Toc446795000 \h </w:instrText>
         </w:r>
         <w:r>
           <w:rPr>
@@ -3072,7 +3072,7 @@
           <w:szCs w:val="22"/>
         </w:rPr>
       </w:pPr>
-      <w:hyperlink w:anchor="_Toc446787654" w:history="1">
+      <w:hyperlink w:anchor="_Toc446795001" w:history="1">
         <w:r>
           <w:rPr>
             <w:rStyle w:val="Hipercze"/>
@@ -3117,7 +3117,7 @@
             <w:noProof/>
             <w:webHidden/>
           </w:rPr>
-          <w:instrText xml:space="preserve"> PAGEREF _Toc446787654 \h </w:instrText>
+          <w:instrText xml:space="preserve"> PAGEREF _Toc446795001 \h </w:instrText>
         </w:r>
         <w:r>
           <w:rPr>
@@ -3160,7 +3160,7 @@
           <w:szCs w:val="22"/>
         </w:rPr>
       </w:pPr>
-      <w:hyperlink w:anchor="_Toc446787655" w:history="1">
+      <w:hyperlink w:anchor="_Toc446795002" w:history="1">
         <w:r>
           <w:rPr>
             <w:rStyle w:val="Hipercze"/>
@@ -3205,7 +3205,7 @@
             <w:noProof/>
             <w:webHidden/>
           </w:rPr>
-          <w:instrText xml:space="preserve"> PAGEREF _Toc446787655 \h </w:instrText>
+          <w:instrText xml:space="preserve"> PAGEREF _Toc446795002 \h </w:instrText>
         </w:r>
         <w:r>
           <w:rPr>
@@ -3246,7 +3246,7 @@
           <w:szCs w:val="22"/>
         </w:rPr>
       </w:pPr>
-      <w:hyperlink w:anchor="_Toc446787656" w:history="1">
+      <w:hyperlink w:anchor="_Toc446795003" w:history="1">
         <w:r>
           <w:rPr>
             <w:rStyle w:val="Hipercze"/>
@@ -3284,7 +3284,7 @@
           <w:rPr>
             <w:webHidden/>
           </w:rPr>
-          <w:instrText xml:space="preserve"> PAGEREF _Toc446787656 \h </w:instrText>
+          <w:instrText xml:space="preserve"> PAGEREF _Toc446795003 \h </w:instrText>
         </w:r>
         <w:r>
           <w:rPr>
@@ -3323,7 +3323,7 @@
           <w:szCs w:val="22"/>
         </w:rPr>
       </w:pPr>
-      <w:hyperlink w:anchor="_Toc446787657" w:history="1">
+      <w:hyperlink w:anchor="_Toc446795004" w:history="1">
         <w:r>
           <w:rPr>
             <w:rStyle w:val="Hipercze"/>
@@ -3368,7 +3368,7 @@
             <w:noProof/>
             <w:webHidden/>
           </w:rPr>
-          <w:instrText xml:space="preserve"> PAGEREF _Toc446787657 \h </w:instrText>
+          <w:instrText xml:space="preserve"> PAGEREF _Toc446795004 \h </w:instrText>
         </w:r>
         <w:r>
           <w:rPr>
@@ -3411,7 +3411,7 @@
           <w:szCs w:val="22"/>
         </w:rPr>
       </w:pPr>
-      <w:hyperlink w:anchor="_Toc446787658" w:history="1">
+      <w:hyperlink w:anchor="_Toc446795005" w:history="1">
         <w:r>
           <w:rPr>
             <w:rStyle w:val="Hipercze"/>
@@ -3456,7 +3456,7 @@
             <w:noProof/>
             <w:webHidden/>
           </w:rPr>
-          <w:instrText xml:space="preserve"> PAGEREF _Toc446787658 \h </w:instrText>
+          <w:instrText xml:space="preserve"> PAGEREF _Toc446795005 \h </w:instrText>
         </w:r>
         <w:r>
           <w:rPr>
@@ -3499,7 +3499,7 @@
           <w:szCs w:val="22"/>
         </w:rPr>
       </w:pPr>
-      <w:hyperlink w:anchor="_Toc446787659" w:history="1">
+      <w:hyperlink w:anchor="_Toc446795006" w:history="1">
         <w:r>
           <w:rPr>
             <w:rStyle w:val="Hipercze"/>
@@ -3544,7 +3544,7 @@
             <w:noProof/>
             <w:webHidden/>
           </w:rPr>
-          <w:instrText xml:space="preserve"> PAGEREF _Toc446787659 \h </w:instrText>
+          <w:instrText xml:space="preserve"> PAGEREF _Toc446795006 \h </w:instrText>
         </w:r>
         <w:r>
           <w:rPr>
@@ -3587,7 +3587,7 @@
           <w:szCs w:val="22"/>
         </w:rPr>
       </w:pPr>
-      <w:hyperlink w:anchor="_Toc446787660" w:history="1">
+      <w:hyperlink w:anchor="_Toc446795007" w:history="1">
         <w:r>
           <w:rPr>
             <w:rStyle w:val="Hipercze"/>
@@ -3632,7 +3632,7 @@
             <w:noProof/>
             <w:webHidden/>
           </w:rPr>
-          <w:instrText xml:space="preserve"> PAGEREF _Toc446787660 \h </w:instrText>
+          <w:instrText xml:space="preserve"> PAGEREF _Toc446795007 \h </w:instrText>
         </w:r>
         <w:r>
           <w:rPr>
@@ -3673,7 +3673,7 @@
           <w:szCs w:val="22"/>
         </w:rPr>
       </w:pPr>
-      <w:hyperlink w:anchor="_Toc446787661" w:history="1">
+      <w:hyperlink w:anchor="_Toc446795008" w:history="1">
         <w:r>
           <w:rPr>
             <w:rStyle w:val="Hipercze"/>
@@ -3711,7 +3711,7 @@
           <w:rPr>
             <w:webHidden/>
           </w:rPr>
-          <w:instrText xml:space="preserve"> PAGEREF _Toc446787661 \h </w:instrText>
+          <w:instrText xml:space="preserve"> PAGEREF _Toc446795008 \h </w:instrText>
         </w:r>
         <w:r>
           <w:rPr>
@@ -3750,7 +3750,7 @@
           <w:szCs w:val="22"/>
         </w:rPr>
       </w:pPr>
-      <w:hyperlink w:anchor="_Toc446787662" w:history="1">
+      <w:hyperlink w:anchor="_Toc446795009" w:history="1">
         <w:r>
           <w:rPr>
             <w:rStyle w:val="Hipercze"/>
@@ -3795,7 +3795,7 @@
             <w:noProof/>
             <w:webHidden/>
           </w:rPr>
-          <w:instrText xml:space="preserve"> PAGEREF _Toc446787662 \h </w:instrText>
+          <w:instrText xml:space="preserve"> PAGEREF _Toc446795009 \h </w:instrText>
         </w:r>
         <w:r>
           <w:rPr>
@@ -3838,7 +3838,7 @@
           <w:szCs w:val="22"/>
         </w:rPr>
       </w:pPr>
-      <w:hyperlink w:anchor="_Toc446787663" w:history="1">
+      <w:hyperlink w:anchor="_Toc446795010" w:history="1">
         <w:r>
           <w:rPr>
             <w:rStyle w:val="Hipercze"/>
@@ -3883,7 +3883,7 @@
             <w:noProof/>
             <w:webHidden/>
           </w:rPr>
-          <w:instrText xml:space="preserve"> PAGEREF _Toc446787663 \h </w:instrText>
+          <w:instrText xml:space="preserve"> PAGEREF _Toc446795010 \h </w:instrText>
         </w:r>
         <w:r>
           <w:rPr>
@@ -3926,7 +3926,7 @@
           <w:szCs w:val="22"/>
         </w:rPr>
       </w:pPr>
-      <w:hyperlink w:anchor="_Toc446787664" w:history="1">
+      <w:hyperlink w:anchor="_Toc446795011" w:history="1">
         <w:r>
           <w:rPr>
             <w:rStyle w:val="Hipercze"/>
@@ -3971,7 +3971,7 @@
             <w:noProof/>
             <w:webHidden/>
           </w:rPr>
-          <w:instrText xml:space="preserve"> PAGEREF _Toc446787664 \h </w:instrText>
+          <w:instrText xml:space="preserve"> PAGEREF _Toc446795011 \h </w:instrText>
         </w:r>
         <w:r>
           <w:rPr>
@@ -4012,7 +4012,7 @@
           <w:szCs w:val="22"/>
         </w:rPr>
       </w:pPr>
-      <w:hyperlink w:anchor="_Toc446787665" w:history="1">
+      <w:hyperlink w:anchor="_Toc446795012" w:history="1">
         <w:r>
           <w:rPr>
             <w:rStyle w:val="Hipercze"/>
@@ -4050,7 +4050,7 @@
           <w:rPr>
             <w:webHidden/>
           </w:rPr>
-          <w:instrText xml:space="preserve"> PAGEREF _Toc446787665 \h </w:instrText>
+          <w:instrText xml:space="preserve"> PAGEREF _Toc446795012 \h </w:instrText>
         </w:r>
         <w:r>
           <w:rPr>
@@ -4090,7 +4090,7 @@
           <w:szCs w:val="22"/>
         </w:rPr>
       </w:pPr>
-      <w:hyperlink w:anchor="_Toc446787666" w:history="1">
+      <w:hyperlink w:anchor="_Toc446795013" w:history="1">
         <w:r>
           <w:rPr>
             <w:rStyle w:val="Hipercze"/>
@@ -4136,7 +4136,7 @@
             <w:noProof/>
             <w:webHidden/>
           </w:rPr>
-          <w:instrText xml:space="preserve"> PAGEREF _Toc446787666 \h </w:instrText>
+          <w:instrText xml:space="preserve"> PAGEREF _Toc446795013 \h </w:instrText>
         </w:r>
         <w:r>
           <w:rPr>
@@ -4177,7 +4177,7 @@
           <w:szCs w:val="22"/>
         </w:rPr>
       </w:pPr>
-      <w:hyperlink w:anchor="_Toc446787667" w:history="1">
+      <w:hyperlink w:anchor="_Toc446795014" w:history="1">
         <w:r>
           <w:rPr>
             <w:rStyle w:val="Hipercze"/>
@@ -4215,7 +4215,7 @@
           <w:rPr>
             <w:webHidden/>
           </w:rPr>
-          <w:instrText xml:space="preserve"> PAGEREF _Toc446787667 \h </w:instrText>
+          <w:instrText xml:space="preserve"> PAGEREF _Toc446795014 \h </w:instrText>
         </w:r>
         <w:r>
           <w:rPr>
@@ -4252,7 +4252,7 @@
           <w:szCs w:val="22"/>
         </w:rPr>
       </w:pPr>
-      <w:hyperlink w:anchor="_Toc446787668" w:history="1">
+      <w:hyperlink w:anchor="_Toc446795015" w:history="1">
         <w:r>
           <w:rPr>
             <w:rStyle w:val="Hipercze"/>
@@ -4290,7 +4290,7 @@
           <w:rPr>
             <w:webHidden/>
           </w:rPr>
-          <w:instrText xml:space="preserve"> PAGEREF _Toc446787668 \h </w:instrText>
+          <w:instrText xml:space="preserve"> PAGEREF _Toc446795015 \h </w:instrText>
         </w:r>
         <w:r>
           <w:rPr>
@@ -4329,7 +4329,7 @@
           <w:szCs w:val="22"/>
         </w:rPr>
       </w:pPr>
-      <w:hyperlink w:anchor="_Toc446787669" w:history="1">
+      <w:hyperlink w:anchor="_Toc446795016" w:history="1">
         <w:r>
           <w:rPr>
             <w:rStyle w:val="Hipercze"/>
@@ -4374,7 +4374,7 @@
             <w:noProof/>
             <w:webHidden/>
           </w:rPr>
-          <w:instrText xml:space="preserve"> PAGEREF _Toc446787669 \h </w:instrText>
+          <w:instrText xml:space="preserve"> PAGEREF _Toc446795016 \h </w:instrText>
         </w:r>
         <w:r>
           <w:rPr>
@@ -4417,7 +4417,7 @@
           <w:szCs w:val="22"/>
         </w:rPr>
       </w:pPr>
-      <w:hyperlink w:anchor="_Toc446787670" w:history="1">
+      <w:hyperlink w:anchor="_Toc446795017" w:history="1">
         <w:r>
           <w:rPr>
             <w:rStyle w:val="Hipercze"/>
@@ -4462,7 +4462,7 @@
             <w:noProof/>
             <w:webHidden/>
           </w:rPr>
-          <w:instrText xml:space="preserve"> PAGEREF _Toc446787670 \h </w:instrText>
+          <w:instrText xml:space="preserve"> PAGEREF _Toc446795017 \h </w:instrText>
         </w:r>
         <w:r>
           <w:rPr>
@@ -4505,7 +4505,7 @@
           <w:szCs w:val="22"/>
         </w:rPr>
       </w:pPr>
-      <w:hyperlink w:anchor="_Toc446787671" w:history="1">
+      <w:hyperlink w:anchor="_Toc446795018" w:history="1">
         <w:r>
           <w:rPr>
             <w:rStyle w:val="Hipercze"/>
@@ -4550,7 +4550,7 @@
             <w:noProof/>
             <w:webHidden/>
           </w:rPr>
-          <w:instrText xml:space="preserve"> PAGEREF _Toc446787671 \h </w:instrText>
+          <w:instrText xml:space="preserve"> PAGEREF _Toc446795018 \h </w:instrText>
         </w:r>
         <w:r>
           <w:rPr>
@@ -4593,7 +4593,7 @@
           <w:szCs w:val="22"/>
         </w:rPr>
       </w:pPr>
-      <w:hyperlink w:anchor="_Toc446787672" w:history="1">
+      <w:hyperlink w:anchor="_Toc446795019" w:history="1">
         <w:r>
           <w:rPr>
             <w:rStyle w:val="Hipercze"/>
@@ -4638,7 +4638,7 @@
             <w:noProof/>
             <w:webHidden/>
           </w:rPr>
-          <w:instrText xml:space="preserve"> PAGEREF _Toc446787672 \h </w:instrText>
+          <w:instrText xml:space="preserve"> PAGEREF _Toc446795019 \h </w:instrText>
         </w:r>
         <w:r>
           <w:rPr>
@@ -4679,7 +4679,7 @@
           <w:szCs w:val="22"/>
         </w:rPr>
       </w:pPr>
-      <w:hyperlink w:anchor="_Toc446787673" w:history="1">
+      <w:hyperlink w:anchor="_Toc446795020" w:history="1">
         <w:r>
           <w:rPr>
             <w:rStyle w:val="Hipercze"/>
@@ -4717,7 +4717,7 @@
           <w:rPr>
             <w:webHidden/>
           </w:rPr>
-          <w:instrText xml:space="preserve"> PAGEREF _Toc446787673 \h </w:instrText>
+          <w:instrText xml:space="preserve"> PAGEREF _Toc446795020 \h </w:instrText>
         </w:r>
         <w:r>
           <w:rPr>
@@ -4756,7 +4756,7 @@
           <w:szCs w:val="22"/>
         </w:rPr>
       </w:pPr>
-      <w:hyperlink w:anchor="_Toc446787674" w:history="1">
+      <w:hyperlink w:anchor="_Toc446795021" w:history="1">
         <w:r>
           <w:rPr>
             <w:rStyle w:val="Hipercze"/>
@@ -4801,7 +4801,7 @@
             <w:noProof/>
             <w:webHidden/>
           </w:rPr>
-          <w:instrText xml:space="preserve"> PAGEREF _Toc446787674 \h </w:instrText>
+          <w:instrText xml:space="preserve"> PAGEREF _Toc446795021 \h </w:instrText>
         </w:r>
         <w:r>
           <w:rPr>
@@ -4844,7 +4844,7 @@
           <w:szCs w:val="22"/>
         </w:rPr>
       </w:pPr>
-      <w:hyperlink w:anchor="_Toc446787675" w:history="1">
+      <w:hyperlink w:anchor="_Toc446795022" w:history="1">
         <w:r>
           <w:rPr>
             <w:rStyle w:val="Hipercze"/>
@@ -4889,7 +4889,7 @@
             <w:noProof/>
             <w:webHidden/>
           </w:rPr>
-          <w:instrText xml:space="preserve"> PAGEREF _Toc446787675 \h </w:instrText>
+          <w:instrText xml:space="preserve"> PAGEREF _Toc446795022 \h </w:instrText>
         </w:r>
         <w:r>
           <w:rPr>
@@ -4934,7 +4934,7 @@
           <w:szCs w:val="22"/>
         </w:rPr>
       </w:pPr>
-      <w:hyperlink w:anchor="_Toc446787676" w:history="1">
+      <w:hyperlink w:anchor="_Toc446795023" w:history="1">
         <w:r>
           <w:rPr>
             <w:rStyle w:val="Hipercze"/>
@@ -4977,7 +4977,7 @@
             <w:noProof/>
             <w:webHidden/>
           </w:rPr>
-          <w:instrText xml:space="preserve"> PAGEREF _Toc446787676 \h </w:instrText>
+          <w:instrText xml:space="preserve"> PAGEREF _Toc446795023 \h </w:instrText>
         </w:r>
         <w:r>
           <w:rPr>
@@ -5020,7 +5020,7 @@
           <w:szCs w:val="22"/>
         </w:rPr>
       </w:pPr>
-      <w:hyperlink w:anchor="_Toc446787677" w:history="1">
+      <w:hyperlink w:anchor="_Toc446795024" w:history="1">
         <w:r>
           <w:rPr>
             <w:rStyle w:val="Hipercze"/>
@@ -5065,7 +5065,7 @@
             <w:noProof/>
             <w:webHidden/>
           </w:rPr>
-          <w:instrText xml:space="preserve"> PAGEREF _Toc446787677 \h </w:instrText>
+          <w:instrText xml:space="preserve"> PAGEREF _Toc446795024 \h </w:instrText>
         </w:r>
         <w:r>
           <w:rPr>
@@ -5110,7 +5110,7 @@
           <w:szCs w:val="22"/>
         </w:rPr>
       </w:pPr>
-      <w:hyperlink w:anchor="_Toc446787678" w:history="1">
+      <w:hyperlink w:anchor="_Toc446795025" w:history="1">
         <w:r>
           <w:rPr>
             <w:rStyle w:val="Hipercze"/>
@@ -5153,7 +5153,7 @@
             <w:noProof/>
             <w:webHidden/>
           </w:rPr>
-          <w:instrText xml:space="preserve"> PAGEREF _Toc446787678 \h </w:instrText>
+          <w:instrText xml:space="preserve"> PAGEREF _Toc446795025 \h </w:instrText>
         </w:r>
         <w:r>
           <w:rPr>
@@ -5198,7 +5198,7 @@
           <w:szCs w:val="22"/>
         </w:rPr>
       </w:pPr>
-      <w:hyperlink w:anchor="_Toc446787679" w:history="1">
+      <w:hyperlink w:anchor="_Toc446795026" w:history="1">
         <w:r>
           <w:rPr>
             <w:rStyle w:val="Hipercze"/>
@@ -5241,7 +5241,7 @@
             <w:noProof/>
             <w:webHidden/>
           </w:rPr>
-          <w:instrText xml:space="preserve"> PAGEREF _Toc446787679 \h </w:instrText>
+          <w:instrText xml:space="preserve"> PAGEREF _Toc446795026 \h </w:instrText>
         </w:r>
         <w:r>
           <w:rPr>
@@ -5286,7 +5286,7 @@
           <w:szCs w:val="22"/>
         </w:rPr>
       </w:pPr>
-      <w:hyperlink w:anchor="_Toc446787680" w:history="1">
+      <w:hyperlink w:anchor="_Toc446795027" w:history="1">
         <w:r>
           <w:rPr>
             <w:rStyle w:val="Hipercze"/>
@@ -5329,7 +5329,7 @@
             <w:noProof/>
             <w:webHidden/>
           </w:rPr>
-          <w:instrText xml:space="preserve"> PAGEREF _Toc446787680 \h </w:instrText>
+          <w:instrText xml:space="preserve"> PAGEREF _Toc446795027 \h </w:instrText>
         </w:r>
         <w:r>
           <w:rPr>
@@ -5374,7 +5374,7 @@
           <w:szCs w:val="22"/>
         </w:rPr>
       </w:pPr>
-      <w:hyperlink w:anchor="_Toc446787681" w:history="1">
+      <w:hyperlink w:anchor="_Toc446795028" w:history="1">
         <w:r>
           <w:rPr>
             <w:rStyle w:val="Hipercze"/>
@@ -5417,7 +5417,7 @@
             <w:noProof/>
             <w:webHidden/>
           </w:rPr>
-          <w:instrText xml:space="preserve"> PAGEREF _Toc446787681 \h </w:instrText>
+          <w:instrText xml:space="preserve"> PAGEREF _Toc446795028 \h </w:instrText>
         </w:r>
         <w:r>
           <w:rPr>
@@ -5462,7 +5462,7 @@
           <w:szCs w:val="22"/>
         </w:rPr>
       </w:pPr>
-      <w:hyperlink w:anchor="_Toc446787682" w:history="1">
+      <w:hyperlink w:anchor="_Toc446795029" w:history="1">
         <w:r>
           <w:rPr>
             <w:rStyle w:val="Hipercze"/>
@@ -5505,7 +5505,7 @@
             <w:noProof/>
             <w:webHidden/>
           </w:rPr>
-          <w:instrText xml:space="preserve"> PAGEREF _Toc446787682 \h </w:instrText>
+          <w:instrText xml:space="preserve"> PAGEREF _Toc446795029 \h </w:instrText>
         </w:r>
         <w:r>
           <w:rPr>
@@ -5550,7 +5550,7 @@
           <w:szCs w:val="22"/>
         </w:rPr>
       </w:pPr>
-      <w:hyperlink w:anchor="_Toc446787683" w:history="1">
+      <w:hyperlink w:anchor="_Toc446795030" w:history="1">
         <w:r>
           <w:rPr>
             <w:rStyle w:val="Hipercze"/>
@@ -5593,7 +5593,7 @@
             <w:noProof/>
             <w:webHidden/>
           </w:rPr>
-          <w:instrText xml:space="preserve"> PAGEREF _Toc446787683 \h </w:instrText>
+          <w:instrText xml:space="preserve"> PAGEREF _Toc446795030 \h </w:instrText>
         </w:r>
         <w:r>
           <w:rPr>
@@ -5637,7 +5637,7 @@
           <w:szCs w:val="22"/>
         </w:rPr>
       </w:pPr>
-      <w:hyperlink w:anchor="_Toc446787684" w:history="1">
+      <w:hyperlink w:anchor="_Toc446795031" w:history="1">
         <w:r>
           <w:rPr>
             <w:rStyle w:val="Hipercze"/>
@@ -5683,7 +5683,7 @@
             <w:noProof/>
             <w:webHidden/>
           </w:rPr>
-          <w:instrText xml:space="preserve"> PAGEREF _Toc446787684 \h </w:instrText>
+          <w:instrText xml:space="preserve"> PAGEREF _Toc446795031 \h </w:instrText>
         </w:r>
         <w:r>
           <w:rPr>
@@ -5724,7 +5724,7 @@
           <w:szCs w:val="22"/>
         </w:rPr>
       </w:pPr>
-      <w:hyperlink w:anchor="_Toc446787685" w:history="1">
+      <w:hyperlink w:anchor="_Toc446795032" w:history="1">
         <w:r>
           <w:rPr>
             <w:rStyle w:val="Hipercze"/>
@@ -5762,7 +5762,7 @@
           <w:rPr>
             <w:webHidden/>
           </w:rPr>
-          <w:instrText xml:space="preserve"> PAGEREF _Toc446787685 \h </w:instrText>
+          <w:instrText xml:space="preserve"> PAGEREF _Toc446795032 \h </w:instrText>
         </w:r>
         <w:r>
           <w:rPr>
@@ -5799,7 +5799,7 @@
           <w:szCs w:val="22"/>
         </w:rPr>
       </w:pPr>
-      <w:hyperlink w:anchor="_Toc446787686" w:history="1">
+      <w:hyperlink w:anchor="_Toc446795033" w:history="1">
         <w:r>
           <w:rPr>
             <w:rStyle w:val="Hipercze"/>
@@ -5837,7 +5837,7 @@
           <w:rPr>
             <w:webHidden/>
           </w:rPr>
-          <w:instrText xml:space="preserve"> PAGEREF _Toc446787686 \h </w:instrText>
+          <w:instrText xml:space="preserve"> PAGEREF _Toc446795033 \h </w:instrText>
         </w:r>
         <w:r>
           <w:rPr>
@@ -5874,7 +5874,7 @@
           <w:szCs w:val="22"/>
         </w:rPr>
       </w:pPr>
-      <w:hyperlink w:anchor="_Toc446787687" w:history="1">
+      <w:hyperlink w:anchor="_Toc446795034" w:history="1">
         <w:r>
           <w:rPr>
             <w:rStyle w:val="Hipercze"/>
@@ -5912,7 +5912,7 @@
           <w:rPr>
             <w:webHidden/>
           </w:rPr>
-          <w:instrText xml:space="preserve"> PAGEREF _Toc446787687 \h </w:instrText>
+          <w:instrText xml:space="preserve"> PAGEREF _Toc446795034 \h </w:instrText>
         </w:r>
         <w:r>
           <w:rPr>
@@ -5929,7 +5929,7 @@
           <w:rPr>
             <w:webHidden/>
           </w:rPr>
-          <w:t>45</w:t>
+          <w:t>46</w:t>
         </w:r>
         <w:r>
           <w:rPr>
@@ -5949,7 +5949,7 @@
           <w:szCs w:val="22"/>
         </w:rPr>
       </w:pPr>
-      <w:hyperlink w:anchor="_Toc446787688" w:history="1">
+      <w:hyperlink w:anchor="_Toc446795035" w:history="1">
         <w:r>
           <w:rPr>
             <w:rStyle w:val="Hipercze"/>
@@ -5987,7 +5987,7 @@
           <w:rPr>
             <w:webHidden/>
           </w:rPr>
-          <w:instrText xml:space="preserve"> PAGEREF _Toc446787688 \h </w:instrText>
+          <w:instrText xml:space="preserve"> PAGEREF _Toc446795035 \h </w:instrText>
         </w:r>
         <w:r>
           <w:rPr>
@@ -6004,7 +6004,7 @@
           <w:rPr>
             <w:webHidden/>
           </w:rPr>
-          <w:t>45</w:t>
+          <w:t>47</w:t>
         </w:r>
         <w:r>
           <w:rPr>
@@ -6024,7 +6024,7 @@
           <w:szCs w:val="22"/>
         </w:rPr>
       </w:pPr>
-      <w:hyperlink w:anchor="_Toc446787689" w:history="1">
+      <w:hyperlink w:anchor="_Toc446795036" w:history="1">
         <w:r>
           <w:rPr>
             <w:rStyle w:val="Hipercze"/>
@@ -6062,7 +6062,7 @@
           <w:rPr>
             <w:webHidden/>
           </w:rPr>
-          <w:instrText xml:space="preserve"> PAGEREF _Toc446787689 \h </w:instrText>
+          <w:instrText xml:space="preserve"> PAGEREF _Toc446795036 \h </w:instrText>
         </w:r>
         <w:r>
           <w:rPr>
@@ -6079,7 +6079,7 @@
           <w:rPr>
             <w:webHidden/>
           </w:rPr>
-          <w:t>45</w:t>
+          <w:t>48</w:t>
         </w:r>
         <w:r>
           <w:rPr>
@@ -6099,7 +6099,7 @@
           <w:szCs w:val="22"/>
         </w:rPr>
       </w:pPr>
-      <w:hyperlink w:anchor="_Toc446787690" w:history="1">
+      <w:hyperlink w:anchor="_Toc446795037" w:history="1">
         <w:r>
           <w:rPr>
             <w:rStyle w:val="Hipercze"/>
@@ -6137,7 +6137,7 @@
           <w:rPr>
             <w:webHidden/>
           </w:rPr>
-          <w:instrText xml:space="preserve"> PAGEREF _Toc446787690 \h </w:instrText>
+          <w:instrText xml:space="preserve"> PAGEREF _Toc446795037 \h </w:instrText>
         </w:r>
         <w:r>
           <w:rPr>
@@ -6154,7 +6154,7 @@
           <w:rPr>
             <w:webHidden/>
           </w:rPr>
-          <w:t>45</w:t>
+          <w:t>48</w:t>
         </w:r>
         <w:r>
           <w:rPr>
@@ -6174,7 +6174,7 @@
           <w:szCs w:val="22"/>
         </w:rPr>
       </w:pPr>
-      <w:hyperlink w:anchor="_Toc446787691" w:history="1">
+      <w:hyperlink w:anchor="_Toc446795038" w:history="1">
         <w:r>
           <w:rPr>
             <w:rStyle w:val="Hipercze"/>
@@ -6212,7 +6212,7 @@
           <w:rPr>
             <w:webHidden/>
           </w:rPr>
-          <w:instrText xml:space="preserve"> PAGEREF _Toc446787691 \h </w:instrText>
+          <w:instrText xml:space="preserve"> PAGEREF _Toc446795038 \h </w:instrText>
         </w:r>
         <w:r>
           <w:rPr>
@@ -6229,7 +6229,7 @@
           <w:rPr>
             <w:webHidden/>
           </w:rPr>
-          <w:t>45</w:t>
+          <w:t>48</w:t>
         </w:r>
         <w:r>
           <w:rPr>
@@ -6252,7 +6252,7 @@
           <w:szCs w:val="22"/>
         </w:rPr>
       </w:pPr>
-      <w:hyperlink w:anchor="_Toc446787692" w:history="1">
+      <w:hyperlink w:anchor="_Toc446795039" w:history="1">
         <w:r>
           <w:rPr>
             <w:rStyle w:val="Hipercze"/>
@@ -6298,7 +6298,7 @@
             <w:noProof/>
             <w:webHidden/>
           </w:rPr>
-          <w:instrText xml:space="preserve"> PAGEREF _Toc446787692 \h </w:instrText>
+          <w:instrText xml:space="preserve"> PAGEREF _Toc446795039 \h </w:instrText>
         </w:r>
         <w:r>
           <w:rPr>
@@ -6318,7 +6318,7 @@
             <w:noProof/>
             <w:webHidden/>
           </w:rPr>
-          <w:t>46</w:t>
+          <w:t>48</w:t>
         </w:r>
         <w:r>
           <w:rPr>
@@ -6339,7 +6339,7 @@
           <w:szCs w:val="22"/>
         </w:rPr>
       </w:pPr>
-      <w:hyperlink w:anchor="_Toc446787693" w:history="1">
+      <w:hyperlink w:anchor="_Toc446795040" w:history="1">
         <w:r>
           <w:rPr>
             <w:rStyle w:val="Hipercze"/>
@@ -6377,7 +6377,7 @@
           <w:rPr>
             <w:webHidden/>
           </w:rPr>
-          <w:instrText xml:space="preserve"> PAGEREF _Toc446787693 \h </w:instrText>
+          <w:instrText xml:space="preserve"> PAGEREF _Toc446795040 \h </w:instrText>
         </w:r>
         <w:r>
           <w:rPr>
@@ -6394,7 +6394,7 @@
           <w:rPr>
             <w:webHidden/>
           </w:rPr>
-          <w:t>46</w:t>
+          <w:t>48</w:t>
         </w:r>
         <w:r>
           <w:rPr>
@@ -6414,7 +6414,7 @@
           <w:szCs w:val="22"/>
         </w:rPr>
       </w:pPr>
-      <w:hyperlink w:anchor="_Toc446787694" w:history="1">
+      <w:hyperlink w:anchor="_Toc446795041" w:history="1">
         <w:r>
           <w:rPr>
             <w:rStyle w:val="Hipercze"/>
@@ -6452,7 +6452,7 @@
           <w:rPr>
             <w:webHidden/>
           </w:rPr>
-          <w:instrText xml:space="preserve"> PAGEREF _Toc446787694 \h </w:instrText>
+          <w:instrText xml:space="preserve"> PAGEREF _Toc446795041 \h </w:instrText>
         </w:r>
         <w:r>
           <w:rPr>
@@ -6469,7 +6469,7 @@
           <w:rPr>
             <w:webHidden/>
           </w:rPr>
-          <w:t>46</w:t>
+          <w:t>48</w:t>
         </w:r>
         <w:r>
           <w:rPr>
@@ -6492,7 +6492,7 @@
           <w:szCs w:val="22"/>
         </w:rPr>
       </w:pPr>
-      <w:hyperlink w:anchor="_Toc446787695" w:history="1">
+      <w:hyperlink w:anchor="_Toc446795042" w:history="1">
         <w:r>
           <w:rPr>
             <w:rStyle w:val="Hipercze"/>
@@ -6538,7 +6538,7 @@
             <w:noProof/>
             <w:webHidden/>
           </w:rPr>
-          <w:instrText xml:space="preserve"> PAGEREF _Toc446787695 \h </w:instrText>
+          <w:instrText xml:space="preserve"> PAGEREF _Toc446795042 \h </w:instrText>
         </w:r>
         <w:r>
           <w:rPr>
@@ -6558,7 +6558,7 @@
             <w:noProof/>
             <w:webHidden/>
           </w:rPr>
-          <w:t>47</w:t>
+          <w:t>49</w:t>
         </w:r>
         <w:r>
           <w:rPr>
@@ -6582,7 +6582,7 @@
           <w:szCs w:val="22"/>
         </w:rPr>
       </w:pPr>
-      <w:hyperlink w:anchor="_Toc446787696" w:history="1">
+      <w:hyperlink w:anchor="_Toc446795043" w:history="1">
         <w:r>
           <w:rPr>
             <w:rStyle w:val="Hipercze"/>
@@ -6628,7 +6628,7 @@
             <w:noProof/>
             <w:webHidden/>
           </w:rPr>
-          <w:instrText xml:space="preserve"> PAGEREF _Toc446787696 \h </w:instrText>
+          <w:instrText xml:space="preserve"> PAGEREF _Toc446795043 \h </w:instrText>
         </w:r>
         <w:r>
           <w:rPr>
@@ -6648,7 +6648,7 @@
             <w:noProof/>
             <w:webHidden/>
           </w:rPr>
-          <w:t>48</w:t>
+          <w:t>50</w:t>
         </w:r>
         <w:r>
           <w:rPr>
@@ -6672,7 +6672,7 @@
           <w:szCs w:val="22"/>
         </w:rPr>
       </w:pPr>
-      <w:hyperlink w:anchor="_Toc446787697" w:history="1">
+      <w:hyperlink w:anchor="_Toc446795044" w:history="1">
         <w:r>
           <w:rPr>
             <w:rStyle w:val="Hipercze"/>
@@ -6718,7 +6718,7 @@
             <w:noProof/>
             <w:webHidden/>
           </w:rPr>
-          <w:instrText xml:space="preserve"> PAGEREF _Toc446787697 \h </w:instrText>
+          <w:instrText xml:space="preserve"> PAGEREF _Toc446795044 \h </w:instrText>
         </w:r>
         <w:r>
           <w:rPr>
@@ -6738,7 +6738,7 @@
             <w:noProof/>
             <w:webHidden/>
           </w:rPr>
-          <w:t>49</w:t>
+          <w:t>51</w:t>
         </w:r>
         <w:r>
           <w:rPr>
@@ -6775,7 +6775,7 @@
         <w:br w:type="page"/>
       </w:r>
       <w:bookmarkStart w:id="2" w:name="_Toc284874169"/>
-      <w:bookmarkStart w:id="3" w:name="_Toc446787623"/>
+      <w:bookmarkStart w:id="3" w:name="_Toc446794970"/>
       <w:r>
         <w:lastRenderedPageBreak/>
         <w:t>Wstęp</w:t>
@@ -6803,7 +6803,7 @@
         <w:t xml:space="preserve"> </w:t>
       </w:r>
       <w:bookmarkStart w:id="4" w:name="_Toc284874171"/>
-      <w:bookmarkStart w:id="5" w:name="_Toc446787624"/>
+      <w:bookmarkStart w:id="5" w:name="_Toc446794971"/>
       <w:r>
         <w:t>Wprowadzenie</w:t>
       </w:r>
@@ -7450,7 +7450,7 @@
         <w:pStyle w:val="Nagwek1"/>
         <w:spacing w:line="360" w:lineRule="auto"/>
       </w:pPr>
-      <w:bookmarkStart w:id="6" w:name="_Toc446787625"/>
+      <w:bookmarkStart w:id="6" w:name="_Toc446794972"/>
       <w:r>
         <w:lastRenderedPageBreak/>
         <w:t>Dziedzina problemu</w:t>
@@ -7551,7 +7551,7 @@
         <w:pStyle w:val="Nagwek2"/>
         <w:spacing w:line="360" w:lineRule="auto"/>
       </w:pPr>
-      <w:bookmarkStart w:id="7" w:name="_Toc446787626"/>
+      <w:bookmarkStart w:id="7" w:name="_Toc446794973"/>
       <w:r>
         <w:t>Najważniejsze pojęcia</w:t>
       </w:r>
@@ -8067,7 +8067,7 @@
         <w:pStyle w:val="Nagwek2"/>
         <w:spacing w:line="360" w:lineRule="auto"/>
       </w:pPr>
-      <w:bookmarkStart w:id="8" w:name="_Toc446787627"/>
+      <w:bookmarkStart w:id="8" w:name="_Toc446794974"/>
       <w:r>
         <w:t>Geodezyjne</w:t>
       </w:r>
@@ -8168,7 +8168,7 @@
         <w:pStyle w:val="Nagwek3"/>
         <w:spacing w:line="360" w:lineRule="auto"/>
       </w:pPr>
-      <w:bookmarkStart w:id="9" w:name="_Toc446787628"/>
+      <w:bookmarkStart w:id="9" w:name="_Toc446794975"/>
       <w:r>
         <w:t>Geoida</w:t>
       </w:r>
@@ -8419,7 +8419,7 @@
         <w:pStyle w:val="Nagwek3"/>
         <w:spacing w:line="360" w:lineRule="auto"/>
       </w:pPr>
-      <w:bookmarkStart w:id="10" w:name="_Toc446787629"/>
+      <w:bookmarkStart w:id="10" w:name="_Toc446794976"/>
       <w:r>
         <w:lastRenderedPageBreak/>
         <w:t>Elipsoida</w:t>
@@ -8776,7 +8776,7 @@
         <w:pStyle w:val="Nagwek3"/>
         <w:spacing w:line="360" w:lineRule="auto"/>
       </w:pPr>
-      <w:bookmarkStart w:id="11" w:name="_Toc446787630"/>
+      <w:bookmarkStart w:id="11" w:name="_Toc446794977"/>
       <w:r>
         <w:t>Porównanie modeli WGS84 oraz EGM96</w:t>
       </w:r>
@@ -8965,7 +8965,7 @@
         <w:pStyle w:val="Nagwek2"/>
         <w:spacing w:line="360" w:lineRule="auto"/>
       </w:pPr>
-      <w:bookmarkStart w:id="12" w:name="_Toc446787631"/>
+      <w:bookmarkStart w:id="12" w:name="_Toc446794978"/>
       <w:r>
         <w:lastRenderedPageBreak/>
         <w:t>Numeryczny Model Terenu NMT</w:t>
@@ -8991,7 +8991,7 @@
         </w:rPr>
         <w:t xml:space="preserve"> </w:t>
       </w:r>
-      <w:bookmarkStart w:id="13" w:name="_Toc446787632"/>
+      <w:bookmarkStart w:id="13" w:name="_Toc446794979"/>
       <w:r>
         <w:rPr>
           <w:rFonts w:cs="Times New Roman"/>
@@ -9384,7 +9384,7 @@
         <w:pStyle w:val="Nagwek3"/>
         <w:spacing w:line="360" w:lineRule="auto"/>
       </w:pPr>
-      <w:bookmarkStart w:id="14" w:name="_Toc446787633"/>
+      <w:bookmarkStart w:id="14" w:name="_Toc446794980"/>
       <w:r>
         <w:t>Misja SRTM</w:t>
       </w:r>
@@ -9784,7 +9784,7 @@
         <w:pStyle w:val="Nagwek2"/>
         <w:spacing w:line="360" w:lineRule="auto"/>
       </w:pPr>
-      <w:bookmarkStart w:id="15" w:name="_Toc446787634"/>
+      <w:bookmarkStart w:id="15" w:name="_Toc446794981"/>
       <w:r>
         <w:t>System GPS</w:t>
       </w:r>
@@ -9912,7 +9912,7 @@
         <w:pStyle w:val="Nagwek3"/>
         <w:spacing w:line="360" w:lineRule="auto"/>
       </w:pPr>
-      <w:bookmarkStart w:id="16" w:name="_Toc446787635"/>
+      <w:bookmarkStart w:id="16" w:name="_Toc446794982"/>
       <w:r>
         <w:lastRenderedPageBreak/>
         <w:t>Ogólny opis</w:t>
@@ -9965,7 +9965,7 @@
         <w:pStyle w:val="Nagwek3"/>
         <w:spacing w:line="360" w:lineRule="auto"/>
       </w:pPr>
-      <w:bookmarkStart w:id="17" w:name="_Toc446787636"/>
+      <w:bookmarkStart w:id="17" w:name="_Toc446794983"/>
       <w:r>
         <w:t>Zasada działania</w:t>
       </w:r>
@@ -10209,7 +10209,7 @@
         <w:pStyle w:val="Nagwek3"/>
         <w:spacing w:line="360" w:lineRule="auto"/>
       </w:pPr>
-      <w:bookmarkStart w:id="18" w:name="_Toc446787637"/>
+      <w:bookmarkStart w:id="18" w:name="_Toc446794984"/>
       <w:r>
         <w:t>Dokładność</w:t>
       </w:r>
@@ -10323,7 +10323,7 @@
         <w:pStyle w:val="Nagwek3"/>
         <w:spacing w:line="360" w:lineRule="auto"/>
       </w:pPr>
-      <w:bookmarkStart w:id="19" w:name="_Toc446787638"/>
+      <w:bookmarkStart w:id="19" w:name="_Toc446794985"/>
       <w:r>
         <w:t>Określanie wysokości</w:t>
       </w:r>
@@ -10753,7 +10753,7 @@
         <w:pStyle w:val="Nagwek1"/>
         <w:spacing w:line="360" w:lineRule="auto"/>
       </w:pPr>
-      <w:bookmarkStart w:id="20" w:name="_Toc446787639"/>
+      <w:bookmarkStart w:id="20" w:name="_Toc446794986"/>
       <w:r>
         <w:lastRenderedPageBreak/>
         <w:t>Technologie dostępne na rynku</w:t>
@@ -11060,7 +11060,7 @@
         <w:pStyle w:val="Nagwek2"/>
         <w:spacing w:line="360" w:lineRule="auto"/>
       </w:pPr>
-      <w:bookmarkStart w:id="21" w:name="_Toc446787640"/>
+      <w:bookmarkStart w:id="21" w:name="_Toc446794987"/>
       <w:r>
         <w:t>Wybór rodzaju aplikac</w:t>
       </w:r>
@@ -11132,7 +11132,7 @@
         <w:pStyle w:val="Nagwek3"/>
         <w:spacing w:line="360" w:lineRule="auto"/>
       </w:pPr>
-      <w:bookmarkStart w:id="22" w:name="_Toc446787641"/>
+      <w:bookmarkStart w:id="22" w:name="_Toc446794988"/>
       <w:r>
         <w:lastRenderedPageBreak/>
         <w:t>Aplikacja</w:t>
@@ -11202,7 +11202,7 @@
         <w:pStyle w:val="Nagwek3"/>
         <w:spacing w:line="360" w:lineRule="auto"/>
       </w:pPr>
-      <w:bookmarkStart w:id="23" w:name="_Toc446787642"/>
+      <w:bookmarkStart w:id="23" w:name="_Toc446794989"/>
       <w:r>
         <w:t>Aplikacja webowa</w:t>
       </w:r>
@@ -11285,7 +11285,7 @@
         <w:pStyle w:val="Nagwek3"/>
         <w:spacing w:line="360" w:lineRule="auto"/>
       </w:pPr>
-      <w:bookmarkStart w:id="24" w:name="_Toc446787643"/>
+      <w:bookmarkStart w:id="24" w:name="_Toc446794990"/>
       <w:r>
         <w:t>Aplikacja mobilna</w:t>
       </w:r>
@@ -11370,7 +11370,7 @@
         <w:pStyle w:val="Nagwek3"/>
         <w:spacing w:line="360" w:lineRule="auto"/>
       </w:pPr>
-      <w:bookmarkStart w:id="25" w:name="_Toc446787644"/>
+      <w:bookmarkStart w:id="25" w:name="_Toc446794991"/>
       <w:r>
         <w:lastRenderedPageBreak/>
         <w:t>Podsumowanie</w:t>
@@ -11441,7 +11441,7 @@
         <w:pStyle w:val="Nagwek2"/>
         <w:spacing w:line="360" w:lineRule="auto"/>
       </w:pPr>
-      <w:bookmarkStart w:id="26" w:name="_Toc446787645"/>
+      <w:bookmarkStart w:id="26" w:name="_Toc446794992"/>
       <w:r>
         <w:t>Wybór platformy</w:t>
       </w:r>
@@ -11529,7 +11529,7 @@
         <w:pStyle w:val="Nagwek3"/>
         <w:spacing w:line="360" w:lineRule="auto"/>
       </w:pPr>
-      <w:bookmarkStart w:id="27" w:name="_Toc446787646"/>
+      <w:bookmarkStart w:id="27" w:name="_Toc446794993"/>
       <w:r>
         <w:t>Android</w:t>
       </w:r>
@@ -11622,7 +11622,7 @@
         <w:pStyle w:val="Nagwek3"/>
         <w:spacing w:line="360" w:lineRule="auto"/>
       </w:pPr>
-      <w:bookmarkStart w:id="28" w:name="_Toc446787647"/>
+      <w:bookmarkStart w:id="28" w:name="_Toc446794994"/>
       <w:proofErr w:type="spellStart"/>
       <w:r>
         <w:lastRenderedPageBreak/>
@@ -11777,7 +11777,7 @@
         <w:pStyle w:val="Nagwek3"/>
         <w:spacing w:line="360" w:lineRule="auto"/>
       </w:pPr>
-      <w:bookmarkStart w:id="29" w:name="_Toc446787648"/>
+      <w:bookmarkStart w:id="29" w:name="_Toc446794995"/>
       <w:r>
         <w:t xml:space="preserve">Windows </w:t>
       </w:r>
@@ -11859,7 +11859,7 @@
         <w:pStyle w:val="Nagwek3"/>
         <w:spacing w:line="360" w:lineRule="auto"/>
       </w:pPr>
-      <w:bookmarkStart w:id="30" w:name="_Toc446787649"/>
+      <w:bookmarkStart w:id="30" w:name="_Toc446794996"/>
       <w:r>
         <w:t>Podsumowanie</w:t>
       </w:r>
@@ -11968,7 +11968,7 @@
         <w:pStyle w:val="Nagwek2"/>
         <w:spacing w:line="360" w:lineRule="auto"/>
       </w:pPr>
-      <w:bookmarkStart w:id="31" w:name="_Toc446787650"/>
+      <w:bookmarkStart w:id="31" w:name="_Toc446794997"/>
       <w:r>
         <w:lastRenderedPageBreak/>
         <w:t>Wybór narzędzia</w:t>
@@ -12009,7 +12009,7 @@
         <w:pStyle w:val="Nagwek3"/>
         <w:spacing w:line="360" w:lineRule="auto"/>
       </w:pPr>
-      <w:bookmarkStart w:id="32" w:name="_Toc446787651"/>
+      <w:bookmarkStart w:id="32" w:name="_Toc446794998"/>
       <w:r>
         <w:t>SDK</w:t>
       </w:r>
@@ -12090,7 +12090,7 @@
         <w:pStyle w:val="Nagwek3"/>
         <w:spacing w:line="360" w:lineRule="auto"/>
       </w:pPr>
-      <w:bookmarkStart w:id="33" w:name="_Toc446787652"/>
+      <w:bookmarkStart w:id="33" w:name="_Toc446794999"/>
       <w:r>
         <w:t>NDK</w:t>
       </w:r>
@@ -12155,7 +12155,7 @@
         <w:pStyle w:val="Nagwek3"/>
         <w:spacing w:line="360" w:lineRule="auto"/>
       </w:pPr>
-      <w:bookmarkStart w:id="34" w:name="_Toc446787653"/>
+      <w:bookmarkStart w:id="34" w:name="_Toc446795000"/>
       <w:proofErr w:type="spellStart"/>
       <w:r>
         <w:lastRenderedPageBreak/>
@@ -12258,7 +12258,7 @@
         <w:pStyle w:val="Nagwek3"/>
         <w:spacing w:line="360" w:lineRule="auto"/>
       </w:pPr>
-      <w:bookmarkStart w:id="35" w:name="_Toc446787654"/>
+      <w:bookmarkStart w:id="35" w:name="_Toc446795001"/>
       <w:r>
         <w:t>HTML5</w:t>
       </w:r>
@@ -12363,7 +12363,7 @@
         <w:pStyle w:val="Nagwek3"/>
         <w:spacing w:line="360" w:lineRule="auto"/>
       </w:pPr>
-      <w:bookmarkStart w:id="36" w:name="_Toc446787655"/>
+      <w:bookmarkStart w:id="36" w:name="_Toc446795002"/>
       <w:r>
         <w:t>Podsumowanie</w:t>
       </w:r>
@@ -12446,7 +12446,7 @@
         <w:pStyle w:val="Nagwek2"/>
         <w:spacing w:line="360" w:lineRule="auto"/>
       </w:pPr>
-      <w:bookmarkStart w:id="37" w:name="_Toc446787656"/>
+      <w:bookmarkStart w:id="37" w:name="_Toc446795003"/>
       <w:r>
         <w:t>Wybór sposobu komunikacji między serwerem, a aplikacją kliencką</w:t>
       </w:r>
@@ -12513,7 +12513,7 @@
         <w:pStyle w:val="Nagwek3"/>
         <w:spacing w:line="360" w:lineRule="auto"/>
       </w:pPr>
-      <w:bookmarkStart w:id="38" w:name="_Toc446787657"/>
+      <w:bookmarkStart w:id="38" w:name="_Toc446795004"/>
       <w:r>
         <w:t>Model TCP/IP</w:t>
       </w:r>
@@ -12616,7 +12616,7 @@
         <w:pStyle w:val="Nagwek3"/>
         <w:spacing w:line="360" w:lineRule="auto"/>
       </w:pPr>
-      <w:bookmarkStart w:id="39" w:name="_Toc446787658"/>
+      <w:bookmarkStart w:id="39" w:name="_Toc446795005"/>
       <w:r>
         <w:lastRenderedPageBreak/>
         <w:t>HTTP</w:t>
@@ -13063,7 +13063,7 @@
         <w:pStyle w:val="Nagwek3"/>
         <w:spacing w:line="360" w:lineRule="auto"/>
       </w:pPr>
-      <w:bookmarkStart w:id="40" w:name="_Toc446787659"/>
+      <w:bookmarkStart w:id="40" w:name="_Toc446795006"/>
       <w:proofErr w:type="spellStart"/>
       <w:r>
         <w:t>WebSocket</w:t>
@@ -13712,7 +13712,7 @@
         <w:pStyle w:val="Nagwek3"/>
         <w:spacing w:line="360" w:lineRule="auto"/>
       </w:pPr>
-      <w:bookmarkStart w:id="41" w:name="_Toc446787660"/>
+      <w:bookmarkStart w:id="41" w:name="_Toc446795007"/>
       <w:r>
         <w:t>Podsumowanie wyboru</w:t>
       </w:r>
@@ -13791,7 +13791,7 @@
         <w:pStyle w:val="Nagwek2"/>
         <w:spacing w:line="360" w:lineRule="auto"/>
       </w:pPr>
-      <w:bookmarkStart w:id="42" w:name="_Toc446787661"/>
+      <w:bookmarkStart w:id="42" w:name="_Toc446795008"/>
       <w:r>
         <w:t>Wybór formatu przesyłanych</w:t>
       </w:r>
@@ -13865,7 +13865,7 @@
         <w:pStyle w:val="Nagwek3"/>
         <w:spacing w:line="360" w:lineRule="auto"/>
       </w:pPr>
-      <w:bookmarkStart w:id="43" w:name="_Toc446787662"/>
+      <w:bookmarkStart w:id="43" w:name="_Toc446795009"/>
       <w:r>
         <w:t>XML</w:t>
       </w:r>
@@ -14035,10 +14035,10 @@
             <v:path o:extrusionok="f" gradientshapeok="t" o:connecttype="rect"/>
             <o:lock v:ext="edit" aspectratio="t"/>
           </v:shapetype>
-          <v:shape id="_x0000_i1025" type="#_x0000_t75" style="width:450.75pt;height:147.55pt" o:ole="">
+          <v:shape id="_x0000_i1025" type="#_x0000_t75" style="width:451.3pt;height:147.5pt" o:ole="">
             <v:imagedata r:id="rId15" o:title=""/>
           </v:shape>
-          <o:OLEObject Type="Embed" ProgID="Word.Document.8" ShapeID="_x0000_i1025" DrawAspect="Content" ObjectID="_1520536585" r:id="rId16">
+          <o:OLEObject Type="Embed" ProgID="Word.Document.8" ShapeID="_x0000_i1025" DrawAspect="Content" ObjectID="_1520538608" r:id="rId16">
             <o:FieldCodes>\s</o:FieldCodes>
           </o:OLEObject>
         </w:object>
@@ -14089,7 +14089,7 @@
         <w:pStyle w:val="Nagwek3"/>
         <w:spacing w:line="360" w:lineRule="auto"/>
       </w:pPr>
-      <w:bookmarkStart w:id="45" w:name="_Toc446787663"/>
+      <w:bookmarkStart w:id="45" w:name="_Toc446795010"/>
       <w:r>
         <w:t>JSON</w:t>
       </w:r>
@@ -14244,10 +14244,10 @@
       </w:pPr>
       <w:r>
         <w:object w:dxaOrig="9072" w:dyaOrig="3410">
-          <v:shape id="_x0000_i1026" type="#_x0000_t75" style="width:450.75pt;height:171.9pt" o:ole="">
+          <v:shape id="_x0000_i1026" type="#_x0000_t75" style="width:451.3pt;height:172.1pt" o:ole="">
             <v:imagedata r:id="rId17" o:title=""/>
           </v:shape>
-          <o:OLEObject Type="Embed" ProgID="Word.Document.8" ShapeID="_x0000_i1026" DrawAspect="Content" ObjectID="_1520536586" r:id="rId18">
+          <o:OLEObject Type="Embed" ProgID="Word.Document.8" ShapeID="_x0000_i1026" DrawAspect="Content" ObjectID="_1520538609" r:id="rId18">
             <o:FieldCodes>\s</o:FieldCodes>
           </o:OLEObject>
         </w:object>
@@ -14298,7 +14298,7 @@
         <w:pStyle w:val="Nagwek3"/>
         <w:spacing w:line="360" w:lineRule="auto"/>
       </w:pPr>
-      <w:bookmarkStart w:id="47" w:name="_Toc446787664"/>
+      <w:bookmarkStart w:id="47" w:name="_Toc446795011"/>
       <w:r>
         <w:t>Podsumowanie wyboru</w:t>
       </w:r>
@@ -14344,7 +14344,7 @@
         <w:pStyle w:val="Nagwek2"/>
         <w:spacing w:line="360" w:lineRule="auto"/>
       </w:pPr>
-      <w:bookmarkStart w:id="48" w:name="_Toc446787665"/>
+      <w:bookmarkStart w:id="48" w:name="_Toc446795012"/>
       <w:r>
         <w:t>Opis</w:t>
       </w:r>
@@ -14789,7 +14789,7 @@
         <w:pStyle w:val="Nagwek1"/>
         <w:spacing w:line="360" w:lineRule="auto"/>
       </w:pPr>
-      <w:bookmarkStart w:id="49" w:name="_Toc446787666"/>
+      <w:bookmarkStart w:id="49" w:name="_Toc446795013"/>
       <w:r>
         <w:lastRenderedPageBreak/>
         <w:t xml:space="preserve">Analiza </w:t>
@@ -15036,7 +15036,7 @@
         <w:pStyle w:val="Nagwek2"/>
         <w:spacing w:line="360" w:lineRule="auto"/>
       </w:pPr>
-      <w:bookmarkStart w:id="50" w:name="_Toc446787667"/>
+      <w:bookmarkStart w:id="50" w:name="_Toc446795014"/>
       <w:r>
         <w:t>Opis systemu</w:t>
       </w:r>
@@ -15237,7 +15237,7 @@
         <w:pStyle w:val="Nagwek2"/>
         <w:spacing w:line="360" w:lineRule="auto"/>
       </w:pPr>
-      <w:bookmarkStart w:id="51" w:name="_Toc446787668"/>
+      <w:bookmarkStart w:id="51" w:name="_Toc446795015"/>
       <w:r>
         <w:t>Identyfikacja aktorów</w:t>
       </w:r>
@@ -15413,7 +15413,7 @@
         <w:pStyle w:val="Nagwek3"/>
         <w:spacing w:line="360" w:lineRule="auto"/>
       </w:pPr>
-      <w:bookmarkStart w:id="52" w:name="_Toc446787669"/>
+      <w:bookmarkStart w:id="52" w:name="_Toc446795016"/>
       <w:r>
         <w:lastRenderedPageBreak/>
         <w:t>Użytkownik systemu</w:t>
@@ -15450,7 +15450,7 @@
         <w:pStyle w:val="Nagwek3"/>
         <w:spacing w:line="360" w:lineRule="auto"/>
       </w:pPr>
-      <w:bookmarkStart w:id="53" w:name="_Toc446787670"/>
+      <w:bookmarkStart w:id="53" w:name="_Toc446795017"/>
       <w:r>
         <w:t>Administrator systemu</w:t>
       </w:r>
@@ -15516,7 +15516,7 @@
         <w:pStyle w:val="Nagwek3"/>
         <w:spacing w:line="360" w:lineRule="auto"/>
       </w:pPr>
-      <w:bookmarkStart w:id="54" w:name="_Toc446787671"/>
+      <w:bookmarkStart w:id="54" w:name="_Toc446795018"/>
       <w:r>
         <w:t>Użytkownik aplikacji wizualizującej</w:t>
       </w:r>
@@ -15558,7 +15558,7 @@
         <w:pStyle w:val="Nagwek3"/>
         <w:spacing w:line="360" w:lineRule="auto"/>
       </w:pPr>
-      <w:bookmarkStart w:id="55" w:name="_Toc446787672"/>
+      <w:bookmarkStart w:id="55" w:name="_Toc446795019"/>
       <w:r>
         <w:t>Dron</w:t>
       </w:r>
@@ -15608,7 +15608,7 @@
         <w:pStyle w:val="Nagwek2"/>
         <w:spacing w:line="360" w:lineRule="auto"/>
       </w:pPr>
-      <w:bookmarkStart w:id="56" w:name="_Toc446787673"/>
+      <w:bookmarkStart w:id="56" w:name="_Toc446795020"/>
       <w:r>
         <w:t>Przypadki użycia</w:t>
       </w:r>
@@ -15738,7 +15738,7 @@
       <w:pPr>
         <w:pStyle w:val="Nagwek3"/>
       </w:pPr>
-      <w:bookmarkStart w:id="57" w:name="_Toc446787674"/>
+      <w:bookmarkStart w:id="57" w:name="_Toc446795021"/>
       <w:r>
         <w:t>Przypadki użycia - administrator systemu</w:t>
       </w:r>
@@ -15838,7 +15838,7 @@
       <w:pPr>
         <w:pStyle w:val="Nagwek3"/>
       </w:pPr>
-      <w:bookmarkStart w:id="58" w:name="_Toc446787675"/>
+      <w:bookmarkStart w:id="58" w:name="_Toc446795022"/>
       <w:r>
         <w:lastRenderedPageBreak/>
         <w:t>Przypadki użycia - dron</w:t>
@@ -15938,7 +15938,7 @@
       <w:pPr>
         <w:pStyle w:val="Nagwek4"/>
       </w:pPr>
-      <w:bookmarkStart w:id="59" w:name="_Toc446787676"/>
+      <w:bookmarkStart w:id="59" w:name="_Toc446795023"/>
       <w:r>
         <w:t>Scenariusz przypadku użycia - Z</w:t>
       </w:r>
@@ -16529,7 +16529,7 @@
       <w:pPr>
         <w:pStyle w:val="Nagwek3"/>
       </w:pPr>
-      <w:bookmarkStart w:id="60" w:name="_Toc446787677"/>
+      <w:bookmarkStart w:id="60" w:name="_Toc446795024"/>
       <w:r>
         <w:lastRenderedPageBreak/>
         <w:t>Przypadki użycia - użytkownik aplikacji wizualizującej</w:t>
@@ -16683,7 +16683,7 @@
       <w:pPr>
         <w:pStyle w:val="Nagwek4"/>
       </w:pPr>
-      <w:bookmarkStart w:id="61" w:name="_Toc446787678"/>
+      <w:bookmarkStart w:id="61" w:name="_Toc446795025"/>
       <w:r>
         <w:lastRenderedPageBreak/>
         <w:t xml:space="preserve">Scenariusz przypadku użycia </w:t>
@@ -17642,7 +17642,7 @@
       <w:pPr>
         <w:pStyle w:val="Nagwek4"/>
       </w:pPr>
-      <w:bookmarkStart w:id="62" w:name="_Toc446787679"/>
+      <w:bookmarkStart w:id="62" w:name="_Toc446795026"/>
       <w:r>
         <w:lastRenderedPageBreak/>
         <w:t xml:space="preserve">Scenariusz przypadku użycia </w:t>
@@ -18303,7 +18303,7 @@
       <w:pPr>
         <w:pStyle w:val="Nagwek4"/>
       </w:pPr>
-      <w:bookmarkStart w:id="63" w:name="_Toc446787680"/>
+      <w:bookmarkStart w:id="63" w:name="_Toc446795027"/>
       <w:r>
         <w:lastRenderedPageBreak/>
         <w:t xml:space="preserve">Scenariusz przypadku użycia </w:t>
@@ -18821,7 +18821,7 @@
       <w:pPr>
         <w:pStyle w:val="Nagwek4"/>
       </w:pPr>
-      <w:bookmarkStart w:id="64" w:name="_Toc446787681"/>
+      <w:bookmarkStart w:id="64" w:name="_Toc446795028"/>
       <w:r>
         <w:lastRenderedPageBreak/>
         <w:t xml:space="preserve">Scenariusz przypadku użycia </w:t>
@@ -19559,7 +19559,7 @@
       <w:pPr>
         <w:pStyle w:val="Nagwek4"/>
       </w:pPr>
-      <w:bookmarkStart w:id="65" w:name="_Toc446787682"/>
+      <w:bookmarkStart w:id="65" w:name="_Toc446795029"/>
       <w:r>
         <w:lastRenderedPageBreak/>
         <w:t xml:space="preserve">Scenariusz przypadku użycia </w:t>
@@ -20243,7 +20243,7 @@
       <w:pPr>
         <w:pStyle w:val="Nagwek4"/>
       </w:pPr>
-      <w:bookmarkStart w:id="66" w:name="_Toc446787683"/>
+      <w:bookmarkStart w:id="66" w:name="_Toc446795030"/>
       <w:r>
         <w:lastRenderedPageBreak/>
         <w:t xml:space="preserve">Scenariusz przypadku użycia </w:t>
@@ -20986,7 +20986,7 @@
         <w:pStyle w:val="Nagwek1"/>
         <w:spacing w:line="360" w:lineRule="auto"/>
       </w:pPr>
-      <w:bookmarkStart w:id="67" w:name="_Toc446787684"/>
+      <w:bookmarkStart w:id="67" w:name="_Toc446795031"/>
       <w:r>
         <w:lastRenderedPageBreak/>
         <w:t>Projekt systemu</w:t>
@@ -21379,7 +21379,7 @@
         <w:pStyle w:val="Nagwek2"/>
         <w:spacing w:line="360" w:lineRule="auto"/>
       </w:pPr>
-      <w:bookmarkStart w:id="68" w:name="_Toc446787685"/>
+      <w:bookmarkStart w:id="68" w:name="_Toc446795032"/>
       <w:r>
         <w:lastRenderedPageBreak/>
         <w:t>Diagram komponentów</w:t>
@@ -21546,7 +21546,7 @@
         <w:pStyle w:val="Nagwek2"/>
         <w:spacing w:line="360" w:lineRule="auto"/>
       </w:pPr>
-      <w:bookmarkStart w:id="69" w:name="_Toc446787686"/>
+      <w:bookmarkStart w:id="69" w:name="_Toc446795033"/>
       <w:r>
         <w:lastRenderedPageBreak/>
         <w:t>Diagram klas części serwerowej</w:t>
@@ -21721,7 +21721,7 @@
         <w:pStyle w:val="Nagwek2"/>
         <w:spacing w:line="360" w:lineRule="auto"/>
       </w:pPr>
-      <w:bookmarkStart w:id="70" w:name="_Toc446787687"/>
+      <w:bookmarkStart w:id="70" w:name="_Toc446795034"/>
       <w:r>
         <w:lastRenderedPageBreak/>
         <w:t>Diagram klas aplikacji klienckiej</w:t>
@@ -21894,182 +21894,80 @@
         <w:pStyle w:val="Nagwek2"/>
         <w:spacing w:line="360" w:lineRule="auto"/>
       </w:pPr>
-      <w:bookmarkStart w:id="71" w:name="_Toc446787688"/>
+      <w:bookmarkStart w:id="71" w:name="_Toc446795035"/>
       <w:r>
         <w:lastRenderedPageBreak/>
         <w:t>Model danych</w:t>
       </w:r>
       <w:bookmarkEnd w:id="71"/>
     </w:p>
-    <w:p>
-      <w:pPr>
-        <w:spacing w:line="360" w:lineRule="auto"/>
-      </w:pPr>
-    </w:p>
-    <w:p>
-      <w:pPr>
-        <w:spacing w:line="360" w:lineRule="auto"/>
-      </w:pPr>
-      <w:r>
-        <w:t>Załącznik</w:t>
-      </w:r>
-    </w:p>
-    <w:p>
-      <w:pPr>
-        <w:spacing w:line="360" w:lineRule="auto"/>
-      </w:pPr>
-    </w:p>
-    <w:p>
-      <w:pPr>
-        <w:spacing w:line="360" w:lineRule="auto"/>
-      </w:pPr>
-    </w:p>
-    <w:p>
-      <w:pPr>
-        <w:spacing w:line="360" w:lineRule="auto"/>
-      </w:pPr>
-    </w:p>
-    <w:p>
-      <w:pPr>
-        <w:spacing w:line="360" w:lineRule="auto"/>
-      </w:pPr>
-    </w:p>
-    <w:p>
-      <w:pPr>
-        <w:spacing w:line="360" w:lineRule="auto"/>
-      </w:pPr>
-    </w:p>
-    <w:p>
-      <w:pPr>
-        <w:spacing w:line="360" w:lineRule="auto"/>
-      </w:pPr>
-    </w:p>
-    <w:p>
-      <w:pPr>
-        <w:spacing w:line="360" w:lineRule="auto"/>
-      </w:pPr>
-    </w:p>
-    <w:p>
-      <w:pPr>
-        <w:spacing w:line="360" w:lineRule="auto"/>
-      </w:pPr>
-    </w:p>
-    <w:p>
-      <w:pPr>
-        <w:spacing w:line="360" w:lineRule="auto"/>
-      </w:pPr>
-    </w:p>
-    <w:p>
-      <w:pPr>
-        <w:spacing w:line="360" w:lineRule="auto"/>
-      </w:pPr>
-    </w:p>
-    <w:p>
-      <w:pPr>
-        <w:spacing w:line="360" w:lineRule="auto"/>
-      </w:pPr>
-    </w:p>
-    <w:p>
-      <w:pPr>
-        <w:spacing w:line="360" w:lineRule="auto"/>
-      </w:pPr>
-    </w:p>
-    <w:p>
-      <w:pPr>
-        <w:spacing w:line="360" w:lineRule="auto"/>
-      </w:pPr>
-    </w:p>
-    <w:p>
-      <w:pPr>
-        <w:spacing w:line="360" w:lineRule="auto"/>
-      </w:pPr>
-    </w:p>
-    <w:p>
-      <w:pPr>
-        <w:spacing w:line="360" w:lineRule="auto"/>
-      </w:pPr>
-    </w:p>
-    <w:p>
-      <w:pPr>
-        <w:spacing w:line="360" w:lineRule="auto"/>
-      </w:pPr>
-    </w:p>
-    <w:p>
-      <w:pPr>
-        <w:spacing w:line="360" w:lineRule="auto"/>
-      </w:pPr>
-    </w:p>
-    <w:p>
-      <w:pPr>
-        <w:spacing w:line="360" w:lineRule="auto"/>
-      </w:pPr>
-    </w:p>
-    <w:p>
-      <w:pPr>
-        <w:spacing w:line="360" w:lineRule="auto"/>
-      </w:pPr>
-    </w:p>
-    <w:p>
-      <w:pPr>
-        <w:spacing w:line="360" w:lineRule="auto"/>
-      </w:pPr>
-    </w:p>
-    <w:p>
-      <w:pPr>
-        <w:spacing w:line="360" w:lineRule="auto"/>
-      </w:pPr>
-    </w:p>
-    <w:p>
-      <w:pPr>
-        <w:spacing w:line="360" w:lineRule="auto"/>
-      </w:pPr>
-    </w:p>
-    <w:p>
-      <w:pPr>
-        <w:spacing w:line="360" w:lineRule="auto"/>
-      </w:pPr>
-    </w:p>
-    <w:p>
-      <w:pPr>
-        <w:spacing w:line="360" w:lineRule="auto"/>
-      </w:pPr>
-    </w:p>
-    <w:p>
-      <w:pPr>
-        <w:spacing w:line="360" w:lineRule="auto"/>
-      </w:pPr>
-    </w:p>
-    <w:p>
-      <w:pPr>
-        <w:spacing w:line="360" w:lineRule="auto"/>
-      </w:pPr>
-    </w:p>
-    <w:p>
-      <w:pPr>
-        <w:spacing w:line="360" w:lineRule="auto"/>
-      </w:pPr>
-    </w:p>
-    <w:p>
-      <w:pPr>
-        <w:spacing w:line="360" w:lineRule="auto"/>
-      </w:pPr>
-    </w:p>
-    <w:p>
-      <w:pPr>
-        <w:spacing w:line="360" w:lineRule="auto"/>
-      </w:pPr>
-    </w:p>
-    <w:p>
-      <w:pPr>
-        <w:spacing w:line="360" w:lineRule="auto"/>
-      </w:pPr>
+    <w:p/>
+    <w:p>
+      <w:r>
+        <w:t>To będzie załącznik</w:t>
+      </w:r>
+    </w:p>
+    <w:p>
+      <w:pPr>
+        <w:spacing w:line="360" w:lineRule="auto"/>
+      </w:pPr>
+      <w:r>
+        <w:rPr>
+          <w:noProof/>
+        </w:rPr>
+        <w:drawing>
+          <wp:inline distT="0" distB="0" distL="0" distR="0">
+            <wp:extent cx="5113020" cy="7926705"/>
+            <wp:effectExtent l="19050" t="0" r="0" b="0"/>
+            <wp:docPr id="10" name="Obraz 9"/>
+            <wp:cNvGraphicFramePr>
+              <a:graphicFrameLocks xmlns:a="http://schemas.openxmlformats.org/drawingml/2006/main" noChangeAspect="1"/>
+            </wp:cNvGraphicFramePr>
+            <a:graphic xmlns:a="http://schemas.openxmlformats.org/drawingml/2006/main">
+              <a:graphicData uri="http://schemas.openxmlformats.org/drawingml/2006/picture">
+                <pic:pic xmlns:pic="http://schemas.openxmlformats.org/drawingml/2006/picture">
+                  <pic:nvPicPr>
+                    <pic:cNvPr id="0" name="Picture 9"/>
+                    <pic:cNvPicPr>
+                      <a:picLocks noChangeAspect="1" noChangeArrowheads="1"/>
+                    </pic:cNvPicPr>
+                  </pic:nvPicPr>
+                  <pic:blipFill>
+                    <a:blip r:embed="rId24" cstate="print"/>
+                    <a:srcRect/>
+                    <a:stretch>
+                      <a:fillRect/>
+                    </a:stretch>
+                  </pic:blipFill>
+                  <pic:spPr bwMode="auto">
+                    <a:xfrm>
+                      <a:off x="0" y="0"/>
+                      <a:ext cx="5113020" cy="7926705"/>
+                    </a:xfrm>
+                    <a:prstGeom prst="rect">
+                      <a:avLst/>
+                    </a:prstGeom>
+                    <a:noFill/>
+                    <a:ln w="9525">
+                      <a:noFill/>
+                      <a:miter lim="800000"/>
+                      <a:headEnd/>
+                      <a:tailEnd/>
+                    </a:ln>
+                  </pic:spPr>
+                </pic:pic>
+              </a:graphicData>
+            </a:graphic>
+          </wp:inline>
+        </w:drawing>
+      </w:r>
     </w:p>
     <w:p>
       <w:pPr>
         <w:pStyle w:val="Nagwek2"/>
         <w:spacing w:line="360" w:lineRule="auto"/>
       </w:pPr>
-      <w:bookmarkStart w:id="72" w:name="_Toc446787689"/>
+      <w:bookmarkStart w:id="72" w:name="_Toc446795036"/>
       <w:r>
         <w:lastRenderedPageBreak/>
         <w:t>Diagramy aktywności</w:t>
@@ -22086,7 +21984,7 @@
         <w:pStyle w:val="Nagwek2"/>
         <w:spacing w:line="360" w:lineRule="auto"/>
       </w:pPr>
-      <w:bookmarkStart w:id="73" w:name="_Toc446787690"/>
+      <w:bookmarkStart w:id="73" w:name="_Toc446795037"/>
       <w:r>
         <w:t>Diagramy sekwencji</w:t>
       </w:r>
@@ -22102,7 +22000,7 @@
         <w:pStyle w:val="Nagwek2"/>
         <w:spacing w:line="360" w:lineRule="auto"/>
       </w:pPr>
-      <w:bookmarkStart w:id="74" w:name="_Toc446787691"/>
+      <w:bookmarkStart w:id="74" w:name="_Toc446795038"/>
       <w:r>
         <w:t>Projekt interfejsu graficznego</w:t>
       </w:r>
@@ -22195,11 +22093,62 @@
     </w:p>
     <w:p>
       <w:pPr>
+        <w:spacing w:line="360" w:lineRule="auto"/>
+      </w:pPr>
+    </w:p>
+    <w:p>
+      <w:pPr>
+        <w:spacing w:line="360" w:lineRule="auto"/>
+      </w:pPr>
+    </w:p>
+    <w:p>
+      <w:pPr>
+        <w:spacing w:line="360" w:lineRule="auto"/>
+      </w:pPr>
+    </w:p>
+    <w:p>
+      <w:pPr>
+        <w:spacing w:line="360" w:lineRule="auto"/>
+      </w:pPr>
+    </w:p>
+    <w:p>
+      <w:pPr>
+        <w:spacing w:line="360" w:lineRule="auto"/>
+      </w:pPr>
+    </w:p>
+    <w:p>
+      <w:pPr>
+        <w:spacing w:line="360" w:lineRule="auto"/>
+      </w:pPr>
+    </w:p>
+    <w:p>
+      <w:pPr>
+        <w:spacing w:line="360" w:lineRule="auto"/>
+      </w:pPr>
+    </w:p>
+    <w:p>
+      <w:pPr>
+        <w:spacing w:line="360" w:lineRule="auto"/>
+      </w:pPr>
+    </w:p>
+    <w:p>
+      <w:pPr>
+        <w:spacing w:line="360" w:lineRule="auto"/>
+      </w:pPr>
+    </w:p>
+    <w:p>
+      <w:pPr>
+        <w:spacing w:line="360" w:lineRule="auto"/>
+      </w:pPr>
+    </w:p>
+    <w:p>
+      <w:pPr>
         <w:pStyle w:val="Nagwek1"/>
         <w:spacing w:line="360" w:lineRule="auto"/>
       </w:pPr>
-      <w:bookmarkStart w:id="75" w:name="_Toc446787692"/>
-      <w:r>
+      <w:bookmarkStart w:id="75" w:name="_Toc446795039"/>
+      <w:r>
+        <w:lastRenderedPageBreak/>
         <w:t>Algorytm obliczania obszaru przeszukanego</w:t>
       </w:r>
       <w:bookmarkEnd w:id="75"/>
@@ -22210,7 +22159,7 @@
         <w:pStyle w:val="Nagwek2"/>
         <w:spacing w:line="360" w:lineRule="auto"/>
       </w:pPr>
-      <w:bookmarkStart w:id="76" w:name="_Toc446787693"/>
+      <w:bookmarkStart w:id="76" w:name="_Toc446795040"/>
       <w:r>
         <w:t>Założenia</w:t>
       </w:r>
@@ -22222,7 +22171,7 @@
         <w:pStyle w:val="Nagwek2"/>
         <w:spacing w:line="360" w:lineRule="auto"/>
       </w:pPr>
-      <w:bookmarkStart w:id="77" w:name="_Toc446787694"/>
+      <w:bookmarkStart w:id="77" w:name="_Toc446795041"/>
       <w:r>
         <w:t>Implementacja</w:t>
       </w:r>
@@ -22262,6 +22211,8 @@
     <w:p/>
     <w:p/>
     <w:p/>
+    <w:p/>
+    <w:p/>
     <w:p>
       <w:pPr>
         <w:spacing w:line="360" w:lineRule="auto"/>
@@ -22272,8 +22223,9 @@
         <w:pStyle w:val="Nagwek1"/>
         <w:spacing w:line="360" w:lineRule="auto"/>
       </w:pPr>
-      <w:bookmarkStart w:id="78" w:name="_Toc446787695"/>
-      <w:r>
+      <w:bookmarkStart w:id="78" w:name="_Toc446795042"/>
+      <w:r>
+        <w:lastRenderedPageBreak/>
         <w:t>Prezentacja rozwiązania</w:t>
       </w:r>
       <w:bookmarkEnd w:id="78"/>
@@ -22438,8 +22390,9 @@
         <w:pStyle w:val="Nagwek1"/>
         <w:spacing w:line="360" w:lineRule="auto"/>
       </w:pPr>
-      <w:bookmarkStart w:id="79" w:name="_Toc446787696"/>
-      <w:r>
+      <w:bookmarkStart w:id="79" w:name="_Toc446795043"/>
+      <w:r>
+        <w:lastRenderedPageBreak/>
         <w:t>Podsumowanie i wnioski</w:t>
       </w:r>
       <w:bookmarkEnd w:id="79"/>
@@ -22604,8 +22557,9 @@
         <w:pStyle w:val="Nagwek1"/>
         <w:spacing w:line="360" w:lineRule="auto"/>
       </w:pPr>
-      <w:bookmarkStart w:id="80" w:name="_Toc446787697"/>
-      <w:r>
+      <w:bookmarkStart w:id="80" w:name="_Toc446795044"/>
+      <w:r>
+        <w:lastRenderedPageBreak/>
         <w:t>Bibliografia</w:t>
       </w:r>
       <w:bookmarkEnd w:id="80"/>
@@ -22768,7 +22722,6 @@
           <w:bCs/>
           <w:noProof/>
         </w:rPr>
-        <w:lastRenderedPageBreak/>
         <w:t>Knippers Richard</w:t>
       </w:r>
       <w:r>
@@ -22994,6 +22947,7 @@
           <w:bCs/>
           <w:noProof/>
         </w:rPr>
+        <w:lastRenderedPageBreak/>
         <w:t>Janusz Śledziński</w:t>
       </w:r>
       <w:r>
@@ -23214,7 +23168,6 @@
           <w:sz w:val="24"/>
           <w:szCs w:val="24"/>
         </w:rPr>
-        <w:lastRenderedPageBreak/>
         <w:t>http://krzymar.net/index.php/2014/06/24/tworzenie-aplikacji-mobilnych-3-mozliwosci-html5-natywna-hybryda/</w:t>
       </w:r>
     </w:p>
@@ -23607,6 +23560,7 @@
           <w:bCs/>
           <w:noProof/>
         </w:rPr>
+        <w:lastRenderedPageBreak/>
         <w:t>Yarpo, Patryk.</w:t>
       </w:r>
       <w:r>
@@ -23886,8 +23840,8 @@
       </w:pPr>
     </w:p>
     <w:sectPr>
-      <w:footerReference w:type="default" r:id="rId24"/>
-      <w:footerReference w:type="first" r:id="rId25"/>
+      <w:footerReference w:type="default" r:id="rId25"/>
+      <w:footerReference w:type="first" r:id="rId26"/>
       <w:pgSz w:w="11906" w:h="16838" w:code="9"/>
       <w:pgMar w:top="1418" w:right="1418" w:bottom="1418" w:left="1418" w:header="709" w:footer="709" w:gutter="0"/>
       <w:pgNumType w:start="1"/>
@@ -23930,7 +23884,7 @@
         <w:rPr>
           <w:noProof/>
         </w:rPr>
-        <w:t>41</w:t>
+        <w:t>54</w:t>
       </w:r>
     </w:fldSimple>
   </w:p>
@@ -29872,7 +29826,7 @@
 </file>
 
 <file path=customXml/itemProps1.xml><?xml version="1.0" encoding="utf-8"?>
-<ds:datastoreItem xmlns:ds="http://schemas.openxmlformats.org/officeDocument/2006/customXml" ds:itemID="{C5872912-9158-4AF3-928C-169D18F4EE9C}">
+<ds:datastoreItem xmlns:ds="http://schemas.openxmlformats.org/officeDocument/2006/customXml" ds:itemID="{D31EC5B8-9D90-4628-AC66-5805EF50BEFD}">
   <ds:schemaRefs>
     <ds:schemaRef ds:uri="http://schemas.openxmlformats.org/officeDocument/2006/bibliography"/>
   </ds:schemaRefs>

</xml_diff>

<commit_message>
Dokumenty - Diagram klas DronVision, GUI, Diaram klas serwer
</commit_message>
<xml_diff>
--- a/Dokumenty/Praca inżynierska.docx
+++ b/Dokumenty/Praca inżynierska.docx
@@ -443,7 +443,7 @@
         </w:rPr>
         <w:fldChar w:fldCharType="separate"/>
       </w:r>
-      <w:hyperlink w:anchor="_Toc446794970" w:history="1">
+      <w:hyperlink w:anchor="_Toc446960022" w:history="1">
         <w:r>
           <w:rPr>
             <w:rStyle w:val="Hipercze"/>
@@ -489,7 +489,7 @@
             <w:noProof/>
             <w:webHidden/>
           </w:rPr>
-          <w:instrText xml:space="preserve"> PAGEREF _Toc446794970 \h </w:instrText>
+          <w:instrText xml:space="preserve"> PAGEREF _Toc446960022 \h </w:instrText>
         </w:r>
         <w:r>
           <w:rPr>
@@ -530,7 +530,7 @@
           <w:szCs w:val="22"/>
         </w:rPr>
       </w:pPr>
-      <w:hyperlink w:anchor="_Toc446794971" w:history="1">
+      <w:hyperlink w:anchor="_Toc446960023" w:history="1">
         <w:r>
           <w:rPr>
             <w:rStyle w:val="Hipercze"/>
@@ -568,7 +568,7 @@
           <w:rPr>
             <w:webHidden/>
           </w:rPr>
-          <w:instrText xml:space="preserve"> PAGEREF _Toc446794971 \h </w:instrText>
+          <w:instrText xml:space="preserve"> PAGEREF _Toc446960023 \h </w:instrText>
         </w:r>
         <w:r>
           <w:rPr>
@@ -608,7 +608,7 @@
           <w:szCs w:val="22"/>
         </w:rPr>
       </w:pPr>
-      <w:hyperlink w:anchor="_Toc446794972" w:history="1">
+      <w:hyperlink w:anchor="_Toc446960024" w:history="1">
         <w:r>
           <w:rPr>
             <w:rStyle w:val="Hipercze"/>
@@ -654,7 +654,7 @@
             <w:noProof/>
             <w:webHidden/>
           </w:rPr>
-          <w:instrText xml:space="preserve"> PAGEREF _Toc446794972 \h </w:instrText>
+          <w:instrText xml:space="preserve"> PAGEREF _Toc446960024 \h </w:instrText>
         </w:r>
         <w:r>
           <w:rPr>
@@ -695,7 +695,7 @@
           <w:szCs w:val="22"/>
         </w:rPr>
       </w:pPr>
-      <w:hyperlink w:anchor="_Toc446794973" w:history="1">
+      <w:hyperlink w:anchor="_Toc446960025" w:history="1">
         <w:r>
           <w:rPr>
             <w:rStyle w:val="Hipercze"/>
@@ -733,7 +733,7 @@
           <w:rPr>
             <w:webHidden/>
           </w:rPr>
-          <w:instrText xml:space="preserve"> PAGEREF _Toc446794973 \h </w:instrText>
+          <w:instrText xml:space="preserve"> PAGEREF _Toc446960025 \h </w:instrText>
         </w:r>
         <w:r>
           <w:rPr>
@@ -770,7 +770,7 @@
           <w:szCs w:val="22"/>
         </w:rPr>
       </w:pPr>
-      <w:hyperlink w:anchor="_Toc446794974" w:history="1">
+      <w:hyperlink w:anchor="_Toc446960026" w:history="1">
         <w:r>
           <w:rPr>
             <w:rStyle w:val="Hipercze"/>
@@ -808,7 +808,7 @@
           <w:rPr>
             <w:webHidden/>
           </w:rPr>
-          <w:instrText xml:space="preserve"> PAGEREF _Toc446794974 \h </w:instrText>
+          <w:instrText xml:space="preserve"> PAGEREF _Toc446960026 \h </w:instrText>
         </w:r>
         <w:r>
           <w:rPr>
@@ -847,7 +847,7 @@
           <w:szCs w:val="22"/>
         </w:rPr>
       </w:pPr>
-      <w:hyperlink w:anchor="_Toc446794975" w:history="1">
+      <w:hyperlink w:anchor="_Toc446960027" w:history="1">
         <w:r>
           <w:rPr>
             <w:rStyle w:val="Hipercze"/>
@@ -892,7 +892,7 @@
             <w:noProof/>
             <w:webHidden/>
           </w:rPr>
-          <w:instrText xml:space="preserve"> PAGEREF _Toc446794975 \h </w:instrText>
+          <w:instrText xml:space="preserve"> PAGEREF _Toc446960027 \h </w:instrText>
         </w:r>
         <w:r>
           <w:rPr>
@@ -935,7 +935,7 @@
           <w:szCs w:val="22"/>
         </w:rPr>
       </w:pPr>
-      <w:hyperlink w:anchor="_Toc446794976" w:history="1">
+      <w:hyperlink w:anchor="_Toc446960028" w:history="1">
         <w:r>
           <w:rPr>
             <w:rStyle w:val="Hipercze"/>
@@ -980,7 +980,7 @@
             <w:noProof/>
             <w:webHidden/>
           </w:rPr>
-          <w:instrText xml:space="preserve"> PAGEREF _Toc446794976 \h </w:instrText>
+          <w:instrText xml:space="preserve"> PAGEREF _Toc446960028 \h </w:instrText>
         </w:r>
         <w:r>
           <w:rPr>
@@ -1023,7 +1023,7 @@
           <w:szCs w:val="22"/>
         </w:rPr>
       </w:pPr>
-      <w:hyperlink w:anchor="_Toc446794977" w:history="1">
+      <w:hyperlink w:anchor="_Toc446960029" w:history="1">
         <w:r>
           <w:rPr>
             <w:rStyle w:val="Hipercze"/>
@@ -1068,7 +1068,7 @@
             <w:noProof/>
             <w:webHidden/>
           </w:rPr>
-          <w:instrText xml:space="preserve"> PAGEREF _Toc446794977 \h </w:instrText>
+          <w:instrText xml:space="preserve"> PAGEREF _Toc446960029 \h </w:instrText>
         </w:r>
         <w:r>
           <w:rPr>
@@ -1109,7 +1109,7 @@
           <w:szCs w:val="22"/>
         </w:rPr>
       </w:pPr>
-      <w:hyperlink w:anchor="_Toc446794978" w:history="1">
+      <w:hyperlink w:anchor="_Toc446960030" w:history="1">
         <w:r>
           <w:rPr>
             <w:rStyle w:val="Hipercze"/>
@@ -1147,7 +1147,7 @@
           <w:rPr>
             <w:webHidden/>
           </w:rPr>
-          <w:instrText xml:space="preserve"> PAGEREF _Toc446794978 \h </w:instrText>
+          <w:instrText xml:space="preserve"> PAGEREF _Toc446960030 \h </w:instrText>
         </w:r>
         <w:r>
           <w:rPr>
@@ -1186,7 +1186,7 @@
           <w:szCs w:val="22"/>
         </w:rPr>
       </w:pPr>
-      <w:hyperlink w:anchor="_Toc446794979" w:history="1">
+      <w:hyperlink w:anchor="_Toc446960031" w:history="1">
         <w:r>
           <w:rPr>
             <w:rStyle w:val="Hipercze"/>
@@ -1231,7 +1231,7 @@
             <w:noProof/>
             <w:webHidden/>
           </w:rPr>
-          <w:instrText xml:space="preserve"> PAGEREF _Toc446794979 \h </w:instrText>
+          <w:instrText xml:space="preserve"> PAGEREF _Toc446960031 \h </w:instrText>
         </w:r>
         <w:r>
           <w:rPr>
@@ -1274,7 +1274,7 @@
           <w:szCs w:val="22"/>
         </w:rPr>
       </w:pPr>
-      <w:hyperlink w:anchor="_Toc446794980" w:history="1">
+      <w:hyperlink w:anchor="_Toc446960032" w:history="1">
         <w:r>
           <w:rPr>
             <w:rStyle w:val="Hipercze"/>
@@ -1319,7 +1319,7 @@
             <w:noProof/>
             <w:webHidden/>
           </w:rPr>
-          <w:instrText xml:space="preserve"> PAGEREF _Toc446794980 \h </w:instrText>
+          <w:instrText xml:space="preserve"> PAGEREF _Toc446960032 \h </w:instrText>
         </w:r>
         <w:r>
           <w:rPr>
@@ -1360,7 +1360,7 @@
           <w:szCs w:val="22"/>
         </w:rPr>
       </w:pPr>
-      <w:hyperlink w:anchor="_Toc446794981" w:history="1">
+      <w:hyperlink w:anchor="_Toc446960033" w:history="1">
         <w:r>
           <w:rPr>
             <w:rStyle w:val="Hipercze"/>
@@ -1398,7 +1398,7 @@
           <w:rPr>
             <w:webHidden/>
           </w:rPr>
-          <w:instrText xml:space="preserve"> PAGEREF _Toc446794981 \h </w:instrText>
+          <w:instrText xml:space="preserve"> PAGEREF _Toc446960033 \h </w:instrText>
         </w:r>
         <w:r>
           <w:rPr>
@@ -1437,7 +1437,7 @@
           <w:szCs w:val="22"/>
         </w:rPr>
       </w:pPr>
-      <w:hyperlink w:anchor="_Toc446794982" w:history="1">
+      <w:hyperlink w:anchor="_Toc446960034" w:history="1">
         <w:r>
           <w:rPr>
             <w:rStyle w:val="Hipercze"/>
@@ -1482,7 +1482,7 @@
             <w:noProof/>
             <w:webHidden/>
           </w:rPr>
-          <w:instrText xml:space="preserve"> PAGEREF _Toc446794982 \h </w:instrText>
+          <w:instrText xml:space="preserve"> PAGEREF _Toc446960034 \h </w:instrText>
         </w:r>
         <w:r>
           <w:rPr>
@@ -1525,7 +1525,7 @@
           <w:szCs w:val="22"/>
         </w:rPr>
       </w:pPr>
-      <w:hyperlink w:anchor="_Toc446794983" w:history="1">
+      <w:hyperlink w:anchor="_Toc446960035" w:history="1">
         <w:r>
           <w:rPr>
             <w:rStyle w:val="Hipercze"/>
@@ -1570,7 +1570,7 @@
             <w:noProof/>
             <w:webHidden/>
           </w:rPr>
-          <w:instrText xml:space="preserve"> PAGEREF _Toc446794983 \h </w:instrText>
+          <w:instrText xml:space="preserve"> PAGEREF _Toc446960035 \h </w:instrText>
         </w:r>
         <w:r>
           <w:rPr>
@@ -1613,7 +1613,7 @@
           <w:szCs w:val="22"/>
         </w:rPr>
       </w:pPr>
-      <w:hyperlink w:anchor="_Toc446794984" w:history="1">
+      <w:hyperlink w:anchor="_Toc446960036" w:history="1">
         <w:r>
           <w:rPr>
             <w:rStyle w:val="Hipercze"/>
@@ -1658,7 +1658,7 @@
             <w:noProof/>
             <w:webHidden/>
           </w:rPr>
-          <w:instrText xml:space="preserve"> PAGEREF _Toc446794984 \h </w:instrText>
+          <w:instrText xml:space="preserve"> PAGEREF _Toc446960036 \h </w:instrText>
         </w:r>
         <w:r>
           <w:rPr>
@@ -1701,7 +1701,7 @@
           <w:szCs w:val="22"/>
         </w:rPr>
       </w:pPr>
-      <w:hyperlink w:anchor="_Toc446794985" w:history="1">
+      <w:hyperlink w:anchor="_Toc446960037" w:history="1">
         <w:r>
           <w:rPr>
             <w:rStyle w:val="Hipercze"/>
@@ -1746,7 +1746,7 @@
             <w:noProof/>
             <w:webHidden/>
           </w:rPr>
-          <w:instrText xml:space="preserve"> PAGEREF _Toc446794985 \h </w:instrText>
+          <w:instrText xml:space="preserve"> PAGEREF _Toc446960037 \h </w:instrText>
         </w:r>
         <w:r>
           <w:rPr>
@@ -1790,7 +1790,7 @@
           <w:szCs w:val="22"/>
         </w:rPr>
       </w:pPr>
-      <w:hyperlink w:anchor="_Toc446794986" w:history="1">
+      <w:hyperlink w:anchor="_Toc446960038" w:history="1">
         <w:r>
           <w:rPr>
             <w:rStyle w:val="Hipercze"/>
@@ -1836,7 +1836,7 @@
             <w:noProof/>
             <w:webHidden/>
           </w:rPr>
-          <w:instrText xml:space="preserve"> PAGEREF _Toc446794986 \h </w:instrText>
+          <w:instrText xml:space="preserve"> PAGEREF _Toc446960038 \h </w:instrText>
         </w:r>
         <w:r>
           <w:rPr>
@@ -1877,7 +1877,7 @@
           <w:szCs w:val="22"/>
         </w:rPr>
       </w:pPr>
-      <w:hyperlink w:anchor="_Toc446794987" w:history="1">
+      <w:hyperlink w:anchor="_Toc446960039" w:history="1">
         <w:r>
           <w:rPr>
             <w:rStyle w:val="Hipercze"/>
@@ -1915,7 +1915,7 @@
           <w:rPr>
             <w:webHidden/>
           </w:rPr>
-          <w:instrText xml:space="preserve"> PAGEREF _Toc446794987 \h </w:instrText>
+          <w:instrText xml:space="preserve"> PAGEREF _Toc446960039 \h </w:instrText>
         </w:r>
         <w:r>
           <w:rPr>
@@ -1954,7 +1954,7 @@
           <w:szCs w:val="22"/>
         </w:rPr>
       </w:pPr>
-      <w:hyperlink w:anchor="_Toc446794988" w:history="1">
+      <w:hyperlink w:anchor="_Toc446960040" w:history="1">
         <w:r>
           <w:rPr>
             <w:rStyle w:val="Hipercze"/>
@@ -1999,7 +1999,7 @@
             <w:noProof/>
             <w:webHidden/>
           </w:rPr>
-          <w:instrText xml:space="preserve"> PAGEREF _Toc446794988 \h </w:instrText>
+          <w:instrText xml:space="preserve"> PAGEREF _Toc446960040 \h </w:instrText>
         </w:r>
         <w:r>
           <w:rPr>
@@ -2042,7 +2042,7 @@
           <w:szCs w:val="22"/>
         </w:rPr>
       </w:pPr>
-      <w:hyperlink w:anchor="_Toc446794989" w:history="1">
+      <w:hyperlink w:anchor="_Toc446960041" w:history="1">
         <w:r>
           <w:rPr>
             <w:rStyle w:val="Hipercze"/>
@@ -2087,7 +2087,7 @@
             <w:noProof/>
             <w:webHidden/>
           </w:rPr>
-          <w:instrText xml:space="preserve"> PAGEREF _Toc446794989 \h </w:instrText>
+          <w:instrText xml:space="preserve"> PAGEREF _Toc446960041 \h </w:instrText>
         </w:r>
         <w:r>
           <w:rPr>
@@ -2130,7 +2130,7 @@
           <w:szCs w:val="22"/>
         </w:rPr>
       </w:pPr>
-      <w:hyperlink w:anchor="_Toc446794990" w:history="1">
+      <w:hyperlink w:anchor="_Toc446960042" w:history="1">
         <w:r>
           <w:rPr>
             <w:rStyle w:val="Hipercze"/>
@@ -2175,7 +2175,7 @@
             <w:noProof/>
             <w:webHidden/>
           </w:rPr>
-          <w:instrText xml:space="preserve"> PAGEREF _Toc446794990 \h </w:instrText>
+          <w:instrText xml:space="preserve"> PAGEREF _Toc446960042 \h </w:instrText>
         </w:r>
         <w:r>
           <w:rPr>
@@ -2218,7 +2218,7 @@
           <w:szCs w:val="22"/>
         </w:rPr>
       </w:pPr>
-      <w:hyperlink w:anchor="_Toc446794991" w:history="1">
+      <w:hyperlink w:anchor="_Toc446960043" w:history="1">
         <w:r>
           <w:rPr>
             <w:rStyle w:val="Hipercze"/>
@@ -2263,7 +2263,7 @@
             <w:noProof/>
             <w:webHidden/>
           </w:rPr>
-          <w:instrText xml:space="preserve"> PAGEREF _Toc446794991 \h </w:instrText>
+          <w:instrText xml:space="preserve"> PAGEREF _Toc446960043 \h </w:instrText>
         </w:r>
         <w:r>
           <w:rPr>
@@ -2304,7 +2304,7 @@
           <w:szCs w:val="22"/>
         </w:rPr>
       </w:pPr>
-      <w:hyperlink w:anchor="_Toc446794992" w:history="1">
+      <w:hyperlink w:anchor="_Toc446960044" w:history="1">
         <w:r>
           <w:rPr>
             <w:rStyle w:val="Hipercze"/>
@@ -2342,7 +2342,7 @@
           <w:rPr>
             <w:webHidden/>
           </w:rPr>
-          <w:instrText xml:space="preserve"> PAGEREF _Toc446794992 \h </w:instrText>
+          <w:instrText xml:space="preserve"> PAGEREF _Toc446960044 \h </w:instrText>
         </w:r>
         <w:r>
           <w:rPr>
@@ -2381,7 +2381,7 @@
           <w:szCs w:val="22"/>
         </w:rPr>
       </w:pPr>
-      <w:hyperlink w:anchor="_Toc446794993" w:history="1">
+      <w:hyperlink w:anchor="_Toc446960045" w:history="1">
         <w:r>
           <w:rPr>
             <w:rStyle w:val="Hipercze"/>
@@ -2426,7 +2426,7 @@
             <w:noProof/>
             <w:webHidden/>
           </w:rPr>
-          <w:instrText xml:space="preserve"> PAGEREF _Toc446794993 \h </w:instrText>
+          <w:instrText xml:space="preserve"> PAGEREF _Toc446960045 \h </w:instrText>
         </w:r>
         <w:r>
           <w:rPr>
@@ -2469,7 +2469,7 @@
           <w:szCs w:val="22"/>
         </w:rPr>
       </w:pPr>
-      <w:hyperlink w:anchor="_Toc446794994" w:history="1">
+      <w:hyperlink w:anchor="_Toc446960046" w:history="1">
         <w:r>
           <w:rPr>
             <w:rStyle w:val="Hipercze"/>
@@ -2514,7 +2514,7 @@
             <w:noProof/>
             <w:webHidden/>
           </w:rPr>
-          <w:instrText xml:space="preserve"> PAGEREF _Toc446794994 \h </w:instrText>
+          <w:instrText xml:space="preserve"> PAGEREF _Toc446960046 \h </w:instrText>
         </w:r>
         <w:r>
           <w:rPr>
@@ -2557,7 +2557,7 @@
           <w:szCs w:val="22"/>
         </w:rPr>
       </w:pPr>
-      <w:hyperlink w:anchor="_Toc446794995" w:history="1">
+      <w:hyperlink w:anchor="_Toc446960047" w:history="1">
         <w:r>
           <w:rPr>
             <w:rStyle w:val="Hipercze"/>
@@ -2602,7 +2602,7 @@
             <w:noProof/>
             <w:webHidden/>
           </w:rPr>
-          <w:instrText xml:space="preserve"> PAGEREF _Toc446794995 \h </w:instrText>
+          <w:instrText xml:space="preserve"> PAGEREF _Toc446960047 \h </w:instrText>
         </w:r>
         <w:r>
           <w:rPr>
@@ -2645,7 +2645,7 @@
           <w:szCs w:val="22"/>
         </w:rPr>
       </w:pPr>
-      <w:hyperlink w:anchor="_Toc446794996" w:history="1">
+      <w:hyperlink w:anchor="_Toc446960048" w:history="1">
         <w:r>
           <w:rPr>
             <w:rStyle w:val="Hipercze"/>
@@ -2690,7 +2690,7 @@
             <w:noProof/>
             <w:webHidden/>
           </w:rPr>
-          <w:instrText xml:space="preserve"> PAGEREF _Toc446794996 \h </w:instrText>
+          <w:instrText xml:space="preserve"> PAGEREF _Toc446960048 \h </w:instrText>
         </w:r>
         <w:r>
           <w:rPr>
@@ -2731,7 +2731,7 @@
           <w:szCs w:val="22"/>
         </w:rPr>
       </w:pPr>
-      <w:hyperlink w:anchor="_Toc446794997" w:history="1">
+      <w:hyperlink w:anchor="_Toc446960049" w:history="1">
         <w:r>
           <w:rPr>
             <w:rStyle w:val="Hipercze"/>
@@ -2769,7 +2769,7 @@
           <w:rPr>
             <w:webHidden/>
           </w:rPr>
-          <w:instrText xml:space="preserve"> PAGEREF _Toc446794997 \h </w:instrText>
+          <w:instrText xml:space="preserve"> PAGEREF _Toc446960049 \h </w:instrText>
         </w:r>
         <w:r>
           <w:rPr>
@@ -2808,7 +2808,7 @@
           <w:szCs w:val="22"/>
         </w:rPr>
       </w:pPr>
-      <w:hyperlink w:anchor="_Toc446794998" w:history="1">
+      <w:hyperlink w:anchor="_Toc446960050" w:history="1">
         <w:r>
           <w:rPr>
             <w:rStyle w:val="Hipercze"/>
@@ -2853,7 +2853,7 @@
             <w:noProof/>
             <w:webHidden/>
           </w:rPr>
-          <w:instrText xml:space="preserve"> PAGEREF _Toc446794998 \h </w:instrText>
+          <w:instrText xml:space="preserve"> PAGEREF _Toc446960050 \h </w:instrText>
         </w:r>
         <w:r>
           <w:rPr>
@@ -2896,7 +2896,7 @@
           <w:szCs w:val="22"/>
         </w:rPr>
       </w:pPr>
-      <w:hyperlink w:anchor="_Toc446794999" w:history="1">
+      <w:hyperlink w:anchor="_Toc446960051" w:history="1">
         <w:r>
           <w:rPr>
             <w:rStyle w:val="Hipercze"/>
@@ -2941,7 +2941,7 @@
             <w:noProof/>
             <w:webHidden/>
           </w:rPr>
-          <w:instrText xml:space="preserve"> PAGEREF _Toc446794999 \h </w:instrText>
+          <w:instrText xml:space="preserve"> PAGEREF _Toc446960051 \h </w:instrText>
         </w:r>
         <w:r>
           <w:rPr>
@@ -2984,7 +2984,7 @@
           <w:szCs w:val="22"/>
         </w:rPr>
       </w:pPr>
-      <w:hyperlink w:anchor="_Toc446795000" w:history="1">
+      <w:hyperlink w:anchor="_Toc446960052" w:history="1">
         <w:r>
           <w:rPr>
             <w:rStyle w:val="Hipercze"/>
@@ -3029,7 +3029,7 @@
             <w:noProof/>
             <w:webHidden/>
           </w:rPr>
-          <w:instrText xml:space="preserve"> PAGEREF _Toc446795000 \h </w:instrText>
+          <w:instrText xml:space="preserve"> PAGEREF _Toc446960052 \h </w:instrText>
         </w:r>
         <w:r>
           <w:rPr>
@@ -3072,7 +3072,7 @@
           <w:szCs w:val="22"/>
         </w:rPr>
       </w:pPr>
-      <w:hyperlink w:anchor="_Toc446795001" w:history="1">
+      <w:hyperlink w:anchor="_Toc446960053" w:history="1">
         <w:r>
           <w:rPr>
             <w:rStyle w:val="Hipercze"/>
@@ -3117,7 +3117,7 @@
             <w:noProof/>
             <w:webHidden/>
           </w:rPr>
-          <w:instrText xml:space="preserve"> PAGEREF _Toc446795001 \h </w:instrText>
+          <w:instrText xml:space="preserve"> PAGEREF _Toc446960053 \h </w:instrText>
         </w:r>
         <w:r>
           <w:rPr>
@@ -3160,7 +3160,7 @@
           <w:szCs w:val="22"/>
         </w:rPr>
       </w:pPr>
-      <w:hyperlink w:anchor="_Toc446795002" w:history="1">
+      <w:hyperlink w:anchor="_Toc446960054" w:history="1">
         <w:r>
           <w:rPr>
             <w:rStyle w:val="Hipercze"/>
@@ -3205,7 +3205,7 @@
             <w:noProof/>
             <w:webHidden/>
           </w:rPr>
-          <w:instrText xml:space="preserve"> PAGEREF _Toc446795002 \h </w:instrText>
+          <w:instrText xml:space="preserve"> PAGEREF _Toc446960054 \h </w:instrText>
         </w:r>
         <w:r>
           <w:rPr>
@@ -3246,7 +3246,7 @@
           <w:szCs w:val="22"/>
         </w:rPr>
       </w:pPr>
-      <w:hyperlink w:anchor="_Toc446795003" w:history="1">
+      <w:hyperlink w:anchor="_Toc446960055" w:history="1">
         <w:r>
           <w:rPr>
             <w:rStyle w:val="Hipercze"/>
@@ -3284,7 +3284,7 @@
           <w:rPr>
             <w:webHidden/>
           </w:rPr>
-          <w:instrText xml:space="preserve"> PAGEREF _Toc446795003 \h </w:instrText>
+          <w:instrText xml:space="preserve"> PAGEREF _Toc446960055 \h </w:instrText>
         </w:r>
         <w:r>
           <w:rPr>
@@ -3323,7 +3323,7 @@
           <w:szCs w:val="22"/>
         </w:rPr>
       </w:pPr>
-      <w:hyperlink w:anchor="_Toc446795004" w:history="1">
+      <w:hyperlink w:anchor="_Toc446960056" w:history="1">
         <w:r>
           <w:rPr>
             <w:rStyle w:val="Hipercze"/>
@@ -3368,7 +3368,7 @@
             <w:noProof/>
             <w:webHidden/>
           </w:rPr>
-          <w:instrText xml:space="preserve"> PAGEREF _Toc446795004 \h </w:instrText>
+          <w:instrText xml:space="preserve"> PAGEREF _Toc446960056 \h </w:instrText>
         </w:r>
         <w:r>
           <w:rPr>
@@ -3411,7 +3411,7 @@
           <w:szCs w:val="22"/>
         </w:rPr>
       </w:pPr>
-      <w:hyperlink w:anchor="_Toc446795005" w:history="1">
+      <w:hyperlink w:anchor="_Toc446960057" w:history="1">
         <w:r>
           <w:rPr>
             <w:rStyle w:val="Hipercze"/>
@@ -3456,7 +3456,7 @@
             <w:noProof/>
             <w:webHidden/>
           </w:rPr>
-          <w:instrText xml:space="preserve"> PAGEREF _Toc446795005 \h </w:instrText>
+          <w:instrText xml:space="preserve"> PAGEREF _Toc446960057 \h </w:instrText>
         </w:r>
         <w:r>
           <w:rPr>
@@ -3499,7 +3499,7 @@
           <w:szCs w:val="22"/>
         </w:rPr>
       </w:pPr>
-      <w:hyperlink w:anchor="_Toc446795006" w:history="1">
+      <w:hyperlink w:anchor="_Toc446960058" w:history="1">
         <w:r>
           <w:rPr>
             <w:rStyle w:val="Hipercze"/>
@@ -3544,7 +3544,7 @@
             <w:noProof/>
             <w:webHidden/>
           </w:rPr>
-          <w:instrText xml:space="preserve"> PAGEREF _Toc446795006 \h </w:instrText>
+          <w:instrText xml:space="preserve"> PAGEREF _Toc446960058 \h </w:instrText>
         </w:r>
         <w:r>
           <w:rPr>
@@ -3587,7 +3587,7 @@
           <w:szCs w:val="22"/>
         </w:rPr>
       </w:pPr>
-      <w:hyperlink w:anchor="_Toc446795007" w:history="1">
+      <w:hyperlink w:anchor="_Toc446960059" w:history="1">
         <w:r>
           <w:rPr>
             <w:rStyle w:val="Hipercze"/>
@@ -3632,7 +3632,7 @@
             <w:noProof/>
             <w:webHidden/>
           </w:rPr>
-          <w:instrText xml:space="preserve"> PAGEREF _Toc446795007 \h </w:instrText>
+          <w:instrText xml:space="preserve"> PAGEREF _Toc446960059 \h </w:instrText>
         </w:r>
         <w:r>
           <w:rPr>
@@ -3673,7 +3673,7 @@
           <w:szCs w:val="22"/>
         </w:rPr>
       </w:pPr>
-      <w:hyperlink w:anchor="_Toc446795008" w:history="1">
+      <w:hyperlink w:anchor="_Toc446960060" w:history="1">
         <w:r>
           <w:rPr>
             <w:rStyle w:val="Hipercze"/>
@@ -3711,7 +3711,7 @@
           <w:rPr>
             <w:webHidden/>
           </w:rPr>
-          <w:instrText xml:space="preserve"> PAGEREF _Toc446795008 \h </w:instrText>
+          <w:instrText xml:space="preserve"> PAGEREF _Toc446960060 \h </w:instrText>
         </w:r>
         <w:r>
           <w:rPr>
@@ -3750,7 +3750,7 @@
           <w:szCs w:val="22"/>
         </w:rPr>
       </w:pPr>
-      <w:hyperlink w:anchor="_Toc446795009" w:history="1">
+      <w:hyperlink w:anchor="_Toc446960061" w:history="1">
         <w:r>
           <w:rPr>
             <w:rStyle w:val="Hipercze"/>
@@ -3795,7 +3795,7 @@
             <w:noProof/>
             <w:webHidden/>
           </w:rPr>
-          <w:instrText xml:space="preserve"> PAGEREF _Toc446795009 \h </w:instrText>
+          <w:instrText xml:space="preserve"> PAGEREF _Toc446960061 \h </w:instrText>
         </w:r>
         <w:r>
           <w:rPr>
@@ -3838,7 +3838,7 @@
           <w:szCs w:val="22"/>
         </w:rPr>
       </w:pPr>
-      <w:hyperlink w:anchor="_Toc446795010" w:history="1">
+      <w:hyperlink w:anchor="_Toc446960062" w:history="1">
         <w:r>
           <w:rPr>
             <w:rStyle w:val="Hipercze"/>
@@ -3883,7 +3883,7 @@
             <w:noProof/>
             <w:webHidden/>
           </w:rPr>
-          <w:instrText xml:space="preserve"> PAGEREF _Toc446795010 \h </w:instrText>
+          <w:instrText xml:space="preserve"> PAGEREF _Toc446960062 \h </w:instrText>
         </w:r>
         <w:r>
           <w:rPr>
@@ -3926,7 +3926,7 @@
           <w:szCs w:val="22"/>
         </w:rPr>
       </w:pPr>
-      <w:hyperlink w:anchor="_Toc446795011" w:history="1">
+      <w:hyperlink w:anchor="_Toc446960063" w:history="1">
         <w:r>
           <w:rPr>
             <w:rStyle w:val="Hipercze"/>
@@ -3971,7 +3971,7 @@
             <w:noProof/>
             <w:webHidden/>
           </w:rPr>
-          <w:instrText xml:space="preserve"> PAGEREF _Toc446795011 \h </w:instrText>
+          <w:instrText xml:space="preserve"> PAGEREF _Toc446960063 \h </w:instrText>
         </w:r>
         <w:r>
           <w:rPr>
@@ -4012,7 +4012,7 @@
           <w:szCs w:val="22"/>
         </w:rPr>
       </w:pPr>
-      <w:hyperlink w:anchor="_Toc446795012" w:history="1">
+      <w:hyperlink w:anchor="_Toc446960064" w:history="1">
         <w:r>
           <w:rPr>
             <w:rStyle w:val="Hipercze"/>
@@ -4050,7 +4050,7 @@
           <w:rPr>
             <w:webHidden/>
           </w:rPr>
-          <w:instrText xml:space="preserve"> PAGEREF _Toc446795012 \h </w:instrText>
+          <w:instrText xml:space="preserve"> PAGEREF _Toc446960064 \h </w:instrText>
         </w:r>
         <w:r>
           <w:rPr>
@@ -4090,7 +4090,7 @@
           <w:szCs w:val="22"/>
         </w:rPr>
       </w:pPr>
-      <w:hyperlink w:anchor="_Toc446795013" w:history="1">
+      <w:hyperlink w:anchor="_Toc446960065" w:history="1">
         <w:r>
           <w:rPr>
             <w:rStyle w:val="Hipercze"/>
@@ -4136,7 +4136,7 @@
             <w:noProof/>
             <w:webHidden/>
           </w:rPr>
-          <w:instrText xml:space="preserve"> PAGEREF _Toc446795013 \h </w:instrText>
+          <w:instrText xml:space="preserve"> PAGEREF _Toc446960065 \h </w:instrText>
         </w:r>
         <w:r>
           <w:rPr>
@@ -4177,7 +4177,7 @@
           <w:szCs w:val="22"/>
         </w:rPr>
       </w:pPr>
-      <w:hyperlink w:anchor="_Toc446795014" w:history="1">
+      <w:hyperlink w:anchor="_Toc446960066" w:history="1">
         <w:r>
           <w:rPr>
             <w:rStyle w:val="Hipercze"/>
@@ -4215,7 +4215,7 @@
           <w:rPr>
             <w:webHidden/>
           </w:rPr>
-          <w:instrText xml:space="preserve"> PAGEREF _Toc446795014 \h </w:instrText>
+          <w:instrText xml:space="preserve"> PAGEREF _Toc446960066 \h </w:instrText>
         </w:r>
         <w:r>
           <w:rPr>
@@ -4252,7 +4252,7 @@
           <w:szCs w:val="22"/>
         </w:rPr>
       </w:pPr>
-      <w:hyperlink w:anchor="_Toc446795015" w:history="1">
+      <w:hyperlink w:anchor="_Toc446960067" w:history="1">
         <w:r>
           <w:rPr>
             <w:rStyle w:val="Hipercze"/>
@@ -4290,7 +4290,7 @@
           <w:rPr>
             <w:webHidden/>
           </w:rPr>
-          <w:instrText xml:space="preserve"> PAGEREF _Toc446795015 \h </w:instrText>
+          <w:instrText xml:space="preserve"> PAGEREF _Toc446960067 \h </w:instrText>
         </w:r>
         <w:r>
           <w:rPr>
@@ -4329,7 +4329,7 @@
           <w:szCs w:val="22"/>
         </w:rPr>
       </w:pPr>
-      <w:hyperlink w:anchor="_Toc446795016" w:history="1">
+      <w:hyperlink w:anchor="_Toc446960068" w:history="1">
         <w:r>
           <w:rPr>
             <w:rStyle w:val="Hipercze"/>
@@ -4374,7 +4374,7 @@
             <w:noProof/>
             <w:webHidden/>
           </w:rPr>
-          <w:instrText xml:space="preserve"> PAGEREF _Toc446795016 \h </w:instrText>
+          <w:instrText xml:space="preserve"> PAGEREF _Toc446960068 \h </w:instrText>
         </w:r>
         <w:r>
           <w:rPr>
@@ -4417,7 +4417,7 @@
           <w:szCs w:val="22"/>
         </w:rPr>
       </w:pPr>
-      <w:hyperlink w:anchor="_Toc446795017" w:history="1">
+      <w:hyperlink w:anchor="_Toc446960069" w:history="1">
         <w:r>
           <w:rPr>
             <w:rStyle w:val="Hipercze"/>
@@ -4462,7 +4462,7 @@
             <w:noProof/>
             <w:webHidden/>
           </w:rPr>
-          <w:instrText xml:space="preserve"> PAGEREF _Toc446795017 \h </w:instrText>
+          <w:instrText xml:space="preserve"> PAGEREF _Toc446960069 \h </w:instrText>
         </w:r>
         <w:r>
           <w:rPr>
@@ -4505,7 +4505,7 @@
           <w:szCs w:val="22"/>
         </w:rPr>
       </w:pPr>
-      <w:hyperlink w:anchor="_Toc446795018" w:history="1">
+      <w:hyperlink w:anchor="_Toc446960070" w:history="1">
         <w:r>
           <w:rPr>
             <w:rStyle w:val="Hipercze"/>
@@ -4550,7 +4550,7 @@
             <w:noProof/>
             <w:webHidden/>
           </w:rPr>
-          <w:instrText xml:space="preserve"> PAGEREF _Toc446795018 \h </w:instrText>
+          <w:instrText xml:space="preserve"> PAGEREF _Toc446960070 \h </w:instrText>
         </w:r>
         <w:r>
           <w:rPr>
@@ -4593,7 +4593,7 @@
           <w:szCs w:val="22"/>
         </w:rPr>
       </w:pPr>
-      <w:hyperlink w:anchor="_Toc446795019" w:history="1">
+      <w:hyperlink w:anchor="_Toc446960071" w:history="1">
         <w:r>
           <w:rPr>
             <w:rStyle w:val="Hipercze"/>
@@ -4638,7 +4638,7 @@
             <w:noProof/>
             <w:webHidden/>
           </w:rPr>
-          <w:instrText xml:space="preserve"> PAGEREF _Toc446795019 \h </w:instrText>
+          <w:instrText xml:space="preserve"> PAGEREF _Toc446960071 \h </w:instrText>
         </w:r>
         <w:r>
           <w:rPr>
@@ -4679,7 +4679,7 @@
           <w:szCs w:val="22"/>
         </w:rPr>
       </w:pPr>
-      <w:hyperlink w:anchor="_Toc446795020" w:history="1">
+      <w:hyperlink w:anchor="_Toc446960072" w:history="1">
         <w:r>
           <w:rPr>
             <w:rStyle w:val="Hipercze"/>
@@ -4717,7 +4717,7 @@
           <w:rPr>
             <w:webHidden/>
           </w:rPr>
-          <w:instrText xml:space="preserve"> PAGEREF _Toc446795020 \h </w:instrText>
+          <w:instrText xml:space="preserve"> PAGEREF _Toc446960072 \h </w:instrText>
         </w:r>
         <w:r>
           <w:rPr>
@@ -4756,7 +4756,7 @@
           <w:szCs w:val="22"/>
         </w:rPr>
       </w:pPr>
-      <w:hyperlink w:anchor="_Toc446795021" w:history="1">
+      <w:hyperlink w:anchor="_Toc446960073" w:history="1">
         <w:r>
           <w:rPr>
             <w:rStyle w:val="Hipercze"/>
@@ -4801,7 +4801,7 @@
             <w:noProof/>
             <w:webHidden/>
           </w:rPr>
-          <w:instrText xml:space="preserve"> PAGEREF _Toc446795021 \h </w:instrText>
+          <w:instrText xml:space="preserve"> PAGEREF _Toc446960073 \h </w:instrText>
         </w:r>
         <w:r>
           <w:rPr>
@@ -4844,7 +4844,7 @@
           <w:szCs w:val="22"/>
         </w:rPr>
       </w:pPr>
-      <w:hyperlink w:anchor="_Toc446795022" w:history="1">
+      <w:hyperlink w:anchor="_Toc446960074" w:history="1">
         <w:r>
           <w:rPr>
             <w:rStyle w:val="Hipercze"/>
@@ -4889,7 +4889,7 @@
             <w:noProof/>
             <w:webHidden/>
           </w:rPr>
-          <w:instrText xml:space="preserve"> PAGEREF _Toc446795022 \h </w:instrText>
+          <w:instrText xml:space="preserve"> PAGEREF _Toc446960074 \h </w:instrText>
         </w:r>
         <w:r>
           <w:rPr>
@@ -4934,7 +4934,7 @@
           <w:szCs w:val="22"/>
         </w:rPr>
       </w:pPr>
-      <w:hyperlink w:anchor="_Toc446795023" w:history="1">
+      <w:hyperlink w:anchor="_Toc446960075" w:history="1">
         <w:r>
           <w:rPr>
             <w:rStyle w:val="Hipercze"/>
@@ -4977,7 +4977,7 @@
             <w:noProof/>
             <w:webHidden/>
           </w:rPr>
-          <w:instrText xml:space="preserve"> PAGEREF _Toc446795023 \h </w:instrText>
+          <w:instrText xml:space="preserve"> PAGEREF _Toc446960075 \h </w:instrText>
         </w:r>
         <w:r>
           <w:rPr>
@@ -5020,7 +5020,7 @@
           <w:szCs w:val="22"/>
         </w:rPr>
       </w:pPr>
-      <w:hyperlink w:anchor="_Toc446795024" w:history="1">
+      <w:hyperlink w:anchor="_Toc446960076" w:history="1">
         <w:r>
           <w:rPr>
             <w:rStyle w:val="Hipercze"/>
@@ -5065,7 +5065,7 @@
             <w:noProof/>
             <w:webHidden/>
           </w:rPr>
-          <w:instrText xml:space="preserve"> PAGEREF _Toc446795024 \h </w:instrText>
+          <w:instrText xml:space="preserve"> PAGEREF _Toc446960076 \h </w:instrText>
         </w:r>
         <w:r>
           <w:rPr>
@@ -5110,7 +5110,7 @@
           <w:szCs w:val="22"/>
         </w:rPr>
       </w:pPr>
-      <w:hyperlink w:anchor="_Toc446795025" w:history="1">
+      <w:hyperlink w:anchor="_Toc446960077" w:history="1">
         <w:r>
           <w:rPr>
             <w:rStyle w:val="Hipercze"/>
@@ -5153,7 +5153,7 @@
             <w:noProof/>
             <w:webHidden/>
           </w:rPr>
-          <w:instrText xml:space="preserve"> PAGEREF _Toc446795025 \h </w:instrText>
+          <w:instrText xml:space="preserve"> PAGEREF _Toc446960077 \h </w:instrText>
         </w:r>
         <w:r>
           <w:rPr>
@@ -5198,7 +5198,7 @@
           <w:szCs w:val="22"/>
         </w:rPr>
       </w:pPr>
-      <w:hyperlink w:anchor="_Toc446795026" w:history="1">
+      <w:hyperlink w:anchor="_Toc446960078" w:history="1">
         <w:r>
           <w:rPr>
             <w:rStyle w:val="Hipercze"/>
@@ -5241,7 +5241,7 @@
             <w:noProof/>
             <w:webHidden/>
           </w:rPr>
-          <w:instrText xml:space="preserve"> PAGEREF _Toc446795026 \h </w:instrText>
+          <w:instrText xml:space="preserve"> PAGEREF _Toc446960078 \h </w:instrText>
         </w:r>
         <w:r>
           <w:rPr>
@@ -5286,7 +5286,7 @@
           <w:szCs w:val="22"/>
         </w:rPr>
       </w:pPr>
-      <w:hyperlink w:anchor="_Toc446795027" w:history="1">
+      <w:hyperlink w:anchor="_Toc446960079" w:history="1">
         <w:r>
           <w:rPr>
             <w:rStyle w:val="Hipercze"/>
@@ -5329,7 +5329,7 @@
             <w:noProof/>
             <w:webHidden/>
           </w:rPr>
-          <w:instrText xml:space="preserve"> PAGEREF _Toc446795027 \h </w:instrText>
+          <w:instrText xml:space="preserve"> PAGEREF _Toc446960079 \h </w:instrText>
         </w:r>
         <w:r>
           <w:rPr>
@@ -5374,7 +5374,7 @@
           <w:szCs w:val="22"/>
         </w:rPr>
       </w:pPr>
-      <w:hyperlink w:anchor="_Toc446795028" w:history="1">
+      <w:hyperlink w:anchor="_Toc446960080" w:history="1">
         <w:r>
           <w:rPr>
             <w:rStyle w:val="Hipercze"/>
@@ -5417,7 +5417,7 @@
             <w:noProof/>
             <w:webHidden/>
           </w:rPr>
-          <w:instrText xml:space="preserve"> PAGEREF _Toc446795028 \h </w:instrText>
+          <w:instrText xml:space="preserve"> PAGEREF _Toc446960080 \h </w:instrText>
         </w:r>
         <w:r>
           <w:rPr>
@@ -5462,7 +5462,7 @@
           <w:szCs w:val="22"/>
         </w:rPr>
       </w:pPr>
-      <w:hyperlink w:anchor="_Toc446795029" w:history="1">
+      <w:hyperlink w:anchor="_Toc446960081" w:history="1">
         <w:r>
           <w:rPr>
             <w:rStyle w:val="Hipercze"/>
@@ -5505,7 +5505,7 @@
             <w:noProof/>
             <w:webHidden/>
           </w:rPr>
-          <w:instrText xml:space="preserve"> PAGEREF _Toc446795029 \h </w:instrText>
+          <w:instrText xml:space="preserve"> PAGEREF _Toc446960081 \h </w:instrText>
         </w:r>
         <w:r>
           <w:rPr>
@@ -5550,7 +5550,7 @@
           <w:szCs w:val="22"/>
         </w:rPr>
       </w:pPr>
-      <w:hyperlink w:anchor="_Toc446795030" w:history="1">
+      <w:hyperlink w:anchor="_Toc446960082" w:history="1">
         <w:r>
           <w:rPr>
             <w:rStyle w:val="Hipercze"/>
@@ -5593,7 +5593,7 @@
             <w:noProof/>
             <w:webHidden/>
           </w:rPr>
-          <w:instrText xml:space="preserve"> PAGEREF _Toc446795030 \h </w:instrText>
+          <w:instrText xml:space="preserve"> PAGEREF _Toc446960082 \h </w:instrText>
         </w:r>
         <w:r>
           <w:rPr>
@@ -5637,7 +5637,7 @@
           <w:szCs w:val="22"/>
         </w:rPr>
       </w:pPr>
-      <w:hyperlink w:anchor="_Toc446795031" w:history="1">
+      <w:hyperlink w:anchor="_Toc446960083" w:history="1">
         <w:r>
           <w:rPr>
             <w:rStyle w:val="Hipercze"/>
@@ -5683,7 +5683,7 @@
             <w:noProof/>
             <w:webHidden/>
           </w:rPr>
-          <w:instrText xml:space="preserve"> PAGEREF _Toc446795031 \h </w:instrText>
+          <w:instrText xml:space="preserve"> PAGEREF _Toc446960083 \h </w:instrText>
         </w:r>
         <w:r>
           <w:rPr>
@@ -5724,7 +5724,7 @@
           <w:szCs w:val="22"/>
         </w:rPr>
       </w:pPr>
-      <w:hyperlink w:anchor="_Toc446795032" w:history="1">
+      <w:hyperlink w:anchor="_Toc446960084" w:history="1">
         <w:r>
           <w:rPr>
             <w:rStyle w:val="Hipercze"/>
@@ -5762,7 +5762,7 @@
           <w:rPr>
             <w:webHidden/>
           </w:rPr>
-          <w:instrText xml:space="preserve"> PAGEREF _Toc446795032 \h </w:instrText>
+          <w:instrText xml:space="preserve"> PAGEREF _Toc446960084 \h </w:instrText>
         </w:r>
         <w:r>
           <w:rPr>
@@ -5799,7 +5799,7 @@
           <w:szCs w:val="22"/>
         </w:rPr>
       </w:pPr>
-      <w:hyperlink w:anchor="_Toc446795033" w:history="1">
+      <w:hyperlink w:anchor="_Toc446960085" w:history="1">
         <w:r>
           <w:rPr>
             <w:rStyle w:val="Hipercze"/>
@@ -5837,7 +5837,7 @@
           <w:rPr>
             <w:webHidden/>
           </w:rPr>
-          <w:instrText xml:space="preserve"> PAGEREF _Toc446795033 \h </w:instrText>
+          <w:instrText xml:space="preserve"> PAGEREF _Toc446960085 \h </w:instrText>
         </w:r>
         <w:r>
           <w:rPr>
@@ -5874,7 +5874,7 @@
           <w:szCs w:val="22"/>
         </w:rPr>
       </w:pPr>
-      <w:hyperlink w:anchor="_Toc446795034" w:history="1">
+      <w:hyperlink w:anchor="_Toc446960086" w:history="1">
         <w:r>
           <w:rPr>
             <w:rStyle w:val="Hipercze"/>
@@ -5912,7 +5912,7 @@
           <w:rPr>
             <w:webHidden/>
           </w:rPr>
-          <w:instrText xml:space="preserve"> PAGEREF _Toc446795034 \h </w:instrText>
+          <w:instrText xml:space="preserve"> PAGEREF _Toc446960086 \h </w:instrText>
         </w:r>
         <w:r>
           <w:rPr>
@@ -5949,7 +5949,7 @@
           <w:szCs w:val="22"/>
         </w:rPr>
       </w:pPr>
-      <w:hyperlink w:anchor="_Toc446795035" w:history="1">
+      <w:hyperlink w:anchor="_Toc446960087" w:history="1">
         <w:r>
           <w:rPr>
             <w:rStyle w:val="Hipercze"/>
@@ -5987,7 +5987,7 @@
           <w:rPr>
             <w:webHidden/>
           </w:rPr>
-          <w:instrText xml:space="preserve"> PAGEREF _Toc446795035 \h </w:instrText>
+          <w:instrText xml:space="preserve"> PAGEREF _Toc446960087 \h </w:instrText>
         </w:r>
         <w:r>
           <w:rPr>
@@ -6024,7 +6024,7 @@
           <w:szCs w:val="22"/>
         </w:rPr>
       </w:pPr>
-      <w:hyperlink w:anchor="_Toc446795036" w:history="1">
+      <w:hyperlink w:anchor="_Toc446960088" w:history="1">
         <w:r>
           <w:rPr>
             <w:rStyle w:val="Hipercze"/>
@@ -6062,7 +6062,7 @@
           <w:rPr>
             <w:webHidden/>
           </w:rPr>
-          <w:instrText xml:space="preserve"> PAGEREF _Toc446795036 \h </w:instrText>
+          <w:instrText xml:space="preserve"> PAGEREF _Toc446960088 \h </w:instrText>
         </w:r>
         <w:r>
           <w:rPr>
@@ -6083,6 +6083,446 @@
         </w:r>
         <w:r>
           <w:rPr>
+            <w:webHidden/>
+          </w:rPr>
+          <w:fldChar w:fldCharType="end"/>
+        </w:r>
+      </w:hyperlink>
+    </w:p>
+    <w:p>
+      <w:pPr>
+        <w:pStyle w:val="Spistreci3"/>
+        <w:rPr>
+          <w:rFonts w:asciiTheme="minorHAnsi" w:eastAsiaTheme="minorEastAsia" w:hAnsiTheme="minorHAnsi" w:cstheme="minorBidi"/>
+          <w:i w:val="0"/>
+          <w:iCs w:val="0"/>
+          <w:noProof/>
+          <w:sz w:val="22"/>
+          <w:szCs w:val="22"/>
+        </w:rPr>
+      </w:pPr>
+      <w:hyperlink w:anchor="_Toc446960089" w:history="1">
+        <w:r>
+          <w:rPr>
+            <w:rStyle w:val="Hipercze"/>
+            <w:noProof/>
+          </w:rPr>
+          <w:t>5.5.1.</w:t>
+        </w:r>
+        <w:r>
+          <w:rPr>
+            <w:rFonts w:asciiTheme="minorHAnsi" w:eastAsiaTheme="minorEastAsia" w:hAnsiTheme="minorHAnsi" w:cstheme="minorBidi"/>
+            <w:i w:val="0"/>
+            <w:iCs w:val="0"/>
+            <w:noProof/>
+            <w:sz w:val="22"/>
+            <w:szCs w:val="22"/>
+          </w:rPr>
+          <w:tab/>
+        </w:r>
+        <w:r>
+          <w:rPr>
+            <w:rStyle w:val="Hipercze"/>
+            <w:noProof/>
+          </w:rPr>
+          <w:t>Diagram aktywności - Dron - Zmień położenie</w:t>
+        </w:r>
+        <w:r>
+          <w:rPr>
+            <w:noProof/>
+            <w:webHidden/>
+          </w:rPr>
+          <w:tab/>
+        </w:r>
+        <w:r>
+          <w:rPr>
+            <w:noProof/>
+            <w:webHidden/>
+          </w:rPr>
+          <w:fldChar w:fldCharType="begin"/>
+        </w:r>
+        <w:r>
+          <w:rPr>
+            <w:noProof/>
+            <w:webHidden/>
+          </w:rPr>
+          <w:instrText xml:space="preserve"> PAGEREF _Toc446960089 \h </w:instrText>
+        </w:r>
+        <w:r>
+          <w:rPr>
+            <w:noProof/>
+            <w:webHidden/>
+          </w:rPr>
+        </w:r>
+        <w:r>
+          <w:rPr>
+            <w:noProof/>
+            <w:webHidden/>
+          </w:rPr>
+          <w:fldChar w:fldCharType="separate"/>
+        </w:r>
+        <w:r>
+          <w:rPr>
+            <w:noProof/>
+            <w:webHidden/>
+          </w:rPr>
+          <w:t>48</w:t>
+        </w:r>
+        <w:r>
+          <w:rPr>
+            <w:noProof/>
+            <w:webHidden/>
+          </w:rPr>
+          <w:fldChar w:fldCharType="end"/>
+        </w:r>
+      </w:hyperlink>
+    </w:p>
+    <w:p>
+      <w:pPr>
+        <w:pStyle w:val="Spistreci3"/>
+        <w:rPr>
+          <w:rFonts w:asciiTheme="minorHAnsi" w:eastAsiaTheme="minorEastAsia" w:hAnsiTheme="minorHAnsi" w:cstheme="minorBidi"/>
+          <w:i w:val="0"/>
+          <w:iCs w:val="0"/>
+          <w:noProof/>
+          <w:sz w:val="22"/>
+          <w:szCs w:val="22"/>
+        </w:rPr>
+      </w:pPr>
+      <w:hyperlink w:anchor="_Toc446960090" w:history="1">
+        <w:r>
+          <w:rPr>
+            <w:rStyle w:val="Hipercze"/>
+            <w:noProof/>
+          </w:rPr>
+          <w:t>5.5.2.</w:t>
+        </w:r>
+        <w:r>
+          <w:rPr>
+            <w:rFonts w:asciiTheme="minorHAnsi" w:eastAsiaTheme="minorEastAsia" w:hAnsiTheme="minorHAnsi" w:cstheme="minorBidi"/>
+            <w:i w:val="0"/>
+            <w:iCs w:val="0"/>
+            <w:noProof/>
+            <w:sz w:val="22"/>
+            <w:szCs w:val="22"/>
+          </w:rPr>
+          <w:tab/>
+        </w:r>
+        <w:r>
+          <w:rPr>
+            <w:rStyle w:val="Hipercze"/>
+            <w:noProof/>
+          </w:rPr>
+          <w:t>Diagram aktywności - Użytkownik aplikacji wizualizującej - Oglądaj wizualizację</w:t>
+        </w:r>
+        <w:r>
+          <w:rPr>
+            <w:noProof/>
+            <w:webHidden/>
+          </w:rPr>
+          <w:tab/>
+        </w:r>
+        <w:r>
+          <w:rPr>
+            <w:noProof/>
+            <w:webHidden/>
+          </w:rPr>
+          <w:fldChar w:fldCharType="begin"/>
+        </w:r>
+        <w:r>
+          <w:rPr>
+            <w:noProof/>
+            <w:webHidden/>
+          </w:rPr>
+          <w:instrText xml:space="preserve"> PAGEREF _Toc446960090 \h </w:instrText>
+        </w:r>
+        <w:r>
+          <w:rPr>
+            <w:noProof/>
+            <w:webHidden/>
+          </w:rPr>
+        </w:r>
+        <w:r>
+          <w:rPr>
+            <w:noProof/>
+            <w:webHidden/>
+          </w:rPr>
+          <w:fldChar w:fldCharType="separate"/>
+        </w:r>
+        <w:r>
+          <w:rPr>
+            <w:noProof/>
+            <w:webHidden/>
+          </w:rPr>
+          <w:t>49</w:t>
+        </w:r>
+        <w:r>
+          <w:rPr>
+            <w:noProof/>
+            <w:webHidden/>
+          </w:rPr>
+          <w:fldChar w:fldCharType="end"/>
+        </w:r>
+      </w:hyperlink>
+    </w:p>
+    <w:p>
+      <w:pPr>
+        <w:pStyle w:val="Spistreci3"/>
+        <w:rPr>
+          <w:rFonts w:asciiTheme="minorHAnsi" w:eastAsiaTheme="minorEastAsia" w:hAnsiTheme="minorHAnsi" w:cstheme="minorBidi"/>
+          <w:i w:val="0"/>
+          <w:iCs w:val="0"/>
+          <w:noProof/>
+          <w:sz w:val="22"/>
+          <w:szCs w:val="22"/>
+        </w:rPr>
+      </w:pPr>
+      <w:hyperlink w:anchor="_Toc446960091" w:history="1">
+        <w:r>
+          <w:rPr>
+            <w:rStyle w:val="Hipercze"/>
+            <w:noProof/>
+          </w:rPr>
+          <w:t>5.5.3.</w:t>
+        </w:r>
+        <w:r>
+          <w:rPr>
+            <w:rFonts w:asciiTheme="minorHAnsi" w:eastAsiaTheme="minorEastAsia" w:hAnsiTheme="minorHAnsi" w:cstheme="minorBidi"/>
+            <w:i w:val="0"/>
+            <w:iCs w:val="0"/>
+            <w:noProof/>
+            <w:sz w:val="22"/>
+            <w:szCs w:val="22"/>
+          </w:rPr>
+          <w:tab/>
+        </w:r>
+        <w:r>
+          <w:rPr>
+            <w:rStyle w:val="Hipercze"/>
+            <w:noProof/>
+          </w:rPr>
+          <w:t>Diagram aktywności - Użytkownik aplikacji wizualizującej - Edytuj preferencje</w:t>
+        </w:r>
+        <w:r>
+          <w:rPr>
+            <w:noProof/>
+            <w:webHidden/>
+          </w:rPr>
+          <w:tab/>
+        </w:r>
+        <w:r>
+          <w:rPr>
+            <w:noProof/>
+            <w:webHidden/>
+          </w:rPr>
+          <w:fldChar w:fldCharType="begin"/>
+        </w:r>
+        <w:r>
+          <w:rPr>
+            <w:noProof/>
+            <w:webHidden/>
+          </w:rPr>
+          <w:instrText xml:space="preserve"> PAGEREF _Toc446960091 \h </w:instrText>
+        </w:r>
+        <w:r>
+          <w:rPr>
+            <w:noProof/>
+            <w:webHidden/>
+          </w:rPr>
+        </w:r>
+        <w:r>
+          <w:rPr>
+            <w:noProof/>
+            <w:webHidden/>
+          </w:rPr>
+          <w:fldChar w:fldCharType="separate"/>
+        </w:r>
+        <w:r>
+          <w:rPr>
+            <w:noProof/>
+            <w:webHidden/>
+          </w:rPr>
+          <w:t>50</w:t>
+        </w:r>
+        <w:r>
+          <w:rPr>
+            <w:noProof/>
+            <w:webHidden/>
+          </w:rPr>
+          <w:fldChar w:fldCharType="end"/>
+        </w:r>
+      </w:hyperlink>
+    </w:p>
+    <w:p>
+      <w:pPr>
+        <w:pStyle w:val="Spistreci3"/>
+        <w:rPr>
+          <w:rFonts w:asciiTheme="minorHAnsi" w:eastAsiaTheme="minorEastAsia" w:hAnsiTheme="minorHAnsi" w:cstheme="minorBidi"/>
+          <w:i w:val="0"/>
+          <w:iCs w:val="0"/>
+          <w:noProof/>
+          <w:sz w:val="22"/>
+          <w:szCs w:val="22"/>
+        </w:rPr>
+      </w:pPr>
+      <w:hyperlink w:anchor="_Toc446960092" w:history="1">
+        <w:r>
+          <w:rPr>
+            <w:rStyle w:val="Hipercze"/>
+            <w:noProof/>
+          </w:rPr>
+          <w:t>5.5.4.</w:t>
+        </w:r>
+        <w:r>
+          <w:rPr>
+            <w:rFonts w:asciiTheme="minorHAnsi" w:eastAsiaTheme="minorEastAsia" w:hAnsiTheme="minorHAnsi" w:cstheme="minorBidi"/>
+            <w:i w:val="0"/>
+            <w:iCs w:val="0"/>
+            <w:noProof/>
+            <w:sz w:val="22"/>
+            <w:szCs w:val="22"/>
+          </w:rPr>
+          <w:tab/>
+        </w:r>
+        <w:r>
+          <w:rPr>
+            <w:rStyle w:val="Hipercze"/>
+            <w:noProof/>
+          </w:rPr>
+          <w:t>Diagram aktywności - Użytkownik aplikacji wizualizującej - Przeglądaj historię wizualizacji</w:t>
+        </w:r>
+        <w:r>
+          <w:rPr>
+            <w:noProof/>
+            <w:webHidden/>
+          </w:rPr>
+          <w:tab/>
+        </w:r>
+        <w:r>
+          <w:rPr>
+            <w:noProof/>
+            <w:webHidden/>
+          </w:rPr>
+          <w:fldChar w:fldCharType="begin"/>
+        </w:r>
+        <w:r>
+          <w:rPr>
+            <w:noProof/>
+            <w:webHidden/>
+          </w:rPr>
+          <w:instrText xml:space="preserve"> PAGEREF _Toc446960092 \h </w:instrText>
+        </w:r>
+        <w:r>
+          <w:rPr>
+            <w:noProof/>
+            <w:webHidden/>
+          </w:rPr>
+        </w:r>
+        <w:r>
+          <w:rPr>
+            <w:noProof/>
+            <w:webHidden/>
+          </w:rPr>
+          <w:fldChar w:fldCharType="separate"/>
+        </w:r>
+        <w:r>
+          <w:rPr>
+            <w:noProof/>
+            <w:webHidden/>
+          </w:rPr>
+          <w:t>51</w:t>
+        </w:r>
+        <w:r>
+          <w:rPr>
+            <w:noProof/>
+            <w:webHidden/>
+          </w:rPr>
+          <w:fldChar w:fldCharType="end"/>
+        </w:r>
+      </w:hyperlink>
+    </w:p>
+    <w:p>
+      <w:pPr>
+        <w:pStyle w:val="Spistreci3"/>
+        <w:rPr>
+          <w:rFonts w:asciiTheme="minorHAnsi" w:eastAsiaTheme="minorEastAsia" w:hAnsiTheme="minorHAnsi" w:cstheme="minorBidi"/>
+          <w:i w:val="0"/>
+          <w:iCs w:val="0"/>
+          <w:noProof/>
+          <w:sz w:val="22"/>
+          <w:szCs w:val="22"/>
+        </w:rPr>
+      </w:pPr>
+      <w:hyperlink w:anchor="_Toc446960093" w:history="1">
+        <w:r>
+          <w:rPr>
+            <w:rStyle w:val="Hipercze"/>
+            <w:noProof/>
+          </w:rPr>
+          <w:t>5.5.5.</w:t>
+        </w:r>
+        <w:r>
+          <w:rPr>
+            <w:rFonts w:asciiTheme="minorHAnsi" w:eastAsiaTheme="minorEastAsia" w:hAnsiTheme="minorHAnsi" w:cstheme="minorBidi"/>
+            <w:i w:val="0"/>
+            <w:iCs w:val="0"/>
+            <w:noProof/>
+            <w:sz w:val="22"/>
+            <w:szCs w:val="22"/>
+          </w:rPr>
+          <w:tab/>
+        </w:r>
+        <w:r>
+          <w:rPr>
+            <w:rStyle w:val="Hipercze"/>
+            <w:noProof/>
+          </w:rPr>
+          <w:t>Diagram aktywności - Użytkownik aplikacji wizualizującej - Oglądaj Symulację</w:t>
+        </w:r>
+        <w:r>
+          <w:rPr>
+            <w:noProof/>
+            <w:webHidden/>
+          </w:rPr>
+          <w:tab/>
+        </w:r>
+        <w:r>
+          <w:rPr>
+            <w:noProof/>
+            <w:webHidden/>
+          </w:rPr>
+          <w:fldChar w:fldCharType="begin"/>
+        </w:r>
+        <w:r>
+          <w:rPr>
+            <w:noProof/>
+            <w:webHidden/>
+          </w:rPr>
+          <w:instrText xml:space="preserve"> PAGEREF _Toc446960093 \h </w:instrText>
+        </w:r>
+        <w:r>
+          <w:rPr>
+            <w:noProof/>
+            <w:webHidden/>
+          </w:rPr>
+        </w:r>
+        <w:r>
+          <w:rPr>
+            <w:noProof/>
+            <w:webHidden/>
+          </w:rPr>
+          <w:fldChar w:fldCharType="separate"/>
+        </w:r>
+        <w:r>
+          <w:rPr>
+            <w:noProof/>
+            <w:webHidden/>
+          </w:rPr>
+          <w:t>52</w:t>
+        </w:r>
+        <w:r>
+          <w:rPr>
+            <w:noProof/>
             <w:webHidden/>
           </w:rPr>
           <w:fldChar w:fldCharType="end"/>
@@ -6099,7 +6539,7 @@
           <w:szCs w:val="22"/>
         </w:rPr>
       </w:pPr>
-      <w:hyperlink w:anchor="_Toc446795037" w:history="1">
+      <w:hyperlink w:anchor="_Toc446960094" w:history="1">
         <w:r>
           <w:rPr>
             <w:rStyle w:val="Hipercze"/>
@@ -6137,7 +6577,7 @@
           <w:rPr>
             <w:webHidden/>
           </w:rPr>
-          <w:instrText xml:space="preserve"> PAGEREF _Toc446795037 \h </w:instrText>
+          <w:instrText xml:space="preserve"> PAGEREF _Toc446960094 \h </w:instrText>
         </w:r>
         <w:r>
           <w:rPr>
@@ -6154,7 +6594,7 @@
           <w:rPr>
             <w:webHidden/>
           </w:rPr>
-          <w:t>48</w:t>
+          <w:t>53</w:t>
         </w:r>
         <w:r>
           <w:rPr>
@@ -6174,7 +6614,7 @@
           <w:szCs w:val="22"/>
         </w:rPr>
       </w:pPr>
-      <w:hyperlink w:anchor="_Toc446795038" w:history="1">
+      <w:hyperlink w:anchor="_Toc446960095" w:history="1">
         <w:r>
           <w:rPr>
             <w:rStyle w:val="Hipercze"/>
@@ -6212,7 +6652,7 @@
           <w:rPr>
             <w:webHidden/>
           </w:rPr>
-          <w:instrText xml:space="preserve"> PAGEREF _Toc446795038 \h </w:instrText>
+          <w:instrText xml:space="preserve"> PAGEREF _Toc446960095 \h </w:instrText>
         </w:r>
         <w:r>
           <w:rPr>
@@ -6229,7 +6669,7 @@
           <w:rPr>
             <w:webHidden/>
           </w:rPr>
-          <w:t>48</w:t>
+          <w:t>54</w:t>
         </w:r>
         <w:r>
           <w:rPr>
@@ -6252,7 +6692,7 @@
           <w:szCs w:val="22"/>
         </w:rPr>
       </w:pPr>
-      <w:hyperlink w:anchor="_Toc446795039" w:history="1">
+      <w:hyperlink w:anchor="_Toc446960096" w:history="1">
         <w:r>
           <w:rPr>
             <w:rStyle w:val="Hipercze"/>
@@ -6298,7 +6738,7 @@
             <w:noProof/>
             <w:webHidden/>
           </w:rPr>
-          <w:instrText xml:space="preserve"> PAGEREF _Toc446795039 \h </w:instrText>
+          <w:instrText xml:space="preserve"> PAGEREF _Toc446960096 \h </w:instrText>
         </w:r>
         <w:r>
           <w:rPr>
@@ -6318,7 +6758,7 @@
             <w:noProof/>
             <w:webHidden/>
           </w:rPr>
-          <w:t>48</w:t>
+          <w:t>55</w:t>
         </w:r>
         <w:r>
           <w:rPr>
@@ -6339,7 +6779,7 @@
           <w:szCs w:val="22"/>
         </w:rPr>
       </w:pPr>
-      <w:hyperlink w:anchor="_Toc446795040" w:history="1">
+      <w:hyperlink w:anchor="_Toc446960097" w:history="1">
         <w:r>
           <w:rPr>
             <w:rStyle w:val="Hipercze"/>
@@ -6377,7 +6817,7 @@
           <w:rPr>
             <w:webHidden/>
           </w:rPr>
-          <w:instrText xml:space="preserve"> PAGEREF _Toc446795040 \h </w:instrText>
+          <w:instrText xml:space="preserve"> PAGEREF _Toc446960097 \h </w:instrText>
         </w:r>
         <w:r>
           <w:rPr>
@@ -6394,7 +6834,7 @@
           <w:rPr>
             <w:webHidden/>
           </w:rPr>
-          <w:t>48</w:t>
+          <w:t>55</w:t>
         </w:r>
         <w:r>
           <w:rPr>
@@ -6414,7 +6854,7 @@
           <w:szCs w:val="22"/>
         </w:rPr>
       </w:pPr>
-      <w:hyperlink w:anchor="_Toc446795041" w:history="1">
+      <w:hyperlink w:anchor="_Toc446960098" w:history="1">
         <w:r>
           <w:rPr>
             <w:rStyle w:val="Hipercze"/>
@@ -6452,7 +6892,7 @@
           <w:rPr>
             <w:webHidden/>
           </w:rPr>
-          <w:instrText xml:space="preserve"> PAGEREF _Toc446795041 \h </w:instrText>
+          <w:instrText xml:space="preserve"> PAGEREF _Toc446960098 \h </w:instrText>
         </w:r>
         <w:r>
           <w:rPr>
@@ -6469,7 +6909,7 @@
           <w:rPr>
             <w:webHidden/>
           </w:rPr>
-          <w:t>48</w:t>
+          <w:t>55</w:t>
         </w:r>
         <w:r>
           <w:rPr>
@@ -6492,7 +6932,7 @@
           <w:szCs w:val="22"/>
         </w:rPr>
       </w:pPr>
-      <w:hyperlink w:anchor="_Toc446795042" w:history="1">
+      <w:hyperlink w:anchor="_Toc446960099" w:history="1">
         <w:r>
           <w:rPr>
             <w:rStyle w:val="Hipercze"/>
@@ -6538,7 +6978,7 @@
             <w:noProof/>
             <w:webHidden/>
           </w:rPr>
-          <w:instrText xml:space="preserve"> PAGEREF _Toc446795042 \h </w:instrText>
+          <w:instrText xml:space="preserve"> PAGEREF _Toc446960099 \h </w:instrText>
         </w:r>
         <w:r>
           <w:rPr>
@@ -6558,7 +6998,7 @@
             <w:noProof/>
             <w:webHidden/>
           </w:rPr>
-          <w:t>49</w:t>
+          <w:t>56</w:t>
         </w:r>
         <w:r>
           <w:rPr>
@@ -6582,7 +7022,7 @@
           <w:szCs w:val="22"/>
         </w:rPr>
       </w:pPr>
-      <w:hyperlink w:anchor="_Toc446795043" w:history="1">
+      <w:hyperlink w:anchor="_Toc446960100" w:history="1">
         <w:r>
           <w:rPr>
             <w:rStyle w:val="Hipercze"/>
@@ -6628,7 +7068,7 @@
             <w:noProof/>
             <w:webHidden/>
           </w:rPr>
-          <w:instrText xml:space="preserve"> PAGEREF _Toc446795043 \h </w:instrText>
+          <w:instrText xml:space="preserve"> PAGEREF _Toc446960100 \h </w:instrText>
         </w:r>
         <w:r>
           <w:rPr>
@@ -6648,7 +7088,7 @@
             <w:noProof/>
             <w:webHidden/>
           </w:rPr>
-          <w:t>50</w:t>
+          <w:t>57</w:t>
         </w:r>
         <w:r>
           <w:rPr>
@@ -6672,7 +7112,7 @@
           <w:szCs w:val="22"/>
         </w:rPr>
       </w:pPr>
-      <w:hyperlink w:anchor="_Toc446795044" w:history="1">
+      <w:hyperlink w:anchor="_Toc446960101" w:history="1">
         <w:r>
           <w:rPr>
             <w:rStyle w:val="Hipercze"/>
@@ -6718,7 +7158,7 @@
             <w:noProof/>
             <w:webHidden/>
           </w:rPr>
-          <w:instrText xml:space="preserve"> PAGEREF _Toc446795044 \h </w:instrText>
+          <w:instrText xml:space="preserve"> PAGEREF _Toc446960101 \h </w:instrText>
         </w:r>
         <w:r>
           <w:rPr>
@@ -6738,7 +7178,7 @@
             <w:noProof/>
             <w:webHidden/>
           </w:rPr>
-          <w:t>51</w:t>
+          <w:t>58</w:t>
         </w:r>
         <w:r>
           <w:rPr>
@@ -6775,7 +7215,7 @@
         <w:br w:type="page"/>
       </w:r>
       <w:bookmarkStart w:id="2" w:name="_Toc284874169"/>
-      <w:bookmarkStart w:id="3" w:name="_Toc446794970"/>
+      <w:bookmarkStart w:id="3" w:name="_Toc446960022"/>
       <w:r>
         <w:lastRenderedPageBreak/>
         <w:t>Wstęp</w:t>
@@ -6803,7 +7243,7 @@
         <w:t xml:space="preserve"> </w:t>
       </w:r>
       <w:bookmarkStart w:id="4" w:name="_Toc284874171"/>
-      <w:bookmarkStart w:id="5" w:name="_Toc446794971"/>
+      <w:bookmarkStart w:id="5" w:name="_Toc446960023"/>
       <w:r>
         <w:t>Wprowadzenie</w:t>
       </w:r>
@@ -7450,7 +7890,7 @@
         <w:pStyle w:val="Nagwek1"/>
         <w:spacing w:line="360" w:lineRule="auto"/>
       </w:pPr>
-      <w:bookmarkStart w:id="6" w:name="_Toc446794972"/>
+      <w:bookmarkStart w:id="6" w:name="_Toc446960024"/>
       <w:r>
         <w:lastRenderedPageBreak/>
         <w:t>Dziedzina problemu</w:t>
@@ -7551,7 +7991,7 @@
         <w:pStyle w:val="Nagwek2"/>
         <w:spacing w:line="360" w:lineRule="auto"/>
       </w:pPr>
-      <w:bookmarkStart w:id="7" w:name="_Toc446794973"/>
+      <w:bookmarkStart w:id="7" w:name="_Toc446960025"/>
       <w:r>
         <w:t>Najważniejsze pojęcia</w:t>
       </w:r>
@@ -8067,7 +8507,7 @@
         <w:pStyle w:val="Nagwek2"/>
         <w:spacing w:line="360" w:lineRule="auto"/>
       </w:pPr>
-      <w:bookmarkStart w:id="8" w:name="_Toc446794974"/>
+      <w:bookmarkStart w:id="8" w:name="_Toc446960026"/>
       <w:r>
         <w:t>Geodezyjne</w:t>
       </w:r>
@@ -8168,7 +8608,7 @@
         <w:pStyle w:val="Nagwek3"/>
         <w:spacing w:line="360" w:lineRule="auto"/>
       </w:pPr>
-      <w:bookmarkStart w:id="9" w:name="_Toc446794975"/>
+      <w:bookmarkStart w:id="9" w:name="_Toc446960027"/>
       <w:r>
         <w:t>Geoida</w:t>
       </w:r>
@@ -8419,7 +8859,7 @@
         <w:pStyle w:val="Nagwek3"/>
         <w:spacing w:line="360" w:lineRule="auto"/>
       </w:pPr>
-      <w:bookmarkStart w:id="10" w:name="_Toc446794976"/>
+      <w:bookmarkStart w:id="10" w:name="_Toc446960028"/>
       <w:r>
         <w:lastRenderedPageBreak/>
         <w:t>Elipsoida</w:t>
@@ -8776,7 +9216,7 @@
         <w:pStyle w:val="Nagwek3"/>
         <w:spacing w:line="360" w:lineRule="auto"/>
       </w:pPr>
-      <w:bookmarkStart w:id="11" w:name="_Toc446794977"/>
+      <w:bookmarkStart w:id="11" w:name="_Toc446960029"/>
       <w:r>
         <w:t>Porównanie modeli WGS84 oraz EGM96</w:t>
       </w:r>
@@ -8965,7 +9405,7 @@
         <w:pStyle w:val="Nagwek2"/>
         <w:spacing w:line="360" w:lineRule="auto"/>
       </w:pPr>
-      <w:bookmarkStart w:id="12" w:name="_Toc446794978"/>
+      <w:bookmarkStart w:id="12" w:name="_Toc446960030"/>
       <w:r>
         <w:lastRenderedPageBreak/>
         <w:t>Numeryczny Model Terenu NMT</w:t>
@@ -8991,7 +9431,7 @@
         </w:rPr>
         <w:t xml:space="preserve"> </w:t>
       </w:r>
-      <w:bookmarkStart w:id="13" w:name="_Toc446794979"/>
+      <w:bookmarkStart w:id="13" w:name="_Toc446960031"/>
       <w:r>
         <w:rPr>
           <w:rFonts w:cs="Times New Roman"/>
@@ -9384,7 +9824,7 @@
         <w:pStyle w:val="Nagwek3"/>
         <w:spacing w:line="360" w:lineRule="auto"/>
       </w:pPr>
-      <w:bookmarkStart w:id="14" w:name="_Toc446794980"/>
+      <w:bookmarkStart w:id="14" w:name="_Toc446960032"/>
       <w:r>
         <w:t>Misja SRTM</w:t>
       </w:r>
@@ -9784,7 +10224,7 @@
         <w:pStyle w:val="Nagwek2"/>
         <w:spacing w:line="360" w:lineRule="auto"/>
       </w:pPr>
-      <w:bookmarkStart w:id="15" w:name="_Toc446794981"/>
+      <w:bookmarkStart w:id="15" w:name="_Toc446960033"/>
       <w:r>
         <w:t>System GPS</w:t>
       </w:r>
@@ -9912,7 +10352,7 @@
         <w:pStyle w:val="Nagwek3"/>
         <w:spacing w:line="360" w:lineRule="auto"/>
       </w:pPr>
-      <w:bookmarkStart w:id="16" w:name="_Toc446794982"/>
+      <w:bookmarkStart w:id="16" w:name="_Toc446960034"/>
       <w:r>
         <w:lastRenderedPageBreak/>
         <w:t>Ogólny opis</w:t>
@@ -9965,7 +10405,7 @@
         <w:pStyle w:val="Nagwek3"/>
         <w:spacing w:line="360" w:lineRule="auto"/>
       </w:pPr>
-      <w:bookmarkStart w:id="17" w:name="_Toc446794983"/>
+      <w:bookmarkStart w:id="17" w:name="_Toc446960035"/>
       <w:r>
         <w:t>Zasada działania</w:t>
       </w:r>
@@ -10209,7 +10649,7 @@
         <w:pStyle w:val="Nagwek3"/>
         <w:spacing w:line="360" w:lineRule="auto"/>
       </w:pPr>
-      <w:bookmarkStart w:id="18" w:name="_Toc446794984"/>
+      <w:bookmarkStart w:id="18" w:name="_Toc446960036"/>
       <w:r>
         <w:t>Dokładność</w:t>
       </w:r>
@@ -10323,7 +10763,7 @@
         <w:pStyle w:val="Nagwek3"/>
         <w:spacing w:line="360" w:lineRule="auto"/>
       </w:pPr>
-      <w:bookmarkStart w:id="19" w:name="_Toc446794985"/>
+      <w:bookmarkStart w:id="19" w:name="_Toc446960037"/>
       <w:r>
         <w:t>Określanie wysokości</w:t>
       </w:r>
@@ -10753,7 +11193,7 @@
         <w:pStyle w:val="Nagwek1"/>
         <w:spacing w:line="360" w:lineRule="auto"/>
       </w:pPr>
-      <w:bookmarkStart w:id="20" w:name="_Toc446794986"/>
+      <w:bookmarkStart w:id="20" w:name="_Toc446960038"/>
       <w:r>
         <w:lastRenderedPageBreak/>
         <w:t>Technologie dostępne na rynku</w:t>
@@ -11060,7 +11500,7 @@
         <w:pStyle w:val="Nagwek2"/>
         <w:spacing w:line="360" w:lineRule="auto"/>
       </w:pPr>
-      <w:bookmarkStart w:id="21" w:name="_Toc446794987"/>
+      <w:bookmarkStart w:id="21" w:name="_Toc446960039"/>
       <w:r>
         <w:t>Wybór rodzaju aplikac</w:t>
       </w:r>
@@ -11132,7 +11572,7 @@
         <w:pStyle w:val="Nagwek3"/>
         <w:spacing w:line="360" w:lineRule="auto"/>
       </w:pPr>
-      <w:bookmarkStart w:id="22" w:name="_Toc446794988"/>
+      <w:bookmarkStart w:id="22" w:name="_Toc446960040"/>
       <w:r>
         <w:lastRenderedPageBreak/>
         <w:t>Aplikacja</w:t>
@@ -11202,7 +11642,7 @@
         <w:pStyle w:val="Nagwek3"/>
         <w:spacing w:line="360" w:lineRule="auto"/>
       </w:pPr>
-      <w:bookmarkStart w:id="23" w:name="_Toc446794989"/>
+      <w:bookmarkStart w:id="23" w:name="_Toc446960041"/>
       <w:r>
         <w:t>Aplikacja webowa</w:t>
       </w:r>
@@ -11285,7 +11725,7 @@
         <w:pStyle w:val="Nagwek3"/>
         <w:spacing w:line="360" w:lineRule="auto"/>
       </w:pPr>
-      <w:bookmarkStart w:id="24" w:name="_Toc446794990"/>
+      <w:bookmarkStart w:id="24" w:name="_Toc446960042"/>
       <w:r>
         <w:t>Aplikacja mobilna</w:t>
       </w:r>
@@ -11370,7 +11810,7 @@
         <w:pStyle w:val="Nagwek3"/>
         <w:spacing w:line="360" w:lineRule="auto"/>
       </w:pPr>
-      <w:bookmarkStart w:id="25" w:name="_Toc446794991"/>
+      <w:bookmarkStart w:id="25" w:name="_Toc446960043"/>
       <w:r>
         <w:lastRenderedPageBreak/>
         <w:t>Podsumowanie</w:t>
@@ -11441,7 +11881,7 @@
         <w:pStyle w:val="Nagwek2"/>
         <w:spacing w:line="360" w:lineRule="auto"/>
       </w:pPr>
-      <w:bookmarkStart w:id="26" w:name="_Toc446794992"/>
+      <w:bookmarkStart w:id="26" w:name="_Toc446960044"/>
       <w:r>
         <w:t>Wybór platformy</w:t>
       </w:r>
@@ -11529,7 +11969,7 @@
         <w:pStyle w:val="Nagwek3"/>
         <w:spacing w:line="360" w:lineRule="auto"/>
       </w:pPr>
-      <w:bookmarkStart w:id="27" w:name="_Toc446794993"/>
+      <w:bookmarkStart w:id="27" w:name="_Toc446960045"/>
       <w:r>
         <w:t>Android</w:t>
       </w:r>
@@ -11622,7 +12062,7 @@
         <w:pStyle w:val="Nagwek3"/>
         <w:spacing w:line="360" w:lineRule="auto"/>
       </w:pPr>
-      <w:bookmarkStart w:id="28" w:name="_Toc446794994"/>
+      <w:bookmarkStart w:id="28" w:name="_Toc446960046"/>
       <w:proofErr w:type="spellStart"/>
       <w:r>
         <w:lastRenderedPageBreak/>
@@ -11777,7 +12217,7 @@
         <w:pStyle w:val="Nagwek3"/>
         <w:spacing w:line="360" w:lineRule="auto"/>
       </w:pPr>
-      <w:bookmarkStart w:id="29" w:name="_Toc446794995"/>
+      <w:bookmarkStart w:id="29" w:name="_Toc446960047"/>
       <w:r>
         <w:t xml:space="preserve">Windows </w:t>
       </w:r>
@@ -11859,7 +12299,7 @@
         <w:pStyle w:val="Nagwek3"/>
         <w:spacing w:line="360" w:lineRule="auto"/>
       </w:pPr>
-      <w:bookmarkStart w:id="30" w:name="_Toc446794996"/>
+      <w:bookmarkStart w:id="30" w:name="_Toc446960048"/>
       <w:r>
         <w:t>Podsumowanie</w:t>
       </w:r>
@@ -11968,7 +12408,7 @@
         <w:pStyle w:val="Nagwek2"/>
         <w:spacing w:line="360" w:lineRule="auto"/>
       </w:pPr>
-      <w:bookmarkStart w:id="31" w:name="_Toc446794997"/>
+      <w:bookmarkStart w:id="31" w:name="_Toc446960049"/>
       <w:r>
         <w:lastRenderedPageBreak/>
         <w:t>Wybór narzędzia</w:t>
@@ -12009,7 +12449,7 @@
         <w:pStyle w:val="Nagwek3"/>
         <w:spacing w:line="360" w:lineRule="auto"/>
       </w:pPr>
-      <w:bookmarkStart w:id="32" w:name="_Toc446794998"/>
+      <w:bookmarkStart w:id="32" w:name="_Toc446960050"/>
       <w:r>
         <w:t>SDK</w:t>
       </w:r>
@@ -12090,7 +12530,7 @@
         <w:pStyle w:val="Nagwek3"/>
         <w:spacing w:line="360" w:lineRule="auto"/>
       </w:pPr>
-      <w:bookmarkStart w:id="33" w:name="_Toc446794999"/>
+      <w:bookmarkStart w:id="33" w:name="_Toc446960051"/>
       <w:r>
         <w:t>NDK</w:t>
       </w:r>
@@ -12155,7 +12595,7 @@
         <w:pStyle w:val="Nagwek3"/>
         <w:spacing w:line="360" w:lineRule="auto"/>
       </w:pPr>
-      <w:bookmarkStart w:id="34" w:name="_Toc446795000"/>
+      <w:bookmarkStart w:id="34" w:name="_Toc446960052"/>
       <w:proofErr w:type="spellStart"/>
       <w:r>
         <w:lastRenderedPageBreak/>
@@ -12258,7 +12698,7 @@
         <w:pStyle w:val="Nagwek3"/>
         <w:spacing w:line="360" w:lineRule="auto"/>
       </w:pPr>
-      <w:bookmarkStart w:id="35" w:name="_Toc446795001"/>
+      <w:bookmarkStart w:id="35" w:name="_Toc446960053"/>
       <w:r>
         <w:t>HTML5</w:t>
       </w:r>
@@ -12363,7 +12803,7 @@
         <w:pStyle w:val="Nagwek3"/>
         <w:spacing w:line="360" w:lineRule="auto"/>
       </w:pPr>
-      <w:bookmarkStart w:id="36" w:name="_Toc446795002"/>
+      <w:bookmarkStart w:id="36" w:name="_Toc446960054"/>
       <w:r>
         <w:t>Podsumowanie</w:t>
       </w:r>
@@ -12446,7 +12886,7 @@
         <w:pStyle w:val="Nagwek2"/>
         <w:spacing w:line="360" w:lineRule="auto"/>
       </w:pPr>
-      <w:bookmarkStart w:id="37" w:name="_Toc446795003"/>
+      <w:bookmarkStart w:id="37" w:name="_Toc446960055"/>
       <w:r>
         <w:t>Wybór sposobu komunikacji między serwerem, a aplikacją kliencką</w:t>
       </w:r>
@@ -12513,7 +12953,7 @@
         <w:pStyle w:val="Nagwek3"/>
         <w:spacing w:line="360" w:lineRule="auto"/>
       </w:pPr>
-      <w:bookmarkStart w:id="38" w:name="_Toc446795004"/>
+      <w:bookmarkStart w:id="38" w:name="_Toc446960056"/>
       <w:r>
         <w:t>Model TCP/IP</w:t>
       </w:r>
@@ -12616,7 +13056,7 @@
         <w:pStyle w:val="Nagwek3"/>
         <w:spacing w:line="360" w:lineRule="auto"/>
       </w:pPr>
-      <w:bookmarkStart w:id="39" w:name="_Toc446795005"/>
+      <w:bookmarkStart w:id="39" w:name="_Toc446960057"/>
       <w:r>
         <w:lastRenderedPageBreak/>
         <w:t>HTTP</w:t>
@@ -13063,7 +13503,7 @@
         <w:pStyle w:val="Nagwek3"/>
         <w:spacing w:line="360" w:lineRule="auto"/>
       </w:pPr>
-      <w:bookmarkStart w:id="40" w:name="_Toc446795006"/>
+      <w:bookmarkStart w:id="40" w:name="_Toc446960058"/>
       <w:proofErr w:type="spellStart"/>
       <w:r>
         <w:t>WebSocket</w:t>
@@ -13712,7 +14152,7 @@
         <w:pStyle w:val="Nagwek3"/>
         <w:spacing w:line="360" w:lineRule="auto"/>
       </w:pPr>
-      <w:bookmarkStart w:id="41" w:name="_Toc446795007"/>
+      <w:bookmarkStart w:id="41" w:name="_Toc446960059"/>
       <w:r>
         <w:t>Podsumowanie wyboru</w:t>
       </w:r>
@@ -13791,7 +14231,7 @@
         <w:pStyle w:val="Nagwek2"/>
         <w:spacing w:line="360" w:lineRule="auto"/>
       </w:pPr>
-      <w:bookmarkStart w:id="42" w:name="_Toc446795008"/>
+      <w:bookmarkStart w:id="42" w:name="_Toc446960060"/>
       <w:r>
         <w:t>Wybór formatu przesyłanych</w:t>
       </w:r>
@@ -13865,7 +14305,7 @@
         <w:pStyle w:val="Nagwek3"/>
         <w:spacing w:line="360" w:lineRule="auto"/>
       </w:pPr>
-      <w:bookmarkStart w:id="43" w:name="_Toc446795009"/>
+      <w:bookmarkStart w:id="43" w:name="_Toc446960061"/>
       <w:r>
         <w:t>XML</w:t>
       </w:r>
@@ -14035,10 +14475,10 @@
             <v:path o:extrusionok="f" gradientshapeok="t" o:connecttype="rect"/>
             <o:lock v:ext="edit" aspectratio="t"/>
           </v:shapetype>
-          <v:shape id="_x0000_i1025" type="#_x0000_t75" style="width:451.3pt;height:147.5pt" o:ole="">
+          <v:shape id="_x0000_i1025" type="#_x0000_t75" style="width:451.4pt;height:147.3pt" o:ole="">
             <v:imagedata r:id="rId15" o:title=""/>
           </v:shape>
-          <o:OLEObject Type="Embed" ProgID="Word.Document.8" ShapeID="_x0000_i1025" DrawAspect="Content" ObjectID="_1520538608" r:id="rId16">
+          <o:OLEObject Type="Embed" ProgID="Word.Document.8" ShapeID="_x0000_i1025" DrawAspect="Content" ObjectID="_1520701907" r:id="rId16">
             <o:FieldCodes>\s</o:FieldCodes>
           </o:OLEObject>
         </w:object>
@@ -14089,7 +14529,7 @@
         <w:pStyle w:val="Nagwek3"/>
         <w:spacing w:line="360" w:lineRule="auto"/>
       </w:pPr>
-      <w:bookmarkStart w:id="45" w:name="_Toc446795010"/>
+      <w:bookmarkStart w:id="45" w:name="_Toc446960062"/>
       <w:r>
         <w:t>JSON</w:t>
       </w:r>
@@ -14244,10 +14684,10 @@
       </w:pPr>
       <w:r>
         <w:object w:dxaOrig="9072" w:dyaOrig="3410">
-          <v:shape id="_x0000_i1026" type="#_x0000_t75" style="width:451.3pt;height:172.1pt" o:ole="">
+          <v:shape id="_x0000_i1026" type="#_x0000_t75" style="width:451.4pt;height:172.25pt" o:ole="">
             <v:imagedata r:id="rId17" o:title=""/>
           </v:shape>
-          <o:OLEObject Type="Embed" ProgID="Word.Document.8" ShapeID="_x0000_i1026" DrawAspect="Content" ObjectID="_1520538609" r:id="rId18">
+          <o:OLEObject Type="Embed" ProgID="Word.Document.8" ShapeID="_x0000_i1026" DrawAspect="Content" ObjectID="_1520701908" r:id="rId18">
             <o:FieldCodes>\s</o:FieldCodes>
           </o:OLEObject>
         </w:object>
@@ -14298,7 +14738,7 @@
         <w:pStyle w:val="Nagwek3"/>
         <w:spacing w:line="360" w:lineRule="auto"/>
       </w:pPr>
-      <w:bookmarkStart w:id="47" w:name="_Toc446795011"/>
+      <w:bookmarkStart w:id="47" w:name="_Toc446960063"/>
       <w:r>
         <w:t>Podsumowanie wyboru</w:t>
       </w:r>
@@ -14344,7 +14784,7 @@
         <w:pStyle w:val="Nagwek2"/>
         <w:spacing w:line="360" w:lineRule="auto"/>
       </w:pPr>
-      <w:bookmarkStart w:id="48" w:name="_Toc446795012"/>
+      <w:bookmarkStart w:id="48" w:name="_Toc446960064"/>
       <w:r>
         <w:t>Opis</w:t>
       </w:r>
@@ -14789,7 +15229,7 @@
         <w:pStyle w:val="Nagwek1"/>
         <w:spacing w:line="360" w:lineRule="auto"/>
       </w:pPr>
-      <w:bookmarkStart w:id="49" w:name="_Toc446795013"/>
+      <w:bookmarkStart w:id="49" w:name="_Toc446960065"/>
       <w:r>
         <w:lastRenderedPageBreak/>
         <w:t xml:space="preserve">Analiza </w:t>
@@ -15036,7 +15476,7 @@
         <w:pStyle w:val="Nagwek2"/>
         <w:spacing w:line="360" w:lineRule="auto"/>
       </w:pPr>
-      <w:bookmarkStart w:id="50" w:name="_Toc446795014"/>
+      <w:bookmarkStart w:id="50" w:name="_Toc446960066"/>
       <w:r>
         <w:t>Opis systemu</w:t>
       </w:r>
@@ -15237,7 +15677,7 @@
         <w:pStyle w:val="Nagwek2"/>
         <w:spacing w:line="360" w:lineRule="auto"/>
       </w:pPr>
-      <w:bookmarkStart w:id="51" w:name="_Toc446795015"/>
+      <w:bookmarkStart w:id="51" w:name="_Toc446960067"/>
       <w:r>
         <w:t>Identyfikacja aktorów</w:t>
       </w:r>
@@ -15413,7 +15853,7 @@
         <w:pStyle w:val="Nagwek3"/>
         <w:spacing w:line="360" w:lineRule="auto"/>
       </w:pPr>
-      <w:bookmarkStart w:id="52" w:name="_Toc446795016"/>
+      <w:bookmarkStart w:id="52" w:name="_Toc446960068"/>
       <w:r>
         <w:lastRenderedPageBreak/>
         <w:t>Użytkownik systemu</w:t>
@@ -15450,7 +15890,7 @@
         <w:pStyle w:val="Nagwek3"/>
         <w:spacing w:line="360" w:lineRule="auto"/>
       </w:pPr>
-      <w:bookmarkStart w:id="53" w:name="_Toc446795017"/>
+      <w:bookmarkStart w:id="53" w:name="_Toc446960069"/>
       <w:r>
         <w:t>Administrator systemu</w:t>
       </w:r>
@@ -15516,7 +15956,7 @@
         <w:pStyle w:val="Nagwek3"/>
         <w:spacing w:line="360" w:lineRule="auto"/>
       </w:pPr>
-      <w:bookmarkStart w:id="54" w:name="_Toc446795018"/>
+      <w:bookmarkStart w:id="54" w:name="_Toc446960070"/>
       <w:r>
         <w:t>Użytkownik aplikacji wizualizującej</w:t>
       </w:r>
@@ -15558,7 +15998,7 @@
         <w:pStyle w:val="Nagwek3"/>
         <w:spacing w:line="360" w:lineRule="auto"/>
       </w:pPr>
-      <w:bookmarkStart w:id="55" w:name="_Toc446795019"/>
+      <w:bookmarkStart w:id="55" w:name="_Toc446960071"/>
       <w:r>
         <w:t>Dron</w:t>
       </w:r>
@@ -15608,7 +16048,7 @@
         <w:pStyle w:val="Nagwek2"/>
         <w:spacing w:line="360" w:lineRule="auto"/>
       </w:pPr>
-      <w:bookmarkStart w:id="56" w:name="_Toc446795020"/>
+      <w:bookmarkStart w:id="56" w:name="_Toc446960072"/>
       <w:r>
         <w:t>Przypadki użycia</w:t>
       </w:r>
@@ -15738,7 +16178,7 @@
       <w:pPr>
         <w:pStyle w:val="Nagwek3"/>
       </w:pPr>
-      <w:bookmarkStart w:id="57" w:name="_Toc446795021"/>
+      <w:bookmarkStart w:id="57" w:name="_Toc446960073"/>
       <w:r>
         <w:t>Przypadki użycia - administrator systemu</w:t>
       </w:r>
@@ -15838,7 +16278,7 @@
       <w:pPr>
         <w:pStyle w:val="Nagwek3"/>
       </w:pPr>
-      <w:bookmarkStart w:id="58" w:name="_Toc446795022"/>
+      <w:bookmarkStart w:id="58" w:name="_Toc446960074"/>
       <w:r>
         <w:lastRenderedPageBreak/>
         <w:t>Przypadki użycia - dron</w:t>
@@ -15938,7 +16378,7 @@
       <w:pPr>
         <w:pStyle w:val="Nagwek4"/>
       </w:pPr>
-      <w:bookmarkStart w:id="59" w:name="_Toc446795023"/>
+      <w:bookmarkStart w:id="59" w:name="_Toc446960075"/>
       <w:r>
         <w:t>Scenariusz przypadku użycia - Z</w:t>
       </w:r>
@@ -16529,7 +16969,7 @@
       <w:pPr>
         <w:pStyle w:val="Nagwek3"/>
       </w:pPr>
-      <w:bookmarkStart w:id="60" w:name="_Toc446795024"/>
+      <w:bookmarkStart w:id="60" w:name="_Toc446960076"/>
       <w:r>
         <w:lastRenderedPageBreak/>
         <w:t>Przypadki użycia - użytkownik aplikacji wizualizującej</w:t>
@@ -16683,7 +17123,7 @@
       <w:pPr>
         <w:pStyle w:val="Nagwek4"/>
       </w:pPr>
-      <w:bookmarkStart w:id="61" w:name="_Toc446795025"/>
+      <w:bookmarkStart w:id="61" w:name="_Toc446960077"/>
       <w:r>
         <w:lastRenderedPageBreak/>
         <w:t xml:space="preserve">Scenariusz przypadku użycia </w:t>
@@ -16717,15 +17157,15 @@
             <w:pPr>
               <w:rPr>
                 <w:b/>
-                <w:sz w:val="20"/>
-                <w:szCs w:val="20"/>
+                <w:sz w:val="22"/>
+                <w:szCs w:val="22"/>
               </w:rPr>
             </w:pPr>
             <w:r>
               <w:rPr>
                 <w:b/>
-                <w:sz w:val="20"/>
-                <w:szCs w:val="20"/>
+                <w:sz w:val="22"/>
+                <w:szCs w:val="22"/>
               </w:rPr>
               <w:t>Nazwa przypadku użycia</w:t>
             </w:r>
@@ -16739,14 +17179,14 @@
           <w:p>
             <w:pPr>
               <w:rPr>
-                <w:sz w:val="20"/>
-                <w:szCs w:val="20"/>
+                <w:sz w:val="22"/>
+                <w:szCs w:val="22"/>
               </w:rPr>
             </w:pPr>
             <w:r>
               <w:rPr>
-                <w:sz w:val="20"/>
-                <w:szCs w:val="20"/>
+                <w:sz w:val="22"/>
+                <w:szCs w:val="22"/>
               </w:rPr>
               <w:t>Zarejestruj się w systemie</w:t>
             </w:r>
@@ -16765,15 +17205,15 @@
             <w:pPr>
               <w:rPr>
                 <w:b/>
-                <w:sz w:val="20"/>
-                <w:szCs w:val="20"/>
+                <w:sz w:val="22"/>
+                <w:szCs w:val="22"/>
               </w:rPr>
             </w:pPr>
             <w:r>
               <w:rPr>
                 <w:b/>
-                <w:sz w:val="20"/>
-                <w:szCs w:val="20"/>
+                <w:sz w:val="22"/>
+                <w:szCs w:val="22"/>
               </w:rPr>
               <w:t>Aktorzy uczestniczący</w:t>
             </w:r>
@@ -16796,15 +17236,11 @@
               <w:jc w:val="left"/>
               <w:rPr>
                 <w:rFonts w:ascii="Times New Roman" w:hAnsi="Times New Roman"/>
-                <w:sz w:val="20"/>
-                <w:szCs w:val="20"/>
               </w:rPr>
             </w:pPr>
             <w:r>
               <w:rPr>
                 <w:rFonts w:ascii="Times New Roman" w:hAnsi="Times New Roman"/>
-                <w:sz w:val="20"/>
-                <w:szCs w:val="20"/>
               </w:rPr>
               <w:t>Użytkownik aplikacji wizualizującej</w:t>
             </w:r>
@@ -16821,15 +17257,11 @@
               <w:jc w:val="left"/>
               <w:rPr>
                 <w:rFonts w:ascii="Times New Roman" w:hAnsi="Times New Roman"/>
-                <w:sz w:val="20"/>
-                <w:szCs w:val="20"/>
               </w:rPr>
             </w:pPr>
             <w:r>
               <w:rPr>
                 <w:rFonts w:ascii="Times New Roman" w:hAnsi="Times New Roman"/>
-                <w:sz w:val="20"/>
-                <w:szCs w:val="20"/>
               </w:rPr>
               <w:t>Administrator systemu</w:t>
             </w:r>
@@ -16848,15 +17280,15 @@
             <w:pPr>
               <w:rPr>
                 <w:b/>
-                <w:sz w:val="20"/>
-                <w:szCs w:val="20"/>
+                <w:sz w:val="22"/>
+                <w:szCs w:val="22"/>
               </w:rPr>
             </w:pPr>
             <w:r>
               <w:rPr>
                 <w:b/>
-                <w:sz w:val="20"/>
-                <w:szCs w:val="20"/>
+                <w:sz w:val="22"/>
+                <w:szCs w:val="22"/>
               </w:rPr>
               <w:t>Przepływ zdarzeń</w:t>
             </w:r>
@@ -16872,37 +17304,79 @@
           <w:p>
             <w:pPr>
               <w:rPr>
-                <w:sz w:val="20"/>
-                <w:szCs w:val="20"/>
+                <w:sz w:val="22"/>
+                <w:szCs w:val="22"/>
               </w:rPr>
             </w:pPr>
           </w:p>
           <w:p>
             <w:pPr>
               <w:rPr>
-                <w:sz w:val="20"/>
-                <w:szCs w:val="20"/>
+                <w:sz w:val="22"/>
+                <w:szCs w:val="22"/>
               </w:rPr>
             </w:pPr>
             <w:r>
               <w:rPr>
-                <w:sz w:val="20"/>
-                <w:szCs w:val="20"/>
-              </w:rPr>
-              <w:t>1. Użytkownik aplikacji wizualizującej aktywuje funkcję "Zarejestruj się w systemie" w swoim panelu aplikacji.</w:t>
+                <w:sz w:val="22"/>
+                <w:szCs w:val="22"/>
+              </w:rPr>
+              <w:t>1. Użytkownik aplikacji wizualizuj</w:t>
+            </w:r>
+            <w:r>
+              <w:rPr>
+                <w:sz w:val="22"/>
+                <w:szCs w:val="22"/>
+              </w:rPr>
+              <w:t>ą</w:t>
+            </w:r>
+            <w:r>
+              <w:rPr>
+                <w:sz w:val="22"/>
+                <w:szCs w:val="22"/>
+              </w:rPr>
+              <w:t>cej aktywuje funkcję "Zarej</w:t>
+            </w:r>
+            <w:r>
+              <w:rPr>
+                <w:sz w:val="22"/>
+                <w:szCs w:val="22"/>
+              </w:rPr>
+              <w:t>e</w:t>
+            </w:r>
+            <w:r>
+              <w:rPr>
+                <w:sz w:val="22"/>
+                <w:szCs w:val="22"/>
+              </w:rPr>
+              <w:t>struj się w systemie" w swoim panelu aplik</w:t>
+            </w:r>
+            <w:r>
+              <w:rPr>
+                <w:sz w:val="22"/>
+                <w:szCs w:val="22"/>
+              </w:rPr>
+              <w:t>a</w:t>
+            </w:r>
+            <w:r>
+              <w:rPr>
+                <w:sz w:val="22"/>
+                <w:szCs w:val="22"/>
+              </w:rPr>
+              <w:t>cji.</w:t>
             </w:r>
           </w:p>
           <w:p>
             <w:pPr>
               <w:rPr>
-                <w:sz w:val="20"/>
-                <w:szCs w:val="20"/>
+                <w:sz w:val="22"/>
+                <w:szCs w:val="22"/>
               </w:rPr>
             </w:pPr>
             <w:r>
               <w:rPr>
-                <w:sz w:val="20"/>
-                <w:szCs w:val="20"/>
+                <w:sz w:val="22"/>
+                <w:szCs w:val="22"/>
               </w:rPr>
               <w:t xml:space="preserve">  </w:t>
             </w:r>
@@ -16910,66 +17384,78 @@
           <w:p>
             <w:pPr>
               <w:rPr>
-                <w:sz w:val="20"/>
-                <w:szCs w:val="20"/>
+                <w:sz w:val="22"/>
+                <w:szCs w:val="22"/>
               </w:rPr>
             </w:pPr>
           </w:p>
           <w:p>
             <w:pPr>
               <w:rPr>
-                <w:sz w:val="20"/>
-                <w:szCs w:val="20"/>
-              </w:rPr>
-            </w:pPr>
-          </w:p>
-          <w:p>
-            <w:pPr>
-              <w:rPr>
-                <w:sz w:val="20"/>
-                <w:szCs w:val="20"/>
-              </w:rPr>
-            </w:pPr>
-          </w:p>
-          <w:p>
-            <w:pPr>
-              <w:rPr>
-                <w:sz w:val="20"/>
-                <w:szCs w:val="20"/>
+                <w:sz w:val="22"/>
+                <w:szCs w:val="22"/>
               </w:rPr>
             </w:pPr>
             <w:r>
               <w:rPr>
-                <w:sz w:val="20"/>
-                <w:szCs w:val="20"/>
-              </w:rPr>
-              <w:t>3. Użytkownik wypełnia formularz uz</w:t>
+                <w:sz w:val="22"/>
+                <w:szCs w:val="22"/>
+              </w:rPr>
+              <w:t>3. Użytkownik wypełnia form</w:t>
             </w:r>
             <w:r>
               <w:rPr>
-                <w:sz w:val="20"/>
-                <w:szCs w:val="20"/>
+                <w:sz w:val="22"/>
+                <w:szCs w:val="22"/>
               </w:rPr>
               <w:t>u</w:t>
             </w:r>
             <w:r>
               <w:rPr>
-                <w:sz w:val="20"/>
-                <w:szCs w:val="20"/>
-              </w:rPr>
-              <w:t>pełniając wszystkie wymagane dane i wysyła wypełniony formularz do syst</w:t>
+                <w:sz w:val="22"/>
+                <w:szCs w:val="22"/>
+              </w:rPr>
+              <w:t>larz uzupełniając wszystkie w</w:t>
             </w:r>
             <w:r>
               <w:rPr>
-                <w:sz w:val="20"/>
-                <w:szCs w:val="20"/>
+                <w:sz w:val="22"/>
+                <w:szCs w:val="22"/>
+              </w:rPr>
+              <w:t>y</w:t>
+            </w:r>
+            <w:r>
+              <w:rPr>
+                <w:sz w:val="22"/>
+                <w:szCs w:val="22"/>
+              </w:rPr>
+              <w:t>magane dane i wysyła wypełni</w:t>
+            </w:r>
+            <w:r>
+              <w:rPr>
+                <w:sz w:val="22"/>
+                <w:szCs w:val="22"/>
+              </w:rPr>
+              <w:t>o</w:t>
+            </w:r>
+            <w:r>
+              <w:rPr>
+                <w:sz w:val="22"/>
+                <w:szCs w:val="22"/>
+              </w:rPr>
+              <w:t>ny formularz do syst</w:t>
+            </w:r>
+            <w:r>
+              <w:rPr>
+                <w:sz w:val="22"/>
+                <w:szCs w:val="22"/>
               </w:rPr>
               <w:t>e</w:t>
             </w:r>
             <w:r>
               <w:rPr>
-                <w:sz w:val="20"/>
-                <w:szCs w:val="20"/>
+                <w:sz w:val="22"/>
+                <w:szCs w:val="22"/>
               </w:rPr>
               <w:t>mu.</w:t>
             </w:r>
@@ -16977,94 +17463,122 @@
           <w:p>
             <w:pPr>
               <w:rPr>
-                <w:sz w:val="20"/>
-                <w:szCs w:val="20"/>
+                <w:sz w:val="22"/>
+                <w:szCs w:val="22"/>
               </w:rPr>
             </w:pPr>
           </w:p>
           <w:p>
             <w:pPr>
               <w:rPr>
-                <w:sz w:val="20"/>
-                <w:szCs w:val="20"/>
+                <w:sz w:val="22"/>
+                <w:szCs w:val="22"/>
               </w:rPr>
             </w:pPr>
           </w:p>
           <w:p>
             <w:pPr>
               <w:rPr>
-                <w:sz w:val="20"/>
-                <w:szCs w:val="20"/>
+                <w:sz w:val="22"/>
+                <w:szCs w:val="22"/>
               </w:rPr>
             </w:pPr>
           </w:p>
           <w:p>
             <w:pPr>
               <w:rPr>
-                <w:sz w:val="20"/>
-                <w:szCs w:val="20"/>
+                <w:sz w:val="22"/>
+                <w:szCs w:val="22"/>
               </w:rPr>
             </w:pPr>
           </w:p>
           <w:p>
             <w:pPr>
               <w:rPr>
-                <w:sz w:val="20"/>
-                <w:szCs w:val="20"/>
+                <w:sz w:val="22"/>
+                <w:szCs w:val="22"/>
               </w:rPr>
             </w:pPr>
           </w:p>
           <w:p>
             <w:pPr>
               <w:rPr>
-                <w:sz w:val="20"/>
-                <w:szCs w:val="20"/>
+                <w:sz w:val="22"/>
+                <w:szCs w:val="22"/>
               </w:rPr>
             </w:pPr>
           </w:p>
           <w:p>
             <w:pPr>
               <w:rPr>
-                <w:sz w:val="20"/>
-                <w:szCs w:val="20"/>
+                <w:sz w:val="22"/>
+                <w:szCs w:val="22"/>
               </w:rPr>
             </w:pPr>
           </w:p>
           <w:p>
             <w:pPr>
               <w:rPr>
-                <w:sz w:val="20"/>
-                <w:szCs w:val="20"/>
+                <w:sz w:val="22"/>
+                <w:szCs w:val="22"/>
               </w:rPr>
             </w:pPr>
           </w:p>
           <w:p>
             <w:pPr>
               <w:rPr>
-                <w:sz w:val="20"/>
-                <w:szCs w:val="20"/>
+                <w:sz w:val="22"/>
+                <w:szCs w:val="22"/>
               </w:rPr>
             </w:pPr>
             <w:r>
               <w:rPr>
-                <w:sz w:val="20"/>
-                <w:szCs w:val="20"/>
-              </w:rPr>
-              <w:t>6. Administrator systemu analizuje i</w:t>
+                <w:sz w:val="22"/>
+                <w:szCs w:val="22"/>
+              </w:rPr>
+              <w:t>6. Administrator systemu analiz</w:t>
             </w:r>
             <w:r>
               <w:rPr>
-                <w:sz w:val="20"/>
-                <w:szCs w:val="20"/>
-              </w:rPr>
-              <w:t>n</w:t>
+                <w:sz w:val="22"/>
+                <w:szCs w:val="22"/>
+              </w:rPr>
+              <w:t>u</w:t>
             </w:r>
             <w:r>
               <w:rPr>
-                <w:sz w:val="20"/>
-                <w:szCs w:val="20"/>
-              </w:rPr>
-              <w:t>formacje zawarte w formularzy po czym zatwierdza lub odrzuca wniosek.</w:t>
+                <w:sz w:val="22"/>
+                <w:szCs w:val="22"/>
+              </w:rPr>
+              <w:t>je informacje zawarte w formul</w:t>
+            </w:r>
+            <w:r>
+              <w:rPr>
+                <w:sz w:val="22"/>
+                <w:szCs w:val="22"/>
+              </w:rPr>
+              <w:t>a</w:t>
+            </w:r>
+            <w:r>
+              <w:rPr>
+                <w:sz w:val="22"/>
+                <w:szCs w:val="22"/>
+              </w:rPr>
+              <w:t>rzy po czym zatwierdza lub odrzuca wni</w:t>
+            </w:r>
+            <w:r>
+              <w:rPr>
+                <w:sz w:val="22"/>
+                <w:szCs w:val="22"/>
+              </w:rPr>
+              <w:t>o</w:t>
+            </w:r>
+            <w:r>
+              <w:rPr>
+                <w:sz w:val="22"/>
+                <w:szCs w:val="22"/>
+              </w:rPr>
+              <w:t>sek.</w:t>
             </w:r>
           </w:p>
         </w:tc>
@@ -17078,272 +17592,304 @@
           <w:p>
             <w:pPr>
               <w:rPr>
-                <w:sz w:val="20"/>
-                <w:szCs w:val="20"/>
+                <w:sz w:val="22"/>
+                <w:szCs w:val="22"/>
               </w:rPr>
             </w:pPr>
           </w:p>
           <w:p>
             <w:pPr>
               <w:rPr>
-                <w:sz w:val="20"/>
-                <w:szCs w:val="20"/>
+                <w:sz w:val="22"/>
+                <w:szCs w:val="22"/>
               </w:rPr>
             </w:pPr>
           </w:p>
           <w:p>
             <w:pPr>
               <w:rPr>
-                <w:sz w:val="20"/>
-                <w:szCs w:val="20"/>
+                <w:sz w:val="22"/>
+                <w:szCs w:val="22"/>
               </w:rPr>
             </w:pPr>
           </w:p>
           <w:p>
             <w:pPr>
               <w:rPr>
-                <w:sz w:val="20"/>
-                <w:szCs w:val="20"/>
+                <w:sz w:val="22"/>
+                <w:szCs w:val="22"/>
               </w:rPr>
             </w:pPr>
           </w:p>
           <w:p>
             <w:pPr>
               <w:rPr>
-                <w:sz w:val="20"/>
-                <w:szCs w:val="20"/>
+                <w:sz w:val="22"/>
+                <w:szCs w:val="22"/>
+              </w:rPr>
+            </w:pPr>
+            <w:r>
+              <w:rPr>
+                <w:sz w:val="22"/>
+                <w:szCs w:val="22"/>
+              </w:rPr>
+              <w:t>2. System wyświetla w odpowiedzi stosowny fo</w:t>
+            </w:r>
+            <w:r>
+              <w:rPr>
+                <w:sz w:val="22"/>
+                <w:szCs w:val="22"/>
+              </w:rPr>
+              <w:t>r</w:t>
+            </w:r>
+            <w:r>
+              <w:rPr>
+                <w:sz w:val="22"/>
+                <w:szCs w:val="22"/>
+              </w:rPr>
+              <w:t>mularz</w:t>
+            </w:r>
+          </w:p>
+          <w:p>
+            <w:pPr>
+              <w:rPr>
+                <w:sz w:val="22"/>
+                <w:szCs w:val="22"/>
               </w:rPr>
             </w:pPr>
           </w:p>
           <w:p>
             <w:pPr>
               <w:rPr>
-                <w:sz w:val="20"/>
-                <w:szCs w:val="20"/>
+                <w:sz w:val="22"/>
+                <w:szCs w:val="22"/>
+              </w:rPr>
+            </w:pPr>
+          </w:p>
+          <w:p>
+            <w:pPr>
+              <w:rPr>
+                <w:sz w:val="22"/>
+                <w:szCs w:val="22"/>
+              </w:rPr>
+            </w:pPr>
+          </w:p>
+          <w:p>
+            <w:pPr>
+              <w:rPr>
+                <w:sz w:val="22"/>
+                <w:szCs w:val="22"/>
               </w:rPr>
             </w:pPr>
             <w:r>
               <w:rPr>
-                <w:sz w:val="20"/>
-                <w:szCs w:val="20"/>
-              </w:rPr>
-              <w:t>2. System wyświetla w odp</w:t>
+                <w:sz w:val="22"/>
+                <w:szCs w:val="22"/>
+              </w:rPr>
+              <w:t>4. System informuje uży</w:t>
             </w:r>
             <w:r>
               <w:rPr>
-                <w:sz w:val="20"/>
-                <w:szCs w:val="20"/>
+                <w:sz w:val="22"/>
+                <w:szCs w:val="22"/>
+              </w:rPr>
+              <w:t>t</w:t>
+            </w:r>
+            <w:r>
+              <w:rPr>
+                <w:sz w:val="22"/>
+                <w:szCs w:val="22"/>
+              </w:rPr>
+              <w:t>kowniku o przyjęciu zgł</w:t>
+            </w:r>
+            <w:r>
+              <w:rPr>
+                <w:sz w:val="22"/>
+                <w:szCs w:val="22"/>
               </w:rPr>
               <w:t>o</w:t>
             </w:r>
             <w:r>
               <w:rPr>
-                <w:sz w:val="20"/>
-                <w:szCs w:val="20"/>
-              </w:rPr>
-              <w:t>wiedzi stosowny formularz</w:t>
+                <w:sz w:val="22"/>
+                <w:szCs w:val="22"/>
+              </w:rPr>
+              <w:t>szenia rejestracji i inform</w:t>
+            </w:r>
+            <w:r>
+              <w:rPr>
+                <w:sz w:val="22"/>
+                <w:szCs w:val="22"/>
+              </w:rPr>
+              <w:t>u</w:t>
+            </w:r>
+            <w:r>
+              <w:rPr>
+                <w:sz w:val="22"/>
+                <w:szCs w:val="22"/>
+              </w:rPr>
+              <w:t>je, że konto oczekuje na zatwierdzenie przez adm</w:t>
+            </w:r>
+            <w:r>
+              <w:rPr>
+                <w:sz w:val="22"/>
+                <w:szCs w:val="22"/>
+              </w:rPr>
+              <w:t>i</w:t>
+            </w:r>
+            <w:r>
+              <w:rPr>
+                <w:sz w:val="22"/>
+                <w:szCs w:val="22"/>
+              </w:rPr>
+              <w:t>nistratora.</w:t>
             </w:r>
           </w:p>
           <w:p>
             <w:pPr>
               <w:rPr>
-                <w:sz w:val="20"/>
-                <w:szCs w:val="20"/>
+                <w:sz w:val="22"/>
+                <w:szCs w:val="22"/>
               </w:rPr>
             </w:pPr>
           </w:p>
           <w:p>
             <w:pPr>
               <w:rPr>
-                <w:sz w:val="20"/>
-                <w:szCs w:val="20"/>
+                <w:sz w:val="22"/>
+                <w:szCs w:val="22"/>
+              </w:rPr>
+            </w:pPr>
+            <w:r>
+              <w:rPr>
+                <w:sz w:val="22"/>
+                <w:szCs w:val="22"/>
+              </w:rPr>
+              <w:t>5. System informuje adm</w:t>
+            </w:r>
+            <w:r>
+              <w:rPr>
+                <w:sz w:val="22"/>
+                <w:szCs w:val="22"/>
+              </w:rPr>
+              <w:t>i</w:t>
+            </w:r>
+            <w:r>
+              <w:rPr>
+                <w:sz w:val="22"/>
+                <w:szCs w:val="22"/>
+              </w:rPr>
+              <w:t>nistratora o nowym wni</w:t>
+            </w:r>
+            <w:r>
+              <w:rPr>
+                <w:sz w:val="22"/>
+                <w:szCs w:val="22"/>
+              </w:rPr>
+              <w:t>o</w:t>
+            </w:r>
+            <w:r>
+              <w:rPr>
+                <w:sz w:val="22"/>
+                <w:szCs w:val="22"/>
+              </w:rPr>
+              <w:t>sku rejestracyjnym.</w:t>
+            </w:r>
+          </w:p>
+          <w:p>
+            <w:pPr>
+              <w:rPr>
+                <w:sz w:val="22"/>
+                <w:szCs w:val="22"/>
               </w:rPr>
             </w:pPr>
           </w:p>
           <w:p>
             <w:pPr>
               <w:rPr>
-                <w:sz w:val="20"/>
-                <w:szCs w:val="20"/>
+                <w:sz w:val="22"/>
+                <w:szCs w:val="22"/>
               </w:rPr>
             </w:pPr>
           </w:p>
           <w:p>
             <w:pPr>
               <w:rPr>
-                <w:sz w:val="20"/>
-                <w:szCs w:val="20"/>
+                <w:sz w:val="22"/>
+                <w:szCs w:val="22"/>
               </w:rPr>
             </w:pPr>
           </w:p>
           <w:p>
             <w:pPr>
               <w:rPr>
-                <w:sz w:val="20"/>
-                <w:szCs w:val="20"/>
+                <w:sz w:val="22"/>
+                <w:szCs w:val="22"/>
               </w:rPr>
             </w:pPr>
             <w:r>
               <w:rPr>
-                <w:sz w:val="20"/>
-                <w:szCs w:val="20"/>
-              </w:rPr>
-              <w:t>4. System informuje uży</w:t>
+                <w:sz w:val="22"/>
+                <w:szCs w:val="22"/>
+              </w:rPr>
+              <w:t>7. System informuje uży</w:t>
             </w:r>
             <w:r>
               <w:rPr>
-                <w:sz w:val="20"/>
-                <w:szCs w:val="20"/>
+                <w:sz w:val="22"/>
+                <w:szCs w:val="22"/>
               </w:rPr>
               <w:t>t</w:t>
             </w:r>
             <w:r>
               <w:rPr>
-                <w:sz w:val="20"/>
-                <w:szCs w:val="20"/>
-              </w:rPr>
-              <w:t>kowniku o przyjęciu zgłosz</w:t>
+                <w:sz w:val="22"/>
+                <w:szCs w:val="22"/>
+              </w:rPr>
+              <w:t>kownika aplikacji wizual</w:t>
             </w:r>
             <w:r>
               <w:rPr>
-                <w:sz w:val="20"/>
-                <w:szCs w:val="20"/>
+                <w:sz w:val="22"/>
+                <w:szCs w:val="22"/>
+              </w:rPr>
+              <w:t>i</w:t>
+            </w:r>
+            <w:r>
+              <w:rPr>
+                <w:sz w:val="22"/>
+                <w:szCs w:val="22"/>
+              </w:rPr>
+              <w:t>zującej mailowo o pow</w:t>
+            </w:r>
+            <w:r>
+              <w:rPr>
+                <w:sz w:val="22"/>
+                <w:szCs w:val="22"/>
+              </w:rPr>
+              <w:t>o</w:t>
+            </w:r>
+            <w:r>
+              <w:rPr>
+                <w:sz w:val="22"/>
+                <w:szCs w:val="22"/>
+              </w:rPr>
+              <w:t>dzeniu lub ni</w:t>
+            </w:r>
+            <w:r>
+              <w:rPr>
+                <w:sz w:val="22"/>
+                <w:szCs w:val="22"/>
               </w:rPr>
               <w:t>e</w:t>
             </w:r>
             <w:r>
               <w:rPr>
-                <w:sz w:val="20"/>
-                <w:szCs w:val="20"/>
-              </w:rPr>
-              <w:t>nia rejestracji i informuje, że konto oczekuje na zatwie</w:t>
+                <w:sz w:val="22"/>
+                <w:szCs w:val="22"/>
+              </w:rPr>
+              <w:t>powodzeniu rejestracji.</w:t>
             </w:r>
-            <w:r>
-              <w:rPr>
-                <w:sz w:val="20"/>
-                <w:szCs w:val="20"/>
-              </w:rPr>
-              <w:t>r</w:t>
-            </w:r>
-            <w:r>
-              <w:rPr>
-                <w:sz w:val="20"/>
-                <w:szCs w:val="20"/>
-              </w:rPr>
-              <w:t>dzenie przez administratora.</w:t>
-            </w:r>
-          </w:p>
-          <w:p>
-            <w:pPr>
-              <w:rPr>
-                <w:sz w:val="20"/>
-                <w:szCs w:val="20"/>
-              </w:rPr>
-            </w:pPr>
-          </w:p>
-          <w:p>
-            <w:pPr>
-              <w:rPr>
-                <w:sz w:val="20"/>
-                <w:szCs w:val="20"/>
-              </w:rPr>
-            </w:pPr>
-            <w:r>
-              <w:rPr>
-                <w:sz w:val="20"/>
-                <w:szCs w:val="20"/>
-              </w:rPr>
-              <w:t>5. System informuje admin</w:t>
-            </w:r>
-            <w:r>
-              <w:rPr>
-                <w:sz w:val="20"/>
-                <w:szCs w:val="20"/>
-              </w:rPr>
-              <w:t>i</w:t>
-            </w:r>
-            <w:r>
-              <w:rPr>
-                <w:sz w:val="20"/>
-                <w:szCs w:val="20"/>
-              </w:rPr>
-              <w:t>stratora o nowym wniosku rejestracyjnym.</w:t>
-            </w:r>
-          </w:p>
-          <w:p>
-            <w:pPr>
-              <w:rPr>
-                <w:sz w:val="20"/>
-                <w:szCs w:val="20"/>
-              </w:rPr>
-            </w:pPr>
-          </w:p>
-          <w:p>
-            <w:pPr>
-              <w:rPr>
-                <w:sz w:val="20"/>
-                <w:szCs w:val="20"/>
-              </w:rPr>
-            </w:pPr>
-          </w:p>
-          <w:p>
-            <w:pPr>
-              <w:rPr>
-                <w:sz w:val="20"/>
-                <w:szCs w:val="20"/>
-              </w:rPr>
-            </w:pPr>
-          </w:p>
-          <w:p>
-            <w:pPr>
-              <w:rPr>
-                <w:sz w:val="20"/>
-                <w:szCs w:val="20"/>
-              </w:rPr>
-            </w:pPr>
-            <w:r>
-              <w:rPr>
-                <w:sz w:val="20"/>
-                <w:szCs w:val="20"/>
-              </w:rPr>
-              <w:t>7. System informuje uży</w:t>
-            </w:r>
-            <w:r>
-              <w:rPr>
-                <w:sz w:val="20"/>
-                <w:szCs w:val="20"/>
-              </w:rPr>
-              <w:t>t</w:t>
-            </w:r>
-            <w:r>
-              <w:rPr>
-                <w:sz w:val="20"/>
-                <w:szCs w:val="20"/>
-              </w:rPr>
-              <w:t>kownika aplikacji wizualiz</w:t>
-            </w:r>
-            <w:r>
-              <w:rPr>
-                <w:sz w:val="20"/>
-                <w:szCs w:val="20"/>
-              </w:rPr>
-              <w:t>u</w:t>
-            </w:r>
-            <w:r>
-              <w:rPr>
-                <w:sz w:val="20"/>
-                <w:szCs w:val="20"/>
-              </w:rPr>
-              <w:t>jącej mailowo o powodzeniu lub niepowodzeniu rejestracji.</w:t>
-            </w:r>
-          </w:p>
-          <w:p>
-            <w:pPr>
-              <w:rPr>
-                <w:sz w:val="20"/>
-                <w:szCs w:val="20"/>
-              </w:rPr>
-            </w:pPr>
           </w:p>
         </w:tc>
       </w:tr>
@@ -17359,15 +17905,15 @@
             <w:pPr>
               <w:rPr>
                 <w:b/>
-                <w:sz w:val="20"/>
-                <w:szCs w:val="20"/>
+                <w:sz w:val="22"/>
+                <w:szCs w:val="22"/>
               </w:rPr>
             </w:pPr>
             <w:r>
               <w:rPr>
                 <w:b/>
-                <w:sz w:val="20"/>
-                <w:szCs w:val="20"/>
+                <w:sz w:val="22"/>
+                <w:szCs w:val="22"/>
               </w:rPr>
               <w:t>Warunki wstępne</w:t>
             </w:r>
@@ -17381,31 +17927,45 @@
           <w:p>
             <w:pPr>
               <w:rPr>
-                <w:sz w:val="20"/>
-                <w:szCs w:val="20"/>
+                <w:sz w:val="22"/>
+                <w:szCs w:val="22"/>
               </w:rPr>
             </w:pPr>
           </w:p>
           <w:p>
             <w:pPr>
               <w:rPr>
-                <w:sz w:val="20"/>
-                <w:szCs w:val="20"/>
+                <w:sz w:val="22"/>
+                <w:szCs w:val="22"/>
               </w:rPr>
             </w:pPr>
             <w:r>
               <w:rPr>
-                <w:sz w:val="20"/>
-                <w:szCs w:val="20"/>
-              </w:rPr>
-              <w:t>Administrator systemu jest zalogowany do aplikacji administracyjnej</w:t>
+                <w:sz w:val="22"/>
+                <w:szCs w:val="22"/>
+              </w:rPr>
+              <w:t>Administrator systemu jest zalogowany do aplikacji administracy</w:t>
+            </w:r>
+            <w:r>
+              <w:rPr>
+                <w:sz w:val="22"/>
+                <w:szCs w:val="22"/>
+              </w:rPr>
+              <w:t>j</w:t>
+            </w:r>
+            <w:r>
+              <w:rPr>
+                <w:sz w:val="22"/>
+                <w:szCs w:val="22"/>
+              </w:rPr>
+              <w:t>nej</w:t>
             </w:r>
           </w:p>
           <w:p>
             <w:pPr>
               <w:rPr>
-                <w:sz w:val="20"/>
-                <w:szCs w:val="20"/>
+                <w:sz w:val="22"/>
+                <w:szCs w:val="22"/>
               </w:rPr>
             </w:pPr>
           </w:p>
@@ -17423,15 +17983,15 @@
             <w:pPr>
               <w:rPr>
                 <w:b/>
-                <w:sz w:val="20"/>
-                <w:szCs w:val="20"/>
+                <w:sz w:val="22"/>
+                <w:szCs w:val="22"/>
               </w:rPr>
             </w:pPr>
             <w:r>
               <w:rPr>
                 <w:b/>
-                <w:sz w:val="20"/>
-                <w:szCs w:val="20"/>
+                <w:sz w:val="22"/>
+                <w:szCs w:val="22"/>
               </w:rPr>
               <w:t>Warunki końcowe</w:t>
             </w:r>
@@ -17447,8 +18007,6 @@
               <w:pStyle w:val="Akapitzlist"/>
               <w:rPr>
                 <w:rFonts w:ascii="Times New Roman" w:hAnsi="Times New Roman"/>
-                <w:sz w:val="20"/>
-                <w:szCs w:val="20"/>
               </w:rPr>
             </w:pPr>
           </w:p>
@@ -17464,31 +18022,35 @@
               <w:jc w:val="left"/>
               <w:rPr>
                 <w:rFonts w:ascii="Times New Roman" w:hAnsi="Times New Roman"/>
-                <w:sz w:val="20"/>
-                <w:szCs w:val="20"/>
               </w:rPr>
             </w:pPr>
             <w:r>
               <w:rPr>
                 <w:rFonts w:ascii="Times New Roman" w:hAnsi="Times New Roman"/>
-                <w:sz w:val="20"/>
-                <w:szCs w:val="20"/>
-              </w:rPr>
-              <w:t>Użytkownik aplikacji wizualizującej otrzymał potwierdzenie r</w:t>
+              </w:rPr>
+              <w:t>Użytkownik aplikacji wizualizującej otrzymał potwierdz</w:t>
             </w:r>
             <w:r>
               <w:rPr>
                 <w:rFonts w:ascii="Times New Roman" w:hAnsi="Times New Roman"/>
-                <w:sz w:val="20"/>
-                <w:szCs w:val="20"/>
               </w:rPr>
               <w:t>e</w:t>
             </w:r>
             <w:r>
               <w:rPr>
                 <w:rFonts w:ascii="Times New Roman" w:hAnsi="Times New Roman"/>
-                <w:sz w:val="20"/>
-                <w:szCs w:val="20"/>
+              </w:rPr>
+              <w:t>nie r</w:t>
+            </w:r>
+            <w:r>
+              <w:rPr>
+                <w:rFonts w:ascii="Times New Roman" w:hAnsi="Times New Roman"/>
+              </w:rPr>
+              <w:t>e</w:t>
+            </w:r>
+            <w:r>
+              <w:rPr>
+                <w:rFonts w:ascii="Times New Roman" w:hAnsi="Times New Roman"/>
               </w:rPr>
               <w:t>jestracji</w:t>
             </w:r>
@@ -17498,8 +18060,6 @@
               <w:pStyle w:val="Akapitzlist"/>
               <w:rPr>
                 <w:rFonts w:ascii="Times New Roman" w:hAnsi="Times New Roman"/>
-                <w:sz w:val="20"/>
-                <w:szCs w:val="20"/>
               </w:rPr>
             </w:pPr>
           </w:p>
@@ -17508,15 +18068,11 @@
               <w:pStyle w:val="Akapitzlist"/>
               <w:rPr>
                 <w:rFonts w:ascii="Times New Roman" w:hAnsi="Times New Roman"/>
-                <w:sz w:val="20"/>
-                <w:szCs w:val="20"/>
               </w:rPr>
             </w:pPr>
             <w:r>
               <w:rPr>
                 <w:rFonts w:ascii="Times New Roman" w:hAnsi="Times New Roman"/>
-                <w:sz w:val="20"/>
-                <w:szCs w:val="20"/>
               </w:rPr>
               <w:t>lub</w:t>
             </w:r>
@@ -17526,8 +18082,6 @@
               <w:pStyle w:val="Akapitzlist"/>
               <w:rPr>
                 <w:rFonts w:ascii="Times New Roman" w:hAnsi="Times New Roman"/>
-                <w:sz w:val="20"/>
-                <w:szCs w:val="20"/>
               </w:rPr>
             </w:pPr>
           </w:p>
@@ -17543,31 +18097,35 @@
               <w:jc w:val="left"/>
               <w:rPr>
                 <w:rFonts w:ascii="Times New Roman" w:hAnsi="Times New Roman"/>
-                <w:sz w:val="20"/>
-                <w:szCs w:val="20"/>
               </w:rPr>
             </w:pPr>
             <w:r>
               <w:rPr>
                 <w:rFonts w:ascii="Times New Roman" w:hAnsi="Times New Roman"/>
-                <w:sz w:val="20"/>
-                <w:szCs w:val="20"/>
-              </w:rPr>
-              <w:t>Użytkownik aplikacji wizualizującej otrzymał informację o ni</w:t>
+              </w:rPr>
+              <w:t>Użytkownik aplikacji wizualizującej otrzymał info</w:t>
             </w:r>
             <w:r>
               <w:rPr>
                 <w:rFonts w:ascii="Times New Roman" w:hAnsi="Times New Roman"/>
-                <w:sz w:val="20"/>
-                <w:szCs w:val="20"/>
+              </w:rPr>
+              <w:t>r</w:t>
+            </w:r>
+            <w:r>
+              <w:rPr>
+                <w:rFonts w:ascii="Times New Roman" w:hAnsi="Times New Roman"/>
+              </w:rPr>
+              <w:t>mację o ni</w:t>
+            </w:r>
+            <w:r>
+              <w:rPr>
+                <w:rFonts w:ascii="Times New Roman" w:hAnsi="Times New Roman"/>
               </w:rPr>
               <w:t>e</w:t>
             </w:r>
             <w:r>
               <w:rPr>
                 <w:rFonts w:ascii="Times New Roman" w:hAnsi="Times New Roman"/>
-                <w:sz w:val="20"/>
-                <w:szCs w:val="20"/>
               </w:rPr>
               <w:t>powodzeniu rejestracji</w:t>
             </w:r>
@@ -17577,8 +18135,6 @@
               <w:pStyle w:val="Akapitzlist"/>
               <w:rPr>
                 <w:rFonts w:ascii="Times New Roman" w:hAnsi="Times New Roman"/>
-                <w:sz w:val="20"/>
-                <w:szCs w:val="20"/>
               </w:rPr>
             </w:pPr>
           </w:p>
@@ -17596,15 +18152,15 @@
             <w:pPr>
               <w:rPr>
                 <w:b/>
-                <w:sz w:val="20"/>
-                <w:szCs w:val="20"/>
+                <w:sz w:val="22"/>
+                <w:szCs w:val="22"/>
               </w:rPr>
             </w:pPr>
             <w:r>
               <w:rPr>
                 <w:b/>
-                <w:sz w:val="20"/>
-                <w:szCs w:val="20"/>
+                <w:sz w:val="22"/>
+                <w:szCs w:val="22"/>
               </w:rPr>
               <w:t>Wymagania jakościowe</w:t>
             </w:r>
@@ -17620,15 +18176,15 @@
               <w:jc w:val="center"/>
               <w:rPr>
                 <w:b/>
-                <w:sz w:val="20"/>
-                <w:szCs w:val="20"/>
+                <w:sz w:val="22"/>
+                <w:szCs w:val="22"/>
               </w:rPr>
             </w:pPr>
             <w:r>
               <w:rPr>
                 <w:b/>
-                <w:sz w:val="20"/>
-                <w:szCs w:val="20"/>
+                <w:sz w:val="22"/>
+                <w:szCs w:val="22"/>
               </w:rPr>
               <w:t>-</w:t>
             </w:r>
@@ -17636,13 +18192,11 @@
         </w:tc>
       </w:tr>
     </w:tbl>
-    <w:p/>
-    <w:p/>
     <w:p>
       <w:pPr>
         <w:pStyle w:val="Nagwek4"/>
       </w:pPr>
-      <w:bookmarkStart w:id="62" w:name="_Toc446795026"/>
+      <w:bookmarkStart w:id="62" w:name="_Toc446960078"/>
       <w:r>
         <w:lastRenderedPageBreak/>
         <w:t xml:space="preserve">Scenariusz przypadku użycia </w:t>
@@ -18303,7 +18857,7 @@
       <w:pPr>
         <w:pStyle w:val="Nagwek4"/>
       </w:pPr>
-      <w:bookmarkStart w:id="63" w:name="_Toc446795027"/>
+      <w:bookmarkStart w:id="63" w:name="_Toc446960079"/>
       <w:r>
         <w:lastRenderedPageBreak/>
         <w:t xml:space="preserve">Scenariusz przypadku użycia </w:t>
@@ -18821,7 +19375,7 @@
       <w:pPr>
         <w:pStyle w:val="Nagwek4"/>
       </w:pPr>
-      <w:bookmarkStart w:id="64" w:name="_Toc446795028"/>
+      <w:bookmarkStart w:id="64" w:name="_Toc446960080"/>
       <w:r>
         <w:lastRenderedPageBreak/>
         <w:t xml:space="preserve">Scenariusz przypadku użycia </w:t>
@@ -19559,7 +20113,7 @@
       <w:pPr>
         <w:pStyle w:val="Nagwek4"/>
       </w:pPr>
-      <w:bookmarkStart w:id="65" w:name="_Toc446795029"/>
+      <w:bookmarkStart w:id="65" w:name="_Toc446960081"/>
       <w:r>
         <w:lastRenderedPageBreak/>
         <w:t xml:space="preserve">Scenariusz przypadku użycia </w:t>
@@ -20243,7 +20797,7 @@
       <w:pPr>
         <w:pStyle w:val="Nagwek4"/>
       </w:pPr>
-      <w:bookmarkStart w:id="66" w:name="_Toc446795030"/>
+      <w:bookmarkStart w:id="66" w:name="_Toc446960082"/>
       <w:r>
         <w:lastRenderedPageBreak/>
         <w:t xml:space="preserve">Scenariusz przypadku użycia </w:t>
@@ -20986,7 +21540,7 @@
         <w:pStyle w:val="Nagwek1"/>
         <w:spacing w:line="360" w:lineRule="auto"/>
       </w:pPr>
-      <w:bookmarkStart w:id="67" w:name="_Toc446795031"/>
+      <w:bookmarkStart w:id="67" w:name="_Toc446960083"/>
       <w:r>
         <w:lastRenderedPageBreak/>
         <w:t>Projekt systemu</w:t>
@@ -21379,7 +21933,7 @@
         <w:pStyle w:val="Nagwek2"/>
         <w:spacing w:line="360" w:lineRule="auto"/>
       </w:pPr>
-      <w:bookmarkStart w:id="68" w:name="_Toc446795032"/>
+      <w:bookmarkStart w:id="68" w:name="_Toc446960084"/>
       <w:r>
         <w:lastRenderedPageBreak/>
         <w:t>Diagram komponentów</w:t>
@@ -21546,7 +22100,7 @@
         <w:pStyle w:val="Nagwek2"/>
         <w:spacing w:line="360" w:lineRule="auto"/>
       </w:pPr>
-      <w:bookmarkStart w:id="69" w:name="_Toc446795033"/>
+      <w:bookmarkStart w:id="69" w:name="_Toc446960085"/>
       <w:r>
         <w:lastRenderedPageBreak/>
         <w:t>Diagram klas części serwerowej</w:t>
@@ -21721,7 +22275,7 @@
         <w:pStyle w:val="Nagwek2"/>
         <w:spacing w:line="360" w:lineRule="auto"/>
       </w:pPr>
-      <w:bookmarkStart w:id="70" w:name="_Toc446795034"/>
+      <w:bookmarkStart w:id="70" w:name="_Toc446960086"/>
       <w:r>
         <w:lastRenderedPageBreak/>
         <w:t>Diagram klas aplikacji klienckiej</w:t>
@@ -21894,7 +22448,7 @@
         <w:pStyle w:val="Nagwek2"/>
         <w:spacing w:line="360" w:lineRule="auto"/>
       </w:pPr>
-      <w:bookmarkStart w:id="71" w:name="_Toc446795035"/>
+      <w:bookmarkStart w:id="71" w:name="_Toc446960087"/>
       <w:r>
         <w:lastRenderedPageBreak/>
         <w:t>Model danych</w:t>
@@ -21903,13 +22457,8 @@
     </w:p>
     <w:p/>
     <w:p>
-      <w:r>
-        <w:t>To będzie załącznik</w:t>
-      </w:r>
-    </w:p>
-    <w:p>
-      <w:pPr>
-        <w:spacing w:line="360" w:lineRule="auto"/>
+      <w:pPr>
+        <w:jc w:val="center"/>
       </w:pPr>
       <w:r>
         <w:rPr>
@@ -21917,9 +22466,9 @@
         </w:rPr>
         <w:drawing>
           <wp:inline distT="0" distB="0" distL="0" distR="0">
-            <wp:extent cx="5113020" cy="7926705"/>
+            <wp:extent cx="5854211" cy="8285871"/>
             <wp:effectExtent l="19050" t="0" r="0" b="0"/>
-            <wp:docPr id="10" name="Obraz 9"/>
+            <wp:docPr id="23" name="Obraz 16"/>
             <wp:cNvGraphicFramePr>
               <a:graphicFrameLocks xmlns:a="http://schemas.openxmlformats.org/drawingml/2006/main" noChangeAspect="1"/>
             </wp:cNvGraphicFramePr>
@@ -21927,7 +22476,7 @@
               <a:graphicData uri="http://schemas.openxmlformats.org/drawingml/2006/picture">
                 <pic:pic xmlns:pic="http://schemas.openxmlformats.org/drawingml/2006/picture">
                   <pic:nvPicPr>
-                    <pic:cNvPr id="0" name="Picture 9"/>
+                    <pic:cNvPr id="0" name="Picture 16"/>
                     <pic:cNvPicPr>
                       <a:picLocks noChangeAspect="1" noChangeArrowheads="1"/>
                     </pic:cNvPicPr>
@@ -21942,7 +22491,7 @@
                   <pic:spPr bwMode="auto">
                     <a:xfrm>
                       <a:off x="0" y="0"/>
-                      <a:ext cx="5113020" cy="7926705"/>
+                      <a:ext cx="5853832" cy="8285334"/>
                     </a:xfrm>
                     <a:prstGeom prst="rect">
                       <a:avLst/>
@@ -21967,28 +22516,565 @@
         <w:pStyle w:val="Nagwek2"/>
         <w:spacing w:line="360" w:lineRule="auto"/>
       </w:pPr>
-      <w:bookmarkStart w:id="72" w:name="_Toc446795036"/>
+      <w:bookmarkStart w:id="72" w:name="_Toc446960088"/>
       <w:r>
         <w:lastRenderedPageBreak/>
-        <w:t>Diagramy aktywności</w:t>
+        <w:t>Diagramy a</w:t>
+      </w:r>
+      <w:r>
+        <w:t>k</w:t>
+      </w:r>
+      <w:r>
+        <w:t>tywności</w:t>
       </w:r>
       <w:bookmarkEnd w:id="72"/>
     </w:p>
-    <w:p>
-      <w:pPr>
-        <w:spacing w:line="360" w:lineRule="auto"/>
-      </w:pPr>
+    <w:p/>
+    <w:p>
+      <w:pPr>
+        <w:pStyle w:val="Nagwek3"/>
+      </w:pPr>
+      <w:bookmarkStart w:id="73" w:name="_Toc446960089"/>
+      <w:r>
+        <w:t>Diagram aktywności - Dron - Zmień położ</w:t>
+      </w:r>
+      <w:r>
+        <w:t>e</w:t>
+      </w:r>
+      <w:r>
+        <w:t>nie</w:t>
+      </w:r>
+      <w:bookmarkEnd w:id="73"/>
+    </w:p>
+    <w:p>
+      <w:pPr>
+        <w:rPr>
+          <w:b/>
+          <w:noProof/>
+        </w:rPr>
+      </w:pPr>
+    </w:p>
+    <w:p>
+      <w:pPr>
+        <w:jc w:val="center"/>
+        <w:rPr>
+          <w:b/>
+          <w:noProof/>
+        </w:rPr>
+      </w:pPr>
+      <w:r>
+        <w:rPr>
+          <w:b/>
+          <w:noProof/>
+        </w:rPr>
+        <w:drawing>
+          <wp:inline distT="0" distB="0" distL="0" distR="0">
+            <wp:extent cx="6052185" cy="6878955"/>
+            <wp:effectExtent l="19050" t="0" r="5715" b="0"/>
+            <wp:docPr id="17" name="Obraz 16" descr="a1.jpg"/>
+            <wp:cNvGraphicFramePr>
+              <a:graphicFrameLocks xmlns:a="http://schemas.openxmlformats.org/drawingml/2006/main" noChangeAspect="1"/>
+            </wp:cNvGraphicFramePr>
+            <a:graphic xmlns:a="http://schemas.openxmlformats.org/drawingml/2006/main">
+              <a:graphicData uri="http://schemas.openxmlformats.org/drawingml/2006/picture">
+                <pic:pic xmlns:pic="http://schemas.openxmlformats.org/drawingml/2006/picture">
+                  <pic:nvPicPr>
+                    <pic:cNvPr id="0" name="a1.jpg"/>
+                    <pic:cNvPicPr/>
+                  </pic:nvPicPr>
+                  <pic:blipFill>
+                    <a:blip r:embed="rId25" cstate="print"/>
+                    <a:stretch>
+                      <a:fillRect/>
+                    </a:stretch>
+                  </pic:blipFill>
+                  <pic:spPr>
+                    <a:xfrm>
+                      <a:off x="0" y="0"/>
+                      <a:ext cx="6052185" cy="6878955"/>
+                    </a:xfrm>
+                    <a:prstGeom prst="rect">
+                      <a:avLst/>
+                    </a:prstGeom>
+                  </pic:spPr>
+                </pic:pic>
+              </a:graphicData>
+            </a:graphic>
+          </wp:inline>
+        </w:drawing>
+      </w:r>
+    </w:p>
+    <w:p>
+      <w:pPr>
+        <w:rPr>
+          <w:b/>
+          <w:noProof/>
+        </w:rPr>
+      </w:pPr>
+    </w:p>
+    <w:p>
+      <w:pPr>
+        <w:rPr>
+          <w:b/>
+          <w:noProof/>
+        </w:rPr>
+      </w:pPr>
+    </w:p>
+    <w:p>
+      <w:pPr>
+        <w:rPr>
+          <w:b/>
+          <w:noProof/>
+        </w:rPr>
+      </w:pPr>
+    </w:p>
+    <w:p>
+      <w:pPr>
+        <w:rPr>
+          <w:b/>
+        </w:rPr>
+      </w:pPr>
+    </w:p>
+    <w:p>
+      <w:pPr>
+        <w:pStyle w:val="Nagwek3"/>
+      </w:pPr>
+      <w:bookmarkStart w:id="74" w:name="_Toc446960090"/>
+      <w:r>
+        <w:lastRenderedPageBreak/>
+        <w:t>Diagram aktywności - Użytkownik aplikacji wizualizującej - Ogl</w:t>
+      </w:r>
+      <w:r>
+        <w:t>ą</w:t>
+      </w:r>
+      <w:r>
+        <w:t>daj wizualizację</w:t>
+      </w:r>
+      <w:bookmarkEnd w:id="74"/>
+    </w:p>
+    <w:p/>
+    <w:p>
+      <w:pPr>
+        <w:jc w:val="center"/>
+      </w:pPr>
+      <w:r>
+        <w:rPr>
+          <w:noProof/>
+        </w:rPr>
+        <w:drawing>
+          <wp:inline distT="0" distB="0" distL="0" distR="0">
+            <wp:extent cx="6090034" cy="6639950"/>
+            <wp:effectExtent l="19050" t="0" r="5966" b="0"/>
+            <wp:docPr id="19" name="Obraz 18" descr="Diagram aktywności - Użytkownik - Oglądaj wizualizację.png"/>
+            <wp:cNvGraphicFramePr>
+              <a:graphicFrameLocks xmlns:a="http://schemas.openxmlformats.org/drawingml/2006/main" noChangeAspect="1"/>
+            </wp:cNvGraphicFramePr>
+            <a:graphic xmlns:a="http://schemas.openxmlformats.org/drawingml/2006/main">
+              <a:graphicData uri="http://schemas.openxmlformats.org/drawingml/2006/picture">
+                <pic:pic xmlns:pic="http://schemas.openxmlformats.org/drawingml/2006/picture">
+                  <pic:nvPicPr>
+                    <pic:cNvPr id="0" name="Diagram aktywności - Użytkownik - Oglądaj wizualizację.png"/>
+                    <pic:cNvPicPr/>
+                  </pic:nvPicPr>
+                  <pic:blipFill>
+                    <a:blip r:embed="rId26" cstate="print"/>
+                    <a:stretch>
+                      <a:fillRect/>
+                    </a:stretch>
+                  </pic:blipFill>
+                  <pic:spPr>
+                    <a:xfrm>
+                      <a:off x="0" y="0"/>
+                      <a:ext cx="6088377" cy="6638143"/>
+                    </a:xfrm>
+                    <a:prstGeom prst="rect">
+                      <a:avLst/>
+                    </a:prstGeom>
+                  </pic:spPr>
+                </pic:pic>
+              </a:graphicData>
+            </a:graphic>
+          </wp:inline>
+        </w:drawing>
+      </w:r>
+    </w:p>
+    <w:p/>
+    <w:p/>
+    <w:p/>
+    <w:p/>
+    <w:p/>
+    <w:p/>
+    <w:p/>
+    <w:p>
+      <w:pPr>
+        <w:pStyle w:val="Nagwek3"/>
+      </w:pPr>
+      <w:bookmarkStart w:id="75" w:name="_Toc446960091"/>
+      <w:r>
+        <w:lastRenderedPageBreak/>
+        <w:t>Diagram aktywności - Użytkownik aplikacji wizualizującej - Ed</w:t>
+      </w:r>
+      <w:r>
+        <w:t>y</w:t>
+      </w:r>
+      <w:r>
+        <w:t>tuj preferencje</w:t>
+      </w:r>
+      <w:bookmarkEnd w:id="75"/>
+    </w:p>
+    <w:p/>
+    <w:p>
+      <w:pPr>
+        <w:jc w:val="center"/>
+      </w:pPr>
+      <w:r>
+        <w:rPr>
+          <w:noProof/>
+        </w:rPr>
+        <w:drawing>
+          <wp:inline distT="0" distB="0" distL="0" distR="0">
+            <wp:extent cx="6313154" cy="5205046"/>
+            <wp:effectExtent l="19050" t="0" r="0" b="0"/>
+            <wp:docPr id="20" name="Obraz 19" descr="Diagram aktywności - Użytkownik - Edytuj preferencje.jpg"/>
+            <wp:cNvGraphicFramePr>
+              <a:graphicFrameLocks xmlns:a="http://schemas.openxmlformats.org/drawingml/2006/main" noChangeAspect="1"/>
+            </wp:cNvGraphicFramePr>
+            <a:graphic xmlns:a="http://schemas.openxmlformats.org/drawingml/2006/main">
+              <a:graphicData uri="http://schemas.openxmlformats.org/drawingml/2006/picture">
+                <pic:pic xmlns:pic="http://schemas.openxmlformats.org/drawingml/2006/picture">
+                  <pic:nvPicPr>
+                    <pic:cNvPr id="0" name="Diagram aktywności - Użytkownik - Edytuj preferencje.jpg"/>
+                    <pic:cNvPicPr/>
+                  </pic:nvPicPr>
+                  <pic:blipFill>
+                    <a:blip r:embed="rId27" cstate="print"/>
+                    <a:stretch>
+                      <a:fillRect/>
+                    </a:stretch>
+                  </pic:blipFill>
+                  <pic:spPr>
+                    <a:xfrm>
+                      <a:off x="0" y="0"/>
+                      <a:ext cx="6314064" cy="5205796"/>
+                    </a:xfrm>
+                    <a:prstGeom prst="rect">
+                      <a:avLst/>
+                    </a:prstGeom>
+                  </pic:spPr>
+                </pic:pic>
+              </a:graphicData>
+            </a:graphic>
+          </wp:inline>
+        </w:drawing>
+      </w:r>
+    </w:p>
+    <w:p/>
+    <w:p/>
+    <w:p/>
+    <w:p/>
+    <w:p/>
+    <w:p/>
+    <w:p/>
+    <w:p/>
+    <w:p/>
+    <w:p/>
+    <w:p/>
+    <w:p/>
+    <w:p/>
+    <w:p/>
+    <w:p>
+      <w:pPr>
+        <w:pStyle w:val="Nagwek3"/>
+      </w:pPr>
+      <w:bookmarkStart w:id="76" w:name="_Toc446960092"/>
+      <w:r>
+        <w:lastRenderedPageBreak/>
+        <w:t>Diagram aktywności - Użytkownik aplikacji wizualizującej - Prz</w:t>
+      </w:r>
+      <w:r>
+        <w:t>e</w:t>
+      </w:r>
+      <w:r>
+        <w:t>glądaj historię wizualizacji</w:t>
+      </w:r>
+      <w:bookmarkEnd w:id="76"/>
+    </w:p>
+    <w:p/>
+    <w:p>
+      <w:r>
+        <w:rPr>
+          <w:noProof/>
+        </w:rPr>
+        <w:drawing>
+          <wp:inline distT="0" distB="0" distL="0" distR="0">
+            <wp:extent cx="6212836" cy="6625883"/>
+            <wp:effectExtent l="19050" t="0" r="0" b="0"/>
+            <wp:docPr id="21" name="Obraz 20" descr="Diagram aktywności - Użytkownik - Przeglądaj historię.jpg"/>
+            <wp:cNvGraphicFramePr>
+              <a:graphicFrameLocks xmlns:a="http://schemas.openxmlformats.org/drawingml/2006/main" noChangeAspect="1"/>
+            </wp:cNvGraphicFramePr>
+            <a:graphic xmlns:a="http://schemas.openxmlformats.org/drawingml/2006/main">
+              <a:graphicData uri="http://schemas.openxmlformats.org/drawingml/2006/picture">
+                <pic:pic xmlns:pic="http://schemas.openxmlformats.org/drawingml/2006/picture">
+                  <pic:nvPicPr>
+                    <pic:cNvPr id="0" name="Diagram aktywności - Użytkownik - Przeglądaj historię.jpg"/>
+                    <pic:cNvPicPr/>
+                  </pic:nvPicPr>
+                  <pic:blipFill>
+                    <a:blip r:embed="rId28" cstate="print"/>
+                    <a:stretch>
+                      <a:fillRect/>
+                    </a:stretch>
+                  </pic:blipFill>
+                  <pic:spPr>
+                    <a:xfrm>
+                      <a:off x="0" y="0"/>
+                      <a:ext cx="6214665" cy="6627834"/>
+                    </a:xfrm>
+                    <a:prstGeom prst="rect">
+                      <a:avLst/>
+                    </a:prstGeom>
+                  </pic:spPr>
+                </pic:pic>
+              </a:graphicData>
+            </a:graphic>
+          </wp:inline>
+        </w:drawing>
+      </w:r>
+    </w:p>
+    <w:p/>
+    <w:p/>
+    <w:p/>
+    <w:p/>
+    <w:p/>
+    <w:p/>
+    <w:p/>
+    <w:p>
+      <w:pPr>
+        <w:pStyle w:val="Nagwek3"/>
+      </w:pPr>
+      <w:bookmarkStart w:id="77" w:name="_Toc446960093"/>
+      <w:r>
+        <w:lastRenderedPageBreak/>
+        <w:t>Diagram aktywności - Użytkownik aplikacji wizualizującej - Ogl</w:t>
+      </w:r>
+      <w:r>
+        <w:t>ą</w:t>
+      </w:r>
+      <w:r>
+        <w:t>daj Symulację</w:t>
+      </w:r>
+      <w:bookmarkEnd w:id="77"/>
+    </w:p>
+    <w:p/>
+    <w:p>
+      <w:r>
+        <w:rPr>
+          <w:noProof/>
+        </w:rPr>
+        <w:drawing>
+          <wp:inline distT="0" distB="0" distL="0" distR="0">
+            <wp:extent cx="5759450" cy="8105140"/>
+            <wp:effectExtent l="19050" t="0" r="0" b="0"/>
+            <wp:docPr id="22" name="Obraz 21" descr="Diagram aktywności - Użytkownik - Oglądaj symulację.jpg"/>
+            <wp:cNvGraphicFramePr>
+              <a:graphicFrameLocks xmlns:a="http://schemas.openxmlformats.org/drawingml/2006/main" noChangeAspect="1"/>
+            </wp:cNvGraphicFramePr>
+            <a:graphic xmlns:a="http://schemas.openxmlformats.org/drawingml/2006/main">
+              <a:graphicData uri="http://schemas.openxmlformats.org/drawingml/2006/picture">
+                <pic:pic xmlns:pic="http://schemas.openxmlformats.org/drawingml/2006/picture">
+                  <pic:nvPicPr>
+                    <pic:cNvPr id="0" name="Diagram aktywności - Użytkownik - Oglądaj symulację.jpg"/>
+                    <pic:cNvPicPr/>
+                  </pic:nvPicPr>
+                  <pic:blipFill>
+                    <a:blip r:embed="rId29" cstate="print"/>
+                    <a:stretch>
+                      <a:fillRect/>
+                    </a:stretch>
+                  </pic:blipFill>
+                  <pic:spPr>
+                    <a:xfrm>
+                      <a:off x="0" y="0"/>
+                      <a:ext cx="5759450" cy="8105140"/>
+                    </a:xfrm>
+                    <a:prstGeom prst="rect">
+                      <a:avLst/>
+                    </a:prstGeom>
+                  </pic:spPr>
+                </pic:pic>
+              </a:graphicData>
+            </a:graphic>
+          </wp:inline>
+        </w:drawing>
+      </w:r>
     </w:p>
     <w:p>
       <w:pPr>
         <w:pStyle w:val="Nagwek2"/>
         <w:spacing w:line="360" w:lineRule="auto"/>
       </w:pPr>
-      <w:bookmarkStart w:id="73" w:name="_Toc446795037"/>
-      <w:r>
+      <w:bookmarkStart w:id="78" w:name="_Toc446960094"/>
+      <w:r>
+        <w:lastRenderedPageBreak/>
         <w:t>Diagramy sekwencji</w:t>
       </w:r>
-      <w:bookmarkEnd w:id="73"/>
+      <w:bookmarkEnd w:id="78"/>
+    </w:p>
+    <w:p>
+      <w:pPr>
+        <w:spacing w:line="360" w:lineRule="auto"/>
+      </w:pPr>
+    </w:p>
+    <w:p>
+      <w:pPr>
+        <w:spacing w:line="360" w:lineRule="auto"/>
+      </w:pPr>
+    </w:p>
+    <w:p>
+      <w:pPr>
+        <w:spacing w:line="360" w:lineRule="auto"/>
+      </w:pPr>
+    </w:p>
+    <w:p>
+      <w:pPr>
+        <w:spacing w:line="360" w:lineRule="auto"/>
+      </w:pPr>
+    </w:p>
+    <w:p>
+      <w:pPr>
+        <w:spacing w:line="360" w:lineRule="auto"/>
+      </w:pPr>
+    </w:p>
+    <w:p>
+      <w:pPr>
+        <w:spacing w:line="360" w:lineRule="auto"/>
+      </w:pPr>
+    </w:p>
+    <w:p>
+      <w:pPr>
+        <w:spacing w:line="360" w:lineRule="auto"/>
+      </w:pPr>
+    </w:p>
+    <w:p>
+      <w:pPr>
+        <w:spacing w:line="360" w:lineRule="auto"/>
+      </w:pPr>
+    </w:p>
+    <w:p>
+      <w:pPr>
+        <w:spacing w:line="360" w:lineRule="auto"/>
+      </w:pPr>
+    </w:p>
+    <w:p>
+      <w:pPr>
+        <w:spacing w:line="360" w:lineRule="auto"/>
+      </w:pPr>
+    </w:p>
+    <w:p>
+      <w:pPr>
+        <w:spacing w:line="360" w:lineRule="auto"/>
+      </w:pPr>
+    </w:p>
+    <w:p>
+      <w:pPr>
+        <w:spacing w:line="360" w:lineRule="auto"/>
+      </w:pPr>
+    </w:p>
+    <w:p>
+      <w:pPr>
+        <w:spacing w:line="360" w:lineRule="auto"/>
+      </w:pPr>
+    </w:p>
+    <w:p>
+      <w:pPr>
+        <w:spacing w:line="360" w:lineRule="auto"/>
+      </w:pPr>
+    </w:p>
+    <w:p>
+      <w:pPr>
+        <w:spacing w:line="360" w:lineRule="auto"/>
+      </w:pPr>
+    </w:p>
+    <w:p>
+      <w:pPr>
+        <w:spacing w:line="360" w:lineRule="auto"/>
+      </w:pPr>
+    </w:p>
+    <w:p>
+      <w:pPr>
+        <w:spacing w:line="360" w:lineRule="auto"/>
+      </w:pPr>
+    </w:p>
+    <w:p>
+      <w:pPr>
+        <w:spacing w:line="360" w:lineRule="auto"/>
+      </w:pPr>
+    </w:p>
+    <w:p>
+      <w:pPr>
+        <w:spacing w:line="360" w:lineRule="auto"/>
+      </w:pPr>
+    </w:p>
+    <w:p>
+      <w:pPr>
+        <w:spacing w:line="360" w:lineRule="auto"/>
+      </w:pPr>
+    </w:p>
+    <w:p>
+      <w:pPr>
+        <w:spacing w:line="360" w:lineRule="auto"/>
+      </w:pPr>
+    </w:p>
+    <w:p>
+      <w:pPr>
+        <w:spacing w:line="360" w:lineRule="auto"/>
+      </w:pPr>
+    </w:p>
+    <w:p>
+      <w:pPr>
+        <w:spacing w:line="360" w:lineRule="auto"/>
+      </w:pPr>
+    </w:p>
+    <w:p>
+      <w:pPr>
+        <w:spacing w:line="360" w:lineRule="auto"/>
+      </w:pPr>
+    </w:p>
+    <w:p>
+      <w:pPr>
+        <w:spacing w:line="360" w:lineRule="auto"/>
+      </w:pPr>
+    </w:p>
+    <w:p>
+      <w:pPr>
+        <w:spacing w:line="360" w:lineRule="auto"/>
+      </w:pPr>
+    </w:p>
+    <w:p>
+      <w:pPr>
+        <w:spacing w:line="360" w:lineRule="auto"/>
+      </w:pPr>
+    </w:p>
+    <w:p>
+      <w:pPr>
+        <w:spacing w:line="360" w:lineRule="auto"/>
+      </w:pPr>
+    </w:p>
+    <w:p>
+      <w:pPr>
+        <w:spacing w:line="360" w:lineRule="auto"/>
+      </w:pPr>
+    </w:p>
+    <w:p>
+      <w:pPr>
+        <w:spacing w:line="360" w:lineRule="auto"/>
+      </w:pPr>
+    </w:p>
+    <w:p>
+      <w:pPr>
+        <w:spacing w:line="360" w:lineRule="auto"/>
+      </w:pPr>
     </w:p>
     <w:p>
       <w:pPr>
@@ -22000,11 +23086,32 @@
         <w:pStyle w:val="Nagwek2"/>
         <w:spacing w:line="360" w:lineRule="auto"/>
       </w:pPr>
-      <w:bookmarkStart w:id="74" w:name="_Toc446795038"/>
-      <w:r>
+      <w:bookmarkStart w:id="79" w:name="_Toc446960095"/>
+      <w:r>
+        <w:lastRenderedPageBreak/>
         <w:t>Projekt interfejsu graficznego</w:t>
       </w:r>
-      <w:bookmarkEnd w:id="74"/>
+      <w:bookmarkEnd w:id="79"/>
+    </w:p>
+    <w:p>
+      <w:pPr>
+        <w:spacing w:line="360" w:lineRule="auto"/>
+      </w:pPr>
+    </w:p>
+    <w:p>
+      <w:pPr>
+        <w:spacing w:line="360" w:lineRule="auto"/>
+      </w:pPr>
+    </w:p>
+    <w:p>
+      <w:pPr>
+        <w:spacing w:line="360" w:lineRule="auto"/>
+      </w:pPr>
+    </w:p>
+    <w:p>
+      <w:pPr>
+        <w:spacing w:line="360" w:lineRule="auto"/>
+      </w:pPr>
     </w:p>
     <w:p>
       <w:pPr>
@@ -22146,12 +23253,12 @@
         <w:pStyle w:val="Nagwek1"/>
         <w:spacing w:line="360" w:lineRule="auto"/>
       </w:pPr>
-      <w:bookmarkStart w:id="75" w:name="_Toc446795039"/>
+      <w:bookmarkStart w:id="80" w:name="_Toc446960096"/>
       <w:r>
         <w:lastRenderedPageBreak/>
         <w:t>Algorytm obliczania obszaru przeszukanego</w:t>
       </w:r>
-      <w:bookmarkEnd w:id="75"/>
+      <w:bookmarkEnd w:id="80"/>
     </w:p>
     <w:p/>
     <w:p>
@@ -22159,11 +23266,11 @@
         <w:pStyle w:val="Nagwek2"/>
         <w:spacing w:line="360" w:lineRule="auto"/>
       </w:pPr>
-      <w:bookmarkStart w:id="76" w:name="_Toc446795040"/>
+      <w:bookmarkStart w:id="81" w:name="_Toc446960097"/>
       <w:r>
         <w:t>Założenia</w:t>
       </w:r>
-      <w:bookmarkEnd w:id="76"/>
+      <w:bookmarkEnd w:id="81"/>
     </w:p>
     <w:p/>
     <w:p>
@@ -22171,11 +23278,11 @@
         <w:pStyle w:val="Nagwek2"/>
         <w:spacing w:line="360" w:lineRule="auto"/>
       </w:pPr>
-      <w:bookmarkStart w:id="77" w:name="_Toc446795041"/>
+      <w:bookmarkStart w:id="82" w:name="_Toc446960098"/>
       <w:r>
         <w:t>Implementacja</w:t>
       </w:r>
-      <w:bookmarkEnd w:id="77"/>
+      <w:bookmarkEnd w:id="82"/>
     </w:p>
     <w:p/>
     <w:p/>
@@ -22223,12 +23330,12 @@
         <w:pStyle w:val="Nagwek1"/>
         <w:spacing w:line="360" w:lineRule="auto"/>
       </w:pPr>
-      <w:bookmarkStart w:id="78" w:name="_Toc446795042"/>
+      <w:bookmarkStart w:id="83" w:name="_Toc446960099"/>
       <w:r>
         <w:lastRenderedPageBreak/>
         <w:t>Prezentacja rozwiązania</w:t>
       </w:r>
-      <w:bookmarkEnd w:id="78"/>
+      <w:bookmarkEnd w:id="83"/>
     </w:p>
     <w:p>
       <w:pPr>
@@ -22390,12 +23497,12 @@
         <w:pStyle w:val="Nagwek1"/>
         <w:spacing w:line="360" w:lineRule="auto"/>
       </w:pPr>
-      <w:bookmarkStart w:id="79" w:name="_Toc446795043"/>
+      <w:bookmarkStart w:id="84" w:name="_Toc446960100"/>
       <w:r>
         <w:lastRenderedPageBreak/>
         <w:t>Podsumowanie i wnioski</w:t>
       </w:r>
-      <w:bookmarkEnd w:id="79"/>
+      <w:bookmarkEnd w:id="84"/>
     </w:p>
     <w:p>
       <w:pPr>
@@ -22557,12 +23664,12 @@
         <w:pStyle w:val="Nagwek1"/>
         <w:spacing w:line="360" w:lineRule="auto"/>
       </w:pPr>
-      <w:bookmarkStart w:id="80" w:name="_Toc446795044"/>
+      <w:bookmarkStart w:id="85" w:name="_Toc446960101"/>
       <w:r>
         <w:lastRenderedPageBreak/>
         <w:t>Bibliografia</w:t>
       </w:r>
-      <w:bookmarkEnd w:id="80"/>
+      <w:bookmarkEnd w:id="85"/>
     </w:p>
     <w:p>
       <w:pPr>
@@ -23840,8 +24947,8 @@
       </w:pPr>
     </w:p>
     <w:sectPr>
-      <w:footerReference w:type="default" r:id="rId25"/>
-      <w:footerReference w:type="first" r:id="rId26"/>
+      <w:footerReference w:type="default" r:id="rId30"/>
+      <w:footerReference w:type="first" r:id="rId31"/>
       <w:pgSz w:w="11906" w:h="16838" w:code="9"/>
       <w:pgMar w:top="1418" w:right="1418" w:bottom="1418" w:left="1418" w:header="709" w:footer="709" w:gutter="0"/>
       <w:pgNumType w:start="1"/>
@@ -23884,7 +24991,7 @@
         <w:rPr>
           <w:noProof/>
         </w:rPr>
-        <w:t>54</w:t>
+        <w:t>4</w:t>
       </w:r>
     </w:fldSimple>
   </w:p>
@@ -27140,7 +28247,7 @@
       <w:lvlText w:val="%1.%2.%3.%4."/>
       <w:lvlJc w:val="left"/>
       <w:pPr>
-        <w:ind w:left="1134" w:hanging="1134"/>
+        <w:ind w:left="2127" w:hanging="1134"/>
       </w:pPr>
       <w:rPr>
         <w:rFonts w:hint="default"/>
@@ -28290,6 +29397,7 @@
         <w:numId w:val="17"/>
       </w:numPr>
       <w:spacing w:before="240" w:after="60"/>
+      <w:ind w:left="1134"/>
       <w:outlineLvl w:val="3"/>
     </w:pPr>
     <w:rPr>
@@ -29826,7 +30934,7 @@
 </file>
 
 <file path=customXml/itemProps1.xml><?xml version="1.0" encoding="utf-8"?>
-<ds:datastoreItem xmlns:ds="http://schemas.openxmlformats.org/officeDocument/2006/customXml" ds:itemID="{D31EC5B8-9D90-4628-AC66-5805EF50BEFD}">
+<ds:datastoreItem xmlns:ds="http://schemas.openxmlformats.org/officeDocument/2006/customXml" ds:itemID="{13B2F071-7F39-4092-ABF5-46B489231493}">
   <ds:schemaRefs>
     <ds:schemaRef ds:uri="http://schemas.openxmlformats.org/officeDocument/2006/bibliography"/>
   </ds:schemaRefs>

</xml_diff>

<commit_message>
Dokumenty - plik z obliczeniami undulacji i poprawa diagramów sekwencji (wizualna)
</commit_message>
<xml_diff>
--- a/Dokumenty/Praca inżynierska.docx
+++ b/Dokumenty/Praca inżynierska.docx
@@ -11469,7 +11469,13 @@
       </w:pPr>
       <w:r>
         <w:tab/>
-        <w:t>W wyniku pomiarów GPS otrzymujemy przestrzenne współrzędne prostokątne X, Y, Z pozycji anten odbiorników, które mogą następnie zostać przeliczone na współrzędne ge</w:t>
+        <w:t>W wyniku pomiarów GPS otrzymujemy przestrzenne</w:t>
+      </w:r>
+      <w:r>
+        <w:t xml:space="preserve"> współrzędne prostokątne X, Y, Z</w:t>
+      </w:r>
+      <w:r>
+        <w:t xml:space="preserve"> pozycji anten odbiorników, które mogą następnie zostać przeliczone na współrzędne ge</w:t>
       </w:r>
       <w:r>
         <w:t>o</w:t>
@@ -12033,7 +12039,13 @@
       </w:pPr>
       <w:r>
         <w:tab/>
-        <w:t xml:space="preserve">Przed rozpoczęcie rozważań na temat dostępnych technologii należy </w:t>
+        <w:t>Przed rozpoczęcie</w:t>
+      </w:r>
+      <w:r>
+        <w:t>m</w:t>
+      </w:r>
+      <w:r>
+        <w:t xml:space="preserve"> rozważań na temat dostępnych technologii należy </w:t>
       </w:r>
       <w:r>
         <w:t>zdefiniować</w:t>
@@ -12677,7 +12689,28 @@
         <w:tab/>
       </w:r>
       <w:r>
-        <w:t xml:space="preserve">System operacyjny, oparty na jądrze </w:t>
+        <w:t>Android jest s</w:t>
+      </w:r>
+      <w:r>
+        <w:t>ystem</w:t>
+      </w:r>
+      <w:r>
+        <w:t>em</w:t>
+      </w:r>
+      <w:r>
+        <w:t xml:space="preserve"> operacyjny</w:t>
+      </w:r>
+      <w:r>
+        <w:t>m</w:t>
+      </w:r>
+      <w:r>
+        <w:t>, oparty</w:t>
+      </w:r>
+      <w:r>
+        <w:t>m</w:t>
+      </w:r>
+      <w:r>
+        <w:t xml:space="preserve"> na jądrze </w:t>
       </w:r>
       <w:proofErr w:type="spellStart"/>
       <w:r>
@@ -12685,7 +12718,19 @@
       </w:r>
       <w:proofErr w:type="spellEnd"/>
       <w:r>
-        <w:t xml:space="preserve"> OS, tworzony przez organizację </w:t>
+        <w:t xml:space="preserve"> OS, tworzony</w:t>
+      </w:r>
+      <w:r>
+        <w:t>m</w:t>
+      </w:r>
+      <w:r>
+        <w:t xml:space="preserve"> przez org</w:t>
+      </w:r>
+      <w:r>
+        <w:t>a</w:t>
+      </w:r>
+      <w:r>
+        <w:t xml:space="preserve">nizację </w:t>
       </w:r>
       <w:proofErr w:type="spellStart"/>
       <w:r>
@@ -12701,25 +12746,49 @@
       </w:r>
       <w:proofErr w:type="spellEnd"/>
       <w:r>
-        <w:t xml:space="preserve"> Alliance składającą się z 84 firm, na czele których stoi Google.  Android jest najp</w:t>
+        <w:t xml:space="preserve"> Alliance składającą się z 84 firm, na czele których stoi Google.  Andr</w:t>
       </w:r>
       <w:r>
         <w:t>o</w:t>
       </w:r>
       <w:r>
-        <w:t>pularniejszym mobilnym systemem, kontrolującym ponad 80% urządzeń na rynku. Zapewnia największą otwartość dla developerów oraz wiele narzędzi wspomagających rozwój aplikacji, co</w:t>
-      </w:r>
-      <w:r>
-        <w:t xml:space="preserve"> w efekcie wpływa na szeroki wybór funkcji dostępnych dla użytkowników. Za główną wadę systemu można uznać najgorszą stabilność w porównaniu do konkurentów.</w:t>
-      </w:r>
-      <w:r>
-        <w:t xml:space="preserve"> W celu p</w:t>
+        <w:t>id jest najpopularniejszym mobilnym systemem, kontrolującym ponad 80% urządzeń na rynku. Zapewnia największą otwartość dla developerów oraz wiele narzędzi wspomagaj</w:t>
+      </w:r>
+      <w:r>
+        <w:t>ą</w:t>
+      </w:r>
+      <w:r>
+        <w:t>cych rozwój aplikacji, co</w:t>
+      </w:r>
+      <w:r>
+        <w:t xml:space="preserve"> w efekcie wpływa na szeroki wybór funkcji dostępnych dla uży</w:t>
+      </w:r>
+      <w:r>
+        <w:t>t</w:t>
+      </w:r>
+      <w:r>
+        <w:t>kown</w:t>
+      </w:r>
+      <w:r>
+        <w:t>i</w:t>
+      </w:r>
+      <w:r>
+        <w:t>ków. Za główną wadę systemu można uznać najgorszą stabilność w porównaniu do konk</w:t>
       </w:r>
       <w:r>
         <w:t>u</w:t>
       </w:r>
       <w:r>
-        <w:t>blikacji aplikacji w sklepie Google Play należy zarejestrować konto developerskie oraz uiścić roczną opłatę w wysokości 25</w:t>
+        <w:t>rentów.</w:t>
+      </w:r>
+      <w:r>
+        <w:t xml:space="preserve"> W celu publikacji aplikacji w sklepie Google Play należy zarejestrować konto dev</w:t>
+      </w:r>
+      <w:r>
+        <w:t>e</w:t>
+      </w:r>
+      <w:r>
+        <w:t>loperskie oraz uiścić roczną opłatę w wysokości 25</w:t>
       </w:r>
       <w:r>
         <w:t>$</w:t>
@@ -14618,7 +14687,13 @@
         <w:spacing w:line="360" w:lineRule="auto"/>
       </w:pPr>
       <w:r>
-        <w:t>Jedna wiadomość może składać się z wielu ramek, z których każda ma strukturę taką, jak przedstawiono na Rys.7.</w:t>
+        <w:t xml:space="preserve">Jedna wiadomość może składać się z wielu ramek, z których każda ma strukturę </w:t>
+      </w:r>
+      <w:r>
+        <w:t>taką, jak przedstawiono na Rys.3.3</w:t>
+      </w:r>
+      <w:r>
+        <w:t>.</w:t>
       </w:r>
     </w:p>
     <w:p>
@@ -15164,10 +15239,10 @@
             <v:path o:extrusionok="f" gradientshapeok="t" o:connecttype="rect"/>
             <o:lock v:ext="edit" aspectratio="t"/>
           </v:shapetype>
-          <v:shape id="_x0000_i1026" type="#_x0000_t75" style="width:451.15pt;height:147.05pt" o:ole="">
+          <v:shape id="_x0000_i1026" type="#_x0000_t75" style="width:451.55pt;height:147.05pt" o:ole="">
             <v:imagedata r:id="rId15" o:title=""/>
           </v:shape>
-          <o:OLEObject Type="Embed" ProgID="Word.Document.8" ShapeID="_x0000_i1026" DrawAspect="Content" ObjectID="_1521040263" r:id="rId16">
+          <o:OLEObject Type="Embed" ProgID="Word.Document.8" ShapeID="_x0000_i1026" DrawAspect="Content" ObjectID="_1521107656" r:id="rId16">
             <o:FieldCodes>\s</o:FieldCodes>
           </o:OLEObject>
         </w:object>
@@ -15373,10 +15448,10 @@
       </w:pPr>
       <w:r>
         <w:object w:dxaOrig="9072" w:dyaOrig="3410">
-          <v:shape id="_x0000_i1027" type="#_x0000_t75" style="width:451.15pt;height:172.35pt" o:ole="">
+          <v:shape id="_x0000_i1027" type="#_x0000_t75" style="width:451.55pt;height:172.7pt" o:ole="">
             <v:imagedata r:id="rId17" o:title=""/>
           </v:shape>
-          <o:OLEObject Type="Embed" ProgID="Word.Document.8" ShapeID="_x0000_i1027" DrawAspect="Content" ObjectID="_1521040264" r:id="rId18">
+          <o:OLEObject Type="Embed" ProgID="Word.Document.8" ShapeID="_x0000_i1027" DrawAspect="Content" ObjectID="_1521107657" r:id="rId18">
             <o:FieldCodes>\s</o:FieldCodes>
           </o:OLEObject>
         </w:object>
@@ -15460,7 +15535,13 @@
       </w:r>
       <w:proofErr w:type="spellEnd"/>
       <w:r>
-        <w:t xml:space="preserve"> jako format przesyłanych danych wybrano JSON.</w:t>
+        <w:t xml:space="preserve"> jako format przesyłanych danych wybrano </w:t>
+      </w:r>
+      <w:r>
+        <w:t xml:space="preserve">format </w:t>
+      </w:r>
+      <w:r>
+        <w:t>JSON.</w:t>
       </w:r>
     </w:p>
     <w:p>
@@ -15632,7 +15713,7 @@
         <w:t>r</w:t>
       </w:r>
       <w:r>
-        <w:t>cyjnych. Ponadto dostępność do surowych danych w postaci pojedynczego pliku Planet.com, w formacie binarnym PBF lub skom</w:t>
+        <w:t>cyjnych. Ponadto dostępność do surowych danych w postaci pojedynczego pliku, w formacie binarnym PBF lub skom</w:t>
       </w:r>
       <w:r>
         <w:t>p</w:t>
@@ -15644,13 +15725,25 @@
         <w:t>e</w:t>
       </w:r>
       <w:r>
-        <w:t>sowanym XML, zawierającego wszystkie punkty, drogi i relacje tworzące mapę pozwalają na dowolną implementację własnych usług. Dane te są aktualizowane co tydzień i możliwe do pobrania również w mniejszych paczkach dla ko</w:t>
+        <w:t>sowanym XML, zawierającego wszystkie punkty, drogi i relacje</w:t>
+      </w:r>
+      <w:r>
+        <w:t>, tworzące mapę pozwala</w:t>
+      </w:r>
+      <w:r>
+        <w:t xml:space="preserve"> na dowolną implementację własnych usług. Dane te są aktualizow</w:t>
+      </w:r>
+      <w:r>
+        <w:t>a</w:t>
+      </w:r>
+      <w:r>
+        <w:t>ne co tydzień i możliwe do pobrania również w mniejszych paczkach dla konkretnych kontyne</w:t>
       </w:r>
       <w:r>
         <w:t>n</w:t>
       </w:r>
       <w:r>
-        <w:t>kretnych kontynentów, czy państw</w:t>
+        <w:t>tów, czy państw</w:t>
       </w:r>
       <w:r>
         <w:t>.</w:t>
@@ -22829,7 +22922,19 @@
         <w:tab/>
       </w:r>
       <w:r>
-        <w:t>Diagram klas części serwerowej ze względu na duże rozmiary został dołączony do pracy jako załącznik nr 2.</w:t>
+        <w:t>Diagram klas</w:t>
+      </w:r>
+      <w:r>
+        <w:t xml:space="preserve"> aplikacji klienckiej</w:t>
+      </w:r>
+      <w:r>
+        <w:t xml:space="preserve"> ze względu na duże rozmiary został dołączony do pracy jako z</w:t>
+      </w:r>
+      <w:r>
+        <w:t>a</w:t>
+      </w:r>
+      <w:r>
+        <w:t>łącznik nr 2.</w:t>
       </w:r>
     </w:p>
     <w:p>
@@ -23425,14 +23530,14 @@
       </w:r>
       <w:r>
         <w:pict>
-          <v:group id="_x0000_s1072" editas="canvas" style="width:453.45pt;height:406.7pt;mso-position-horizontal-relative:char;mso-position-vertical-relative:line" coordsize="9069,8134">
+          <v:group id="_x0000_s1090" editas="canvas" style="width:453.35pt;height:513.75pt;mso-position-horizontal-relative:char;mso-position-vertical-relative:line" coordsize="9067,10275">
             <o:lock v:ext="edit" aspectratio="t"/>
-            <v:shape id="_x0000_s1071" type="#_x0000_t75" style="position:absolute;width:9069;height:8134" o:preferrelative="f">
+            <v:shape id="_x0000_s1089" type="#_x0000_t75" style="position:absolute;width:9067;height:10275" o:preferrelative="f">
               <v:fill o:detectmouseclick="t"/>
               <v:path o:extrusionok="t" o:connecttype="none"/>
               <o:lock v:ext="edit" text="t"/>
             </v:shape>
-            <v:shape id="_x0000_s1073" type="#_x0000_t75" style="position:absolute;width:9078;height:8143">
+            <v:shape id="_x0000_s1091" type="#_x0000_t75" style="position:absolute;width:9076;height:10284">
               <v:imagedata r:id="rId30" o:title=""/>
             </v:shape>
             <w10:wrap type="none"/>
@@ -23473,45 +23578,11 @@
     </w:p>
     <w:p>
       <w:pPr>
-        <w:jc w:val="center"/>
-      </w:pPr>
-    </w:p>
-    <w:p>
-      <w:pPr>
-        <w:jc w:val="center"/>
-      </w:pPr>
-    </w:p>
-    <w:p>
-      <w:pPr>
-        <w:jc w:val="center"/>
-      </w:pPr>
-    </w:p>
-    <w:p>
-      <w:pPr>
-        <w:jc w:val="center"/>
-      </w:pPr>
-    </w:p>
-    <w:p>
-      <w:pPr>
-        <w:jc w:val="center"/>
-      </w:pPr>
-    </w:p>
-    <w:p>
-      <w:pPr>
-        <w:jc w:val="center"/>
-      </w:pPr>
-    </w:p>
-    <w:p>
-      <w:pPr>
-        <w:jc w:val="center"/>
-      </w:pPr>
-    </w:p>
-    <w:p>
-      <w:pPr>
         <w:pStyle w:val="Nagwek3"/>
       </w:pPr>
       <w:bookmarkStart w:id="81" w:name="_Toc447298476"/>
       <w:r>
+        <w:lastRenderedPageBreak/>
         <w:t xml:space="preserve">Diagram sekwencji - Dron-serwer - Nowa wiadomość od </w:t>
       </w:r>
       <w:proofErr w:type="spellStart"/>
@@ -23536,14 +23607,14 @@
       </w:r>
       <w:r>
         <w:pict>
-          <v:group id="_x0000_s1064" editas="canvas" style="width:453.45pt;height:589pt;mso-position-horizontal-relative:char;mso-position-vertical-relative:line" coordsize="9069,11780">
+          <v:group id="_x0000_s1094" editas="canvas" style="width:453.35pt;height:639.45pt;mso-position-horizontal-relative:char;mso-position-vertical-relative:line" coordsize="9067,12789">
             <o:lock v:ext="edit" aspectratio="t"/>
-            <v:shape id="_x0000_s1063" type="#_x0000_t75" style="position:absolute;width:9069;height:11780" o:preferrelative="f">
+            <v:shape id="_x0000_s1093" type="#_x0000_t75" style="position:absolute;width:9067;height:12789" o:preferrelative="f">
               <v:fill o:detectmouseclick="t"/>
               <v:path o:extrusionok="t" o:connecttype="none"/>
               <o:lock v:ext="edit" text="t"/>
             </v:shape>
-            <v:shape id="_x0000_s1065" type="#_x0000_t75" style="position:absolute;width:9078;height:11789">
+            <v:shape id="_x0000_s1095" type="#_x0000_t75" style="position:absolute;width:9076;height:12798">
               <v:imagedata r:id="rId31" o:title=""/>
             </v:shape>
             <w10:wrap type="none"/>
@@ -23552,7 +23623,6 @@
         </w:pict>
       </w:r>
     </w:p>
-    <w:p/>
     <w:p>
       <w:pPr>
         <w:pStyle w:val="Nagwek3"/>
@@ -23581,14 +23651,14 @@
       </w:r>
       <w:r>
         <w:pict>
-          <v:group id="_x0000_s1076" editas="canvas" style="width:453.45pt;height:556.1pt;mso-position-horizontal-relative:char;mso-position-vertical-relative:line" coordsize="9069,11122">
+          <v:group id="_x0000_s1086" editas="canvas" style="width:453.35pt;height:637.65pt;mso-position-horizontal-relative:char;mso-position-vertical-relative:line" coordsize="9067,12753">
             <o:lock v:ext="edit" aspectratio="t"/>
-            <v:shape id="_x0000_s1075" type="#_x0000_t75" style="position:absolute;width:9069;height:11122" o:preferrelative="f">
+            <v:shape id="_x0000_s1085" type="#_x0000_t75" style="position:absolute;width:9067;height:12753" o:preferrelative="f">
               <v:fill o:detectmouseclick="t"/>
               <v:path o:extrusionok="t" o:connecttype="none"/>
               <o:lock v:ext="edit" text="t"/>
             </v:shape>
-            <v:shape id="_x0000_s1077" type="#_x0000_t75" style="position:absolute;width:9078;height:11130">
+            <v:shape id="_x0000_s1087" type="#_x0000_t75" style="position:absolute;width:9076;height:12762">
               <v:imagedata r:id="rId32" o:title=""/>
             </v:shape>
             <w10:wrap type="none"/>
@@ -23604,26 +23674,6 @@
     </w:p>
     <w:p>
       <w:pPr>
-        <w:spacing w:line="360" w:lineRule="auto"/>
-      </w:pPr>
-    </w:p>
-    <w:p>
-      <w:pPr>
-        <w:spacing w:line="360" w:lineRule="auto"/>
-      </w:pPr>
-    </w:p>
-    <w:p>
-      <w:pPr>
-        <w:spacing w:line="360" w:lineRule="auto"/>
-      </w:pPr>
-    </w:p>
-    <w:p>
-      <w:pPr>
-        <w:spacing w:line="360" w:lineRule="auto"/>
-      </w:pPr>
-    </w:p>
-    <w:p>
-      <w:pPr>
         <w:pStyle w:val="Nagwek2"/>
         <w:spacing w:line="360" w:lineRule="auto"/>
       </w:pPr>
@@ -23849,15 +23899,13 @@
         <w:t xml:space="preserve"> terenu zarejestrowanego przez kamerę zamontowaną na dronie. Jego poprawne obliczenie jest kluczowe </w:t>
       </w:r>
       <w:r>
-        <w:t xml:space="preserve">z punktu widzenia działania systemu, biorąc pod uwagę, iż jego podstawową funkcją jest </w:t>
-      </w:r>
-      <w:proofErr w:type="spellStart"/>
-      <w:r>
-        <w:t>własnie</w:t>
-      </w:r>
-      <w:proofErr w:type="spellEnd"/>
-      <w:r>
-        <w:t xml:space="preserve"> wizualizacja tego obszaru. </w:t>
+        <w:t>z punktu widzenia działania systemu, biorąc pod uwagę, iż jego podsta</w:t>
+      </w:r>
+      <w:r>
+        <w:t>wową funkcją jest właś</w:t>
+      </w:r>
+      <w:r>
+        <w:t xml:space="preserve">nie wizualizacja tego obszaru. </w:t>
       </w:r>
     </w:p>
     <w:p/>
@@ -23941,10 +23989,6 @@
     <w:p>
       <w:pPr>
         <w:pStyle w:val="Akapitzlist"/>
-        <w:numPr>
-          <w:ilvl w:val="0"/>
-          <w:numId w:val="42"/>
-        </w:numPr>
         <w:spacing w:line="360" w:lineRule="auto"/>
         <w:rPr>
           <w:rFonts w:ascii="Times New Roman" w:hAnsi="Times New Roman"/>
@@ -23952,14 +23996,6 @@
           <w:szCs w:val="24"/>
         </w:rPr>
       </w:pPr>
-      <w:r>
-        <w:rPr>
-          <w:rFonts w:ascii="Times New Roman" w:hAnsi="Times New Roman"/>
-          <w:sz w:val="24"/>
-          <w:szCs w:val="24"/>
-        </w:rPr>
-        <w:t>W pracy przyjęto, iż kamera zamontowana na dronie jest skierowana pionowo w dół,</w:t>
-      </w:r>
     </w:p>
     <w:p>
       <w:pPr>
@@ -23981,22 +24017,56 @@
           <w:sz w:val="24"/>
           <w:szCs w:val="24"/>
         </w:rPr>
-        <w:t>Algorytm ma obliczać zarejestrowany obszar, przy wykorzystaniu danych modeluj</w:t>
-      </w:r>
-      <w:r>
+        <w:t>W pracy przyjęto, iż kamera zamontowana na dronie jest skierowana pionowo w dół,</w:t>
+      </w:r>
+    </w:p>
+    <w:p>
+      <w:pPr>
+        <w:pStyle w:val="Akapitzlist"/>
+        <w:spacing w:line="360" w:lineRule="auto"/>
         <w:rPr>
           <w:rFonts w:ascii="Times New Roman" w:hAnsi="Times New Roman"/>
           <w:sz w:val="24"/>
           <w:szCs w:val="24"/>
         </w:rPr>
-        <w:t>ą</w:t>
-      </w:r>
-      <w:r>
+      </w:pPr>
+    </w:p>
+    <w:p>
+      <w:pPr>
+        <w:pStyle w:val="Akapitzlist"/>
+        <w:numPr>
+          <w:ilvl w:val="0"/>
+          <w:numId w:val="42"/>
+        </w:numPr>
+        <w:spacing w:line="360" w:lineRule="auto"/>
         <w:rPr>
           <w:rFonts w:ascii="Times New Roman" w:hAnsi="Times New Roman"/>
           <w:sz w:val="24"/>
           <w:szCs w:val="24"/>
         </w:rPr>
+      </w:pPr>
+      <w:r>
+        <w:rPr>
+          <w:rFonts w:ascii="Times New Roman" w:hAnsi="Times New Roman"/>
+          <w:sz w:val="24"/>
+          <w:szCs w:val="24"/>
+        </w:rPr>
+        <w:t>Algorytm ma obliczać zarejestrowany obszar, przy wykorzystaniu danych modeluj</w:t>
+      </w:r>
+      <w:r>
+        <w:rPr>
+          <w:rFonts w:ascii="Times New Roman" w:hAnsi="Times New Roman"/>
+          <w:sz w:val="24"/>
+          <w:szCs w:val="24"/>
+        </w:rPr>
+        <w:t>ą</w:t>
+      </w:r>
+      <w:r>
+        <w:rPr>
+          <w:rFonts w:ascii="Times New Roman" w:hAnsi="Times New Roman"/>
+          <w:sz w:val="24"/>
+          <w:szCs w:val="24"/>
+        </w:rPr>
         <w:t xml:space="preserve">cych powierzchnię ziemską, </w:t>
       </w:r>
     </w:p>
@@ -24055,27 +24125,8 @@
         <w:spacing w:line="360" w:lineRule="auto"/>
       </w:pPr>
     </w:p>
-    <w:p>
-      <w:pPr>
-        <w:spacing w:line="360" w:lineRule="auto"/>
-      </w:pPr>
-    </w:p>
-    <w:p>
-      <w:pPr>
-        <w:spacing w:line="360" w:lineRule="auto"/>
-      </w:pPr>
-    </w:p>
-    <w:p>
-      <w:pPr>
-        <w:spacing w:line="360" w:lineRule="auto"/>
-      </w:pPr>
-    </w:p>
-    <w:p>
-      <w:pPr>
-        <w:spacing w:line="360" w:lineRule="auto"/>
-      </w:pPr>
-    </w:p>
     <w:p/>
+    <w:p/>
     <w:p>
       <w:pPr>
         <w:pStyle w:val="Nagwek2"/>
@@ -24083,6 +24134,7 @@
       </w:pPr>
       <w:bookmarkStart w:id="86" w:name="_Toc447298481"/>
       <w:r>
+        <w:lastRenderedPageBreak/>
         <w:t>Implementacja</w:t>
       </w:r>
       <w:bookmarkEnd w:id="86"/>
@@ -24132,6 +24184,11 @@
     </w:p>
     <w:p>
       <w:pPr>
+        <w:spacing w:line="360" w:lineRule="auto"/>
+      </w:pPr>
+    </w:p>
+    <w:p>
+      <w:pPr>
         <w:pStyle w:val="Nagwek1"/>
         <w:spacing w:line="360" w:lineRule="auto"/>
       </w:pPr>
@@ -25853,13 +25910,7 @@
       </w:r>
       <w:proofErr w:type="spellEnd"/>
       <w:r>
-        <w:t xml:space="preserve"> - fo</w:t>
-      </w:r>
-      <w:r>
-        <w:t>r</w:t>
-      </w:r>
-      <w:r>
-        <w:t>mat A2</w:t>
+        <w:t xml:space="preserve"> - format A2</w:t>
       </w:r>
       <w:bookmarkEnd w:id="92"/>
     </w:p>
@@ -25946,7 +25997,7 @@
         <w:rPr>
           <w:noProof/>
         </w:rPr>
-        <w:t>3</w:t>
+        <w:t>64</w:t>
       </w:r>
     </w:fldSimple>
   </w:p>
@@ -32157,7 +32208,7 @@
 </file>
 
 <file path=customXml/itemProps1.xml><?xml version="1.0" encoding="utf-8"?>
-<ds:datastoreItem xmlns:ds="http://schemas.openxmlformats.org/officeDocument/2006/customXml" ds:itemID="{C35A5696-B98A-4672-BC34-BE4ED9BFFE9A}">
+<ds:datastoreItem xmlns:ds="http://schemas.openxmlformats.org/officeDocument/2006/customXml" ds:itemID="{3DAE9122-9A30-462C-94E9-717CCC95695F}">
   <ds:schemaRefs>
     <ds:schemaRef ds:uri="http://schemas.openxmlformats.org/officeDocument/2006/bibliography"/>
   </ds:schemaRefs>

</xml_diff>

<commit_message>
Dokumenty - wstępny opis algorytmu
</commit_message>
<xml_diff>
--- a/Dokumenty/Praca inżynierska.docx
+++ b/Dokumenty/Praca inżynierska.docx
@@ -443,7 +443,7 @@
         </w:rPr>
         <w:fldChar w:fldCharType="separate"/>
       </w:r>
-      <w:hyperlink w:anchor="_Toc447298401" w:history="1">
+      <w:hyperlink w:anchor="_Toc447392197" w:history="1">
         <w:r>
           <w:rPr>
             <w:rStyle w:val="Hipercze"/>
@@ -489,7 +489,7 @@
             <w:noProof/>
             <w:webHidden/>
           </w:rPr>
-          <w:instrText xml:space="preserve"> PAGEREF _Toc447298401 \h </w:instrText>
+          <w:instrText xml:space="preserve"> PAGEREF _Toc447392197 \h </w:instrText>
         </w:r>
         <w:r>
           <w:rPr>
@@ -530,7 +530,7 @@
           <w:szCs w:val="22"/>
         </w:rPr>
       </w:pPr>
-      <w:hyperlink w:anchor="_Toc447298402" w:history="1">
+      <w:hyperlink w:anchor="_Toc447392198" w:history="1">
         <w:r>
           <w:rPr>
             <w:rStyle w:val="Hipercze"/>
@@ -568,7 +568,7 @@
           <w:rPr>
             <w:webHidden/>
           </w:rPr>
-          <w:instrText xml:space="preserve"> PAGEREF _Toc447298402 \h </w:instrText>
+          <w:instrText xml:space="preserve"> PAGEREF _Toc447392198 \h </w:instrText>
         </w:r>
         <w:r>
           <w:rPr>
@@ -608,7 +608,7 @@
           <w:szCs w:val="22"/>
         </w:rPr>
       </w:pPr>
-      <w:hyperlink w:anchor="_Toc447298403" w:history="1">
+      <w:hyperlink w:anchor="_Toc447392199" w:history="1">
         <w:r>
           <w:rPr>
             <w:rStyle w:val="Hipercze"/>
@@ -654,7 +654,7 @@
             <w:noProof/>
             <w:webHidden/>
           </w:rPr>
-          <w:instrText xml:space="preserve"> PAGEREF _Toc447298403 \h </w:instrText>
+          <w:instrText xml:space="preserve"> PAGEREF _Toc447392199 \h </w:instrText>
         </w:r>
         <w:r>
           <w:rPr>
@@ -695,7 +695,7 @@
           <w:szCs w:val="22"/>
         </w:rPr>
       </w:pPr>
-      <w:hyperlink w:anchor="_Toc447298404" w:history="1">
+      <w:hyperlink w:anchor="_Toc447392200" w:history="1">
         <w:r>
           <w:rPr>
             <w:rStyle w:val="Hipercze"/>
@@ -733,7 +733,7 @@
           <w:rPr>
             <w:webHidden/>
           </w:rPr>
-          <w:instrText xml:space="preserve"> PAGEREF _Toc447298404 \h </w:instrText>
+          <w:instrText xml:space="preserve"> PAGEREF _Toc447392200 \h </w:instrText>
         </w:r>
         <w:r>
           <w:rPr>
@@ -770,7 +770,7 @@
           <w:szCs w:val="22"/>
         </w:rPr>
       </w:pPr>
-      <w:hyperlink w:anchor="_Toc447298405" w:history="1">
+      <w:hyperlink w:anchor="_Toc447392201" w:history="1">
         <w:r>
           <w:rPr>
             <w:rStyle w:val="Hipercze"/>
@@ -808,7 +808,7 @@
           <w:rPr>
             <w:webHidden/>
           </w:rPr>
-          <w:instrText xml:space="preserve"> PAGEREF _Toc447298405 \h </w:instrText>
+          <w:instrText xml:space="preserve"> PAGEREF _Toc447392201 \h </w:instrText>
         </w:r>
         <w:r>
           <w:rPr>
@@ -847,7 +847,7 @@
           <w:szCs w:val="22"/>
         </w:rPr>
       </w:pPr>
-      <w:hyperlink w:anchor="_Toc447298406" w:history="1">
+      <w:hyperlink w:anchor="_Toc447392202" w:history="1">
         <w:r>
           <w:rPr>
             <w:rStyle w:val="Hipercze"/>
@@ -892,7 +892,7 @@
             <w:noProof/>
             <w:webHidden/>
           </w:rPr>
-          <w:instrText xml:space="preserve"> PAGEREF _Toc447298406 \h </w:instrText>
+          <w:instrText xml:space="preserve"> PAGEREF _Toc447392202 \h </w:instrText>
         </w:r>
         <w:r>
           <w:rPr>
@@ -935,7 +935,7 @@
           <w:szCs w:val="22"/>
         </w:rPr>
       </w:pPr>
-      <w:hyperlink w:anchor="_Toc447298407" w:history="1">
+      <w:hyperlink w:anchor="_Toc447392203" w:history="1">
         <w:r>
           <w:rPr>
             <w:rStyle w:val="Hipercze"/>
@@ -980,7 +980,7 @@
             <w:noProof/>
             <w:webHidden/>
           </w:rPr>
-          <w:instrText xml:space="preserve"> PAGEREF _Toc447298407 \h </w:instrText>
+          <w:instrText xml:space="preserve"> PAGEREF _Toc447392203 \h </w:instrText>
         </w:r>
         <w:r>
           <w:rPr>
@@ -1023,7 +1023,7 @@
           <w:szCs w:val="22"/>
         </w:rPr>
       </w:pPr>
-      <w:hyperlink w:anchor="_Toc447298408" w:history="1">
+      <w:hyperlink w:anchor="_Toc447392204" w:history="1">
         <w:r>
           <w:rPr>
             <w:rStyle w:val="Hipercze"/>
@@ -1068,7 +1068,7 @@
             <w:noProof/>
             <w:webHidden/>
           </w:rPr>
-          <w:instrText xml:space="preserve"> PAGEREF _Toc447298408 \h </w:instrText>
+          <w:instrText xml:space="preserve"> PAGEREF _Toc447392204 \h </w:instrText>
         </w:r>
         <w:r>
           <w:rPr>
@@ -1109,7 +1109,7 @@
           <w:szCs w:val="22"/>
         </w:rPr>
       </w:pPr>
-      <w:hyperlink w:anchor="_Toc447298409" w:history="1">
+      <w:hyperlink w:anchor="_Toc447392205" w:history="1">
         <w:r>
           <w:rPr>
             <w:rStyle w:val="Hipercze"/>
@@ -1147,7 +1147,7 @@
           <w:rPr>
             <w:webHidden/>
           </w:rPr>
-          <w:instrText xml:space="preserve"> PAGEREF _Toc447298409 \h </w:instrText>
+          <w:instrText xml:space="preserve"> PAGEREF _Toc447392205 \h </w:instrText>
         </w:r>
         <w:r>
           <w:rPr>
@@ -1186,7 +1186,7 @@
           <w:szCs w:val="22"/>
         </w:rPr>
       </w:pPr>
-      <w:hyperlink w:anchor="_Toc447298410" w:history="1">
+      <w:hyperlink w:anchor="_Toc447392206" w:history="1">
         <w:r>
           <w:rPr>
             <w:rStyle w:val="Hipercze"/>
@@ -1231,7 +1231,7 @@
             <w:noProof/>
             <w:webHidden/>
           </w:rPr>
-          <w:instrText xml:space="preserve"> PAGEREF _Toc447298410 \h </w:instrText>
+          <w:instrText xml:space="preserve"> PAGEREF _Toc447392206 \h </w:instrText>
         </w:r>
         <w:r>
           <w:rPr>
@@ -1274,7 +1274,7 @@
           <w:szCs w:val="22"/>
         </w:rPr>
       </w:pPr>
-      <w:hyperlink w:anchor="_Toc447298411" w:history="1">
+      <w:hyperlink w:anchor="_Toc447392207" w:history="1">
         <w:r>
           <w:rPr>
             <w:rStyle w:val="Hipercze"/>
@@ -1319,7 +1319,7 @@
             <w:noProof/>
             <w:webHidden/>
           </w:rPr>
-          <w:instrText xml:space="preserve"> PAGEREF _Toc447298411 \h </w:instrText>
+          <w:instrText xml:space="preserve"> PAGEREF _Toc447392207 \h </w:instrText>
         </w:r>
         <w:r>
           <w:rPr>
@@ -1360,7 +1360,7 @@
           <w:szCs w:val="22"/>
         </w:rPr>
       </w:pPr>
-      <w:hyperlink w:anchor="_Toc447298412" w:history="1">
+      <w:hyperlink w:anchor="_Toc447392208" w:history="1">
         <w:r>
           <w:rPr>
             <w:rStyle w:val="Hipercze"/>
@@ -1398,7 +1398,7 @@
           <w:rPr>
             <w:webHidden/>
           </w:rPr>
-          <w:instrText xml:space="preserve"> PAGEREF _Toc447298412 \h </w:instrText>
+          <w:instrText xml:space="preserve"> PAGEREF _Toc447392208 \h </w:instrText>
         </w:r>
         <w:r>
           <w:rPr>
@@ -1437,7 +1437,7 @@
           <w:szCs w:val="22"/>
         </w:rPr>
       </w:pPr>
-      <w:hyperlink w:anchor="_Toc447298413" w:history="1">
+      <w:hyperlink w:anchor="_Toc447392209" w:history="1">
         <w:r>
           <w:rPr>
             <w:rStyle w:val="Hipercze"/>
@@ -1482,7 +1482,7 @@
             <w:noProof/>
             <w:webHidden/>
           </w:rPr>
-          <w:instrText xml:space="preserve"> PAGEREF _Toc447298413 \h </w:instrText>
+          <w:instrText xml:space="preserve"> PAGEREF _Toc447392209 \h </w:instrText>
         </w:r>
         <w:r>
           <w:rPr>
@@ -1525,7 +1525,7 @@
           <w:szCs w:val="22"/>
         </w:rPr>
       </w:pPr>
-      <w:hyperlink w:anchor="_Toc447298414" w:history="1">
+      <w:hyperlink w:anchor="_Toc447392210" w:history="1">
         <w:r>
           <w:rPr>
             <w:rStyle w:val="Hipercze"/>
@@ -1570,7 +1570,7 @@
             <w:noProof/>
             <w:webHidden/>
           </w:rPr>
-          <w:instrText xml:space="preserve"> PAGEREF _Toc447298414 \h </w:instrText>
+          <w:instrText xml:space="preserve"> PAGEREF _Toc447392210 \h </w:instrText>
         </w:r>
         <w:r>
           <w:rPr>
@@ -1613,7 +1613,7 @@
           <w:szCs w:val="22"/>
         </w:rPr>
       </w:pPr>
-      <w:hyperlink w:anchor="_Toc447298415" w:history="1">
+      <w:hyperlink w:anchor="_Toc447392211" w:history="1">
         <w:r>
           <w:rPr>
             <w:rStyle w:val="Hipercze"/>
@@ -1658,7 +1658,7 @@
             <w:noProof/>
             <w:webHidden/>
           </w:rPr>
-          <w:instrText xml:space="preserve"> PAGEREF _Toc447298415 \h </w:instrText>
+          <w:instrText xml:space="preserve"> PAGEREF _Toc447392211 \h </w:instrText>
         </w:r>
         <w:r>
           <w:rPr>
@@ -1701,7 +1701,7 @@
           <w:szCs w:val="22"/>
         </w:rPr>
       </w:pPr>
-      <w:hyperlink w:anchor="_Toc447298416" w:history="1">
+      <w:hyperlink w:anchor="_Toc447392212" w:history="1">
         <w:r>
           <w:rPr>
             <w:rStyle w:val="Hipercze"/>
@@ -1746,7 +1746,7 @@
             <w:noProof/>
             <w:webHidden/>
           </w:rPr>
-          <w:instrText xml:space="preserve"> PAGEREF _Toc447298416 \h </w:instrText>
+          <w:instrText xml:space="preserve"> PAGEREF _Toc447392212 \h </w:instrText>
         </w:r>
         <w:r>
           <w:rPr>
@@ -1790,7 +1790,7 @@
           <w:szCs w:val="22"/>
         </w:rPr>
       </w:pPr>
-      <w:hyperlink w:anchor="_Toc447298417" w:history="1">
+      <w:hyperlink w:anchor="_Toc447392213" w:history="1">
         <w:r>
           <w:rPr>
             <w:rStyle w:val="Hipercze"/>
@@ -1836,7 +1836,7 @@
             <w:noProof/>
             <w:webHidden/>
           </w:rPr>
-          <w:instrText xml:space="preserve"> PAGEREF _Toc447298417 \h </w:instrText>
+          <w:instrText xml:space="preserve"> PAGEREF _Toc447392213 \h </w:instrText>
         </w:r>
         <w:r>
           <w:rPr>
@@ -1877,7 +1877,7 @@
           <w:szCs w:val="22"/>
         </w:rPr>
       </w:pPr>
-      <w:hyperlink w:anchor="_Toc447298418" w:history="1">
+      <w:hyperlink w:anchor="_Toc447392214" w:history="1">
         <w:r>
           <w:rPr>
             <w:rStyle w:val="Hipercze"/>
@@ -1915,7 +1915,7 @@
           <w:rPr>
             <w:webHidden/>
           </w:rPr>
-          <w:instrText xml:space="preserve"> PAGEREF _Toc447298418 \h </w:instrText>
+          <w:instrText xml:space="preserve"> PAGEREF _Toc447392214 \h </w:instrText>
         </w:r>
         <w:r>
           <w:rPr>
@@ -1954,7 +1954,7 @@
           <w:szCs w:val="22"/>
         </w:rPr>
       </w:pPr>
-      <w:hyperlink w:anchor="_Toc447298419" w:history="1">
+      <w:hyperlink w:anchor="_Toc447392215" w:history="1">
         <w:r>
           <w:rPr>
             <w:rStyle w:val="Hipercze"/>
@@ -1999,7 +1999,7 @@
             <w:noProof/>
             <w:webHidden/>
           </w:rPr>
-          <w:instrText xml:space="preserve"> PAGEREF _Toc447298419 \h </w:instrText>
+          <w:instrText xml:space="preserve"> PAGEREF _Toc447392215 \h </w:instrText>
         </w:r>
         <w:r>
           <w:rPr>
@@ -2042,7 +2042,7 @@
           <w:szCs w:val="22"/>
         </w:rPr>
       </w:pPr>
-      <w:hyperlink w:anchor="_Toc447298420" w:history="1">
+      <w:hyperlink w:anchor="_Toc447392216" w:history="1">
         <w:r>
           <w:rPr>
             <w:rStyle w:val="Hipercze"/>
@@ -2087,7 +2087,7 @@
             <w:noProof/>
             <w:webHidden/>
           </w:rPr>
-          <w:instrText xml:space="preserve"> PAGEREF _Toc447298420 \h </w:instrText>
+          <w:instrText xml:space="preserve"> PAGEREF _Toc447392216 \h </w:instrText>
         </w:r>
         <w:r>
           <w:rPr>
@@ -2130,7 +2130,7 @@
           <w:szCs w:val="22"/>
         </w:rPr>
       </w:pPr>
-      <w:hyperlink w:anchor="_Toc447298421" w:history="1">
+      <w:hyperlink w:anchor="_Toc447392217" w:history="1">
         <w:r>
           <w:rPr>
             <w:rStyle w:val="Hipercze"/>
@@ -2175,7 +2175,7 @@
             <w:noProof/>
             <w:webHidden/>
           </w:rPr>
-          <w:instrText xml:space="preserve"> PAGEREF _Toc447298421 \h </w:instrText>
+          <w:instrText xml:space="preserve"> PAGEREF _Toc447392217 \h </w:instrText>
         </w:r>
         <w:r>
           <w:rPr>
@@ -2218,7 +2218,7 @@
           <w:szCs w:val="22"/>
         </w:rPr>
       </w:pPr>
-      <w:hyperlink w:anchor="_Toc447298422" w:history="1">
+      <w:hyperlink w:anchor="_Toc447392218" w:history="1">
         <w:r>
           <w:rPr>
             <w:rStyle w:val="Hipercze"/>
@@ -2263,7 +2263,7 @@
             <w:noProof/>
             <w:webHidden/>
           </w:rPr>
-          <w:instrText xml:space="preserve"> PAGEREF _Toc447298422 \h </w:instrText>
+          <w:instrText xml:space="preserve"> PAGEREF _Toc447392218 \h </w:instrText>
         </w:r>
         <w:r>
           <w:rPr>
@@ -2304,7 +2304,7 @@
           <w:szCs w:val="22"/>
         </w:rPr>
       </w:pPr>
-      <w:hyperlink w:anchor="_Toc447298423" w:history="1">
+      <w:hyperlink w:anchor="_Toc447392219" w:history="1">
         <w:r>
           <w:rPr>
             <w:rStyle w:val="Hipercze"/>
@@ -2342,7 +2342,7 @@
           <w:rPr>
             <w:webHidden/>
           </w:rPr>
-          <w:instrText xml:space="preserve"> PAGEREF _Toc447298423 \h </w:instrText>
+          <w:instrText xml:space="preserve"> PAGEREF _Toc447392219 \h </w:instrText>
         </w:r>
         <w:r>
           <w:rPr>
@@ -2381,7 +2381,7 @@
           <w:szCs w:val="22"/>
         </w:rPr>
       </w:pPr>
-      <w:hyperlink w:anchor="_Toc447298424" w:history="1">
+      <w:hyperlink w:anchor="_Toc447392220" w:history="1">
         <w:r>
           <w:rPr>
             <w:rStyle w:val="Hipercze"/>
@@ -2426,7 +2426,7 @@
             <w:noProof/>
             <w:webHidden/>
           </w:rPr>
-          <w:instrText xml:space="preserve"> PAGEREF _Toc447298424 \h </w:instrText>
+          <w:instrText xml:space="preserve"> PAGEREF _Toc447392220 \h </w:instrText>
         </w:r>
         <w:r>
           <w:rPr>
@@ -2469,7 +2469,7 @@
           <w:szCs w:val="22"/>
         </w:rPr>
       </w:pPr>
-      <w:hyperlink w:anchor="_Toc447298425" w:history="1">
+      <w:hyperlink w:anchor="_Toc447392221" w:history="1">
         <w:r>
           <w:rPr>
             <w:rStyle w:val="Hipercze"/>
@@ -2514,7 +2514,7 @@
             <w:noProof/>
             <w:webHidden/>
           </w:rPr>
-          <w:instrText xml:space="preserve"> PAGEREF _Toc447298425 \h </w:instrText>
+          <w:instrText xml:space="preserve"> PAGEREF _Toc447392221 \h </w:instrText>
         </w:r>
         <w:r>
           <w:rPr>
@@ -2557,7 +2557,7 @@
           <w:szCs w:val="22"/>
         </w:rPr>
       </w:pPr>
-      <w:hyperlink w:anchor="_Toc447298426" w:history="1">
+      <w:hyperlink w:anchor="_Toc447392222" w:history="1">
         <w:r>
           <w:rPr>
             <w:rStyle w:val="Hipercze"/>
@@ -2602,7 +2602,7 @@
             <w:noProof/>
             <w:webHidden/>
           </w:rPr>
-          <w:instrText xml:space="preserve"> PAGEREF _Toc447298426 \h </w:instrText>
+          <w:instrText xml:space="preserve"> PAGEREF _Toc447392222 \h </w:instrText>
         </w:r>
         <w:r>
           <w:rPr>
@@ -2645,7 +2645,7 @@
           <w:szCs w:val="22"/>
         </w:rPr>
       </w:pPr>
-      <w:hyperlink w:anchor="_Toc447298427" w:history="1">
+      <w:hyperlink w:anchor="_Toc447392223" w:history="1">
         <w:r>
           <w:rPr>
             <w:rStyle w:val="Hipercze"/>
@@ -2690,7 +2690,7 @@
             <w:noProof/>
             <w:webHidden/>
           </w:rPr>
-          <w:instrText xml:space="preserve"> PAGEREF _Toc447298427 \h </w:instrText>
+          <w:instrText xml:space="preserve"> PAGEREF _Toc447392223 \h </w:instrText>
         </w:r>
         <w:r>
           <w:rPr>
@@ -2731,7 +2731,7 @@
           <w:szCs w:val="22"/>
         </w:rPr>
       </w:pPr>
-      <w:hyperlink w:anchor="_Toc447298428" w:history="1">
+      <w:hyperlink w:anchor="_Toc447392224" w:history="1">
         <w:r>
           <w:rPr>
             <w:rStyle w:val="Hipercze"/>
@@ -2769,7 +2769,7 @@
           <w:rPr>
             <w:webHidden/>
           </w:rPr>
-          <w:instrText xml:space="preserve"> PAGEREF _Toc447298428 \h </w:instrText>
+          <w:instrText xml:space="preserve"> PAGEREF _Toc447392224 \h </w:instrText>
         </w:r>
         <w:r>
           <w:rPr>
@@ -2808,7 +2808,7 @@
           <w:szCs w:val="22"/>
         </w:rPr>
       </w:pPr>
-      <w:hyperlink w:anchor="_Toc447298429" w:history="1">
+      <w:hyperlink w:anchor="_Toc447392225" w:history="1">
         <w:r>
           <w:rPr>
             <w:rStyle w:val="Hipercze"/>
@@ -2853,7 +2853,7 @@
             <w:noProof/>
             <w:webHidden/>
           </w:rPr>
-          <w:instrText xml:space="preserve"> PAGEREF _Toc447298429 \h </w:instrText>
+          <w:instrText xml:space="preserve"> PAGEREF _Toc447392225 \h </w:instrText>
         </w:r>
         <w:r>
           <w:rPr>
@@ -2896,7 +2896,7 @@
           <w:szCs w:val="22"/>
         </w:rPr>
       </w:pPr>
-      <w:hyperlink w:anchor="_Toc447298430" w:history="1">
+      <w:hyperlink w:anchor="_Toc447392226" w:history="1">
         <w:r>
           <w:rPr>
             <w:rStyle w:val="Hipercze"/>
@@ -2941,7 +2941,7 @@
             <w:noProof/>
             <w:webHidden/>
           </w:rPr>
-          <w:instrText xml:space="preserve"> PAGEREF _Toc447298430 \h </w:instrText>
+          <w:instrText xml:space="preserve"> PAGEREF _Toc447392226 \h </w:instrText>
         </w:r>
         <w:r>
           <w:rPr>
@@ -2984,7 +2984,7 @@
           <w:szCs w:val="22"/>
         </w:rPr>
       </w:pPr>
-      <w:hyperlink w:anchor="_Toc447298431" w:history="1">
+      <w:hyperlink w:anchor="_Toc447392227" w:history="1">
         <w:r>
           <w:rPr>
             <w:rStyle w:val="Hipercze"/>
@@ -3029,7 +3029,7 @@
             <w:noProof/>
             <w:webHidden/>
           </w:rPr>
-          <w:instrText xml:space="preserve"> PAGEREF _Toc447298431 \h </w:instrText>
+          <w:instrText xml:space="preserve"> PAGEREF _Toc447392227 \h </w:instrText>
         </w:r>
         <w:r>
           <w:rPr>
@@ -3072,7 +3072,7 @@
           <w:szCs w:val="22"/>
         </w:rPr>
       </w:pPr>
-      <w:hyperlink w:anchor="_Toc447298432" w:history="1">
+      <w:hyperlink w:anchor="_Toc447392228" w:history="1">
         <w:r>
           <w:rPr>
             <w:rStyle w:val="Hipercze"/>
@@ -3117,7 +3117,7 @@
             <w:noProof/>
             <w:webHidden/>
           </w:rPr>
-          <w:instrText xml:space="preserve"> PAGEREF _Toc447298432 \h </w:instrText>
+          <w:instrText xml:space="preserve"> PAGEREF _Toc447392228 \h </w:instrText>
         </w:r>
         <w:r>
           <w:rPr>
@@ -3160,7 +3160,7 @@
           <w:szCs w:val="22"/>
         </w:rPr>
       </w:pPr>
-      <w:hyperlink w:anchor="_Toc447298433" w:history="1">
+      <w:hyperlink w:anchor="_Toc447392229" w:history="1">
         <w:r>
           <w:rPr>
             <w:rStyle w:val="Hipercze"/>
@@ -3205,7 +3205,7 @@
             <w:noProof/>
             <w:webHidden/>
           </w:rPr>
-          <w:instrText xml:space="preserve"> PAGEREF _Toc447298433 \h </w:instrText>
+          <w:instrText xml:space="preserve"> PAGEREF _Toc447392229 \h </w:instrText>
         </w:r>
         <w:r>
           <w:rPr>
@@ -3246,7 +3246,7 @@
           <w:szCs w:val="22"/>
         </w:rPr>
       </w:pPr>
-      <w:hyperlink w:anchor="_Toc447298434" w:history="1">
+      <w:hyperlink w:anchor="_Toc447392230" w:history="1">
         <w:r>
           <w:rPr>
             <w:rStyle w:val="Hipercze"/>
@@ -3284,7 +3284,7 @@
           <w:rPr>
             <w:webHidden/>
           </w:rPr>
-          <w:instrText xml:space="preserve"> PAGEREF _Toc447298434 \h </w:instrText>
+          <w:instrText xml:space="preserve"> PAGEREF _Toc447392230 \h </w:instrText>
         </w:r>
         <w:r>
           <w:rPr>
@@ -3323,7 +3323,7 @@
           <w:szCs w:val="22"/>
         </w:rPr>
       </w:pPr>
-      <w:hyperlink w:anchor="_Toc447298435" w:history="1">
+      <w:hyperlink w:anchor="_Toc447392231" w:history="1">
         <w:r>
           <w:rPr>
             <w:rStyle w:val="Hipercze"/>
@@ -3368,7 +3368,7 @@
             <w:noProof/>
             <w:webHidden/>
           </w:rPr>
-          <w:instrText xml:space="preserve"> PAGEREF _Toc447298435 \h </w:instrText>
+          <w:instrText xml:space="preserve"> PAGEREF _Toc447392231 \h </w:instrText>
         </w:r>
         <w:r>
           <w:rPr>
@@ -3411,7 +3411,7 @@
           <w:szCs w:val="22"/>
         </w:rPr>
       </w:pPr>
-      <w:hyperlink w:anchor="_Toc447298436" w:history="1">
+      <w:hyperlink w:anchor="_Toc447392232" w:history="1">
         <w:r>
           <w:rPr>
             <w:rStyle w:val="Hipercze"/>
@@ -3456,7 +3456,7 @@
             <w:noProof/>
             <w:webHidden/>
           </w:rPr>
-          <w:instrText xml:space="preserve"> PAGEREF _Toc447298436 \h </w:instrText>
+          <w:instrText xml:space="preserve"> PAGEREF _Toc447392232 \h </w:instrText>
         </w:r>
         <w:r>
           <w:rPr>
@@ -3499,7 +3499,7 @@
           <w:szCs w:val="22"/>
         </w:rPr>
       </w:pPr>
-      <w:hyperlink w:anchor="_Toc447298437" w:history="1">
+      <w:hyperlink w:anchor="_Toc447392233" w:history="1">
         <w:r>
           <w:rPr>
             <w:rStyle w:val="Hipercze"/>
@@ -3544,7 +3544,7 @@
             <w:noProof/>
             <w:webHidden/>
           </w:rPr>
-          <w:instrText xml:space="preserve"> PAGEREF _Toc447298437 \h </w:instrText>
+          <w:instrText xml:space="preserve"> PAGEREF _Toc447392233 \h </w:instrText>
         </w:r>
         <w:r>
           <w:rPr>
@@ -3587,7 +3587,7 @@
           <w:szCs w:val="22"/>
         </w:rPr>
       </w:pPr>
-      <w:hyperlink w:anchor="_Toc447298438" w:history="1">
+      <w:hyperlink w:anchor="_Toc447392234" w:history="1">
         <w:r>
           <w:rPr>
             <w:rStyle w:val="Hipercze"/>
@@ -3632,7 +3632,7 @@
             <w:noProof/>
             <w:webHidden/>
           </w:rPr>
-          <w:instrText xml:space="preserve"> PAGEREF _Toc447298438 \h </w:instrText>
+          <w:instrText xml:space="preserve"> PAGEREF _Toc447392234 \h </w:instrText>
         </w:r>
         <w:r>
           <w:rPr>
@@ -3673,7 +3673,7 @@
           <w:szCs w:val="22"/>
         </w:rPr>
       </w:pPr>
-      <w:hyperlink w:anchor="_Toc447298439" w:history="1">
+      <w:hyperlink w:anchor="_Toc447392235" w:history="1">
         <w:r>
           <w:rPr>
             <w:rStyle w:val="Hipercze"/>
@@ -3711,7 +3711,7 @@
           <w:rPr>
             <w:webHidden/>
           </w:rPr>
-          <w:instrText xml:space="preserve"> PAGEREF _Toc447298439 \h </w:instrText>
+          <w:instrText xml:space="preserve"> PAGEREF _Toc447392235 \h </w:instrText>
         </w:r>
         <w:r>
           <w:rPr>
@@ -3750,7 +3750,7 @@
           <w:szCs w:val="22"/>
         </w:rPr>
       </w:pPr>
-      <w:hyperlink w:anchor="_Toc447298440" w:history="1">
+      <w:hyperlink w:anchor="_Toc447392236" w:history="1">
         <w:r>
           <w:rPr>
             <w:rStyle w:val="Hipercze"/>
@@ -3795,7 +3795,7 @@
             <w:noProof/>
             <w:webHidden/>
           </w:rPr>
-          <w:instrText xml:space="preserve"> PAGEREF _Toc447298440 \h </w:instrText>
+          <w:instrText xml:space="preserve"> PAGEREF _Toc447392236 \h </w:instrText>
         </w:r>
         <w:r>
           <w:rPr>
@@ -3838,7 +3838,7 @@
           <w:szCs w:val="22"/>
         </w:rPr>
       </w:pPr>
-      <w:hyperlink w:anchor="_Toc447298441" w:history="1">
+      <w:hyperlink w:anchor="_Toc447392237" w:history="1">
         <w:r>
           <w:rPr>
             <w:rStyle w:val="Hipercze"/>
@@ -3883,7 +3883,7 @@
             <w:noProof/>
             <w:webHidden/>
           </w:rPr>
-          <w:instrText xml:space="preserve"> PAGEREF _Toc447298441 \h </w:instrText>
+          <w:instrText xml:space="preserve"> PAGEREF _Toc447392237 \h </w:instrText>
         </w:r>
         <w:r>
           <w:rPr>
@@ -3926,7 +3926,7 @@
           <w:szCs w:val="22"/>
         </w:rPr>
       </w:pPr>
-      <w:hyperlink w:anchor="_Toc447298442" w:history="1">
+      <w:hyperlink w:anchor="_Toc447392238" w:history="1">
         <w:r>
           <w:rPr>
             <w:rStyle w:val="Hipercze"/>
@@ -3971,7 +3971,7 @@
             <w:noProof/>
             <w:webHidden/>
           </w:rPr>
-          <w:instrText xml:space="preserve"> PAGEREF _Toc447298442 \h </w:instrText>
+          <w:instrText xml:space="preserve"> PAGEREF _Toc447392238 \h </w:instrText>
         </w:r>
         <w:r>
           <w:rPr>
@@ -4012,7 +4012,7 @@
           <w:szCs w:val="22"/>
         </w:rPr>
       </w:pPr>
-      <w:hyperlink w:anchor="_Toc447298443" w:history="1">
+      <w:hyperlink w:anchor="_Toc447392239" w:history="1">
         <w:r>
           <w:rPr>
             <w:rStyle w:val="Hipercze"/>
@@ -4050,7 +4050,7 @@
           <w:rPr>
             <w:webHidden/>
           </w:rPr>
-          <w:instrText xml:space="preserve"> PAGEREF _Toc447298443 \h </w:instrText>
+          <w:instrText xml:space="preserve"> PAGEREF _Toc447392239 \h </w:instrText>
         </w:r>
         <w:r>
           <w:rPr>
@@ -4090,7 +4090,7 @@
           <w:szCs w:val="22"/>
         </w:rPr>
       </w:pPr>
-      <w:hyperlink w:anchor="_Toc447298444" w:history="1">
+      <w:hyperlink w:anchor="_Toc447392240" w:history="1">
         <w:r>
           <w:rPr>
             <w:rStyle w:val="Hipercze"/>
@@ -4136,7 +4136,7 @@
             <w:noProof/>
             <w:webHidden/>
           </w:rPr>
-          <w:instrText xml:space="preserve"> PAGEREF _Toc447298444 \h </w:instrText>
+          <w:instrText xml:space="preserve"> PAGEREF _Toc447392240 \h </w:instrText>
         </w:r>
         <w:r>
           <w:rPr>
@@ -4177,7 +4177,7 @@
           <w:szCs w:val="22"/>
         </w:rPr>
       </w:pPr>
-      <w:hyperlink w:anchor="_Toc447298445" w:history="1">
+      <w:hyperlink w:anchor="_Toc447392241" w:history="1">
         <w:r>
           <w:rPr>
             <w:rStyle w:val="Hipercze"/>
@@ -4215,7 +4215,7 @@
           <w:rPr>
             <w:webHidden/>
           </w:rPr>
-          <w:instrText xml:space="preserve"> PAGEREF _Toc447298445 \h </w:instrText>
+          <w:instrText xml:space="preserve"> PAGEREF _Toc447392241 \h </w:instrText>
         </w:r>
         <w:r>
           <w:rPr>
@@ -4252,7 +4252,7 @@
           <w:szCs w:val="22"/>
         </w:rPr>
       </w:pPr>
-      <w:hyperlink w:anchor="_Toc447298446" w:history="1">
+      <w:hyperlink w:anchor="_Toc447392242" w:history="1">
         <w:r>
           <w:rPr>
             <w:rStyle w:val="Hipercze"/>
@@ -4290,7 +4290,7 @@
           <w:rPr>
             <w:webHidden/>
           </w:rPr>
-          <w:instrText xml:space="preserve"> PAGEREF _Toc447298446 \h </w:instrText>
+          <w:instrText xml:space="preserve"> PAGEREF _Toc447392242 \h </w:instrText>
         </w:r>
         <w:r>
           <w:rPr>
@@ -4329,7 +4329,7 @@
           <w:szCs w:val="22"/>
         </w:rPr>
       </w:pPr>
-      <w:hyperlink w:anchor="_Toc447298447" w:history="1">
+      <w:hyperlink w:anchor="_Toc447392243" w:history="1">
         <w:r>
           <w:rPr>
             <w:rStyle w:val="Hipercze"/>
@@ -4374,7 +4374,7 @@
             <w:noProof/>
             <w:webHidden/>
           </w:rPr>
-          <w:instrText xml:space="preserve"> PAGEREF _Toc447298447 \h </w:instrText>
+          <w:instrText xml:space="preserve"> PAGEREF _Toc447392243 \h </w:instrText>
         </w:r>
         <w:r>
           <w:rPr>
@@ -4417,7 +4417,7 @@
           <w:szCs w:val="22"/>
         </w:rPr>
       </w:pPr>
-      <w:hyperlink w:anchor="_Toc447298448" w:history="1">
+      <w:hyperlink w:anchor="_Toc447392244" w:history="1">
         <w:r>
           <w:rPr>
             <w:rStyle w:val="Hipercze"/>
@@ -4462,7 +4462,7 @@
             <w:noProof/>
             <w:webHidden/>
           </w:rPr>
-          <w:instrText xml:space="preserve"> PAGEREF _Toc447298448 \h </w:instrText>
+          <w:instrText xml:space="preserve"> PAGEREF _Toc447392244 \h </w:instrText>
         </w:r>
         <w:r>
           <w:rPr>
@@ -4505,7 +4505,7 @@
           <w:szCs w:val="22"/>
         </w:rPr>
       </w:pPr>
-      <w:hyperlink w:anchor="_Toc447298449" w:history="1">
+      <w:hyperlink w:anchor="_Toc447392245" w:history="1">
         <w:r>
           <w:rPr>
             <w:rStyle w:val="Hipercze"/>
@@ -4550,7 +4550,7 @@
             <w:noProof/>
             <w:webHidden/>
           </w:rPr>
-          <w:instrText xml:space="preserve"> PAGEREF _Toc447298449 \h </w:instrText>
+          <w:instrText xml:space="preserve"> PAGEREF _Toc447392245 \h </w:instrText>
         </w:r>
         <w:r>
           <w:rPr>
@@ -4593,7 +4593,7 @@
           <w:szCs w:val="22"/>
         </w:rPr>
       </w:pPr>
-      <w:hyperlink w:anchor="_Toc447298450" w:history="1">
+      <w:hyperlink w:anchor="_Toc447392246" w:history="1">
         <w:r>
           <w:rPr>
             <w:rStyle w:val="Hipercze"/>
@@ -4638,7 +4638,7 @@
             <w:noProof/>
             <w:webHidden/>
           </w:rPr>
-          <w:instrText xml:space="preserve"> PAGEREF _Toc447298450 \h </w:instrText>
+          <w:instrText xml:space="preserve"> PAGEREF _Toc447392246 \h </w:instrText>
         </w:r>
         <w:r>
           <w:rPr>
@@ -4679,7 +4679,7 @@
           <w:szCs w:val="22"/>
         </w:rPr>
       </w:pPr>
-      <w:hyperlink w:anchor="_Toc447298451" w:history="1">
+      <w:hyperlink w:anchor="_Toc447392247" w:history="1">
         <w:r>
           <w:rPr>
             <w:rStyle w:val="Hipercze"/>
@@ -4717,7 +4717,7 @@
           <w:rPr>
             <w:webHidden/>
           </w:rPr>
-          <w:instrText xml:space="preserve"> PAGEREF _Toc447298451 \h </w:instrText>
+          <w:instrText xml:space="preserve"> PAGEREF _Toc447392247 \h </w:instrText>
         </w:r>
         <w:r>
           <w:rPr>
@@ -4756,7 +4756,7 @@
           <w:szCs w:val="22"/>
         </w:rPr>
       </w:pPr>
-      <w:hyperlink w:anchor="_Toc447298452" w:history="1">
+      <w:hyperlink w:anchor="_Toc447392248" w:history="1">
         <w:r>
           <w:rPr>
             <w:rStyle w:val="Hipercze"/>
@@ -4801,7 +4801,7 @@
             <w:noProof/>
             <w:webHidden/>
           </w:rPr>
-          <w:instrText xml:space="preserve"> PAGEREF _Toc447298452 \h </w:instrText>
+          <w:instrText xml:space="preserve"> PAGEREF _Toc447392248 \h </w:instrText>
         </w:r>
         <w:r>
           <w:rPr>
@@ -4844,7 +4844,7 @@
           <w:szCs w:val="22"/>
         </w:rPr>
       </w:pPr>
-      <w:hyperlink w:anchor="_Toc447298453" w:history="1">
+      <w:hyperlink w:anchor="_Toc447392249" w:history="1">
         <w:r>
           <w:rPr>
             <w:rStyle w:val="Hipercze"/>
@@ -4889,7 +4889,7 @@
             <w:noProof/>
             <w:webHidden/>
           </w:rPr>
-          <w:instrText xml:space="preserve"> PAGEREF _Toc447298453 \h </w:instrText>
+          <w:instrText xml:space="preserve"> PAGEREF _Toc447392249 \h </w:instrText>
         </w:r>
         <w:r>
           <w:rPr>
@@ -4934,7 +4934,7 @@
           <w:szCs w:val="22"/>
         </w:rPr>
       </w:pPr>
-      <w:hyperlink w:anchor="_Toc447298454" w:history="1">
+      <w:hyperlink w:anchor="_Toc447392250" w:history="1">
         <w:r>
           <w:rPr>
             <w:rStyle w:val="Hipercze"/>
@@ -4977,7 +4977,7 @@
             <w:noProof/>
             <w:webHidden/>
           </w:rPr>
-          <w:instrText xml:space="preserve"> PAGEREF _Toc447298454 \h </w:instrText>
+          <w:instrText xml:space="preserve"> PAGEREF _Toc447392250 \h </w:instrText>
         </w:r>
         <w:r>
           <w:rPr>
@@ -5020,7 +5020,7 @@
           <w:szCs w:val="22"/>
         </w:rPr>
       </w:pPr>
-      <w:hyperlink w:anchor="_Toc447298455" w:history="1">
+      <w:hyperlink w:anchor="_Toc447392251" w:history="1">
         <w:r>
           <w:rPr>
             <w:rStyle w:val="Hipercze"/>
@@ -5065,7 +5065,7 @@
             <w:noProof/>
             <w:webHidden/>
           </w:rPr>
-          <w:instrText xml:space="preserve"> PAGEREF _Toc447298455 \h </w:instrText>
+          <w:instrText xml:space="preserve"> PAGEREF _Toc447392251 \h </w:instrText>
         </w:r>
         <w:r>
           <w:rPr>
@@ -5110,7 +5110,7 @@
           <w:szCs w:val="22"/>
         </w:rPr>
       </w:pPr>
-      <w:hyperlink w:anchor="_Toc447298456" w:history="1">
+      <w:hyperlink w:anchor="_Toc447392252" w:history="1">
         <w:r>
           <w:rPr>
             <w:rStyle w:val="Hipercze"/>
@@ -5153,7 +5153,7 @@
             <w:noProof/>
             <w:webHidden/>
           </w:rPr>
-          <w:instrText xml:space="preserve"> PAGEREF _Toc447298456 \h </w:instrText>
+          <w:instrText xml:space="preserve"> PAGEREF _Toc447392252 \h </w:instrText>
         </w:r>
         <w:r>
           <w:rPr>
@@ -5198,7 +5198,7 @@
           <w:szCs w:val="22"/>
         </w:rPr>
       </w:pPr>
-      <w:hyperlink w:anchor="_Toc447298457" w:history="1">
+      <w:hyperlink w:anchor="_Toc447392253" w:history="1">
         <w:r>
           <w:rPr>
             <w:rStyle w:val="Hipercze"/>
@@ -5241,7 +5241,7 @@
             <w:noProof/>
             <w:webHidden/>
           </w:rPr>
-          <w:instrText xml:space="preserve"> PAGEREF _Toc447298457 \h </w:instrText>
+          <w:instrText xml:space="preserve"> PAGEREF _Toc447392253 \h </w:instrText>
         </w:r>
         <w:r>
           <w:rPr>
@@ -5286,7 +5286,7 @@
           <w:szCs w:val="22"/>
         </w:rPr>
       </w:pPr>
-      <w:hyperlink w:anchor="_Toc447298458" w:history="1">
+      <w:hyperlink w:anchor="_Toc447392254" w:history="1">
         <w:r>
           <w:rPr>
             <w:rStyle w:val="Hipercze"/>
@@ -5329,7 +5329,7 @@
             <w:noProof/>
             <w:webHidden/>
           </w:rPr>
-          <w:instrText xml:space="preserve"> PAGEREF _Toc447298458 \h </w:instrText>
+          <w:instrText xml:space="preserve"> PAGEREF _Toc447392254 \h </w:instrText>
         </w:r>
         <w:r>
           <w:rPr>
@@ -5374,7 +5374,7 @@
           <w:szCs w:val="22"/>
         </w:rPr>
       </w:pPr>
-      <w:hyperlink w:anchor="_Toc447298459" w:history="1">
+      <w:hyperlink w:anchor="_Toc447392255" w:history="1">
         <w:r>
           <w:rPr>
             <w:rStyle w:val="Hipercze"/>
@@ -5417,7 +5417,7 @@
             <w:noProof/>
             <w:webHidden/>
           </w:rPr>
-          <w:instrText xml:space="preserve"> PAGEREF _Toc447298459 \h </w:instrText>
+          <w:instrText xml:space="preserve"> PAGEREF _Toc447392255 \h </w:instrText>
         </w:r>
         <w:r>
           <w:rPr>
@@ -5462,7 +5462,7 @@
           <w:szCs w:val="22"/>
         </w:rPr>
       </w:pPr>
-      <w:hyperlink w:anchor="_Toc447298460" w:history="1">
+      <w:hyperlink w:anchor="_Toc447392256" w:history="1">
         <w:r>
           <w:rPr>
             <w:rStyle w:val="Hipercze"/>
@@ -5505,7 +5505,7 @@
             <w:noProof/>
             <w:webHidden/>
           </w:rPr>
-          <w:instrText xml:space="preserve"> PAGEREF _Toc447298460 \h </w:instrText>
+          <w:instrText xml:space="preserve"> PAGEREF _Toc447392256 \h </w:instrText>
         </w:r>
         <w:r>
           <w:rPr>
@@ -5550,7 +5550,7 @@
           <w:szCs w:val="22"/>
         </w:rPr>
       </w:pPr>
-      <w:hyperlink w:anchor="_Toc447298461" w:history="1">
+      <w:hyperlink w:anchor="_Toc447392257" w:history="1">
         <w:r>
           <w:rPr>
             <w:rStyle w:val="Hipercze"/>
@@ -5593,7 +5593,7 @@
             <w:noProof/>
             <w:webHidden/>
           </w:rPr>
-          <w:instrText xml:space="preserve"> PAGEREF _Toc447298461 \h </w:instrText>
+          <w:instrText xml:space="preserve"> PAGEREF _Toc447392257 \h </w:instrText>
         </w:r>
         <w:r>
           <w:rPr>
@@ -5637,7 +5637,7 @@
           <w:szCs w:val="22"/>
         </w:rPr>
       </w:pPr>
-      <w:hyperlink w:anchor="_Toc447298462" w:history="1">
+      <w:hyperlink w:anchor="_Toc447392258" w:history="1">
         <w:r>
           <w:rPr>
             <w:rStyle w:val="Hipercze"/>
@@ -5683,7 +5683,7 @@
             <w:noProof/>
             <w:webHidden/>
           </w:rPr>
-          <w:instrText xml:space="preserve"> PAGEREF _Toc447298462 \h </w:instrText>
+          <w:instrText xml:space="preserve"> PAGEREF _Toc447392258 \h </w:instrText>
         </w:r>
         <w:r>
           <w:rPr>
@@ -5724,7 +5724,7 @@
           <w:szCs w:val="22"/>
         </w:rPr>
       </w:pPr>
-      <w:hyperlink w:anchor="_Toc447298463" w:history="1">
+      <w:hyperlink w:anchor="_Toc447392259" w:history="1">
         <w:r>
           <w:rPr>
             <w:rStyle w:val="Hipercze"/>
@@ -5762,7 +5762,7 @@
           <w:rPr>
             <w:webHidden/>
           </w:rPr>
-          <w:instrText xml:space="preserve"> PAGEREF _Toc447298463 \h </w:instrText>
+          <w:instrText xml:space="preserve"> PAGEREF _Toc447392259 \h </w:instrText>
         </w:r>
         <w:r>
           <w:rPr>
@@ -5799,7 +5799,7 @@
           <w:szCs w:val="22"/>
         </w:rPr>
       </w:pPr>
-      <w:hyperlink w:anchor="_Toc447298464" w:history="1">
+      <w:hyperlink w:anchor="_Toc447392260" w:history="1">
         <w:r>
           <w:rPr>
             <w:rStyle w:val="Hipercze"/>
@@ -5837,7 +5837,7 @@
           <w:rPr>
             <w:webHidden/>
           </w:rPr>
-          <w:instrText xml:space="preserve"> PAGEREF _Toc447298464 \h </w:instrText>
+          <w:instrText xml:space="preserve"> PAGEREF _Toc447392260 \h </w:instrText>
         </w:r>
         <w:r>
           <w:rPr>
@@ -5876,7 +5876,7 @@
           <w:szCs w:val="22"/>
         </w:rPr>
       </w:pPr>
-      <w:hyperlink w:anchor="_Toc447298465" w:history="1">
+      <w:hyperlink w:anchor="_Toc447392261" w:history="1">
         <w:r>
           <w:rPr>
             <w:rStyle w:val="Hipercze"/>
@@ -5921,7 +5921,7 @@
             <w:noProof/>
             <w:webHidden/>
           </w:rPr>
-          <w:instrText xml:space="preserve"> PAGEREF _Toc447298465 \h </w:instrText>
+          <w:instrText xml:space="preserve"> PAGEREF _Toc447392261 \h </w:instrText>
         </w:r>
         <w:r>
           <w:rPr>
@@ -5964,7 +5964,7 @@
           <w:szCs w:val="22"/>
         </w:rPr>
       </w:pPr>
-      <w:hyperlink w:anchor="_Toc447298466" w:history="1">
+      <w:hyperlink w:anchor="_Toc447392262" w:history="1">
         <w:r>
           <w:rPr>
             <w:rStyle w:val="Hipercze"/>
@@ -6009,7 +6009,7 @@
             <w:noProof/>
             <w:webHidden/>
           </w:rPr>
-          <w:instrText xml:space="preserve"> PAGEREF _Toc447298466 \h </w:instrText>
+          <w:instrText xml:space="preserve"> PAGEREF _Toc447392262 \h </w:instrText>
         </w:r>
         <w:r>
           <w:rPr>
@@ -6050,7 +6050,7 @@
           <w:szCs w:val="22"/>
         </w:rPr>
       </w:pPr>
-      <w:hyperlink w:anchor="_Toc447298467" w:history="1">
+      <w:hyperlink w:anchor="_Toc447392263" w:history="1">
         <w:r>
           <w:rPr>
             <w:rStyle w:val="Hipercze"/>
@@ -6088,7 +6088,7 @@
           <w:rPr>
             <w:webHidden/>
           </w:rPr>
-          <w:instrText xml:space="preserve"> PAGEREF _Toc447298467 \h </w:instrText>
+          <w:instrText xml:space="preserve"> PAGEREF _Toc447392263 \h </w:instrText>
         </w:r>
         <w:r>
           <w:rPr>
@@ -6125,7 +6125,7 @@
           <w:szCs w:val="22"/>
         </w:rPr>
       </w:pPr>
-      <w:hyperlink w:anchor="_Toc447298468" w:history="1">
+      <w:hyperlink w:anchor="_Toc447392264" w:history="1">
         <w:r>
           <w:rPr>
             <w:rStyle w:val="Hipercze"/>
@@ -6163,7 +6163,7 @@
           <w:rPr>
             <w:webHidden/>
           </w:rPr>
-          <w:instrText xml:space="preserve"> PAGEREF _Toc447298468 \h </w:instrText>
+          <w:instrText xml:space="preserve"> PAGEREF _Toc447392264 \h </w:instrText>
         </w:r>
         <w:r>
           <w:rPr>
@@ -6202,7 +6202,7 @@
           <w:szCs w:val="22"/>
         </w:rPr>
       </w:pPr>
-      <w:hyperlink w:anchor="_Toc447298469" w:history="1">
+      <w:hyperlink w:anchor="_Toc447392265" w:history="1">
         <w:r>
           <w:rPr>
             <w:rStyle w:val="Hipercze"/>
@@ -6247,7 +6247,7 @@
             <w:noProof/>
             <w:webHidden/>
           </w:rPr>
-          <w:instrText xml:space="preserve"> PAGEREF _Toc447298469 \h </w:instrText>
+          <w:instrText xml:space="preserve"> PAGEREF _Toc447392265 \h </w:instrText>
         </w:r>
         <w:r>
           <w:rPr>
@@ -6290,7 +6290,7 @@
           <w:szCs w:val="22"/>
         </w:rPr>
       </w:pPr>
-      <w:hyperlink w:anchor="_Toc447298470" w:history="1">
+      <w:hyperlink w:anchor="_Toc447392266" w:history="1">
         <w:r>
           <w:rPr>
             <w:rStyle w:val="Hipercze"/>
@@ -6335,7 +6335,7 @@
             <w:noProof/>
             <w:webHidden/>
           </w:rPr>
-          <w:instrText xml:space="preserve"> PAGEREF _Toc447298470 \h </w:instrText>
+          <w:instrText xml:space="preserve"> PAGEREF _Toc447392266 \h </w:instrText>
         </w:r>
         <w:r>
           <w:rPr>
@@ -6378,7 +6378,7 @@
           <w:szCs w:val="22"/>
         </w:rPr>
       </w:pPr>
-      <w:hyperlink w:anchor="_Toc447298471" w:history="1">
+      <w:hyperlink w:anchor="_Toc447392267" w:history="1">
         <w:r>
           <w:rPr>
             <w:rStyle w:val="Hipercze"/>
@@ -6423,7 +6423,7 @@
             <w:noProof/>
             <w:webHidden/>
           </w:rPr>
-          <w:instrText xml:space="preserve"> PAGEREF _Toc447298471 \h </w:instrText>
+          <w:instrText xml:space="preserve"> PAGEREF _Toc447392267 \h </w:instrText>
         </w:r>
         <w:r>
           <w:rPr>
@@ -6466,7 +6466,7 @@
           <w:szCs w:val="22"/>
         </w:rPr>
       </w:pPr>
-      <w:hyperlink w:anchor="_Toc447298472" w:history="1">
+      <w:hyperlink w:anchor="_Toc447392268" w:history="1">
         <w:r>
           <w:rPr>
             <w:rStyle w:val="Hipercze"/>
@@ -6511,7 +6511,7 @@
             <w:noProof/>
             <w:webHidden/>
           </w:rPr>
-          <w:instrText xml:space="preserve"> PAGEREF _Toc447298472 \h </w:instrText>
+          <w:instrText xml:space="preserve"> PAGEREF _Toc447392268 \h </w:instrText>
         </w:r>
         <w:r>
           <w:rPr>
@@ -6554,7 +6554,7 @@
           <w:szCs w:val="22"/>
         </w:rPr>
       </w:pPr>
-      <w:hyperlink w:anchor="_Toc447298473" w:history="1">
+      <w:hyperlink w:anchor="_Toc447392269" w:history="1">
         <w:r>
           <w:rPr>
             <w:rStyle w:val="Hipercze"/>
@@ -6599,7 +6599,7 @@
             <w:noProof/>
             <w:webHidden/>
           </w:rPr>
-          <w:instrText xml:space="preserve"> PAGEREF _Toc447298473 \h </w:instrText>
+          <w:instrText xml:space="preserve"> PAGEREF _Toc447392269 \h </w:instrText>
         </w:r>
         <w:r>
           <w:rPr>
@@ -6640,7 +6640,7 @@
           <w:szCs w:val="22"/>
         </w:rPr>
       </w:pPr>
-      <w:hyperlink w:anchor="_Toc447298474" w:history="1">
+      <w:hyperlink w:anchor="_Toc447392270" w:history="1">
         <w:r>
           <w:rPr>
             <w:rStyle w:val="Hipercze"/>
@@ -6678,7 +6678,7 @@
           <w:rPr>
             <w:webHidden/>
           </w:rPr>
-          <w:instrText xml:space="preserve"> PAGEREF _Toc447298474 \h </w:instrText>
+          <w:instrText xml:space="preserve"> PAGEREF _Toc447392270 \h </w:instrText>
         </w:r>
         <w:r>
           <w:rPr>
@@ -6717,7 +6717,7 @@
           <w:szCs w:val="22"/>
         </w:rPr>
       </w:pPr>
-      <w:hyperlink w:anchor="_Toc447298475" w:history="1">
+      <w:hyperlink w:anchor="_Toc447392271" w:history="1">
         <w:r>
           <w:rPr>
             <w:rStyle w:val="Hipercze"/>
@@ -6762,7 +6762,7 @@
             <w:noProof/>
             <w:webHidden/>
           </w:rPr>
-          <w:instrText xml:space="preserve"> PAGEREF _Toc447298475 \h </w:instrText>
+          <w:instrText xml:space="preserve"> PAGEREF _Toc447392271 \h </w:instrText>
         </w:r>
         <w:r>
           <w:rPr>
@@ -6805,7 +6805,7 @@
           <w:szCs w:val="22"/>
         </w:rPr>
       </w:pPr>
-      <w:hyperlink w:anchor="_Toc447298476" w:history="1">
+      <w:hyperlink w:anchor="_Toc447392272" w:history="1">
         <w:r>
           <w:rPr>
             <w:rStyle w:val="Hipercze"/>
@@ -6850,7 +6850,7 @@
             <w:noProof/>
             <w:webHidden/>
           </w:rPr>
-          <w:instrText xml:space="preserve"> PAGEREF _Toc447298476 \h </w:instrText>
+          <w:instrText xml:space="preserve"> PAGEREF _Toc447392272 \h </w:instrText>
         </w:r>
         <w:r>
           <w:rPr>
@@ -6893,7 +6893,7 @@
           <w:szCs w:val="22"/>
         </w:rPr>
       </w:pPr>
-      <w:hyperlink w:anchor="_Toc447298477" w:history="1">
+      <w:hyperlink w:anchor="_Toc447392273" w:history="1">
         <w:r>
           <w:rPr>
             <w:rStyle w:val="Hipercze"/>
@@ -6938,7 +6938,7 @@
             <w:noProof/>
             <w:webHidden/>
           </w:rPr>
-          <w:instrText xml:space="preserve"> PAGEREF _Toc447298477 \h </w:instrText>
+          <w:instrText xml:space="preserve"> PAGEREF _Toc447392273 \h </w:instrText>
         </w:r>
         <w:r>
           <w:rPr>
@@ -6979,7 +6979,7 @@
           <w:szCs w:val="22"/>
         </w:rPr>
       </w:pPr>
-      <w:hyperlink w:anchor="_Toc447298478" w:history="1">
+      <w:hyperlink w:anchor="_Toc447392274" w:history="1">
         <w:r>
           <w:rPr>
             <w:rStyle w:val="Hipercze"/>
@@ -7017,7 +7017,7 @@
           <w:rPr>
             <w:webHidden/>
           </w:rPr>
-          <w:instrText xml:space="preserve"> PAGEREF _Toc447298478 \h </w:instrText>
+          <w:instrText xml:space="preserve"> PAGEREF _Toc447392274 \h </w:instrText>
         </w:r>
         <w:r>
           <w:rPr>
@@ -7057,7 +7057,7 @@
           <w:szCs w:val="22"/>
         </w:rPr>
       </w:pPr>
-      <w:hyperlink w:anchor="_Toc447298479" w:history="1">
+      <w:hyperlink w:anchor="_Toc447392275" w:history="1">
         <w:r>
           <w:rPr>
             <w:rStyle w:val="Hipercze"/>
@@ -7103,7 +7103,7 @@
             <w:noProof/>
             <w:webHidden/>
           </w:rPr>
-          <w:instrText xml:space="preserve"> PAGEREF _Toc447298479 \h </w:instrText>
+          <w:instrText xml:space="preserve"> PAGEREF _Toc447392275 \h </w:instrText>
         </w:r>
         <w:r>
           <w:rPr>
@@ -7144,7 +7144,7 @@
           <w:szCs w:val="22"/>
         </w:rPr>
       </w:pPr>
-      <w:hyperlink w:anchor="_Toc447298480" w:history="1">
+      <w:hyperlink w:anchor="_Toc447392276" w:history="1">
         <w:r>
           <w:rPr>
             <w:rStyle w:val="Hipercze"/>
@@ -7182,7 +7182,7 @@
           <w:rPr>
             <w:webHidden/>
           </w:rPr>
-          <w:instrText xml:space="preserve"> PAGEREF _Toc447298480 \h </w:instrText>
+          <w:instrText xml:space="preserve"> PAGEREF _Toc447392276 \h </w:instrText>
         </w:r>
         <w:r>
           <w:rPr>
@@ -7219,7 +7219,7 @@
           <w:szCs w:val="22"/>
         </w:rPr>
       </w:pPr>
-      <w:hyperlink w:anchor="_Toc447298481" w:history="1">
+      <w:hyperlink w:anchor="_Toc447392277" w:history="1">
         <w:r>
           <w:rPr>
             <w:rStyle w:val="Hipercze"/>
@@ -7257,7 +7257,7 @@
           <w:rPr>
             <w:webHidden/>
           </w:rPr>
-          <w:instrText xml:space="preserve"> PAGEREF _Toc447298481 \h </w:instrText>
+          <w:instrText xml:space="preserve"> PAGEREF _Toc447392277 \h </w:instrText>
         </w:r>
         <w:r>
           <w:rPr>
@@ -7278,6 +7278,365 @@
         </w:r>
         <w:r>
           <w:rPr>
+            <w:webHidden/>
+          </w:rPr>
+          <w:fldChar w:fldCharType="end"/>
+        </w:r>
+      </w:hyperlink>
+    </w:p>
+    <w:p>
+      <w:pPr>
+        <w:pStyle w:val="Spistreci3"/>
+        <w:rPr>
+          <w:rFonts w:asciiTheme="minorHAnsi" w:eastAsiaTheme="minorEastAsia" w:hAnsiTheme="minorHAnsi" w:cstheme="minorBidi"/>
+          <w:i w:val="0"/>
+          <w:iCs w:val="0"/>
+          <w:noProof/>
+          <w:sz w:val="22"/>
+          <w:szCs w:val="22"/>
+        </w:rPr>
+      </w:pPr>
+      <w:hyperlink w:anchor="_Toc447392278" w:history="1">
+        <w:r>
+          <w:rPr>
+            <w:rStyle w:val="Hipercze"/>
+            <w:noProof/>
+          </w:rPr>
+          <w:t>6.2.1.</w:t>
+        </w:r>
+        <w:r>
+          <w:rPr>
+            <w:rFonts w:asciiTheme="minorHAnsi" w:eastAsiaTheme="minorEastAsia" w:hAnsiTheme="minorHAnsi" w:cstheme="minorBidi"/>
+            <w:i w:val="0"/>
+            <w:iCs w:val="0"/>
+            <w:noProof/>
+            <w:sz w:val="22"/>
+            <w:szCs w:val="22"/>
+          </w:rPr>
+          <w:tab/>
+        </w:r>
+        <w:r>
+          <w:rPr>
+            <w:rStyle w:val="Hipercze"/>
+            <w:noProof/>
+          </w:rPr>
+          <w:t>Wykorzystane dane geolokalizacyjne w porównaniu z modelem SRTM</w:t>
+        </w:r>
+        <w:r>
+          <w:rPr>
+            <w:noProof/>
+            <w:webHidden/>
+          </w:rPr>
+          <w:tab/>
+        </w:r>
+        <w:r>
+          <w:rPr>
+            <w:noProof/>
+            <w:webHidden/>
+          </w:rPr>
+          <w:fldChar w:fldCharType="begin"/>
+        </w:r>
+        <w:r>
+          <w:rPr>
+            <w:noProof/>
+            <w:webHidden/>
+          </w:rPr>
+          <w:instrText xml:space="preserve"> PAGEREF _Toc447392278 \h </w:instrText>
+        </w:r>
+        <w:r>
+          <w:rPr>
+            <w:noProof/>
+            <w:webHidden/>
+          </w:rPr>
+        </w:r>
+        <w:r>
+          <w:rPr>
+            <w:noProof/>
+            <w:webHidden/>
+          </w:rPr>
+          <w:fldChar w:fldCharType="separate"/>
+        </w:r>
+        <w:r>
+          <w:rPr>
+            <w:noProof/>
+            <w:webHidden/>
+          </w:rPr>
+          <w:t>58</w:t>
+        </w:r>
+        <w:r>
+          <w:rPr>
+            <w:noProof/>
+            <w:webHidden/>
+          </w:rPr>
+          <w:fldChar w:fldCharType="end"/>
+        </w:r>
+      </w:hyperlink>
+    </w:p>
+    <w:p>
+      <w:pPr>
+        <w:pStyle w:val="Spistreci3"/>
+        <w:rPr>
+          <w:rFonts w:asciiTheme="minorHAnsi" w:eastAsiaTheme="minorEastAsia" w:hAnsiTheme="minorHAnsi" w:cstheme="minorBidi"/>
+          <w:i w:val="0"/>
+          <w:iCs w:val="0"/>
+          <w:noProof/>
+          <w:sz w:val="22"/>
+          <w:szCs w:val="22"/>
+        </w:rPr>
+      </w:pPr>
+      <w:hyperlink w:anchor="_Toc447392279" w:history="1">
+        <w:r>
+          <w:rPr>
+            <w:rStyle w:val="Hipercze"/>
+            <w:noProof/>
+          </w:rPr>
+          <w:t>6.2.2.</w:t>
+        </w:r>
+        <w:r>
+          <w:rPr>
+            <w:rFonts w:asciiTheme="minorHAnsi" w:eastAsiaTheme="minorEastAsia" w:hAnsiTheme="minorHAnsi" w:cstheme="minorBidi"/>
+            <w:i w:val="0"/>
+            <w:iCs w:val="0"/>
+            <w:noProof/>
+            <w:sz w:val="22"/>
+            <w:szCs w:val="22"/>
+          </w:rPr>
+          <w:tab/>
+        </w:r>
+        <w:r>
+          <w:rPr>
+            <w:rStyle w:val="Hipercze"/>
+            <w:noProof/>
+          </w:rPr>
+          <w:t>Algorytm wyznaczania otoczki obszaru przeszukanego</w:t>
+        </w:r>
+        <w:r>
+          <w:rPr>
+            <w:noProof/>
+            <w:webHidden/>
+          </w:rPr>
+          <w:tab/>
+        </w:r>
+        <w:r>
+          <w:rPr>
+            <w:noProof/>
+            <w:webHidden/>
+          </w:rPr>
+          <w:fldChar w:fldCharType="begin"/>
+        </w:r>
+        <w:r>
+          <w:rPr>
+            <w:noProof/>
+            <w:webHidden/>
+          </w:rPr>
+          <w:instrText xml:space="preserve"> PAGEREF _Toc447392279 \h </w:instrText>
+        </w:r>
+        <w:r>
+          <w:rPr>
+            <w:noProof/>
+            <w:webHidden/>
+          </w:rPr>
+        </w:r>
+        <w:r>
+          <w:rPr>
+            <w:noProof/>
+            <w:webHidden/>
+          </w:rPr>
+          <w:fldChar w:fldCharType="separate"/>
+        </w:r>
+        <w:r>
+          <w:rPr>
+            <w:noProof/>
+            <w:webHidden/>
+          </w:rPr>
+          <w:t>5</w:t>
+        </w:r>
+        <w:r>
+          <w:rPr>
+            <w:noProof/>
+            <w:webHidden/>
+          </w:rPr>
+          <w:t>9</w:t>
+        </w:r>
+        <w:r>
+          <w:rPr>
+            <w:noProof/>
+            <w:webHidden/>
+          </w:rPr>
+          <w:fldChar w:fldCharType="end"/>
+        </w:r>
+      </w:hyperlink>
+    </w:p>
+    <w:p>
+      <w:pPr>
+        <w:pStyle w:val="Spistreci3"/>
+        <w:rPr>
+          <w:rFonts w:asciiTheme="minorHAnsi" w:eastAsiaTheme="minorEastAsia" w:hAnsiTheme="minorHAnsi" w:cstheme="minorBidi"/>
+          <w:i w:val="0"/>
+          <w:iCs w:val="0"/>
+          <w:noProof/>
+          <w:sz w:val="22"/>
+          <w:szCs w:val="22"/>
+        </w:rPr>
+      </w:pPr>
+      <w:hyperlink w:anchor="_Toc447392280" w:history="1">
+        <w:r>
+          <w:rPr>
+            <w:rStyle w:val="Hipercze"/>
+            <w:noProof/>
+          </w:rPr>
+          <w:t>6.2.3.</w:t>
+        </w:r>
+        <w:r>
+          <w:rPr>
+            <w:rFonts w:asciiTheme="minorHAnsi" w:eastAsiaTheme="minorEastAsia" w:hAnsiTheme="minorHAnsi" w:cstheme="minorBidi"/>
+            <w:i w:val="0"/>
+            <w:iCs w:val="0"/>
+            <w:noProof/>
+            <w:sz w:val="22"/>
+            <w:szCs w:val="22"/>
+          </w:rPr>
+          <w:tab/>
+        </w:r>
+        <w:r>
+          <w:rPr>
+            <w:rStyle w:val="Hipercze"/>
+            <w:noProof/>
+          </w:rPr>
+          <w:t>Algorytm wyznaczania obszarów wewnątrz otoczki, niezarejestrowanych przez kamerę</w:t>
+        </w:r>
+        <w:r>
+          <w:rPr>
+            <w:noProof/>
+            <w:webHidden/>
+          </w:rPr>
+          <w:tab/>
+        </w:r>
+        <w:r>
+          <w:rPr>
+            <w:noProof/>
+            <w:webHidden/>
+          </w:rPr>
+          <w:fldChar w:fldCharType="begin"/>
+        </w:r>
+        <w:r>
+          <w:rPr>
+            <w:noProof/>
+            <w:webHidden/>
+          </w:rPr>
+          <w:instrText xml:space="preserve"> PAGEREF _Toc447392280 \h </w:instrText>
+        </w:r>
+        <w:r>
+          <w:rPr>
+            <w:noProof/>
+            <w:webHidden/>
+          </w:rPr>
+        </w:r>
+        <w:r>
+          <w:rPr>
+            <w:noProof/>
+            <w:webHidden/>
+          </w:rPr>
+          <w:fldChar w:fldCharType="separate"/>
+        </w:r>
+        <w:r>
+          <w:rPr>
+            <w:noProof/>
+            <w:webHidden/>
+          </w:rPr>
+          <w:t>60</w:t>
+        </w:r>
+        <w:r>
+          <w:rPr>
+            <w:noProof/>
+            <w:webHidden/>
+          </w:rPr>
+          <w:fldChar w:fldCharType="end"/>
+        </w:r>
+      </w:hyperlink>
+    </w:p>
+    <w:p>
+      <w:pPr>
+        <w:pStyle w:val="Spistreci3"/>
+        <w:rPr>
+          <w:rFonts w:asciiTheme="minorHAnsi" w:eastAsiaTheme="minorEastAsia" w:hAnsiTheme="minorHAnsi" w:cstheme="minorBidi"/>
+          <w:i w:val="0"/>
+          <w:iCs w:val="0"/>
+          <w:noProof/>
+          <w:sz w:val="22"/>
+          <w:szCs w:val="22"/>
+        </w:rPr>
+      </w:pPr>
+      <w:hyperlink w:anchor="_Toc447392281" w:history="1">
+        <w:r>
+          <w:rPr>
+            <w:rStyle w:val="Hipercze"/>
+            <w:noProof/>
+          </w:rPr>
+          <w:t>6.2.4.</w:t>
+        </w:r>
+        <w:r>
+          <w:rPr>
+            <w:rFonts w:asciiTheme="minorHAnsi" w:eastAsiaTheme="minorEastAsia" w:hAnsiTheme="minorHAnsi" w:cstheme="minorBidi"/>
+            <w:i w:val="0"/>
+            <w:iCs w:val="0"/>
+            <w:noProof/>
+            <w:sz w:val="22"/>
+            <w:szCs w:val="22"/>
+          </w:rPr>
+          <w:tab/>
+        </w:r>
+        <w:r>
+          <w:rPr>
+            <w:rStyle w:val="Hipercze"/>
+            <w:noProof/>
+          </w:rPr>
+          <w:t>Łączenie nowo wyznaczonego obszaru z dotychczasowym obszarem w całość</w:t>
+        </w:r>
+        <w:r>
+          <w:rPr>
+            <w:noProof/>
+            <w:webHidden/>
+          </w:rPr>
+          <w:tab/>
+        </w:r>
+        <w:r>
+          <w:rPr>
+            <w:noProof/>
+            <w:webHidden/>
+          </w:rPr>
+          <w:fldChar w:fldCharType="begin"/>
+        </w:r>
+        <w:r>
+          <w:rPr>
+            <w:noProof/>
+            <w:webHidden/>
+          </w:rPr>
+          <w:instrText xml:space="preserve"> PAGEREF _Toc447392281 \h </w:instrText>
+        </w:r>
+        <w:r>
+          <w:rPr>
+            <w:noProof/>
+            <w:webHidden/>
+          </w:rPr>
+        </w:r>
+        <w:r>
+          <w:rPr>
+            <w:noProof/>
+            <w:webHidden/>
+          </w:rPr>
+          <w:fldChar w:fldCharType="separate"/>
+        </w:r>
+        <w:r>
+          <w:rPr>
+            <w:noProof/>
+            <w:webHidden/>
+          </w:rPr>
+          <w:t>61</w:t>
+        </w:r>
+        <w:r>
+          <w:rPr>
+            <w:noProof/>
             <w:webHidden/>
           </w:rPr>
           <w:fldChar w:fldCharType="end"/>
@@ -7297,7 +7656,7 @@
           <w:szCs w:val="22"/>
         </w:rPr>
       </w:pPr>
-      <w:hyperlink w:anchor="_Toc447298482" w:history="1">
+      <w:hyperlink w:anchor="_Toc447392282" w:history="1">
         <w:r>
           <w:rPr>
             <w:rStyle w:val="Hipercze"/>
@@ -7343,7 +7702,7 @@
             <w:noProof/>
             <w:webHidden/>
           </w:rPr>
-          <w:instrText xml:space="preserve"> PAGEREF _Toc447298482 \h </w:instrText>
+          <w:instrText xml:space="preserve"> PAGEREF _Toc447392282 \h </w:instrText>
         </w:r>
         <w:r>
           <w:rPr>
@@ -7363,7 +7722,7 @@
             <w:noProof/>
             <w:webHidden/>
           </w:rPr>
-          <w:t>59</w:t>
+          <w:t>62</w:t>
         </w:r>
         <w:r>
           <w:rPr>
@@ -7387,7 +7746,7 @@
           <w:szCs w:val="22"/>
         </w:rPr>
       </w:pPr>
-      <w:hyperlink w:anchor="_Toc447298483" w:history="1">
+      <w:hyperlink w:anchor="_Toc447392283" w:history="1">
         <w:r>
           <w:rPr>
             <w:rStyle w:val="Hipercze"/>
@@ -7433,7 +7792,7 @@
             <w:noProof/>
             <w:webHidden/>
           </w:rPr>
-          <w:instrText xml:space="preserve"> PAGEREF _Toc447298483 \h </w:instrText>
+          <w:instrText xml:space="preserve"> PAGEREF _Toc447392283 \h </w:instrText>
         </w:r>
         <w:r>
           <w:rPr>
@@ -7453,7 +7812,7 @@
             <w:noProof/>
             <w:webHidden/>
           </w:rPr>
-          <w:t>60</w:t>
+          <w:t>63</w:t>
         </w:r>
         <w:r>
           <w:rPr>
@@ -7477,7 +7836,7 @@
           <w:szCs w:val="22"/>
         </w:rPr>
       </w:pPr>
-      <w:hyperlink w:anchor="_Toc447298484" w:history="1">
+      <w:hyperlink w:anchor="_Toc447392284" w:history="1">
         <w:r>
           <w:rPr>
             <w:rStyle w:val="Hipercze"/>
@@ -7523,7 +7882,7 @@
             <w:noProof/>
             <w:webHidden/>
           </w:rPr>
-          <w:instrText xml:space="preserve"> PAGEREF _Toc447298484 \h </w:instrText>
+          <w:instrText xml:space="preserve"> PAGEREF _Toc447392284 \h </w:instrText>
         </w:r>
         <w:r>
           <w:rPr>
@@ -7543,7 +7902,7 @@
             <w:noProof/>
             <w:webHidden/>
           </w:rPr>
-          <w:t>61</w:t>
+          <w:t>64</w:t>
         </w:r>
         <w:r>
           <w:rPr>
@@ -7567,7 +7926,7 @@
           <w:szCs w:val="22"/>
         </w:rPr>
       </w:pPr>
-      <w:hyperlink w:anchor="_Toc447298485" w:history="1">
+      <w:hyperlink w:anchor="_Toc447392285" w:history="1">
         <w:r>
           <w:rPr>
             <w:rStyle w:val="Hipercze"/>
@@ -7613,7 +7972,7 @@
             <w:noProof/>
             <w:webHidden/>
           </w:rPr>
-          <w:instrText xml:space="preserve"> PAGEREF _Toc447298485 \h </w:instrText>
+          <w:instrText xml:space="preserve"> PAGEREF _Toc447392285 \h </w:instrText>
         </w:r>
         <w:r>
           <w:rPr>
@@ -7633,7 +7992,7 @@
             <w:noProof/>
             <w:webHidden/>
           </w:rPr>
-          <w:t>64</w:t>
+          <w:t>67</w:t>
         </w:r>
         <w:r>
           <w:rPr>
@@ -7657,7 +8016,7 @@
           <w:szCs w:val="22"/>
         </w:rPr>
       </w:pPr>
-      <w:hyperlink w:anchor="_Toc447298486" w:history="1">
+      <w:hyperlink w:anchor="_Toc447392286" w:history="1">
         <w:r>
           <w:rPr>
             <w:rStyle w:val="Hipercze"/>
@@ -7695,7 +8054,7 @@
           <w:rPr>
             <w:webHidden/>
           </w:rPr>
-          <w:instrText xml:space="preserve"> PAGEREF _Toc447298486 \h </w:instrText>
+          <w:instrText xml:space="preserve"> PAGEREF _Toc447392286 \h </w:instrText>
         </w:r>
         <w:r>
           <w:rPr>
@@ -7712,7 +8071,7 @@
           <w:rPr>
             <w:webHidden/>
           </w:rPr>
-          <w:t>64</w:t>
+          <w:t>67</w:t>
         </w:r>
         <w:r>
           <w:rPr>
@@ -7735,7 +8094,7 @@
           <w:szCs w:val="22"/>
         </w:rPr>
       </w:pPr>
-      <w:hyperlink w:anchor="_Toc447298487" w:history="1">
+      <w:hyperlink w:anchor="_Toc447392287" w:history="1">
         <w:r>
           <w:rPr>
             <w:rStyle w:val="Hipercze"/>
@@ -7773,7 +8132,7 @@
           <w:rPr>
             <w:webHidden/>
           </w:rPr>
-          <w:instrText xml:space="preserve"> PAGEREF _Toc447298487 \h </w:instrText>
+          <w:instrText xml:space="preserve"> PAGEREF _Toc447392287 \h </w:instrText>
         </w:r>
         <w:r>
           <w:rPr>
@@ -7790,7 +8149,7 @@
           <w:rPr>
             <w:webHidden/>
           </w:rPr>
-          <w:t>64</w:t>
+          <w:t>67</w:t>
         </w:r>
         <w:r>
           <w:rPr>
@@ -7813,7 +8172,7 @@
           <w:szCs w:val="22"/>
         </w:rPr>
       </w:pPr>
-      <w:hyperlink w:anchor="_Toc447298488" w:history="1">
+      <w:hyperlink w:anchor="_Toc447392288" w:history="1">
         <w:r>
           <w:rPr>
             <w:rStyle w:val="Hipercze"/>
@@ -7851,7 +8210,7 @@
           <w:rPr>
             <w:webHidden/>
           </w:rPr>
-          <w:instrText xml:space="preserve"> PAGEREF _Toc447298488 \h </w:instrText>
+          <w:instrText xml:space="preserve"> PAGEREF _Toc447392288 \h </w:instrText>
         </w:r>
         <w:r>
           <w:rPr>
@@ -7868,7 +8227,7 @@
           <w:rPr>
             <w:webHidden/>
           </w:rPr>
-          <w:t>64</w:t>
+          <w:t>67</w:t>
         </w:r>
         <w:r>
           <w:rPr>
@@ -7904,7 +8263,7 @@
         <w:br w:type="page"/>
       </w:r>
       <w:bookmarkStart w:id="2" w:name="_Toc284874169"/>
-      <w:bookmarkStart w:id="3" w:name="_Toc447298401"/>
+      <w:bookmarkStart w:id="3" w:name="_Toc447392197"/>
       <w:r>
         <w:lastRenderedPageBreak/>
         <w:t>Wstęp</w:t>
@@ -7932,7 +8291,7 @@
         <w:t xml:space="preserve"> </w:t>
       </w:r>
       <w:bookmarkStart w:id="4" w:name="_Toc284874171"/>
-      <w:bookmarkStart w:id="5" w:name="_Toc447298402"/>
+      <w:bookmarkStart w:id="5" w:name="_Toc447392198"/>
       <w:r>
         <w:t>Wprowadzenie</w:t>
       </w:r>
@@ -8579,7 +8938,7 @@
         <w:pStyle w:val="Nagwek1"/>
         <w:spacing w:line="360" w:lineRule="auto"/>
       </w:pPr>
-      <w:bookmarkStart w:id="6" w:name="_Toc447298403"/>
+      <w:bookmarkStart w:id="6" w:name="_Toc447392199"/>
       <w:r>
         <w:lastRenderedPageBreak/>
         <w:t>Dziedzina problemu</w:t>
@@ -8680,7 +9039,7 @@
         <w:pStyle w:val="Nagwek2"/>
         <w:spacing w:line="360" w:lineRule="auto"/>
       </w:pPr>
-      <w:bookmarkStart w:id="7" w:name="_Toc447298404"/>
+      <w:bookmarkStart w:id="7" w:name="_Toc447392200"/>
       <w:r>
         <w:t>Najważniejsze pojęcia</w:t>
       </w:r>
@@ -9196,7 +9555,7 @@
         <w:pStyle w:val="Nagwek2"/>
         <w:spacing w:line="360" w:lineRule="auto"/>
       </w:pPr>
-      <w:bookmarkStart w:id="8" w:name="_Toc447298405"/>
+      <w:bookmarkStart w:id="8" w:name="_Toc447392201"/>
       <w:r>
         <w:t>Geodezyjne</w:t>
       </w:r>
@@ -9297,7 +9656,7 @@
         <w:pStyle w:val="Nagwek3"/>
         <w:spacing w:line="360" w:lineRule="auto"/>
       </w:pPr>
-      <w:bookmarkStart w:id="9" w:name="_Toc447298406"/>
+      <w:bookmarkStart w:id="9" w:name="_Toc447392202"/>
       <w:r>
         <w:t>Geoida</w:t>
       </w:r>
@@ -9548,7 +9907,7 @@
         <w:pStyle w:val="Nagwek3"/>
         <w:spacing w:line="360" w:lineRule="auto"/>
       </w:pPr>
-      <w:bookmarkStart w:id="10" w:name="_Toc447298407"/>
+      <w:bookmarkStart w:id="10" w:name="_Toc447392203"/>
       <w:r>
         <w:lastRenderedPageBreak/>
         <w:t>Elipsoida</w:t>
@@ -9905,7 +10264,7 @@
         <w:pStyle w:val="Nagwek3"/>
         <w:spacing w:line="360" w:lineRule="auto"/>
       </w:pPr>
-      <w:bookmarkStart w:id="11" w:name="_Toc447298408"/>
+      <w:bookmarkStart w:id="11" w:name="_Toc447392204"/>
       <w:r>
         <w:t>Porównanie modeli WGS84 oraz EGM96</w:t>
       </w:r>
@@ -10094,7 +10453,7 @@
         <w:pStyle w:val="Nagwek2"/>
         <w:spacing w:line="360" w:lineRule="auto"/>
       </w:pPr>
-      <w:bookmarkStart w:id="12" w:name="_Toc447298409"/>
+      <w:bookmarkStart w:id="12" w:name="_Toc447392205"/>
       <w:r>
         <w:lastRenderedPageBreak/>
         <w:t>Numeryczny Model Terenu NMT</w:t>
@@ -10120,7 +10479,7 @@
         </w:rPr>
         <w:t xml:space="preserve"> </w:t>
       </w:r>
-      <w:bookmarkStart w:id="13" w:name="_Toc447298410"/>
+      <w:bookmarkStart w:id="13" w:name="_Toc447392206"/>
       <w:r>
         <w:rPr>
           <w:rFonts w:cs="Times New Roman"/>
@@ -10513,7 +10872,7 @@
         <w:pStyle w:val="Nagwek3"/>
         <w:spacing w:line="360" w:lineRule="auto"/>
       </w:pPr>
-      <w:bookmarkStart w:id="14" w:name="_Toc447298411"/>
+      <w:bookmarkStart w:id="14" w:name="_Toc447392207"/>
       <w:r>
         <w:t>Misja SRTM</w:t>
       </w:r>
@@ -10913,7 +11272,7 @@
         <w:pStyle w:val="Nagwek2"/>
         <w:spacing w:line="360" w:lineRule="auto"/>
       </w:pPr>
-      <w:bookmarkStart w:id="15" w:name="_Toc447298412"/>
+      <w:bookmarkStart w:id="15" w:name="_Toc447392208"/>
       <w:r>
         <w:t>System GPS</w:t>
       </w:r>
@@ -11041,7 +11400,7 @@
         <w:pStyle w:val="Nagwek3"/>
         <w:spacing w:line="360" w:lineRule="auto"/>
       </w:pPr>
-      <w:bookmarkStart w:id="16" w:name="_Toc447298413"/>
+      <w:bookmarkStart w:id="16" w:name="_Toc447392209"/>
       <w:r>
         <w:lastRenderedPageBreak/>
         <w:t>Ogólny opis</w:t>
@@ -11094,7 +11453,7 @@
         <w:pStyle w:val="Nagwek3"/>
         <w:spacing w:line="360" w:lineRule="auto"/>
       </w:pPr>
-      <w:bookmarkStart w:id="17" w:name="_Toc447298414"/>
+      <w:bookmarkStart w:id="17" w:name="_Toc447392210"/>
       <w:r>
         <w:t>Zasada działania</w:t>
       </w:r>
@@ -11338,7 +11697,7 @@
         <w:pStyle w:val="Nagwek3"/>
         <w:spacing w:line="360" w:lineRule="auto"/>
       </w:pPr>
-      <w:bookmarkStart w:id="18" w:name="_Toc447298415"/>
+      <w:bookmarkStart w:id="18" w:name="_Toc447392211"/>
       <w:r>
         <w:t>Dokładność</w:t>
       </w:r>
@@ -11452,7 +11811,7 @@
         <w:pStyle w:val="Nagwek3"/>
         <w:spacing w:line="360" w:lineRule="auto"/>
       </w:pPr>
-      <w:bookmarkStart w:id="19" w:name="_Toc447298416"/>
+      <w:bookmarkStart w:id="19" w:name="_Toc447392212"/>
       <w:r>
         <w:t>Określanie wysokości</w:t>
       </w:r>
@@ -11888,7 +12247,7 @@
         <w:pStyle w:val="Nagwek1"/>
         <w:spacing w:line="360" w:lineRule="auto"/>
       </w:pPr>
-      <w:bookmarkStart w:id="20" w:name="_Toc447298417"/>
+      <w:bookmarkStart w:id="20" w:name="_Toc447392213"/>
       <w:r>
         <w:lastRenderedPageBreak/>
         <w:t>Technologie dostępne na rynku</w:t>
@@ -12054,13 +12413,7 @@
         <w:t xml:space="preserve"> </w:t>
       </w:r>
       <w:r>
-        <w:t>p</w:t>
-      </w:r>
-      <w:r>
-        <w:t>o</w:t>
-      </w:r>
-      <w:r>
-        <w:t>szczególne komponenty systemu</w:t>
+        <w:t>poszczególne komponenty systemu</w:t>
       </w:r>
       <w:r>
         <w:t xml:space="preserve">. </w:t>
@@ -12201,7 +12554,7 @@
         <w:pStyle w:val="Nagwek2"/>
         <w:spacing w:line="360" w:lineRule="auto"/>
       </w:pPr>
-      <w:bookmarkStart w:id="21" w:name="_Toc447298418"/>
+      <w:bookmarkStart w:id="21" w:name="_Toc447392214"/>
       <w:r>
         <w:t>Wybór rodzaju aplikac</w:t>
       </w:r>
@@ -12273,7 +12626,7 @@
         <w:pStyle w:val="Nagwek3"/>
         <w:spacing w:line="360" w:lineRule="auto"/>
       </w:pPr>
-      <w:bookmarkStart w:id="22" w:name="_Toc447298419"/>
+      <w:bookmarkStart w:id="22" w:name="_Toc447392215"/>
       <w:r>
         <w:lastRenderedPageBreak/>
         <w:t>Aplikacja</w:t>
@@ -12343,7 +12696,7 @@
         <w:pStyle w:val="Nagwek3"/>
         <w:spacing w:line="360" w:lineRule="auto"/>
       </w:pPr>
-      <w:bookmarkStart w:id="23" w:name="_Toc447298420"/>
+      <w:bookmarkStart w:id="23" w:name="_Toc447392216"/>
       <w:r>
         <w:t>Aplikacja webowa</w:t>
       </w:r>
@@ -12426,7 +12779,7 @@
         <w:pStyle w:val="Nagwek3"/>
         <w:spacing w:line="360" w:lineRule="auto"/>
       </w:pPr>
-      <w:bookmarkStart w:id="24" w:name="_Toc447298421"/>
+      <w:bookmarkStart w:id="24" w:name="_Toc447392217"/>
       <w:r>
         <w:t>Aplikacja mobilna</w:t>
       </w:r>
@@ -12511,7 +12864,7 @@
         <w:pStyle w:val="Nagwek3"/>
         <w:spacing w:line="360" w:lineRule="auto"/>
       </w:pPr>
-      <w:bookmarkStart w:id="25" w:name="_Toc447298422"/>
+      <w:bookmarkStart w:id="25" w:name="_Toc447392218"/>
       <w:r>
         <w:lastRenderedPageBreak/>
         <w:t>Podsumowanie</w:t>
@@ -12582,7 +12935,7 @@
         <w:pStyle w:val="Nagwek2"/>
         <w:spacing w:line="360" w:lineRule="auto"/>
       </w:pPr>
-      <w:bookmarkStart w:id="26" w:name="_Toc447298423"/>
+      <w:bookmarkStart w:id="26" w:name="_Toc447392219"/>
       <w:r>
         <w:t>Wybór platformy</w:t>
       </w:r>
@@ -12670,7 +13023,7 @@
         <w:pStyle w:val="Nagwek3"/>
         <w:spacing w:line="360" w:lineRule="auto"/>
       </w:pPr>
-      <w:bookmarkStart w:id="27" w:name="_Toc447298424"/>
+      <w:bookmarkStart w:id="27" w:name="_Toc447392220"/>
       <w:r>
         <w:t>Android</w:t>
       </w:r>
@@ -12724,13 +13077,7 @@
         <w:t>m</w:t>
       </w:r>
       <w:r>
-        <w:t xml:space="preserve"> przez org</w:t>
-      </w:r>
-      <w:r>
-        <w:t>a</w:t>
-      </w:r>
-      <w:r>
-        <w:t xml:space="preserve">nizację </w:t>
+        <w:t xml:space="preserve"> przez organizację </w:t>
       </w:r>
       <w:proofErr w:type="spellStart"/>
       <w:r>
@@ -12746,13 +13093,7 @@
       </w:r>
       <w:proofErr w:type="spellEnd"/>
       <w:r>
-        <w:t xml:space="preserve"> Alliance składającą się z 84 firm, na czele których stoi Google.  Andr</w:t>
-      </w:r>
-      <w:r>
-        <w:t>o</w:t>
-      </w:r>
-      <w:r>
-        <w:t>id jest najpopularniejszym mobilnym systemem, kontrolującym ponad 80% urządzeń na rynku. Zapewnia największą otwartość dla developerów oraz wiele narzędzi wspomagaj</w:t>
+        <w:t xml:space="preserve"> Alliance składającą się z 84 firm, na czele których stoi Google.  Android jest najpopularniejszym mobilnym systemem, kontrolującym ponad 80% urządzeń na rynku. Zapewnia największą otwartość dla developerów oraz wiele narzędzi wspomagaj</w:t>
       </w:r>
       <w:r>
         <w:t>ą</w:t>
@@ -12767,28 +13108,10 @@
         <w:t>t</w:t>
       </w:r>
       <w:r>
-        <w:t>kown</w:t>
-      </w:r>
-      <w:r>
-        <w:t>i</w:t>
-      </w:r>
-      <w:r>
-        <w:t>ków. Za główną wadę systemu można uznać najgorszą stabilność w porównaniu do konk</w:t>
-      </w:r>
-      <w:r>
-        <w:t>u</w:t>
-      </w:r>
-      <w:r>
-        <w:t>rentów.</w:t>
-      </w:r>
-      <w:r>
-        <w:t xml:space="preserve"> W celu publikacji aplikacji w sklepie Google Play należy zarejestrować konto dev</w:t>
-      </w:r>
-      <w:r>
-        <w:t>e</w:t>
-      </w:r>
-      <w:r>
-        <w:t>loperskie oraz uiścić roczną opłatę w wysokości 25</w:t>
+        <w:t>kowników. Za główną wadę systemu można uznać najgorszą stabilność w porównaniu do konkurentów.</w:t>
+      </w:r>
+      <w:r>
+        <w:t xml:space="preserve"> W celu publikacji aplikacji w sklepie Google Play należy zarejestrować konto developerskie oraz uiścić roczną opłatę w wysokości 25</w:t>
       </w:r>
       <w:r>
         <w:t>$</w:t>
@@ -12820,7 +13143,7 @@
         <w:pStyle w:val="Nagwek3"/>
         <w:spacing w:line="360" w:lineRule="auto"/>
       </w:pPr>
-      <w:bookmarkStart w:id="28" w:name="_Toc447298425"/>
+      <w:bookmarkStart w:id="28" w:name="_Toc447392221"/>
       <w:proofErr w:type="spellStart"/>
       <w:r>
         <w:lastRenderedPageBreak/>
@@ -12975,7 +13298,7 @@
         <w:pStyle w:val="Nagwek3"/>
         <w:spacing w:line="360" w:lineRule="auto"/>
       </w:pPr>
-      <w:bookmarkStart w:id="29" w:name="_Toc447298426"/>
+      <w:bookmarkStart w:id="29" w:name="_Toc447392222"/>
       <w:r>
         <w:t xml:space="preserve">Windows </w:t>
       </w:r>
@@ -13057,7 +13380,7 @@
         <w:pStyle w:val="Nagwek3"/>
         <w:spacing w:line="360" w:lineRule="auto"/>
       </w:pPr>
-      <w:bookmarkStart w:id="30" w:name="_Toc447298427"/>
+      <w:bookmarkStart w:id="30" w:name="_Toc447392223"/>
       <w:r>
         <w:t>Podsumowanie</w:t>
       </w:r>
@@ -13166,7 +13489,7 @@
         <w:pStyle w:val="Nagwek2"/>
         <w:spacing w:line="360" w:lineRule="auto"/>
       </w:pPr>
-      <w:bookmarkStart w:id="31" w:name="_Toc447298428"/>
+      <w:bookmarkStart w:id="31" w:name="_Toc447392224"/>
       <w:r>
         <w:lastRenderedPageBreak/>
         <w:t>Wybór narzędzia</w:t>
@@ -13207,7 +13530,7 @@
         <w:pStyle w:val="Nagwek3"/>
         <w:spacing w:line="360" w:lineRule="auto"/>
       </w:pPr>
-      <w:bookmarkStart w:id="32" w:name="_Toc447298429"/>
+      <w:bookmarkStart w:id="32" w:name="_Toc447392225"/>
       <w:r>
         <w:t>SDK</w:t>
       </w:r>
@@ -13288,7 +13611,7 @@
         <w:pStyle w:val="Nagwek3"/>
         <w:spacing w:line="360" w:lineRule="auto"/>
       </w:pPr>
-      <w:bookmarkStart w:id="33" w:name="_Toc447298430"/>
+      <w:bookmarkStart w:id="33" w:name="_Toc447392226"/>
       <w:r>
         <w:t>NDK</w:t>
       </w:r>
@@ -13353,7 +13676,7 @@
         <w:pStyle w:val="Nagwek3"/>
         <w:spacing w:line="360" w:lineRule="auto"/>
       </w:pPr>
-      <w:bookmarkStart w:id="34" w:name="_Toc447298431"/>
+      <w:bookmarkStart w:id="34" w:name="_Toc447392227"/>
       <w:proofErr w:type="spellStart"/>
       <w:r>
         <w:lastRenderedPageBreak/>
@@ -13456,7 +13779,7 @@
         <w:pStyle w:val="Nagwek3"/>
         <w:spacing w:line="360" w:lineRule="auto"/>
       </w:pPr>
-      <w:bookmarkStart w:id="35" w:name="_Toc447298432"/>
+      <w:bookmarkStart w:id="35" w:name="_Toc447392228"/>
       <w:r>
         <w:t>HTML5</w:t>
       </w:r>
@@ -13561,7 +13884,7 @@
         <w:pStyle w:val="Nagwek3"/>
         <w:spacing w:line="360" w:lineRule="auto"/>
       </w:pPr>
-      <w:bookmarkStart w:id="36" w:name="_Toc447298433"/>
+      <w:bookmarkStart w:id="36" w:name="_Toc447392229"/>
       <w:r>
         <w:t>Podsumowanie</w:t>
       </w:r>
@@ -13644,7 +13967,7 @@
         <w:pStyle w:val="Nagwek2"/>
         <w:spacing w:line="360" w:lineRule="auto"/>
       </w:pPr>
-      <w:bookmarkStart w:id="37" w:name="_Toc447298434"/>
+      <w:bookmarkStart w:id="37" w:name="_Toc447392230"/>
       <w:r>
         <w:t>Wybór sposobu komunikacji między serwerem, a aplikacją kliencką</w:t>
       </w:r>
@@ -13711,7 +14034,7 @@
         <w:pStyle w:val="Nagwek3"/>
         <w:spacing w:line="360" w:lineRule="auto"/>
       </w:pPr>
-      <w:bookmarkStart w:id="38" w:name="_Toc447298435"/>
+      <w:bookmarkStart w:id="38" w:name="_Toc447392231"/>
       <w:r>
         <w:t>Model TCP/IP</w:t>
       </w:r>
@@ -13814,7 +14137,7 @@
         <w:pStyle w:val="Nagwek3"/>
         <w:spacing w:line="360" w:lineRule="auto"/>
       </w:pPr>
-      <w:bookmarkStart w:id="39" w:name="_Toc447298436"/>
+      <w:bookmarkStart w:id="39" w:name="_Toc447392232"/>
       <w:r>
         <w:lastRenderedPageBreak/>
         <w:t>HTTP</w:t>
@@ -14261,7 +14584,7 @@
         <w:pStyle w:val="Nagwek3"/>
         <w:spacing w:line="360" w:lineRule="auto"/>
       </w:pPr>
-      <w:bookmarkStart w:id="40" w:name="_Toc447298437"/>
+      <w:bookmarkStart w:id="40" w:name="_Toc447392233"/>
       <w:proofErr w:type="spellStart"/>
       <w:r>
         <w:t>WebSocket</w:t>
@@ -14916,7 +15239,7 @@
         <w:pStyle w:val="Nagwek3"/>
         <w:spacing w:line="360" w:lineRule="auto"/>
       </w:pPr>
-      <w:bookmarkStart w:id="41" w:name="_Toc447298438"/>
+      <w:bookmarkStart w:id="41" w:name="_Toc447392234"/>
       <w:r>
         <w:t>Podsumowanie wyboru</w:t>
       </w:r>
@@ -14995,7 +15318,7 @@
         <w:pStyle w:val="Nagwek2"/>
         <w:spacing w:line="360" w:lineRule="auto"/>
       </w:pPr>
-      <w:bookmarkStart w:id="42" w:name="_Toc447298439"/>
+      <w:bookmarkStart w:id="42" w:name="_Toc447392235"/>
       <w:r>
         <w:t>Wybór formatu przesyłanych</w:t>
       </w:r>
@@ -15069,7 +15392,7 @@
         <w:pStyle w:val="Nagwek3"/>
         <w:spacing w:line="360" w:lineRule="auto"/>
       </w:pPr>
-      <w:bookmarkStart w:id="43" w:name="_Toc447298440"/>
+      <w:bookmarkStart w:id="43" w:name="_Toc447392236"/>
       <w:r>
         <w:t>XML</w:t>
       </w:r>
@@ -15239,10 +15562,10 @@
             <v:path o:extrusionok="f" gradientshapeok="t" o:connecttype="rect"/>
             <o:lock v:ext="edit" aspectratio="t"/>
           </v:shapetype>
-          <v:shape id="_x0000_i1026" type="#_x0000_t75" style="width:451.55pt;height:147.05pt" o:ole="">
+          <v:shape id="_x0000_i1029" type="#_x0000_t75" style="width:451.55pt;height:147.05pt" o:ole="">
             <v:imagedata r:id="rId15" o:title=""/>
           </v:shape>
-          <o:OLEObject Type="Embed" ProgID="Word.Document.8" ShapeID="_x0000_i1026" DrawAspect="Content" ObjectID="_1521107656" r:id="rId16">
+          <o:OLEObject Type="Embed" ProgID="Word.Document.8" ShapeID="_x0000_i1029" DrawAspect="Content" ObjectID="_1521134652" r:id="rId16">
             <o:FieldCodes>\s</o:FieldCodes>
           </o:OLEObject>
         </w:object>
@@ -15293,7 +15616,7 @@
         <w:pStyle w:val="Nagwek3"/>
         <w:spacing w:line="360" w:lineRule="auto"/>
       </w:pPr>
-      <w:bookmarkStart w:id="45" w:name="_Toc447298441"/>
+      <w:bookmarkStart w:id="45" w:name="_Toc447392237"/>
       <w:r>
         <w:t>JSON</w:t>
       </w:r>
@@ -15448,10 +15771,10 @@
       </w:pPr>
       <w:r>
         <w:object w:dxaOrig="9072" w:dyaOrig="3410">
-          <v:shape id="_x0000_i1027" type="#_x0000_t75" style="width:451.55pt;height:172.7pt" o:ole="">
+          <v:shape id="_x0000_i1030" type="#_x0000_t75" style="width:451.55pt;height:172.7pt" o:ole="">
             <v:imagedata r:id="rId17" o:title=""/>
           </v:shape>
-          <o:OLEObject Type="Embed" ProgID="Word.Document.8" ShapeID="_x0000_i1027" DrawAspect="Content" ObjectID="_1521107657" r:id="rId18">
+          <o:OLEObject Type="Embed" ProgID="Word.Document.8" ShapeID="_x0000_i1030" DrawAspect="Content" ObjectID="_1521134653" r:id="rId18">
             <o:FieldCodes>\s</o:FieldCodes>
           </o:OLEObject>
         </w:object>
@@ -15502,7 +15825,7 @@
         <w:pStyle w:val="Nagwek3"/>
         <w:spacing w:line="360" w:lineRule="auto"/>
       </w:pPr>
-      <w:bookmarkStart w:id="47" w:name="_Toc447298442"/>
+      <w:bookmarkStart w:id="47" w:name="_Toc447392238"/>
       <w:r>
         <w:t>Podsumowanie wyboru</w:t>
       </w:r>
@@ -15554,7 +15877,7 @@
         <w:pStyle w:val="Nagwek2"/>
         <w:spacing w:line="360" w:lineRule="auto"/>
       </w:pPr>
-      <w:bookmarkStart w:id="48" w:name="_Toc447298443"/>
+      <w:bookmarkStart w:id="48" w:name="_Toc447392239"/>
       <w:r>
         <w:t>Opis</w:t>
       </w:r>
@@ -15731,13 +16054,7 @@
         <w:t>, tworzące mapę pozwala</w:t>
       </w:r>
       <w:r>
-        <w:t xml:space="preserve"> na dowolną implementację własnych usług. Dane te są aktualizow</w:t>
-      </w:r>
-      <w:r>
-        <w:t>a</w:t>
-      </w:r>
-      <w:r>
-        <w:t>ne co tydzień i możliwe do pobrania również w mniejszych paczkach dla konkretnych kontyne</w:t>
+        <w:t xml:space="preserve"> na dowolną implementację własnych usług. Dane te są aktualizowane co tydzień i możliwe do pobrania również w mniejszych paczkach dla konkretnych kontyne</w:t>
       </w:r>
       <w:r>
         <w:t>n</w:t>
@@ -16011,7 +16328,7 @@
         <w:pStyle w:val="Nagwek1"/>
         <w:spacing w:line="360" w:lineRule="auto"/>
       </w:pPr>
-      <w:bookmarkStart w:id="49" w:name="_Toc447298444"/>
+      <w:bookmarkStart w:id="49" w:name="_Toc447392240"/>
       <w:r>
         <w:lastRenderedPageBreak/>
         <w:t xml:space="preserve">Analiza </w:t>
@@ -16258,7 +16575,7 @@
         <w:pStyle w:val="Nagwek2"/>
         <w:spacing w:line="360" w:lineRule="auto"/>
       </w:pPr>
-      <w:bookmarkStart w:id="50" w:name="_Toc447298445"/>
+      <w:bookmarkStart w:id="50" w:name="_Toc447392241"/>
       <w:r>
         <w:t>Opis systemu</w:t>
       </w:r>
@@ -16459,7 +16776,7 @@
         <w:pStyle w:val="Nagwek2"/>
         <w:spacing w:line="360" w:lineRule="auto"/>
       </w:pPr>
-      <w:bookmarkStart w:id="51" w:name="_Toc447298446"/>
+      <w:bookmarkStart w:id="51" w:name="_Toc447392242"/>
       <w:r>
         <w:t>Identyfikacja aktorów</w:t>
       </w:r>
@@ -16635,7 +16952,7 @@
         <w:pStyle w:val="Nagwek3"/>
         <w:spacing w:line="360" w:lineRule="auto"/>
       </w:pPr>
-      <w:bookmarkStart w:id="52" w:name="_Toc447298447"/>
+      <w:bookmarkStart w:id="52" w:name="_Toc447392243"/>
       <w:r>
         <w:lastRenderedPageBreak/>
         <w:t>Użytkownik systemu</w:t>
@@ -16672,7 +16989,7 @@
         <w:pStyle w:val="Nagwek3"/>
         <w:spacing w:line="360" w:lineRule="auto"/>
       </w:pPr>
-      <w:bookmarkStart w:id="53" w:name="_Toc447298448"/>
+      <w:bookmarkStart w:id="53" w:name="_Toc447392244"/>
       <w:r>
         <w:t>Administrator systemu</w:t>
       </w:r>
@@ -16738,7 +17055,7 @@
         <w:pStyle w:val="Nagwek3"/>
         <w:spacing w:line="360" w:lineRule="auto"/>
       </w:pPr>
-      <w:bookmarkStart w:id="54" w:name="_Toc447298449"/>
+      <w:bookmarkStart w:id="54" w:name="_Toc447392245"/>
       <w:r>
         <w:t>Użytkownik aplikacji wizualizującej</w:t>
       </w:r>
@@ -16780,7 +17097,7 @@
         <w:pStyle w:val="Nagwek3"/>
         <w:spacing w:line="360" w:lineRule="auto"/>
       </w:pPr>
-      <w:bookmarkStart w:id="55" w:name="_Toc447298450"/>
+      <w:bookmarkStart w:id="55" w:name="_Toc447392246"/>
       <w:r>
         <w:t>Dron</w:t>
       </w:r>
@@ -16830,7 +17147,7 @@
         <w:pStyle w:val="Nagwek2"/>
         <w:spacing w:line="360" w:lineRule="auto"/>
       </w:pPr>
-      <w:bookmarkStart w:id="56" w:name="_Toc447298451"/>
+      <w:bookmarkStart w:id="56" w:name="_Toc447392247"/>
       <w:r>
         <w:t>Przypadki użycia</w:t>
       </w:r>
@@ -16960,7 +17277,7 @@
       <w:pPr>
         <w:pStyle w:val="Nagwek3"/>
       </w:pPr>
-      <w:bookmarkStart w:id="57" w:name="_Toc447298452"/>
+      <w:bookmarkStart w:id="57" w:name="_Toc447392248"/>
       <w:r>
         <w:t>Przypadki użycia - administrator systemu</w:t>
       </w:r>
@@ -17060,7 +17377,7 @@
       <w:pPr>
         <w:pStyle w:val="Nagwek3"/>
       </w:pPr>
-      <w:bookmarkStart w:id="58" w:name="_Toc447298453"/>
+      <w:bookmarkStart w:id="58" w:name="_Toc447392249"/>
       <w:r>
         <w:lastRenderedPageBreak/>
         <w:t>Przypadki użycia - dron</w:t>
@@ -17160,7 +17477,7 @@
       <w:pPr>
         <w:pStyle w:val="Nagwek4"/>
       </w:pPr>
-      <w:bookmarkStart w:id="59" w:name="_Toc447298454"/>
+      <w:bookmarkStart w:id="59" w:name="_Toc447392250"/>
       <w:r>
         <w:t>Scenariusz przypadku użycia - Z</w:t>
       </w:r>
@@ -17751,7 +18068,7 @@
       <w:pPr>
         <w:pStyle w:val="Nagwek3"/>
       </w:pPr>
-      <w:bookmarkStart w:id="60" w:name="_Toc447298455"/>
+      <w:bookmarkStart w:id="60" w:name="_Toc447392251"/>
       <w:r>
         <w:lastRenderedPageBreak/>
         <w:t>Przypadki użycia - użytkownik aplikacji wizualizującej</w:t>
@@ -17905,7 +18222,7 @@
       <w:pPr>
         <w:pStyle w:val="Nagwek4"/>
       </w:pPr>
-      <w:bookmarkStart w:id="61" w:name="_Toc447298456"/>
+      <w:bookmarkStart w:id="61" w:name="_Toc447392252"/>
       <w:r>
         <w:lastRenderedPageBreak/>
         <w:t xml:space="preserve">Scenariusz przypadku użycia </w:t>
@@ -18830,7 +19147,7 @@
       <w:pPr>
         <w:pStyle w:val="Nagwek4"/>
       </w:pPr>
-      <w:bookmarkStart w:id="62" w:name="_Toc447298457"/>
+      <w:bookmarkStart w:id="62" w:name="_Toc447392253"/>
       <w:r>
         <w:lastRenderedPageBreak/>
         <w:t xml:space="preserve">Scenariusz przypadku użycia </w:t>
@@ -19491,7 +19808,7 @@
       <w:pPr>
         <w:pStyle w:val="Nagwek4"/>
       </w:pPr>
-      <w:bookmarkStart w:id="63" w:name="_Toc447298458"/>
+      <w:bookmarkStart w:id="63" w:name="_Toc447392254"/>
       <w:r>
         <w:lastRenderedPageBreak/>
         <w:t xml:space="preserve">Scenariusz przypadku użycia </w:t>
@@ -20009,7 +20326,7 @@
       <w:pPr>
         <w:pStyle w:val="Nagwek4"/>
       </w:pPr>
-      <w:bookmarkStart w:id="64" w:name="_Toc447298459"/>
+      <w:bookmarkStart w:id="64" w:name="_Toc447392255"/>
       <w:r>
         <w:lastRenderedPageBreak/>
         <w:t xml:space="preserve">Scenariusz przypadku użycia </w:t>
@@ -20747,7 +21064,7 @@
       <w:pPr>
         <w:pStyle w:val="Nagwek4"/>
       </w:pPr>
-      <w:bookmarkStart w:id="65" w:name="_Toc447298460"/>
+      <w:bookmarkStart w:id="65" w:name="_Toc447392256"/>
       <w:r>
         <w:lastRenderedPageBreak/>
         <w:t xml:space="preserve">Scenariusz przypadku użycia </w:t>
@@ -21431,7 +21748,7 @@
       <w:pPr>
         <w:pStyle w:val="Nagwek4"/>
       </w:pPr>
-      <w:bookmarkStart w:id="66" w:name="_Toc447298461"/>
+      <w:bookmarkStart w:id="66" w:name="_Toc447392257"/>
       <w:r>
         <w:lastRenderedPageBreak/>
         <w:t xml:space="preserve">Scenariusz przypadku użycia </w:t>
@@ -22174,7 +22491,7 @@
         <w:pStyle w:val="Nagwek1"/>
         <w:spacing w:line="360" w:lineRule="auto"/>
       </w:pPr>
-      <w:bookmarkStart w:id="67" w:name="_Toc447298462"/>
+      <w:bookmarkStart w:id="67" w:name="_Toc447392258"/>
       <w:r>
         <w:lastRenderedPageBreak/>
         <w:t>Projekt systemu</w:t>
@@ -22567,7 +22884,7 @@
         <w:pStyle w:val="Nagwek2"/>
         <w:spacing w:line="360" w:lineRule="auto"/>
       </w:pPr>
-      <w:bookmarkStart w:id="68" w:name="_Toc447298463"/>
+      <w:bookmarkStart w:id="68" w:name="_Toc447392259"/>
       <w:r>
         <w:lastRenderedPageBreak/>
         <w:t>Diagram komponentów</w:t>
@@ -22860,7 +23177,7 @@
       <w:pPr>
         <w:pStyle w:val="Nagwek2"/>
       </w:pPr>
-      <w:bookmarkStart w:id="69" w:name="_Toc447298464"/>
+      <w:bookmarkStart w:id="69" w:name="_Toc447392260"/>
       <w:r>
         <w:lastRenderedPageBreak/>
         <w:t>Diagramy klas</w:t>
@@ -22876,7 +23193,7 @@
       <w:pPr>
         <w:pStyle w:val="Nagwek3"/>
       </w:pPr>
-      <w:bookmarkStart w:id="70" w:name="_Toc447298465"/>
+      <w:bookmarkStart w:id="70" w:name="_Toc447392261"/>
       <w:r>
         <w:t>Diagram klas części serwerowej</w:t>
       </w:r>
@@ -22907,7 +23224,7 @@
       <w:pPr>
         <w:pStyle w:val="Nagwek3"/>
       </w:pPr>
-      <w:bookmarkStart w:id="71" w:name="_Toc447298466"/>
+      <w:bookmarkStart w:id="71" w:name="_Toc447392262"/>
       <w:r>
         <w:t>Diagram klas aplikacji klienckiej</w:t>
       </w:r>
@@ -22928,13 +23245,7 @@
         <w:t xml:space="preserve"> aplikacji klienckiej</w:t>
       </w:r>
       <w:r>
-        <w:t xml:space="preserve"> ze względu na duże rozmiary został dołączony do pracy jako z</w:t>
-      </w:r>
-      <w:r>
-        <w:t>a</w:t>
-      </w:r>
-      <w:r>
-        <w:t>łącznik nr 2.</w:t>
+        <w:t xml:space="preserve"> ze względu na duże rozmiary został dołączony do pracy jako załącznik nr 2.</w:t>
       </w:r>
     </w:p>
     <w:p>
@@ -23052,7 +23363,7 @@
         <w:pStyle w:val="Nagwek2"/>
         <w:spacing w:line="360" w:lineRule="auto"/>
       </w:pPr>
-      <w:bookmarkStart w:id="72" w:name="_Toc447298467"/>
+      <w:bookmarkStart w:id="72" w:name="_Toc447392263"/>
       <w:r>
         <w:lastRenderedPageBreak/>
         <w:t>Model danych</w:t>
@@ -23120,7 +23431,7 @@
         <w:pStyle w:val="Nagwek2"/>
         <w:spacing w:line="360" w:lineRule="auto"/>
       </w:pPr>
-      <w:bookmarkStart w:id="73" w:name="_Toc447298468"/>
+      <w:bookmarkStart w:id="73" w:name="_Toc447392264"/>
       <w:r>
         <w:lastRenderedPageBreak/>
         <w:t>Diagramy aktywności</w:t>
@@ -23132,7 +23443,7 @@
       <w:pPr>
         <w:pStyle w:val="Nagwek3"/>
       </w:pPr>
-      <w:bookmarkStart w:id="74" w:name="_Toc447298469"/>
+      <w:bookmarkStart w:id="74" w:name="_Toc447392265"/>
       <w:r>
         <w:t>Diagram aktywności - Dron - Zmień położenie</w:t>
       </w:r>
@@ -23217,7 +23528,7 @@
       <w:pPr>
         <w:pStyle w:val="Nagwek3"/>
       </w:pPr>
-      <w:bookmarkStart w:id="75" w:name="_Toc447298470"/>
+      <w:bookmarkStart w:id="75" w:name="_Toc447392266"/>
       <w:r>
         <w:lastRenderedPageBreak/>
         <w:t>Diagram aktywności - Użytkownik aplikacji wizualizującej - Ogl</w:t>
@@ -23287,7 +23598,7 @@
       <w:pPr>
         <w:pStyle w:val="Nagwek3"/>
       </w:pPr>
-      <w:bookmarkStart w:id="76" w:name="_Toc447298471"/>
+      <w:bookmarkStart w:id="76" w:name="_Toc447392267"/>
       <w:r>
         <w:lastRenderedPageBreak/>
         <w:t>Diagram aktywności - Użytkownik aplikacji wizualizującej - Ed</w:t>
@@ -23364,7 +23675,7 @@
       <w:pPr>
         <w:pStyle w:val="Nagwek3"/>
       </w:pPr>
-      <w:bookmarkStart w:id="77" w:name="_Toc447298472"/>
+      <w:bookmarkStart w:id="77" w:name="_Toc447392268"/>
       <w:r>
         <w:lastRenderedPageBreak/>
         <w:t>Diagram aktywności - Użytkownik aplikacji wizualizującej - Prz</w:t>
@@ -23431,7 +23742,7 @@
       <w:pPr>
         <w:pStyle w:val="Nagwek3"/>
       </w:pPr>
-      <w:bookmarkStart w:id="78" w:name="_Toc447298473"/>
+      <w:bookmarkStart w:id="78" w:name="_Toc447392269"/>
       <w:r>
         <w:lastRenderedPageBreak/>
         <w:t>Diagram aktywności - Użytkownik aplikacji wizualizującej - Ogl</w:t>
@@ -23492,7 +23803,7 @@
         <w:pStyle w:val="Nagwek2"/>
         <w:spacing w:line="360" w:lineRule="auto"/>
       </w:pPr>
-      <w:bookmarkStart w:id="79" w:name="_Toc447298474"/>
+      <w:bookmarkStart w:id="79" w:name="_Toc447392270"/>
       <w:r>
         <w:lastRenderedPageBreak/>
         <w:t>Diagramy sekwencji</w:t>
@@ -23504,7 +23815,7 @@
       <w:pPr>
         <w:pStyle w:val="Nagwek3"/>
       </w:pPr>
-      <w:bookmarkStart w:id="80" w:name="_Toc447298475"/>
+      <w:bookmarkStart w:id="80" w:name="_Toc447392271"/>
       <w:r>
         <w:t xml:space="preserve">Diagram sekwencji - </w:t>
       </w:r>
@@ -23523,11 +23834,6 @@
       <w:pPr>
         <w:jc w:val="center"/>
       </w:pPr>
-      <w:r>
-        <w:rPr>
-          <w:noProof/>
-        </w:rPr>
-      </w:r>
       <w:r>
         <w:pict>
           <v:group id="_x0000_s1090" editas="canvas" style="width:453.35pt;height:513.75pt;mso-position-horizontal-relative:char;mso-position-vertical-relative:line" coordsize="9067,10275">
@@ -23580,7 +23886,7 @@
       <w:pPr>
         <w:pStyle w:val="Nagwek3"/>
       </w:pPr>
-      <w:bookmarkStart w:id="81" w:name="_Toc447298476"/>
+      <w:bookmarkStart w:id="81" w:name="_Toc447392272"/>
       <w:r>
         <w:lastRenderedPageBreak/>
         <w:t xml:space="preserve">Diagram sekwencji - Dron-serwer - Nowa wiadomość od </w:t>
@@ -23600,11 +23906,6 @@
     </w:p>
     <w:p/>
     <w:p>
-      <w:r>
-        <w:rPr>
-          <w:noProof/>
-        </w:rPr>
-      </w:r>
       <w:r>
         <w:pict>
           <v:group id="_x0000_s1094" editas="canvas" style="width:453.35pt;height:639.45pt;mso-position-horizontal-relative:char;mso-position-vertical-relative:line" coordsize="9067,12789">
@@ -23627,7 +23928,7 @@
       <w:pPr>
         <w:pStyle w:val="Nagwek3"/>
       </w:pPr>
-      <w:bookmarkStart w:id="82" w:name="_Toc447298477"/>
+      <w:bookmarkStart w:id="82" w:name="_Toc447392273"/>
       <w:r>
         <w:lastRenderedPageBreak/>
         <w:t xml:space="preserve">Diagram sekwencji - </w:t>
@@ -23644,11 +23945,6 @@
     </w:p>
     <w:p/>
     <w:p>
-      <w:r>
-        <w:rPr>
-          <w:noProof/>
-        </w:rPr>
-      </w:r>
       <w:r>
         <w:pict>
           <v:group id="_x0000_s1086" editas="canvas" style="width:453.35pt;height:637.65pt;mso-position-horizontal-relative:char;mso-position-vertical-relative:line" coordsize="9067,12753">
@@ -23677,7 +23973,7 @@
         <w:pStyle w:val="Nagwek2"/>
         <w:spacing w:line="360" w:lineRule="auto"/>
       </w:pPr>
-      <w:bookmarkStart w:id="83" w:name="_Toc447298478"/>
+      <w:bookmarkStart w:id="83" w:name="_Toc447392274"/>
       <w:r>
         <w:lastRenderedPageBreak/>
         <w:t>Projekt interfejsu graficznego</w:t>
@@ -23859,7 +24155,7 @@
         <w:pStyle w:val="Nagwek1"/>
         <w:spacing w:line="360" w:lineRule="auto"/>
       </w:pPr>
-      <w:bookmarkStart w:id="84" w:name="_Toc447298479"/>
+      <w:bookmarkStart w:id="84" w:name="_Toc447392275"/>
       <w:r>
         <w:lastRenderedPageBreak/>
         <w:t>Algorytm obliczania obszaru przeszukanego</w:t>
@@ -23914,7 +24210,7 @@
         <w:pStyle w:val="Nagwek2"/>
         <w:spacing w:line="360" w:lineRule="auto"/>
       </w:pPr>
-      <w:bookmarkStart w:id="85" w:name="_Toc447298480"/>
+      <w:bookmarkStart w:id="85" w:name="_Toc447392276"/>
       <w:r>
         <w:t>Założenia</w:t>
       </w:r>
@@ -24132,12 +24428,1104 @@
         <w:pStyle w:val="Nagwek2"/>
         <w:spacing w:line="360" w:lineRule="auto"/>
       </w:pPr>
-      <w:bookmarkStart w:id="86" w:name="_Toc447298481"/>
+      <w:bookmarkStart w:id="86" w:name="_Toc447392277"/>
       <w:r>
         <w:lastRenderedPageBreak/>
         <w:t>Implementacja</w:t>
       </w:r>
       <w:bookmarkEnd w:id="86"/>
+    </w:p>
+    <w:p/>
+    <w:p>
+      <w:pPr>
+        <w:pStyle w:val="Nagwek3"/>
+      </w:pPr>
+      <w:bookmarkStart w:id="87" w:name="_Toc447392278"/>
+      <w:r>
+        <w:t>Wykorzystane dane geolokalizacyjne</w:t>
+      </w:r>
+      <w:r>
+        <w:t xml:space="preserve"> w porównaniu z modelem SRTM</w:t>
+      </w:r>
+      <w:bookmarkEnd w:id="87"/>
+    </w:p>
+    <w:p/>
+    <w:p>
+      <w:pPr>
+        <w:spacing w:line="360" w:lineRule="auto"/>
+      </w:pPr>
+      <w:r>
+        <w:tab/>
+        <w:t>Do pobierania danych geolokalizacyjnych wykorzystano system nawigacji satelitarnej GPS. Zatem dane otrzymane z odbiornika</w:t>
+      </w:r>
+      <w:r>
+        <w:t>, jak zostało to opisane w rozdziale "Dziedzina pr</w:t>
+      </w:r>
+      <w:r>
+        <w:t>o</w:t>
+      </w:r>
+      <w:r>
+        <w:t>blemu"</w:t>
+      </w:r>
+      <w:r>
+        <w:t xml:space="preserve"> to szerokość i długość geograficzna odniesione do elipsoidy WGS84 oraz wysokość elipsoidalna. </w:t>
+      </w:r>
+    </w:p>
+    <w:p>
+      <w:pPr>
+        <w:spacing w:line="360" w:lineRule="auto"/>
+      </w:pPr>
+      <w:r>
+        <w:tab/>
+        <w:t xml:space="preserve">Jako dane modelowe wykorzystano dane z misji SRTM, które są w postaci szerokości i długości geograficznej odniesionych do elipsoidy WGS84 oraz wysokości </w:t>
+      </w:r>
+      <w:proofErr w:type="spellStart"/>
+      <w:r>
+        <w:t>ortometrycznej</w:t>
+      </w:r>
+      <w:proofErr w:type="spellEnd"/>
+      <w:r>
+        <w:t xml:space="preserve"> odniesionej do geoidy EGM96.</w:t>
+      </w:r>
+    </w:p>
+    <w:p>
+      <w:pPr>
+        <w:spacing w:line="360" w:lineRule="auto"/>
+      </w:pPr>
+      <w:r>
+        <w:tab/>
+        <w:t>Współrzędne określające szerokość i długość geograficzną z danych SRTM oraz z systemu GPS są zatem odniesione do tego samego układu odniesienia, jednak układy odni</w:t>
+      </w:r>
+      <w:r>
+        <w:t>e</w:t>
+      </w:r>
+      <w:r>
+        <w:t xml:space="preserve">sienia dla wysokości są różne i w celu ich </w:t>
+      </w:r>
+      <w:r>
+        <w:t>porównania</w:t>
+      </w:r>
+      <w:r>
+        <w:t xml:space="preserve"> należy wprowadzić</w:t>
+      </w:r>
+      <w:r>
+        <w:t xml:space="preserve"> odpowiednie </w:t>
+      </w:r>
+      <w:r>
+        <w:t>p</w:t>
+      </w:r>
+      <w:r>
+        <w:t>o</w:t>
+      </w:r>
+      <w:r>
+        <w:t>prawki.</w:t>
+      </w:r>
+    </w:p>
+    <w:p>
+      <w:pPr>
+        <w:spacing w:line="360" w:lineRule="auto"/>
+      </w:pPr>
+      <w:r>
+        <w:tab/>
+      </w:r>
+      <w:r>
+        <w:t xml:space="preserve">W tym celu przeprowadzono eksperyment, którego głównym założeniem było </w:t>
+      </w:r>
+      <w:r>
+        <w:t>wyzn</w:t>
+      </w:r>
+      <w:r>
+        <w:t>a</w:t>
+      </w:r>
+      <w:r>
+        <w:t>czenie wartości średniej undulacji dla lokalnego terenu, na którym był testowany system. W tym celu dokonano porównania danych wysokościowych pobranych z GPS i tych z modelu SRTM</w:t>
+      </w:r>
+      <w:r>
+        <w:t xml:space="preserve"> (około 500 próbek)</w:t>
+      </w:r>
+      <w:r>
+        <w:t>, a następnie obliczono średnią, maksymalną i minimalną wartość undulacji. Wyniki obliczeń przedstawiono w tabeli.</w:t>
+      </w:r>
+    </w:p>
+    <w:p>
+      <w:pPr>
+        <w:spacing w:line="360" w:lineRule="auto"/>
+      </w:pPr>
+    </w:p>
+    <w:tbl>
+      <w:tblPr>
+        <w:tblStyle w:val="Tabela-Siatka"/>
+        <w:tblW w:w="0" w:type="auto"/>
+        <w:tblLook w:val="04A0"/>
+      </w:tblPr>
+      <w:tblGrid>
+        <w:gridCol w:w="4605"/>
+        <w:gridCol w:w="4605"/>
+      </w:tblGrid>
+      <w:tr>
+        <w:tc>
+          <w:tcPr>
+            <w:tcW w:w="4605" w:type="dxa"/>
+          </w:tcPr>
+          <w:p>
+            <w:pPr>
+              <w:spacing w:line="360" w:lineRule="auto"/>
+            </w:pPr>
+            <w:r>
+              <w:t>Średnia undulacja</w:t>
+            </w:r>
+          </w:p>
+        </w:tc>
+        <w:tc>
+          <w:tcPr>
+            <w:tcW w:w="4605" w:type="dxa"/>
+          </w:tcPr>
+          <w:p>
+            <w:pPr>
+              <w:spacing w:line="360" w:lineRule="auto"/>
+            </w:pPr>
+            <w:r>
+              <w:t>6,6m</w:t>
+            </w:r>
+          </w:p>
+        </w:tc>
+      </w:tr>
+      <w:tr>
+        <w:tc>
+          <w:tcPr>
+            <w:tcW w:w="4605" w:type="dxa"/>
+          </w:tcPr>
+          <w:p>
+            <w:pPr>
+              <w:spacing w:line="360" w:lineRule="auto"/>
+            </w:pPr>
+            <w:r>
+              <w:t>Maksymalna undulacja dodatnia</w:t>
+            </w:r>
+          </w:p>
+        </w:tc>
+        <w:tc>
+          <w:tcPr>
+            <w:tcW w:w="4605" w:type="dxa"/>
+          </w:tcPr>
+          <w:p>
+            <w:pPr>
+              <w:spacing w:line="360" w:lineRule="auto"/>
+            </w:pPr>
+            <w:r>
+              <w:t>18,2m</w:t>
+            </w:r>
+          </w:p>
+        </w:tc>
+      </w:tr>
+      <w:tr>
+        <w:tc>
+          <w:tcPr>
+            <w:tcW w:w="4605" w:type="dxa"/>
+          </w:tcPr>
+          <w:p>
+            <w:pPr>
+              <w:spacing w:line="360" w:lineRule="auto"/>
+            </w:pPr>
+            <w:r>
+              <w:t>Maksymalna undulacja ujemn</w:t>
+            </w:r>
+            <w:r>
+              <w:t>a</w:t>
+            </w:r>
+          </w:p>
+        </w:tc>
+        <w:tc>
+          <w:tcPr>
+            <w:tcW w:w="4605" w:type="dxa"/>
+          </w:tcPr>
+          <w:p>
+            <w:pPr>
+              <w:spacing w:line="360" w:lineRule="auto"/>
+            </w:pPr>
+            <w:r>
+              <w:t>-17,2m</w:t>
+            </w:r>
+          </w:p>
+        </w:tc>
+      </w:tr>
+    </w:tbl>
+    <w:p>
+      <w:pPr>
+        <w:spacing w:line="360" w:lineRule="auto"/>
+      </w:pPr>
+    </w:p>
+    <w:p>
+      <w:pPr>
+        <w:spacing w:line="360" w:lineRule="auto"/>
+      </w:pPr>
+      <w:r>
+        <w:tab/>
+      </w:r>
+      <w:r>
+        <w:t xml:space="preserve">Na podstawie tych danych wywnioskowano, iż średnio wysokości z misji SRTM są większe od wysokości GPS o 6,6m, przy czym </w:t>
+      </w:r>
+      <w:r>
+        <w:t>mak</w:t>
+      </w:r>
+      <w:r>
+        <w:t>symalny błąd dodatni to 18,2m, a maks</w:t>
+      </w:r>
+      <w:r>
+        <w:t>y</w:t>
+      </w:r>
+      <w:r>
+        <w:t>malny błąd ujemny to -17,2m.</w:t>
+      </w:r>
+    </w:p>
+    <w:p>
+      <w:pPr>
+        <w:spacing w:line="360" w:lineRule="auto"/>
+      </w:pPr>
+    </w:p>
+    <w:p>
+      <w:pPr>
+        <w:spacing w:line="360" w:lineRule="auto"/>
+      </w:pPr>
+      <w:r>
+        <w:tab/>
+        <w:t xml:space="preserve">W celu poprawy tych parametrów do danych </w:t>
+      </w:r>
+      <w:proofErr w:type="spellStart"/>
+      <w:r>
+        <w:t>GPS'owych</w:t>
+      </w:r>
+      <w:proofErr w:type="spellEnd"/>
+      <w:r>
+        <w:t xml:space="preserve"> wprowadzono korektę p</w:t>
+      </w:r>
+      <w:r>
+        <w:t>o</w:t>
+      </w:r>
+      <w:r>
+        <w:t xml:space="preserve">przez dodanie do wartości wysokości </w:t>
+      </w:r>
+      <w:r>
+        <w:t xml:space="preserve">GPS </w:t>
+      </w:r>
+      <w:r>
+        <w:t>wartość średniej undulacji. Wyniki po korekcie przedstawiono w tabeli.</w:t>
+      </w:r>
+    </w:p>
+    <w:p/>
+    <w:tbl>
+      <w:tblPr>
+        <w:tblStyle w:val="Tabela-Siatka"/>
+        <w:tblW w:w="0" w:type="auto"/>
+        <w:tblLook w:val="04A0"/>
+      </w:tblPr>
+      <w:tblGrid>
+        <w:gridCol w:w="4605"/>
+        <w:gridCol w:w="4605"/>
+      </w:tblGrid>
+      <w:tr>
+        <w:tc>
+          <w:tcPr>
+            <w:tcW w:w="4605" w:type="dxa"/>
+          </w:tcPr>
+          <w:p>
+            <w:pPr>
+              <w:spacing w:line="360" w:lineRule="auto"/>
+            </w:pPr>
+            <w:r>
+              <w:t>Średnia undulacja</w:t>
+            </w:r>
+          </w:p>
+        </w:tc>
+        <w:tc>
+          <w:tcPr>
+            <w:tcW w:w="4605" w:type="dxa"/>
+          </w:tcPr>
+          <w:p>
+            <w:pPr>
+              <w:spacing w:line="360" w:lineRule="auto"/>
+            </w:pPr>
+            <w:r>
+              <w:t>-1,2*10</w:t>
+            </w:r>
+            <w:r>
+              <w:rPr>
+                <w:vertAlign w:val="superscript"/>
+              </w:rPr>
+              <w:t>-14</w:t>
+            </w:r>
+            <w:r>
+              <w:t>m</w:t>
+            </w:r>
+          </w:p>
+        </w:tc>
+      </w:tr>
+      <w:tr>
+        <w:tc>
+          <w:tcPr>
+            <w:tcW w:w="4605" w:type="dxa"/>
+          </w:tcPr>
+          <w:p>
+            <w:pPr>
+              <w:spacing w:line="360" w:lineRule="auto"/>
+            </w:pPr>
+            <w:r>
+              <w:t>Maksymalna undulacja dodatnia</w:t>
+            </w:r>
+          </w:p>
+        </w:tc>
+        <w:tc>
+          <w:tcPr>
+            <w:tcW w:w="4605" w:type="dxa"/>
+          </w:tcPr>
+          <w:p>
+            <w:pPr>
+              <w:spacing w:line="360" w:lineRule="auto"/>
+            </w:pPr>
+            <w:r>
+              <w:t>11,6m</w:t>
+            </w:r>
+          </w:p>
+        </w:tc>
+      </w:tr>
+      <w:tr>
+        <w:tc>
+          <w:tcPr>
+            <w:tcW w:w="4605" w:type="dxa"/>
+          </w:tcPr>
+          <w:p>
+            <w:pPr>
+              <w:spacing w:line="360" w:lineRule="auto"/>
+            </w:pPr>
+            <w:r>
+              <w:t>Maksymalna undulacja ujemne</w:t>
+            </w:r>
+          </w:p>
+        </w:tc>
+        <w:tc>
+          <w:tcPr>
+            <w:tcW w:w="4605" w:type="dxa"/>
+          </w:tcPr>
+          <w:p>
+            <w:pPr>
+              <w:spacing w:line="360" w:lineRule="auto"/>
+            </w:pPr>
+            <w:r>
+              <w:t>-23,8m</w:t>
+            </w:r>
+          </w:p>
+        </w:tc>
+      </w:tr>
+    </w:tbl>
+    <w:p/>
+    <w:p>
+      <w:pPr>
+        <w:spacing w:line="360" w:lineRule="auto"/>
+      </w:pPr>
+      <w:r>
+        <w:tab/>
+        <w:t xml:space="preserve">Jak widać średnia wartość undulacji została zredukowana do bardzo małej wartości. </w:t>
+      </w:r>
+      <w:r>
+        <w:t>Wartość maksymalna</w:t>
+      </w:r>
+      <w:r>
+        <w:t xml:space="preserve"> undulacji dodatniej zmalała do 11,6m, podczas gdy wartość minimalnej undulacji ujemnej wzrosła do -23,8m. </w:t>
+      </w:r>
+    </w:p>
+    <w:p>
+      <w:pPr>
+        <w:spacing w:line="360" w:lineRule="auto"/>
+      </w:pPr>
+    </w:p>
+    <w:p>
+      <w:pPr>
+        <w:pStyle w:val="Nagwek3"/>
+      </w:pPr>
+      <w:bookmarkStart w:id="88" w:name="_Toc447392279"/>
+      <w:r>
+        <w:t>Algorytm</w:t>
+      </w:r>
+      <w:r>
+        <w:t xml:space="preserve"> </w:t>
+      </w:r>
+      <w:r>
+        <w:t>wyznaczania otoczki obszaru przeszukanego</w:t>
+      </w:r>
+      <w:bookmarkEnd w:id="88"/>
+    </w:p>
+    <w:p/>
+    <w:p>
+      <w:pPr>
+        <w:spacing w:line="360" w:lineRule="auto"/>
+      </w:pPr>
+      <w:r>
+        <w:tab/>
+        <w:t>Pełen algorytm został podzielony na dwie części. Algorytm podstawowy służący do wyznaczenia otoczki obszaru zarejestrowanego oraz algorytm dodatkowy służący do wyzn</w:t>
+      </w:r>
+      <w:r>
+        <w:t>a</w:t>
+      </w:r>
+      <w:r>
+        <w:t xml:space="preserve">czenia obszarów wewnątrz otoczki, których kamera nie rejestruje ze względu na zasłaniające obiekty. </w:t>
+      </w:r>
+    </w:p>
+    <w:p/>
+    <w:p>
+      <w:r>
+        <w:rPr>
+          <w:noProof/>
+        </w:rPr>
+        <w:drawing>
+          <wp:inline distT="0" distB="0" distL="0" distR="0">
+            <wp:extent cx="5759450" cy="3692525"/>
+            <wp:effectExtent l="19050" t="0" r="0" b="0"/>
+            <wp:docPr id="11" name="Obraz 10" descr="algorytm11.jpg"/>
+            <wp:cNvGraphicFramePr>
+              <a:graphicFrameLocks xmlns:a="http://schemas.openxmlformats.org/drawingml/2006/main" noChangeAspect="1"/>
+            </wp:cNvGraphicFramePr>
+            <a:graphic xmlns:a="http://schemas.openxmlformats.org/drawingml/2006/main">
+              <a:graphicData uri="http://schemas.openxmlformats.org/drawingml/2006/picture">
+                <pic:pic xmlns:pic="http://schemas.openxmlformats.org/drawingml/2006/picture">
+                  <pic:nvPicPr>
+                    <pic:cNvPr id="0" name="algorytm11.jpg"/>
+                    <pic:cNvPicPr/>
+                  </pic:nvPicPr>
+                  <pic:blipFill>
+                    <a:blip r:embed="rId33" cstate="print"/>
+                    <a:stretch>
+                      <a:fillRect/>
+                    </a:stretch>
+                  </pic:blipFill>
+                  <pic:spPr>
+                    <a:xfrm>
+                      <a:off x="0" y="0"/>
+                      <a:ext cx="5759450" cy="3692525"/>
+                    </a:xfrm>
+                    <a:prstGeom prst="rect">
+                      <a:avLst/>
+                    </a:prstGeom>
+                  </pic:spPr>
+                </pic:pic>
+              </a:graphicData>
+            </a:graphic>
+          </wp:inline>
+        </w:drawing>
+      </w:r>
+    </w:p>
+    <w:p/>
+    <w:p/>
+    <w:p>
+      <w:pPr>
+        <w:spacing w:line="360" w:lineRule="auto"/>
+      </w:pPr>
+      <w:r>
+        <w:tab/>
+        <w:t xml:space="preserve">Na podstawie danych geolokalizacyjnych </w:t>
+      </w:r>
+      <w:proofErr w:type="spellStart"/>
+      <w:r>
+        <w:t>drona</w:t>
+      </w:r>
+      <w:proofErr w:type="spellEnd"/>
+      <w:r>
+        <w:t xml:space="preserve">, poprzez odjęcie od wysokości </w:t>
+      </w:r>
+      <w:proofErr w:type="spellStart"/>
+      <w:r>
+        <w:t>drona</w:t>
+      </w:r>
+      <w:proofErr w:type="spellEnd"/>
+      <w:r>
+        <w:t xml:space="preserve"> wysokości modelu powierzchni ziemskiej w danym punkcie,</w:t>
+      </w:r>
+      <w:r>
+        <w:t xml:space="preserve"> obliczono jego wysokość nad </w:t>
+      </w:r>
+      <w:r>
+        <w:lastRenderedPageBreak/>
+        <w:t xml:space="preserve">ziemią </w:t>
+      </w:r>
+      <w:r>
+        <w:rPr>
+          <w:b/>
+        </w:rPr>
+        <w:t xml:space="preserve"> </w:t>
+      </w:r>
+      <w:r>
+        <w:rPr>
+          <w:b/>
+        </w:rPr>
+        <w:t>H</w:t>
+      </w:r>
+      <w:r>
+        <w:t xml:space="preserve">. </w:t>
+      </w:r>
+      <w:r>
+        <w:t xml:space="preserve">Następnie znając położenie i wysokość </w:t>
+      </w:r>
+      <w:proofErr w:type="spellStart"/>
+      <w:r>
+        <w:t>drona</w:t>
+      </w:r>
+      <w:proofErr w:type="spellEnd"/>
+      <w:r>
+        <w:t xml:space="preserve"> nad ziemią oraz kąt widzenia kamery </w:t>
+      </w:r>
+      <w:r>
+        <w:rPr>
+          <w:b/>
+        </w:rPr>
+        <w:t>α</w:t>
+      </w:r>
+      <w:r>
+        <w:t xml:space="preserve"> </w:t>
+      </w:r>
+      <w:r>
+        <w:t xml:space="preserve">rozpoczęto wyznaczanie kolejnych okręgów reprezentujących </w:t>
+      </w:r>
+      <w:r>
+        <w:t xml:space="preserve">potencjalną </w:t>
+      </w:r>
+      <w:r>
+        <w:t>otoczkę zarej</w:t>
+      </w:r>
+      <w:r>
+        <w:t>e</w:t>
+      </w:r>
+      <w:r>
+        <w:t xml:space="preserve">strowanego obszaru. Wyznaczanie okręgów rozpoczęto od wysokości </w:t>
+      </w:r>
+      <w:proofErr w:type="spellStart"/>
+      <w:r>
+        <w:t>drona</w:t>
+      </w:r>
+      <w:proofErr w:type="spellEnd"/>
+      <w:r>
+        <w:t xml:space="preserve"> pomniejszonej o </w:t>
+      </w:r>
+      <w:proofErr w:type="spellStart"/>
+      <w:r>
+        <w:rPr>
+          <w:b/>
+        </w:rPr>
+        <w:t>dh</w:t>
+      </w:r>
+      <w:proofErr w:type="spellEnd"/>
+      <w:r>
+        <w:rPr>
+          <w:b/>
+        </w:rPr>
+        <w:t xml:space="preserve"> </w:t>
+      </w:r>
+      <w:r>
+        <w:t xml:space="preserve">startowe równe 2m. Znając wartość </w:t>
+      </w:r>
+      <w:proofErr w:type="spellStart"/>
+      <w:r>
+        <w:rPr>
+          <w:b/>
+        </w:rPr>
+        <w:t>dh</w:t>
+      </w:r>
+      <w:proofErr w:type="spellEnd"/>
+      <w:r>
+        <w:rPr>
+          <w:b/>
+        </w:rPr>
+        <w:t xml:space="preserve"> </w:t>
+      </w:r>
+      <w:r>
+        <w:t xml:space="preserve">oraz kąt </w:t>
+      </w:r>
+      <w:r>
+        <w:rPr>
+          <w:b/>
+        </w:rPr>
+        <w:t>α</w:t>
+      </w:r>
+      <w:r>
+        <w:t xml:space="preserve"> widzenia kamery wyznaczono wartość promienia </w:t>
+      </w:r>
+      <w:r>
+        <w:rPr>
+          <w:b/>
+        </w:rPr>
+        <w:t>r.</w:t>
+      </w:r>
+    </w:p>
+    <w:p>
+      <w:pPr>
+        <w:spacing w:line="360" w:lineRule="auto"/>
+        <w:rPr>
+          <w:b/>
+        </w:rPr>
+      </w:pPr>
+    </w:p>
+    <w:p>
+      <w:pPr>
+        <w:spacing w:line="360" w:lineRule="auto"/>
+      </w:pPr>
+      <m:oMathPara>
+        <m:oMath>
+          <m:r>
+            <w:rPr>
+              <w:rFonts w:ascii="Cambria Math" w:hAnsi="Cambria Math"/>
+            </w:rPr>
+            <m:t>r=2∙dh∙</m:t>
+          </m:r>
+          <m:func>
+            <m:funcPr>
+              <m:ctrlPr>
+                <w:rPr>
+                  <w:rFonts w:ascii="Cambria Math" w:hAnsi="Cambria Math"/>
+                  <w:i/>
+                </w:rPr>
+              </m:ctrlPr>
+            </m:funcPr>
+            <m:fName>
+              <m:r>
+                <m:rPr>
+                  <m:sty m:val="p"/>
+                </m:rPr>
+                <w:rPr>
+                  <w:rFonts w:ascii="Cambria Math" w:hAnsi="Cambria Math"/>
+                </w:rPr>
+                <m:t>tan</m:t>
+              </m:r>
+            </m:fName>
+            <m:e>
+              <m:d>
+                <m:dPr>
+                  <m:ctrlPr>
+                    <w:rPr>
+                      <w:rFonts w:ascii="Cambria Math" w:hAnsi="Cambria Math"/>
+                      <w:i/>
+                    </w:rPr>
+                  </m:ctrlPr>
+                </m:dPr>
+                <m:e>
+                  <m:r>
+                    <w:rPr>
+                      <w:rFonts w:ascii="Cambria Math" w:hAnsi="Cambria Math"/>
+                    </w:rPr>
+                    <m:t>α</m:t>
+                  </m:r>
+                </m:e>
+              </m:d>
+            </m:e>
+          </m:func>
+        </m:oMath>
+      </m:oMathPara>
+    </w:p>
+    <w:p>
+      <w:pPr>
+        <w:spacing w:line="360" w:lineRule="auto"/>
+      </w:pPr>
+    </w:p>
+    <w:p>
+      <w:pPr>
+        <w:spacing w:line="360" w:lineRule="auto"/>
+      </w:pPr>
+      <w:r>
+        <w:tab/>
+        <w:t xml:space="preserve">W dalszym kroku znając współrzędne </w:t>
+      </w:r>
+      <w:proofErr w:type="spellStart"/>
+      <w:r>
+        <w:t>drona</w:t>
+      </w:r>
+      <w:proofErr w:type="spellEnd"/>
+      <w:r>
+        <w:t xml:space="preserve"> i wartość promienia </w:t>
+      </w:r>
+      <w:proofErr w:type="spellStart"/>
+      <w:r>
+        <w:rPr>
+          <w:b/>
+        </w:rPr>
+        <w:t>r</w:t>
+      </w:r>
+      <w:proofErr w:type="spellEnd"/>
+      <w:r>
+        <w:t xml:space="preserve"> </w:t>
+      </w:r>
+      <w:r>
+        <w:t>wyznaczono 36 punktów na okręgu, co 10</w:t>
+      </w:r>
+      <w:r>
+        <w:rPr>
+          <w:vertAlign w:val="superscript"/>
+        </w:rPr>
+        <w:t>o</w:t>
+      </w:r>
+      <w:r>
+        <w:t xml:space="preserve"> </w:t>
+      </w:r>
+      <w:r>
+        <w:t>(</w:t>
+      </w:r>
+      <w:r>
+        <w:t>0, 10, 20, 30, 40, 50, ..., 350</w:t>
+      </w:r>
+      <w:r>
+        <w:t>) i d</w:t>
+      </w:r>
+      <w:r>
+        <w:t>la każdego z tych punktów dok</w:t>
+      </w:r>
+      <w:r>
+        <w:t>o</w:t>
+      </w:r>
+      <w:r>
+        <w:t xml:space="preserve">nano porównania jego wysokości </w:t>
+      </w:r>
+      <w:r>
+        <w:t xml:space="preserve">(równej </w:t>
+      </w:r>
+      <w:r>
+        <w:t xml:space="preserve">wysokości </w:t>
+      </w:r>
+      <w:proofErr w:type="spellStart"/>
+      <w:r>
+        <w:t>drona</w:t>
+      </w:r>
+      <w:proofErr w:type="spellEnd"/>
+      <w:r>
+        <w:t xml:space="preserve"> pomniejszonej o </w:t>
+      </w:r>
+      <w:proofErr w:type="spellStart"/>
+      <w:r>
+        <w:t>dh</w:t>
+      </w:r>
+      <w:proofErr w:type="spellEnd"/>
+      <w:r>
+        <w:t xml:space="preserve">) </w:t>
+      </w:r>
+      <w:r>
+        <w:t>z wysok</w:t>
+      </w:r>
+      <w:r>
+        <w:t>o</w:t>
+      </w:r>
+      <w:r>
+        <w:t xml:space="preserve">ścią modelu </w:t>
+      </w:r>
+      <w:proofErr w:type="spellStart"/>
+      <w:r>
+        <w:t>Ziemii</w:t>
+      </w:r>
+      <w:proofErr w:type="spellEnd"/>
+      <w:r>
+        <w:t xml:space="preserve"> SRTM w danym punkcie. Jeśli wysokość punktu na okręgu była mniejsza lub równa od wysokości modelu punkt zostawał uznany za punkt otoczki obszaru przeszuk</w:t>
+      </w:r>
+      <w:r>
+        <w:t>a</w:t>
+      </w:r>
+      <w:r>
+        <w:t>nego, a wartość stopnia na okręgu, odpowiadająca temu punktowi zostawała usunięta z dalszych ro</w:t>
+      </w:r>
+      <w:r>
+        <w:t>z</w:t>
+      </w:r>
+      <w:r>
+        <w:t xml:space="preserve">ważań. </w:t>
+      </w:r>
+      <w:r>
+        <w:t xml:space="preserve">Następnie wartość </w:t>
+      </w:r>
+      <w:proofErr w:type="spellStart"/>
+      <w:r>
+        <w:rPr>
+          <w:b/>
+        </w:rPr>
+        <w:t>dh</w:t>
+      </w:r>
+      <w:proofErr w:type="spellEnd"/>
+      <w:r>
+        <w:rPr>
+          <w:b/>
+        </w:rPr>
+        <w:t xml:space="preserve"> </w:t>
+      </w:r>
+      <w:r>
+        <w:t>zostawała zwiększona, a a</w:t>
+      </w:r>
+      <w:r>
+        <w:t>lgorytm</w:t>
+      </w:r>
+      <w:r>
+        <w:t xml:space="preserve"> ten był powtarzany, aż do m</w:t>
+      </w:r>
+      <w:r>
+        <w:t>o</w:t>
+      </w:r>
+      <w:r>
+        <w:t>mentu, gdy dla każdej z 36 wartości stopni na okręgu znaleziono odpowiadający punkt mod</w:t>
+      </w:r>
+      <w:r>
+        <w:t>e</w:t>
+      </w:r>
+      <w:r>
+        <w:t>lu.</w:t>
+      </w:r>
+      <w:r>
+        <w:t xml:space="preserve"> </w:t>
+      </w:r>
+    </w:p>
+    <w:p>
+      <w:pPr>
+        <w:spacing w:line="360" w:lineRule="auto"/>
+      </w:pPr>
+      <w:r>
+        <w:tab/>
+        <w:t>Przykładowy wynik:</w:t>
+      </w:r>
+    </w:p>
+    <w:p>
+      <w:pPr>
+        <w:spacing w:line="360" w:lineRule="auto"/>
+      </w:pPr>
+    </w:p>
+    <w:p>
+      <w:pPr>
+        <w:spacing w:line="360" w:lineRule="auto"/>
+      </w:pPr>
+    </w:p>
+    <w:p>
+      <w:pPr>
+        <w:pStyle w:val="Nagwek3"/>
+        <w:spacing w:line="360" w:lineRule="auto"/>
+      </w:pPr>
+      <w:bookmarkStart w:id="89" w:name="_Toc447392280"/>
+      <w:r>
+        <w:t>Algorytm wyznaczania obszarów wewnątrz otoczki, niezarejestr</w:t>
+      </w:r>
+      <w:r>
+        <w:t>o</w:t>
+      </w:r>
+      <w:r>
+        <w:t>wanych przez kamerę</w:t>
+      </w:r>
+      <w:bookmarkEnd w:id="89"/>
+    </w:p>
+    <w:p>
+      <w:r>
+        <w:tab/>
+      </w:r>
+    </w:p>
+    <w:p>
+      <w:pPr>
+        <w:spacing w:line="360" w:lineRule="auto"/>
+      </w:pPr>
+      <w:r>
+        <w:tab/>
+        <w:t xml:space="preserve">Druga część algorytmu jest rozwinięciem algorytmu podstawowego. </w:t>
+      </w:r>
+      <w:r>
+        <w:t>Po wyznaczeniu otoczki obszaru przeszukanego dla kąta widzenia kamery α</w:t>
+      </w:r>
+      <w:r>
+        <w:t>. Powtarzamy tę samą operację, zmniejszając kąt kamery o określoną stałą wartość β, aż do 0. Jednocześnie zapamiętujemy wyznaczoną otoczkę dla poprzedniej wartości kąta kamery. W efekcie po każdej iteracji m</w:t>
+      </w:r>
+      <w:r>
+        <w:t>a</w:t>
+      </w:r>
+      <w:r>
+        <w:t xml:space="preserve">my dwie otoczki: jedną dla kąta widzenia kamery α oraz drugą </w:t>
+      </w:r>
+      <w:r>
+        <w:t>dla kąta α - β.</w:t>
+      </w:r>
+    </w:p>
+    <w:p>
+      <w:pPr>
+        <w:spacing w:line="360" w:lineRule="auto"/>
+      </w:pPr>
+    </w:p>
+    <w:p>
+      <w:pPr>
+        <w:spacing w:line="360" w:lineRule="auto"/>
+      </w:pPr>
+    </w:p>
+    <w:p>
+      <w:pPr>
+        <w:spacing w:line="360" w:lineRule="auto"/>
+        <w:rPr>
+          <w:noProof/>
+        </w:rPr>
+      </w:pPr>
+      <w:r>
+        <w:tab/>
+        <w:t>Dla obu otoczek porównujemy wysokości odpowiednich punktów</w:t>
+      </w:r>
+      <w:r>
+        <w:t>, które leżą na tym samym promieniu otoczki głównego kąta kamery</w:t>
+      </w:r>
+      <w:r>
+        <w:t>. Jeśli wysokość punktu B (leżącego na otoczce "α - β") jest większa od wysokości punktu A (leżącego na otoczce "α")</w:t>
+      </w:r>
+      <w:r>
+        <w:t xml:space="preserve">, oznacza to, że </w:t>
+      </w:r>
+      <w:r>
+        <w:lastRenderedPageBreak/>
+        <w:t>między tymi dwoma punktami występuje wzniesienie</w:t>
+      </w:r>
+      <w:r>
+        <w:t>. Wówczas zaczynając od wysokości punktu B schodzimy w dół o stałą wartość, aż do wysokości punktu A, dla każdego "schodka" porównując wartość punktu na promieniu wodzącym kamery z wysokością modelu punktu o tej samej</w:t>
+      </w:r>
+      <w:r>
+        <w:t xml:space="preserve"> d</w:t>
+      </w:r>
+      <w:r>
+        <w:t xml:space="preserve">ługości i szerokości geograficznej. Jeśli wysokość punktu na promieniu wodzącym jest większa od wysokości </w:t>
+      </w:r>
+      <w:r>
+        <w:t>punkt modelowego zostaje on uznany za niewidoczny.</w:t>
+      </w:r>
+      <w:r>
+        <w:rPr>
+          <w:noProof/>
+        </w:rPr>
+        <w:t xml:space="preserve"> </w:t>
+      </w:r>
+    </w:p>
+    <w:p>
+      <w:pPr>
+        <w:spacing w:line="360" w:lineRule="auto"/>
+        <w:rPr>
+          <w:noProof/>
+        </w:rPr>
+      </w:pPr>
+    </w:p>
+    <w:p>
+      <w:pPr>
+        <w:spacing w:line="360" w:lineRule="auto"/>
+      </w:pPr>
+      <w:r>
+        <w:rPr>
+          <w:noProof/>
+        </w:rPr>
+        <w:drawing>
+          <wp:inline distT="0" distB="0" distL="0" distR="0">
+            <wp:extent cx="5759450" cy="3782060"/>
+            <wp:effectExtent l="19050" t="0" r="0" b="0"/>
+            <wp:docPr id="13" name="Obraz 9" descr="algorytm2.jpg"/>
+            <wp:cNvGraphicFramePr>
+              <a:graphicFrameLocks xmlns:a="http://schemas.openxmlformats.org/drawingml/2006/main" noChangeAspect="1"/>
+            </wp:cNvGraphicFramePr>
+            <a:graphic xmlns:a="http://schemas.openxmlformats.org/drawingml/2006/main">
+              <a:graphicData uri="http://schemas.openxmlformats.org/drawingml/2006/picture">
+                <pic:pic xmlns:pic="http://schemas.openxmlformats.org/drawingml/2006/picture">
+                  <pic:nvPicPr>
+                    <pic:cNvPr id="0" name="algorytm2.jpg"/>
+                    <pic:cNvPicPr/>
+                  </pic:nvPicPr>
+                  <pic:blipFill>
+                    <a:blip r:embed="rId34" cstate="print"/>
+                    <a:stretch>
+                      <a:fillRect/>
+                    </a:stretch>
+                  </pic:blipFill>
+                  <pic:spPr>
+                    <a:xfrm>
+                      <a:off x="0" y="0"/>
+                      <a:ext cx="5759450" cy="3782060"/>
+                    </a:xfrm>
+                    <a:prstGeom prst="rect">
+                      <a:avLst/>
+                    </a:prstGeom>
+                  </pic:spPr>
+                </pic:pic>
+              </a:graphicData>
+            </a:graphic>
+          </wp:inline>
+        </w:drawing>
+      </w:r>
+    </w:p>
+    <w:p>
+      <w:pPr>
+        <w:spacing w:line="360" w:lineRule="auto"/>
+      </w:pPr>
+    </w:p>
+    <w:p>
+      <w:pPr>
+        <w:spacing w:line="360" w:lineRule="auto"/>
+      </w:pPr>
+      <w:r>
+        <w:tab/>
+        <w:t>Po dojściu do wysokości punktu A z listy niewidocznych punktów wybieramy punkt pierwszy i ostatni bo tylko dwa punktu są potrzebne do wyznaczenia linii reprezentującej dziurę.</w:t>
+      </w:r>
+      <w:r>
+        <w:t xml:space="preserve"> </w:t>
+      </w:r>
+    </w:p>
+    <w:p>
+      <w:pPr>
+        <w:spacing w:line="360" w:lineRule="auto"/>
+      </w:pPr>
+      <w:r>
+        <w:tab/>
+        <w:t xml:space="preserve">Operacja ta jest </w:t>
+      </w:r>
+      <w:r>
+        <w:t>powtarzana</w:t>
+      </w:r>
+      <w:r>
+        <w:t xml:space="preserve"> dla każdego z kątów, dla których wyznaczano punkty otoczki. W ten sposób otrzymujemy listę dziur w obszarze przeszukanym.</w:t>
+      </w:r>
+    </w:p>
+    <w:p>
+      <w:pPr>
+        <w:spacing w:line="360" w:lineRule="auto"/>
+      </w:pPr>
+      <w:r>
+        <w:tab/>
+        <w:t>Przykładowy wynik:</w:t>
+      </w:r>
+    </w:p>
+    <w:p>
+      <w:pPr>
+        <w:spacing w:line="360" w:lineRule="auto"/>
+      </w:pPr>
+    </w:p>
+    <w:p>
+      <w:pPr>
+        <w:spacing w:line="360" w:lineRule="auto"/>
+      </w:pPr>
+      <w:r>
+        <w:tab/>
+      </w:r>
+    </w:p>
+    <w:p/>
+    <w:p/>
+    <w:p/>
+    <w:p>
+      <w:pPr>
+        <w:pStyle w:val="Nagwek3"/>
+        <w:spacing w:line="360" w:lineRule="auto"/>
+      </w:pPr>
+      <w:bookmarkStart w:id="90" w:name="_Toc447392281"/>
+      <w:r>
+        <w:lastRenderedPageBreak/>
+        <w:t>Łącz</w:t>
+      </w:r>
+      <w:r>
+        <w:t>e</w:t>
+      </w:r>
+      <w:r>
+        <w:t xml:space="preserve">nie nowo wyznaczonego obszaru z dotychczasowym obszarem w </w:t>
+      </w:r>
+      <w:r>
+        <w:t>całość</w:t>
+      </w:r>
+      <w:bookmarkEnd w:id="90"/>
+    </w:p>
+    <w:p>
+      <w:pPr>
+        <w:spacing w:line="360" w:lineRule="auto"/>
+      </w:pPr>
     </w:p>
     <w:p/>
     <w:p/>
@@ -24165,18 +25553,41 @@
     <w:p/>
     <w:p/>
     <w:p/>
-    <w:p/>
-    <w:p/>
-    <w:p/>
-    <w:p/>
-    <w:p/>
-    <w:p/>
-    <w:p/>
-    <w:p/>
-    <w:p/>
-    <w:p/>
-    <w:p/>
-    <w:p/>
+    <w:p>
+      <w:pPr>
+        <w:spacing w:line="360" w:lineRule="auto"/>
+      </w:pPr>
+    </w:p>
+    <w:p>
+      <w:pPr>
+        <w:spacing w:line="360" w:lineRule="auto"/>
+      </w:pPr>
+    </w:p>
+    <w:p>
+      <w:pPr>
+        <w:spacing w:line="360" w:lineRule="auto"/>
+      </w:pPr>
+    </w:p>
+    <w:p>
+      <w:pPr>
+        <w:spacing w:line="360" w:lineRule="auto"/>
+      </w:pPr>
+    </w:p>
+    <w:p>
+      <w:pPr>
+        <w:spacing w:line="360" w:lineRule="auto"/>
+      </w:pPr>
+    </w:p>
+    <w:p>
+      <w:pPr>
+        <w:spacing w:line="360" w:lineRule="auto"/>
+      </w:pPr>
+    </w:p>
+    <w:p>
+      <w:pPr>
+        <w:spacing w:line="360" w:lineRule="auto"/>
+      </w:pPr>
+    </w:p>
     <w:p>
       <w:pPr>
         <w:spacing w:line="360" w:lineRule="auto"/>
@@ -24192,12 +25603,12 @@
         <w:pStyle w:val="Nagwek1"/>
         <w:spacing w:line="360" w:lineRule="auto"/>
       </w:pPr>
-      <w:bookmarkStart w:id="87" w:name="_Toc447298482"/>
+      <w:bookmarkStart w:id="91" w:name="_Toc447392282"/>
       <w:r>
         <w:lastRenderedPageBreak/>
         <w:t>Prezentacja rozwiązania</w:t>
       </w:r>
-      <w:bookmarkEnd w:id="87"/>
+      <w:bookmarkEnd w:id="91"/>
     </w:p>
     <w:p>
       <w:pPr>
@@ -24359,12 +25770,12 @@
         <w:pStyle w:val="Nagwek1"/>
         <w:spacing w:line="360" w:lineRule="auto"/>
       </w:pPr>
-      <w:bookmarkStart w:id="88" w:name="_Toc447298483"/>
+      <w:bookmarkStart w:id="92" w:name="_Toc447392283"/>
       <w:r>
         <w:lastRenderedPageBreak/>
         <w:t>Podsumowanie</w:t>
       </w:r>
-      <w:bookmarkEnd w:id="88"/>
+      <w:bookmarkEnd w:id="92"/>
     </w:p>
     <w:p>
       <w:pPr>
@@ -24526,12 +25937,12 @@
         <w:pStyle w:val="Nagwek1"/>
         <w:spacing w:line="360" w:lineRule="auto"/>
       </w:pPr>
-      <w:bookmarkStart w:id="89" w:name="_Toc447298484"/>
+      <w:bookmarkStart w:id="93" w:name="_Toc447392284"/>
       <w:r>
         <w:lastRenderedPageBreak/>
         <w:t>Bibliografia</w:t>
       </w:r>
-      <w:bookmarkEnd w:id="89"/>
+      <w:bookmarkEnd w:id="93"/>
     </w:p>
     <w:p>
       <w:pPr>
@@ -25708,7 +27119,34 @@
           <w:sz w:val="24"/>
           <w:szCs w:val="24"/>
         </w:rPr>
-        <w:t>Wnuk Inzynieria oprogramowania skrypt</w:t>
+        <w:t xml:space="preserve"> dr inż Paweł </w:t>
+      </w:r>
+      <w:r>
+        <w:rPr>
+          <w:rFonts w:ascii="Times New Roman" w:hAnsi="Times New Roman"/>
+          <w:noProof/>
+          <w:sz w:val="24"/>
+          <w:szCs w:val="24"/>
+        </w:rPr>
+        <w:t xml:space="preserve">Wnuk Inzynieria oprogramowania </w:t>
+      </w:r>
+      <w:r>
+        <w:rPr>
+          <w:rFonts w:ascii="Times New Roman" w:hAnsi="Times New Roman"/>
+          <w:noProof/>
+          <w:sz w:val="24"/>
+          <w:szCs w:val="24"/>
+        </w:rPr>
+        <w:t>- S</w:t>
+      </w:r>
+      <w:r>
+        <w:rPr>
+          <w:rFonts w:ascii="Times New Roman" w:hAnsi="Times New Roman"/>
+          <w:noProof/>
+          <w:sz w:val="24"/>
+          <w:szCs w:val="24"/>
+        </w:rPr>
+        <w:t>krypt</w:t>
       </w:r>
     </w:p>
     <w:p>
@@ -25866,12 +27304,12 @@
       <w:pPr>
         <w:pStyle w:val="Nagwek1"/>
       </w:pPr>
-      <w:bookmarkStart w:id="90" w:name="_Toc447298485"/>
+      <w:bookmarkStart w:id="94" w:name="_Toc447392285"/>
       <w:r>
         <w:lastRenderedPageBreak/>
         <w:t>Lista załączników</w:t>
       </w:r>
-      <w:bookmarkEnd w:id="90"/>
+      <w:bookmarkEnd w:id="94"/>
     </w:p>
     <w:p>
       <w:pPr>
@@ -25887,20 +27325,20 @@
       <w:pPr>
         <w:pStyle w:val="Nagwek2"/>
       </w:pPr>
-      <w:bookmarkStart w:id="91" w:name="_Toc447298486"/>
+      <w:bookmarkStart w:id="95" w:name="_Toc447392286"/>
       <w:r>
         <w:t>Załącznik 1 - Diagram klas części serwerowej</w:t>
       </w:r>
       <w:r>
         <w:t xml:space="preserve"> - format A2</w:t>
       </w:r>
-      <w:bookmarkEnd w:id="91"/>
+      <w:bookmarkEnd w:id="95"/>
     </w:p>
     <w:p>
       <w:pPr>
         <w:pStyle w:val="Nagwek2"/>
       </w:pPr>
-      <w:bookmarkStart w:id="92" w:name="_Toc447298487"/>
+      <w:bookmarkStart w:id="96" w:name="_Toc447392287"/>
       <w:r>
         <w:t xml:space="preserve">Załącznik 2 - Diagram klas aplikacji klienckiej </w:t>
       </w:r>
@@ -25912,13 +27350,13 @@
       <w:r>
         <w:t xml:space="preserve"> - format A2</w:t>
       </w:r>
-      <w:bookmarkEnd w:id="92"/>
+      <w:bookmarkEnd w:id="96"/>
     </w:p>
     <w:p>
       <w:pPr>
         <w:pStyle w:val="Nagwek2"/>
       </w:pPr>
-      <w:bookmarkStart w:id="93" w:name="_Toc447298488"/>
+      <w:bookmarkStart w:id="97" w:name="_Toc447392288"/>
       <w:r>
         <w:t xml:space="preserve">Załącznik 3 - Projekt interfejsu graficznego aplikacji </w:t>
       </w:r>
@@ -25930,7 +27368,7 @@
       <w:r>
         <w:t xml:space="preserve"> - format A2</w:t>
       </w:r>
-      <w:bookmarkEnd w:id="93"/>
+      <w:bookmarkEnd w:id="97"/>
     </w:p>
     <w:p/>
     <w:p>
@@ -25939,12 +27377,12 @@
       </w:r>
     </w:p>
     <w:sectPr>
-      <w:headerReference w:type="even" r:id="rId33"/>
-      <w:headerReference w:type="default" r:id="rId34"/>
-      <w:footerReference w:type="even" r:id="rId35"/>
-      <w:footerReference w:type="default" r:id="rId36"/>
-      <w:headerReference w:type="first" r:id="rId37"/>
-      <w:footerReference w:type="first" r:id="rId38"/>
+      <w:headerReference w:type="even" r:id="rId35"/>
+      <w:headerReference w:type="default" r:id="rId36"/>
+      <w:footerReference w:type="even" r:id="rId37"/>
+      <w:footerReference w:type="default" r:id="rId38"/>
+      <w:headerReference w:type="first" r:id="rId39"/>
+      <w:footerReference w:type="first" r:id="rId40"/>
       <w:pgSz w:w="11906" w:h="16838" w:code="9"/>
       <w:pgMar w:top="1418" w:right="1418" w:bottom="1418" w:left="1418" w:header="709" w:footer="709" w:gutter="0"/>
       <w:pgNumType w:start="1"/>
@@ -25997,7 +27435,7 @@
         <w:rPr>
           <w:noProof/>
         </w:rPr>
-        <w:t>64</w:t>
+        <w:t>60</w:t>
       </w:r>
     </w:fldSimple>
   </w:p>
@@ -31321,6 +32759,16 @@
     <w:unhideWhenUsed/>
     <w:rsid w:val="005C4F10"/>
   </w:style>
+  <w:style w:type="character" w:styleId="Tekstzastpczy">
+    <w:name w:val="Placeholder Text"/>
+    <w:basedOn w:val="Domylnaczcionkaakapitu"/>
+    <w:uiPriority w:val="99"/>
+    <w:semiHidden/>
+    <w:rsid w:val="000A645C"/>
+    <w:rPr>
+      <w:color w:val="808080"/>
+    </w:rPr>
+  </w:style>
 </w:styles>
 </file>
 
@@ -32208,7 +33656,7 @@
 </file>
 
 <file path=customXml/itemProps1.xml><?xml version="1.0" encoding="utf-8"?>
-<ds:datastoreItem xmlns:ds="http://schemas.openxmlformats.org/officeDocument/2006/customXml" ds:itemID="{3DAE9122-9A30-462C-94E9-717CCC95695F}">
+<ds:datastoreItem xmlns:ds="http://schemas.openxmlformats.org/officeDocument/2006/customXml" ds:itemID="{05553B89-1FF2-4D36-8884-364C885DB624}">
   <ds:schemaRefs>
     <ds:schemaRef ds:uri="http://schemas.openxmlformats.org/officeDocument/2006/bibliography"/>
   </ds:schemaRefs>

</xml_diff>